<commit_message>
Updated Development notes and Documentation (Word and PDF)
git-svn-id: svn://localhost/active/IBM1410SMS/trunk@1654 8de05751-f04e-1843-ac3c-a4bcb19ff523
</commit_message>
<xml_diff>
--- a/IBM1410SMS/Documentation.docx
+++ b/IBM1410SMS/Documentation.docx
@@ -10,8 +10,6 @@
           <w:sz w:val="52"/>
         </w:rPr>
       </w:pPr>
-      <w:bookmarkStart w:id="0" w:name="_GoBack"/>
-      <w:bookmarkEnd w:id="0"/>
       <w:r>
         <w:rPr>
           <w:b/>
@@ -29,6 +27,41 @@
       </w:r>
       <w:r>
         <w:t xml:space="preserve">  The end goal is to be able to synthesize HDL for use in programming a Field Programmable Gate Array (FPGA) to implement the machine’s logic.</w:t>
+      </w:r>
+    </w:p>
+    <w:p>
+      <w:r>
+        <w:t xml:space="preserve">The application was developed in C# under Visual Studio 2017, using MySQL.  It ought not to be </w:t>
+      </w:r>
+      <w:r>
+        <w:rPr>
+          <w:i/>
+        </w:rPr>
+        <w:t>too</w:t>
+      </w:r>
+      <w:r>
+        <w:t xml:space="preserve"> difficult to change to a different database, though I did not generalize it in its current release.  Why C#?  The toolset was freely available, in wide use and I was interested in learning C#.  Also, I did not expect there to be all that many people (if any) who might actually be interested in actually using the application.  I considered a web application say under PHP.  Given the relatively simple structure of the application, that ought to be do-able.  </w:t>
+      </w:r>
+      <w:proofErr w:type="gramStart"/>
+      <w:r>
+        <w:t>If I am still around in another decade, who knows.</w:t>
+      </w:r>
+      <w:proofErr w:type="gramEnd"/>
+      <w:r>
+        <w:t xml:space="preserve">  ;)</w:t>
+      </w:r>
+    </w:p>
+    <w:p>
+      <w:r>
+        <w:t xml:space="preserve">The application is available on </w:t>
+      </w:r>
+      <w:proofErr w:type="spellStart"/>
+      <w:r>
+        <w:t>github</w:t>
+      </w:r>
+      <w:proofErr w:type="spellEnd"/>
+      <w:r>
+        <w:t xml:space="preserve"> at http://github.com/cube1us/IBM1410SMS</w:t>
       </w:r>
     </w:p>
     <w:p>
@@ -52,19 +85,7 @@
           <w:rPr>
             <w:rStyle w:val="Hyperlink"/>
           </w:rPr>
-          <w:t>http://bitsaver</w:t>
-        </w:r>
-        <w:r>
-          <w:rPr>
-            <w:rStyle w:val="Hyperlink"/>
-          </w:rPr>
-          <w:t>s</w:t>
-        </w:r>
-        <w:r>
-          <w:rPr>
-            <w:rStyle w:val="Hyperlink"/>
-          </w:rPr>
-          <w:t>.org/pdf/ibm/1410/drawings/1410_SMS_VOL_1.pdf</w:t>
+          <w:t>http://bitsavers.org/pdf/ibm/1410/drawings/1410_SMS_VOL_1.pdf</w:t>
         </w:r>
       </w:hyperlink>
     </w:p>
@@ -158,6 +179,7 @@
         </w:numPr>
       </w:pPr>
       <w:r>
+        <w:lastRenderedPageBreak/>
         <w:t xml:space="preserve">I used the information from the SMS card volumes (there are two, one of which is referenced above) to analyze </w:t>
       </w:r>
       <w:r>
@@ -188,11 +210,25 @@
         <w:t>Starting in May, 2018, I started processing the actual ALD logic diagrams and entering data into the database.</w:t>
       </w:r>
     </w:p>
-    <w:p/>
-    <w:p/>
-    <w:p>
-      <w:pPr>
-        <w:jc w:val="center"/>
+    <w:p>
+      <w:pPr>
+        <w:pStyle w:val="ListParagraph"/>
+        <w:numPr>
+          <w:ilvl w:val="0"/>
+          <w:numId w:val="7"/>
+        </w:numPr>
+      </w:pPr>
+      <w:r>
+        <w:t>In M</w:t>
+      </w:r>
+      <w:bookmarkStart w:id="0" w:name="_GoBack"/>
+      <w:bookmarkEnd w:id="0"/>
+      <w:r>
+        <w:t>arch, 2020, I entered the Cable/Edge Connection Diagrams</w:t>
+      </w:r>
+    </w:p>
+    <w:p>
+      <w:pPr>
         <w:rPr>
           <w:b/>
           <w:sz w:val="52"/>
@@ -205,6 +241,25 @@
           <w:sz w:val="52"/>
           <w:szCs w:val="52"/>
         </w:rPr>
+        <w:br w:type="page"/>
+      </w:r>
+    </w:p>
+    <w:p>
+      <w:pPr>
+        <w:jc w:val="center"/>
+        <w:rPr>
+          <w:b/>
+          <w:sz w:val="52"/>
+          <w:szCs w:val="52"/>
+        </w:rPr>
+      </w:pPr>
+      <w:r>
+        <w:rPr>
+          <w:b/>
+          <w:sz w:val="52"/>
+          <w:szCs w:val="52"/>
+        </w:rPr>
+        <w:lastRenderedPageBreak/>
         <w:t>Database Structure</w:t>
       </w:r>
     </w:p>
@@ -342,10 +397,19 @@
         </w:numPr>
       </w:pPr>
       <w:r>
-        <w:t xml:space="preserve"> </w:t>
-      </w:r>
-      <w:r>
-        <w:t>(Connection Location Page – not yet implemented)</w:t>
+        <w:t xml:space="preserve">ALD </w:t>
+      </w:r>
+      <w:r>
+        <w:t xml:space="preserve">Diagram </w:t>
+      </w:r>
+      <w:r>
+        <w:t>Page (a D</w:t>
+      </w:r>
+      <w:r>
+        <w:t xml:space="preserve">iagram Page with Diagram Blocks) </w:t>
+      </w:r>
+      <w:r>
+        <w:tab/>
       </w:r>
     </w:p>
     <w:p>
@@ -357,31 +421,7 @@
         </w:numPr>
       </w:pPr>
       <w:r>
-        <w:t>Diagram Page</w:t>
-      </w:r>
-    </w:p>
-    <w:p>
-      <w:pPr>
-        <w:pStyle w:val="ListParagraph"/>
-        <w:numPr>
-          <w:ilvl w:val="4"/>
-          <w:numId w:val="4"/>
-        </w:numPr>
-      </w:pPr>
-      <w:r>
-        <w:t>Tie Down Page</w:t>
-      </w:r>
-    </w:p>
-    <w:p>
-      <w:pPr>
-        <w:pStyle w:val="ListParagraph"/>
-        <w:numPr>
-          <w:ilvl w:val="4"/>
-          <w:numId w:val="4"/>
-        </w:numPr>
-      </w:pPr>
-      <w:r>
-        <w:t>ALD Page (a Diagram Page with Diagram Blocks)</w:t>
+        <w:t>Cable/Edge Connector Page</w:t>
       </w:r>
     </w:p>
     <w:p>
@@ -556,6 +596,72 @@
       </w:r>
     </w:p>
     <w:p>
+      <w:pPr>
+        <w:pStyle w:val="ListParagraph"/>
+        <w:numPr>
+          <w:ilvl w:val="1"/>
+          <w:numId w:val="4"/>
+        </w:numPr>
+      </w:pPr>
+      <w:r>
+        <w:t>ECO tags</w:t>
+      </w:r>
+    </w:p>
+    <w:p>
+      <w:pPr>
+        <w:pStyle w:val="ListParagraph"/>
+        <w:numPr>
+          <w:ilvl w:val="0"/>
+          <w:numId w:val="4"/>
+        </w:numPr>
+      </w:pPr>
+      <w:r>
+        <w:t>Cable/Edge Connector Page</w:t>
+      </w:r>
+    </w:p>
+    <w:p>
+      <w:pPr>
+        <w:pStyle w:val="ListParagraph"/>
+        <w:numPr>
+          <w:ilvl w:val="1"/>
+          <w:numId w:val="4"/>
+        </w:numPr>
+      </w:pPr>
+      <w:r>
+        <w:t>Cable/Edge Connector Block</w:t>
+      </w:r>
+    </w:p>
+    <w:p>
+      <w:pPr>
+        <w:pStyle w:val="ListParagraph"/>
+        <w:numPr>
+          <w:ilvl w:val="1"/>
+          <w:numId w:val="4"/>
+        </w:numPr>
+      </w:pPr>
+      <w:r>
+        <w:t>ECO tags</w:t>
+      </w:r>
+    </w:p>
+    <w:p>
+      <w:pPr>
+        <w:pStyle w:val="ListParagraph"/>
+        <w:numPr>
+          <w:ilvl w:val="1"/>
+          <w:numId w:val="4"/>
+        </w:numPr>
+      </w:pPr>
+      <w:r>
+        <w:t>Cable Implied Destinations (There is no editor for this last one.  It is a two text-column pages with cable source/destination rules of the form MMM</w:t>
+      </w:r>
+      <w:proofErr w:type="gramStart"/>
+      <w:r>
+        <w:t>,F,G,P,R,CC</w:t>
+      </w:r>
+      <w:proofErr w:type="gramEnd"/>
+      <w:r>
+        <w:t xml:space="preserve"> – Machine, Frame, Gate, Panel, Row and Column.  The Row field of the source is typically “*”, meaning it matches any row)</w:t>
+      </w:r>
       <w:r>
         <w:br w:type="page"/>
       </w:r>
@@ -674,7 +780,7 @@
           <w:noProof/>
         </w:rPr>
         <w:drawing>
-          <wp:inline distT="0" distB="0" distL="0" distR="0" wp14:anchorId="42E26E9B" wp14:editId="03BA0D4C">
+          <wp:inline distT="0" distB="0" distL="0" distR="0" wp14:anchorId="7F70F6D3" wp14:editId="2BBA0B18">
             <wp:extent cx="4362450" cy="3009900"/>
             <wp:effectExtent l="0" t="0" r="0" b="0"/>
             <wp:docPr id="1" name="Picture 1"/>
@@ -799,7 +905,7 @@
           <w:noProof/>
         </w:rPr>
         <w:drawing>
-          <wp:inline distT="0" distB="0" distL="0" distR="0" wp14:anchorId="1D4AA970" wp14:editId="5452F8EA">
+          <wp:inline distT="0" distB="0" distL="0" distR="0" wp14:anchorId="1B4856BC" wp14:editId="41343AEC">
             <wp:extent cx="2800350" cy="3076575"/>
             <wp:effectExtent l="0" t="0" r="0" b="9525"/>
             <wp:docPr id="5" name="Picture 5"/>
@@ -845,7 +951,7 @@
           <w:noProof/>
         </w:rPr>
         <w:drawing>
-          <wp:inline distT="0" distB="0" distL="0" distR="0" wp14:anchorId="5ED1C1B2" wp14:editId="3000B7F6">
+          <wp:inline distT="0" distB="0" distL="0" distR="0" wp14:anchorId="0BC5344C" wp14:editId="277402CE">
             <wp:extent cx="2748289" cy="3087585"/>
             <wp:effectExtent l="0" t="0" r="0" b="0"/>
             <wp:docPr id="7" name="Picture 7"/>
@@ -891,7 +997,7 @@
         </w:rPr>
         <w:lastRenderedPageBreak/>
         <w:drawing>
-          <wp:inline distT="0" distB="0" distL="0" distR="0" wp14:anchorId="269E1A3B" wp14:editId="1A611650">
+          <wp:inline distT="0" distB="0" distL="0" distR="0" wp14:anchorId="289C5F58" wp14:editId="120289E4">
             <wp:extent cx="4076700" cy="4067175"/>
             <wp:effectExtent l="0" t="0" r="0" b="9525"/>
             <wp:docPr id="8" name="Picture 8"/>
@@ -1024,7 +1130,7 @@
           <w:noProof/>
         </w:rPr>
         <w:drawing>
-          <wp:inline distT="0" distB="0" distL="0" distR="0" wp14:anchorId="0A32E755" wp14:editId="2724B5A0">
+          <wp:inline distT="0" distB="0" distL="0" distR="0" wp14:anchorId="067097EB" wp14:editId="2880CCAB">
             <wp:extent cx="5943600" cy="4175125"/>
             <wp:effectExtent l="0" t="0" r="0" b="0"/>
             <wp:docPr id="14" name="Picture 14"/>
@@ -1090,7 +1196,7 @@
         <mc:AlternateContent>
           <mc:Choice Requires="wps">
             <w:drawing>
-              <wp:anchor distT="0" distB="0" distL="114300" distR="114300" simplePos="0" relativeHeight="251659264" behindDoc="0" locked="0" layoutInCell="1" allowOverlap="1">
+              <wp:anchor distT="0" distB="0" distL="114300" distR="114300" simplePos="0" relativeHeight="251659264" behindDoc="0" locked="0" layoutInCell="1" allowOverlap="1" wp14:anchorId="70387BBC" wp14:editId="41EFBD4E">
                 <wp:simplePos x="0" y="0"/>
                 <wp:positionH relativeFrom="column">
                   <wp:posOffset>-166279</wp:posOffset>
@@ -1162,7 +1268,7 @@
           <w:noProof/>
         </w:rPr>
         <w:drawing>
-          <wp:inline distT="0" distB="0" distL="0" distR="0" wp14:anchorId="48DD3B79" wp14:editId="211001D5">
+          <wp:inline distT="0" distB="0" distL="0" distR="0" wp14:anchorId="253E234B" wp14:editId="5BDCB26F">
             <wp:extent cx="5943600" cy="4175125"/>
             <wp:effectExtent l="0" t="0" r="0" b="0"/>
             <wp:docPr id="9" name="Picture 9"/>
@@ -1309,7 +1415,7 @@
           <w:noProof/>
         </w:rPr>
         <w:drawing>
-          <wp:inline distT="0" distB="0" distL="0" distR="0" wp14:anchorId="7D92C4E2" wp14:editId="19FBB768">
+          <wp:inline distT="0" distB="0" distL="0" distR="0" wp14:anchorId="3CB64363" wp14:editId="3743F87E">
             <wp:extent cx="6119147" cy="3170712"/>
             <wp:effectExtent l="0" t="0" r="0" b="0"/>
             <wp:docPr id="18" name="Picture 18"/>
@@ -1373,7 +1479,7 @@
           <w:noProof/>
         </w:rPr>
         <w:drawing>
-          <wp:inline distT="0" distB="0" distL="0" distR="0" wp14:anchorId="74D8CB59" wp14:editId="3BFE1CA7">
+          <wp:inline distT="0" distB="0" distL="0" distR="0" wp14:anchorId="45A0D736" wp14:editId="466CF980">
             <wp:extent cx="4905375" cy="3143250"/>
             <wp:effectExtent l="0" t="0" r="9525" b="0"/>
             <wp:docPr id="2" name="Picture 2"/>
@@ -1483,7 +1589,7 @@
           <w:noProof/>
         </w:rPr>
         <w:drawing>
-          <wp:inline distT="0" distB="0" distL="0" distR="0" wp14:anchorId="5DF6C9F6" wp14:editId="5FAEBC81">
+          <wp:inline distT="0" distB="0" distL="0" distR="0" wp14:anchorId="5DAC76E5" wp14:editId="3C5A0F66">
             <wp:extent cx="5943600" cy="4000500"/>
             <wp:effectExtent l="0" t="0" r="0" b="0"/>
             <wp:docPr id="4" name="Picture 4"/>
@@ -1630,7 +1736,7 @@
           <w:noProof/>
         </w:rPr>
         <w:drawing>
-          <wp:inline distT="0" distB="0" distL="0" distR="0" wp14:anchorId="7EC204D6" wp14:editId="6AA183C2">
+          <wp:inline distT="0" distB="0" distL="0" distR="0" wp14:anchorId="660D9E95" wp14:editId="3389B4DD">
             <wp:extent cx="3219450" cy="3228975"/>
             <wp:effectExtent l="0" t="0" r="0" b="9525"/>
             <wp:docPr id="3" name="Picture 3"/>
@@ -1750,7 +1856,7 @@
           <w:noProof/>
         </w:rPr>
         <w:drawing>
-          <wp:inline distT="0" distB="0" distL="0" distR="0" wp14:anchorId="488E16E9" wp14:editId="5C250C49">
+          <wp:inline distT="0" distB="0" distL="0" distR="0" wp14:anchorId="44EC49FE" wp14:editId="37DF6898">
             <wp:extent cx="3209925" cy="4114800"/>
             <wp:effectExtent l="0" t="0" r="9525" b="0"/>
             <wp:docPr id="6" name="Picture 6"/>
@@ -1874,7 +1980,7 @@
           <w:noProof/>
         </w:rPr>
         <w:drawing>
-          <wp:inline distT="0" distB="0" distL="0" distR="0" wp14:anchorId="3211BDE7" wp14:editId="6DAF021C">
+          <wp:inline distT="0" distB="0" distL="0" distR="0" wp14:anchorId="10BC6876" wp14:editId="27003728">
             <wp:extent cx="3384468" cy="4051106"/>
             <wp:effectExtent l="0" t="0" r="6985" b="6985"/>
             <wp:docPr id="10" name="Picture 10"/>
@@ -2006,7 +2112,7 @@
           <w:noProof/>
         </w:rPr>
         <w:drawing>
-          <wp:inline distT="0" distB="0" distL="0" distR="0" wp14:anchorId="684C7ACD" wp14:editId="55291B08">
+          <wp:inline distT="0" distB="0" distL="0" distR="0" wp14:anchorId="4E50CD86" wp14:editId="0CE97F46">
             <wp:extent cx="2962275" cy="4171950"/>
             <wp:effectExtent l="0" t="0" r="9525" b="0"/>
             <wp:docPr id="11" name="Picture 11"/>
@@ -2116,7 +2222,7 @@
           <w:noProof/>
         </w:rPr>
         <w:drawing>
-          <wp:inline distT="0" distB="0" distL="0" distR="0" wp14:anchorId="0FECC961" wp14:editId="47F8F301">
+          <wp:inline distT="0" distB="0" distL="0" distR="0" wp14:anchorId="74C461FD" wp14:editId="2CF024A4">
             <wp:extent cx="5943600" cy="3811905"/>
             <wp:effectExtent l="0" t="0" r="0" b="0"/>
             <wp:docPr id="19" name="Picture 19"/>
@@ -2283,7 +2389,7 @@
           <w:noProof/>
         </w:rPr>
         <w:drawing>
-          <wp:inline distT="0" distB="0" distL="0" distR="0" wp14:anchorId="1A6843AD" wp14:editId="6C810C2E">
+          <wp:inline distT="0" distB="0" distL="0" distR="0" wp14:anchorId="13BA79A1" wp14:editId="73D8C4FD">
             <wp:extent cx="5943600" cy="3327400"/>
             <wp:effectExtent l="0" t="0" r="0" b="6350"/>
             <wp:docPr id="22" name="Picture 22"/>
@@ -2329,7 +2435,7 @@
           <w:noProof/>
         </w:rPr>
         <w:drawing>
-          <wp:inline distT="0" distB="0" distL="0" distR="0" wp14:anchorId="2594EFCC" wp14:editId="2DD24049">
+          <wp:inline distT="0" distB="0" distL="0" distR="0" wp14:anchorId="5E0A2441" wp14:editId="461DC5AD">
             <wp:extent cx="5237018" cy="2485345"/>
             <wp:effectExtent l="0" t="0" r="1905" b="0"/>
             <wp:docPr id="20" name="Picture 20"/>
@@ -2469,7 +2575,7 @@
           <w:noProof/>
         </w:rPr>
         <w:drawing>
-          <wp:inline distT="0" distB="0" distL="0" distR="0" wp14:anchorId="0E4C50D5" wp14:editId="5A7B9D1C">
+          <wp:inline distT="0" distB="0" distL="0" distR="0" wp14:anchorId="7F35658B" wp14:editId="3E8594AF">
             <wp:extent cx="5943600" cy="3068320"/>
             <wp:effectExtent l="0" t="0" r="0" b="0"/>
             <wp:docPr id="23" name="Picture 23"/>
@@ -2512,7 +2618,7 @@
         </w:rPr>
         <w:lastRenderedPageBreak/>
         <w:drawing>
-          <wp:inline distT="0" distB="0" distL="0" distR="0" wp14:anchorId="58A5D28E" wp14:editId="4A26965F">
+          <wp:inline distT="0" distB="0" distL="0" distR="0" wp14:anchorId="25A5DBE9" wp14:editId="66F2476B">
             <wp:extent cx="5943600" cy="3121025"/>
             <wp:effectExtent l="0" t="0" r="0" b="3175"/>
             <wp:docPr id="24" name="Picture 24"/>
@@ -2587,7 +2693,13 @@
         <w:t xml:space="preserve">, </w:t>
       </w:r>
       <w:r>
-        <w:t xml:space="preserve">Logic Diagram Pages. </w:t>
+        <w:t>Logic Diagram Pages</w:t>
+      </w:r>
+      <w:r>
+        <w:t xml:space="preserve"> and Cable/Edge Connection Pages</w:t>
+      </w:r>
+      <w:r>
+        <w:t xml:space="preserve">. </w:t>
       </w:r>
       <w:r>
         <w:t xml:space="preserve"> </w:t>
@@ -2602,6 +2714,9 @@
       <w:proofErr w:type="gramEnd"/>
       <w:r>
         <w:t>in a gate, frame and machine).  A logic diagram chart is where the machine’s logic was printed out – the Automated Logic Diagram.</w:t>
+      </w:r>
+      <w:r>
+        <w:t xml:space="preserve">  A Cable/Edge connection page describes inter-panel, inter-gate and inter-frame connections.</w:t>
       </w:r>
     </w:p>
     <w:p>
@@ -2645,9 +2760,9 @@
           <w:noProof/>
         </w:rPr>
         <w:drawing>
-          <wp:inline distT="0" distB="0" distL="0" distR="0" wp14:anchorId="13586988" wp14:editId="2DA712EE">
-            <wp:extent cx="4370119" cy="3996407"/>
-            <wp:effectExtent l="0" t="0" r="0" b="4445"/>
+          <wp:inline distT="0" distB="0" distL="0" distR="0" wp14:anchorId="77AAC289" wp14:editId="6CF60CD6">
+            <wp:extent cx="3966358" cy="3627173"/>
+            <wp:effectExtent l="0" t="0" r="0" b="0"/>
             <wp:docPr id="12" name="Picture 12"/>
             <wp:cNvGraphicFramePr>
               <a:graphicFrameLocks xmlns:a="http://schemas.openxmlformats.org/drawingml/2006/main" noChangeAspect="1"/>
@@ -2668,7 +2783,7 @@
                   <pic:spPr>
                     <a:xfrm>
                       <a:off x="0" y="0"/>
-                      <a:ext cx="4375773" cy="4001577"/>
+                      <a:ext cx="3977226" cy="3637112"/>
                     </a:xfrm>
                     <a:prstGeom prst="rect">
                       <a:avLst/>
@@ -2767,7 +2882,7 @@
         </w:rPr>
         <w:lastRenderedPageBreak/>
         <w:drawing>
-          <wp:inline distT="0" distB="0" distL="0" distR="0" wp14:anchorId="0A81259D" wp14:editId="13C04F6D">
+          <wp:inline distT="0" distB="0" distL="0" distR="0" wp14:anchorId="36574C61" wp14:editId="4E19E899">
             <wp:extent cx="5943600" cy="4736465"/>
             <wp:effectExtent l="0" t="0" r="0" b="6985"/>
             <wp:docPr id="13" name="Picture 13"/>
@@ -2868,7 +2983,7 @@
           <w:noProof/>
         </w:rPr>
         <w:drawing>
-          <wp:inline distT="0" distB="0" distL="0" distR="0" wp14:anchorId="37AFB4B5" wp14:editId="24F01C76">
+          <wp:inline distT="0" distB="0" distL="0" distR="0" wp14:anchorId="52FD1ABC" wp14:editId="52F78061">
             <wp:extent cx="5943600" cy="3969385"/>
             <wp:effectExtent l="0" t="0" r="0" b="0"/>
             <wp:docPr id="15" name="Picture 15"/>
@@ -3030,7 +3145,7 @@
         </w:rPr>
         <w:lastRenderedPageBreak/>
         <w:drawing>
-          <wp:inline distT="0" distB="0" distL="0" distR="0" wp14:anchorId="1BFBE63C" wp14:editId="4A1F30FD">
+          <wp:inline distT="0" distB="0" distL="0" distR="0" wp14:anchorId="7C04DA28" wp14:editId="61323753">
             <wp:extent cx="5569527" cy="4543687"/>
             <wp:effectExtent l="0" t="0" r="0" b="0"/>
             <wp:docPr id="16" name="Picture 16"/>
@@ -3083,7 +3198,7 @@
           <w:noProof/>
         </w:rPr>
         <w:drawing>
-          <wp:inline distT="0" distB="0" distL="0" distR="0" wp14:anchorId="1FAEB313" wp14:editId="7F7BBA9D">
+          <wp:inline distT="0" distB="0" distL="0" distR="0" wp14:anchorId="5E8162A9" wp14:editId="24B2E2BC">
             <wp:extent cx="5379522" cy="2583435"/>
             <wp:effectExtent l="0" t="0" r="0" b="7620"/>
             <wp:docPr id="25" name="Picture 25"/>
@@ -3246,7 +3361,7 @@
         </w:rPr>
         <w:lastRenderedPageBreak/>
         <w:drawing>
-          <wp:inline distT="0" distB="0" distL="0" distR="0" wp14:anchorId="155BD96C" wp14:editId="3C58F233">
+          <wp:inline distT="0" distB="0" distL="0" distR="0" wp14:anchorId="7DB10B01" wp14:editId="0C0014DC">
             <wp:extent cx="4881657" cy="7730836"/>
             <wp:effectExtent l="0" t="0" r="0" b="3810"/>
             <wp:docPr id="26" name="Picture 26"/>
@@ -3378,7 +3493,7 @@
         </w:rPr>
         <w:lastRenderedPageBreak/>
         <w:drawing>
-          <wp:inline distT="0" distB="0" distL="0" distR="0" wp14:anchorId="669C1963" wp14:editId="08104F4D">
+          <wp:inline distT="0" distB="0" distL="0" distR="0" wp14:anchorId="7A2CFA2F" wp14:editId="2A86DB1B">
             <wp:extent cx="5943600" cy="4274820"/>
             <wp:effectExtent l="0" t="0" r="0" b="0"/>
             <wp:docPr id="28" name="Picture 28"/>
@@ -3571,7 +3686,7 @@
         </w:rPr>
         <w:lastRenderedPageBreak/>
         <w:drawing>
-          <wp:inline distT="0" distB="0" distL="0" distR="0" wp14:anchorId="26F3CA78" wp14:editId="4C7B1D09">
+          <wp:inline distT="0" distB="0" distL="0" distR="0" wp14:anchorId="1290625E" wp14:editId="481A7588">
             <wp:extent cx="5419725" cy="4572000"/>
             <wp:effectExtent l="0" t="0" r="9525" b="0"/>
             <wp:docPr id="29" name="Picture 29"/>
@@ -3635,14 +3750,7 @@
           <w:szCs w:val="52"/>
         </w:rPr>
         <w:lastRenderedPageBreak/>
-        <w:t xml:space="preserve">Editing </w:t>
-      </w:r>
-      <w:r>
-        <w:rPr>
-          <w:sz w:val="52"/>
-          <w:szCs w:val="52"/>
-        </w:rPr>
-        <w:t>a DOT Function</w:t>
+        <w:t>Editing a DOT Function</w:t>
       </w:r>
     </w:p>
     <w:p>
@@ -3699,7 +3807,7 @@
           <w:noProof/>
         </w:rPr>
         <w:drawing>
-          <wp:inline distT="0" distB="0" distL="0" distR="0" wp14:anchorId="236D9127" wp14:editId="3D663C64">
+          <wp:inline distT="0" distB="0" distL="0" distR="0" wp14:anchorId="3A1BC3E3" wp14:editId="5636C15E">
             <wp:extent cx="5943600" cy="4064000"/>
             <wp:effectExtent l="0" t="0" r="0" b="0"/>
             <wp:docPr id="32" name="Picture 32"/>
@@ -3838,7 +3946,7 @@
           <w:noProof/>
         </w:rPr>
         <w:drawing>
-          <wp:inline distT="0" distB="0" distL="0" distR="0" wp14:anchorId="6997D743" wp14:editId="012A0B2C">
+          <wp:inline distT="0" distB="0" distL="0" distR="0" wp14:anchorId="0DA50E31" wp14:editId="101E1584">
             <wp:extent cx="4880758" cy="3713451"/>
             <wp:effectExtent l="0" t="0" r="0" b="1905"/>
             <wp:docPr id="21" name="Picture 21"/>
@@ -3906,7 +4014,7 @@
           <w:noProof/>
         </w:rPr>
         <w:drawing>
-          <wp:inline distT="0" distB="0" distL="0" distR="0" wp14:anchorId="4FBC8D48" wp14:editId="7A522F73">
+          <wp:inline distT="0" distB="0" distL="0" distR="0" wp14:anchorId="6D2C26C4" wp14:editId="51D827C9">
             <wp:extent cx="5934075" cy="4514850"/>
             <wp:effectExtent l="0" t="0" r="9525" b="0"/>
             <wp:docPr id="27" name="Picture 27"/>
@@ -3970,15 +4078,7 @@
     </w:p>
     <w:p>
       <w:r>
-        <w:t xml:space="preserve">Again, connections to and from DOT functions on the same page as </w:t>
-      </w:r>
-      <w:proofErr w:type="spellStart"/>
-      <w:r>
-        <w:t>the</w:t>
-      </w:r>
-      <w:proofErr w:type="spellEnd"/>
-      <w:r>
-        <w:t xml:space="preserve"> gates are edited like this, from the gates involved, rather than from the Edit DOT Function page.</w:t>
+        <w:t>Again, connections to and from DOT functions on the same page as the gates are edited like this, from the gates involved, rather than from the Edit DOT Function page.</w:t>
       </w:r>
     </w:p>
     <w:p>
@@ -3995,7 +4095,7 @@
           <w:noProof/>
         </w:rPr>
         <w:drawing>
-          <wp:inline distT="0" distB="0" distL="0" distR="0" wp14:anchorId="2551C493" wp14:editId="05911C71">
+          <wp:inline distT="0" distB="0" distL="0" distR="0" wp14:anchorId="6C7B2A26" wp14:editId="4C0CF5BB">
             <wp:extent cx="5934075" cy="4514850"/>
             <wp:effectExtent l="0" t="0" r="9525" b="0"/>
             <wp:docPr id="31" name="Picture 31"/>
@@ -4111,7 +4211,7 @@
           <w:noProof/>
         </w:rPr>
         <w:drawing>
-          <wp:inline distT="0" distB="0" distL="0" distR="0" wp14:anchorId="592B9FF2" wp14:editId="227B950D">
+          <wp:inline distT="0" distB="0" distL="0" distR="0" wp14:anchorId="283BDF93" wp14:editId="1BFCDFAC">
             <wp:extent cx="4829175" cy="2962275"/>
             <wp:effectExtent l="0" t="0" r="9525" b="9525"/>
             <wp:docPr id="33" name="Picture 33"/>
@@ -4155,8 +4255,613 @@
         <w:t>DOT function Edge Connection dialog for an input to the DOT function</w:t>
       </w:r>
     </w:p>
-    <w:p>
-      <w:r>
+    <w:p/>
+    <w:p>
+      <w:r>
+        <w:br w:type="page"/>
+      </w:r>
+    </w:p>
+    <w:p>
+      <w:pPr>
+        <w:jc w:val="center"/>
+        <w:rPr>
+          <w:sz w:val="48"/>
+          <w:szCs w:val="48"/>
+        </w:rPr>
+      </w:pPr>
+      <w:r>
+        <w:rPr>
+          <w:sz w:val="48"/>
+          <w:szCs w:val="48"/>
+        </w:rPr>
+        <w:lastRenderedPageBreak/>
+        <w:t xml:space="preserve">Editing </w:t>
+      </w:r>
+      <w:r>
+        <w:rPr>
+          <w:sz w:val="48"/>
+          <w:szCs w:val="48"/>
+        </w:rPr>
+        <w:t>Cable/Edge</w:t>
+      </w:r>
+      <w:r>
+        <w:rPr>
+          <w:sz w:val="48"/>
+          <w:szCs w:val="48"/>
+        </w:rPr>
+        <w:t xml:space="preserve"> Connections</w:t>
+      </w:r>
+    </w:p>
+    <w:p>
+      <w:r>
+        <w:t>The Cable/Edge Connection dialogs are similar in hierarchy to the ALD Diagram pages, but a bit simpler.</w:t>
+      </w:r>
+    </w:p>
+    <w:p>
+      <w:r>
+        <w:t>The top of the Cable/Edge connection</w:t>
+      </w:r>
+      <w:r>
+        <w:t xml:space="preserve"> diagram hierarchy is the </w:t>
+      </w:r>
+      <w:proofErr w:type="spellStart"/>
+      <w:r>
+        <w:t>Cabl</w:t>
+      </w:r>
+      <w:proofErr w:type="spellEnd"/>
+      <w:r>
+        <w:t xml:space="preserve">/Edge Connection </w:t>
+      </w:r>
+      <w:r>
+        <w:t xml:space="preserve">page, which is accessed via Edit =&gt; </w:t>
+      </w:r>
+      <w:r>
+        <w:t xml:space="preserve">Cable/Edge Connection </w:t>
+      </w:r>
+      <w:r>
+        <w:t>Pages, and selecting the machine, volume set, volume and page.  Selecting the machine, volume set and volume pre-populates the “Select Page” pull down.  One can also add a new page to the volume using the “New Page” button.</w:t>
+      </w:r>
+    </w:p>
+    <w:p>
+      <w:r>
+        <w:t>For a new page, fill in the Page Name (e.g. 11.04.02.3) which appears at the top of the page on the right</w:t>
+      </w:r>
+      <w:proofErr w:type="gramStart"/>
+      <w:r>
+        <w:t>,  the</w:t>
+      </w:r>
+      <w:proofErr w:type="gramEnd"/>
+      <w:r>
+        <w:t xml:space="preserve"> Part Number, which appears at the top of the page on the left, and the title, which  appears at the top of the page in the middle, and click “ADD”, and then select the page you just added to proceed (as of this writing, it is not automatically selected for you).</w:t>
+      </w:r>
+    </w:p>
+    <w:p>
+      <w:r>
+        <w:t>Once a page is selected, the Cable/Edge Connection Page ECO’s table is accessible.  This is just like the one for the ALD diagrams.  At the bottom of each Cable/Edge connection page in the drawing set is a list of one or more ECO’s with an accompanying ECO identification label (starting with “A”), and a date, which is entered into the Cable/Edge Connection Page ECO’s table.</w:t>
+      </w:r>
+    </w:p>
+    <w:p>
+      <w:r>
+        <w:t>Then click “Edit Cable/Edge Connection”</w:t>
+      </w:r>
+      <w:r>
+        <w:t xml:space="preserve"> button</w:t>
+      </w:r>
+      <w:r>
+        <w:t xml:space="preserve"> to edit the individual cable/edge connections.</w:t>
+      </w:r>
+      <w:r>
+        <w:t xml:space="preserve"> That produces a matrix of blocks similar to that of an ALD Diagram, but instead of containing logic blocks, this contains representations of cable/edge connection blocks for the following “card types”</w:t>
+      </w:r>
+    </w:p>
+    <w:p>
+      <w:pPr>
+        <w:pStyle w:val="ListParagraph"/>
+        <w:numPr>
+          <w:ilvl w:val="0"/>
+          <w:numId w:val="9"/>
+        </w:numPr>
+      </w:pPr>
+      <w:r>
+        <w:t>“CONN”</w:t>
+      </w:r>
+      <w:r>
+        <w:t xml:space="preserve"> – On an IBM 1410, these are flat ribbon cables that go between panels of a given frame/gate or between frames.</w:t>
+      </w:r>
+    </w:p>
+    <w:p>
+      <w:pPr>
+        <w:pStyle w:val="ListParagraph"/>
+        <w:numPr>
+          <w:ilvl w:val="0"/>
+          <w:numId w:val="9"/>
+        </w:numPr>
+      </w:pPr>
+      <w:r>
+        <w:t>“CABL”</w:t>
+      </w:r>
+      <w:r>
+        <w:t xml:space="preserve"> – These are cables other than the flat ribbon cables</w:t>
+      </w:r>
+    </w:p>
+    <w:p>
+      <w:pPr>
+        <w:pStyle w:val="ListParagraph"/>
+        <w:numPr>
+          <w:ilvl w:val="0"/>
+          <w:numId w:val="9"/>
+        </w:numPr>
+      </w:pPr>
+      <w:r>
+        <w:t>“RPQ”</w:t>
+      </w:r>
+      <w:r>
+        <w:t xml:space="preserve"> – These are card slot cable connections reserved for “request for price quotation” enhancements to a machine.</w:t>
+      </w:r>
+    </w:p>
+    <w:p>
+      <w:pPr>
+        <w:pStyle w:val="ListParagraph"/>
+        <w:numPr>
+          <w:ilvl w:val="0"/>
+          <w:numId w:val="9"/>
+        </w:numPr>
+      </w:pPr>
+      <w:r>
+        <w:t>“SAVE”</w:t>
+      </w:r>
+      <w:r>
+        <w:t xml:space="preserve"> – These serve a similar function to “RPQ” slots</w:t>
+      </w:r>
+    </w:p>
+    <w:p>
+      <w:pPr>
+        <w:pStyle w:val="ListParagraph"/>
+        <w:numPr>
+          <w:ilvl w:val="0"/>
+          <w:numId w:val="9"/>
+        </w:numPr>
+      </w:pPr>
+      <w:r>
+        <w:t>“STRL</w:t>
+      </w:r>
+      <w:r>
+        <w:t>” – These are connection slots reserved for use with the Pound Sterling RPQ</w:t>
+      </w:r>
+    </w:p>
+    <w:p>
+      <w:r>
+        <w:t xml:space="preserve">As with an ALD diagram, clicking an individual block brings up a dialog to edit the characteristics of that block.  The sheets that document cable/edge connection blocks are labeled using the same sheet coordinate system (rows A-I, top to bottom and columns 1-5, RIGHT TO LEFT) as the ALD diagram sheets. </w:t>
+      </w:r>
+    </w:p>
+    <w:p>
+      <w:r>
+        <w:rPr>
+          <w:noProof/>
+        </w:rPr>
+        <w:lastRenderedPageBreak/>
+        <w:drawing>
+          <wp:inline distT="0" distB="0" distL="0" distR="0" wp14:anchorId="4F1D9815" wp14:editId="3D604C39">
+            <wp:extent cx="5943600" cy="5476240"/>
+            <wp:effectExtent l="0" t="0" r="0" b="0"/>
+            <wp:docPr id="30" name="Picture 30"/>
+            <wp:cNvGraphicFramePr>
+              <a:graphicFrameLocks xmlns:a="http://schemas.openxmlformats.org/drawingml/2006/main" noChangeAspect="1"/>
+            </wp:cNvGraphicFramePr>
+            <a:graphic xmlns:a="http://schemas.openxmlformats.org/drawingml/2006/main">
+              <a:graphicData uri="http://schemas.openxmlformats.org/drawingml/2006/picture">
+                <pic:pic xmlns:pic="http://schemas.openxmlformats.org/drawingml/2006/picture">
+                  <pic:nvPicPr>
+                    <pic:cNvPr id="0" name=""/>
+                    <pic:cNvPicPr/>
+                  </pic:nvPicPr>
+                  <pic:blipFill>
+                    <a:blip r:embed="rId40"/>
+                    <a:stretch>
+                      <a:fillRect/>
+                    </a:stretch>
+                  </pic:blipFill>
+                  <pic:spPr>
+                    <a:xfrm>
+                      <a:off x="0" y="0"/>
+                      <a:ext cx="5943600" cy="5476240"/>
+                    </a:xfrm>
+                    <a:prstGeom prst="rect">
+                      <a:avLst/>
+                    </a:prstGeom>
+                  </pic:spPr>
+                </pic:pic>
+              </a:graphicData>
+            </a:graphic>
+          </wp:inline>
+        </w:drawing>
+      </w:r>
+    </w:p>
+    <w:p>
+      <w:pPr>
+        <w:jc w:val="center"/>
+      </w:pPr>
+      <w:r>
+        <w:t>The Edit Cable/Edge Connection Page Dialog</w:t>
+      </w:r>
+    </w:p>
+    <w:p>
+      <w:pPr>
+        <w:jc w:val="center"/>
+      </w:pPr>
+    </w:p>
+    <w:p>
+      <w:r>
+        <w:rPr>
+          <w:noProof/>
+        </w:rPr>
+        <w:lastRenderedPageBreak/>
+        <w:drawing>
+          <wp:inline distT="0" distB="0" distL="0" distR="0" wp14:anchorId="32590472" wp14:editId="1C0C45CF">
+            <wp:extent cx="4726379" cy="7583772"/>
+            <wp:effectExtent l="0" t="0" r="0" b="0"/>
+            <wp:docPr id="34" name="Picture 34"/>
+            <wp:cNvGraphicFramePr>
+              <a:graphicFrameLocks xmlns:a="http://schemas.openxmlformats.org/drawingml/2006/main" noChangeAspect="1"/>
+            </wp:cNvGraphicFramePr>
+            <a:graphic xmlns:a="http://schemas.openxmlformats.org/drawingml/2006/main">
+              <a:graphicData uri="http://schemas.openxmlformats.org/drawingml/2006/picture">
+                <pic:pic xmlns:pic="http://schemas.openxmlformats.org/drawingml/2006/picture">
+                  <pic:nvPicPr>
+                    <pic:cNvPr id="0" name=""/>
+                    <pic:cNvPicPr/>
+                  </pic:nvPicPr>
+                  <pic:blipFill>
+                    <a:blip r:embed="rId41"/>
+                    <a:stretch>
+                      <a:fillRect/>
+                    </a:stretch>
+                  </pic:blipFill>
+                  <pic:spPr>
+                    <a:xfrm>
+                      <a:off x="0" y="0"/>
+                      <a:ext cx="4726088" cy="7583305"/>
+                    </a:xfrm>
+                    <a:prstGeom prst="rect">
+                      <a:avLst/>
+                    </a:prstGeom>
+                  </pic:spPr>
+                </pic:pic>
+              </a:graphicData>
+            </a:graphic>
+          </wp:inline>
+        </w:drawing>
+      </w:r>
+    </w:p>
+    <w:p>
+      <w:pPr>
+        <w:jc w:val="center"/>
+      </w:pPr>
+      <w:r>
+        <w:t>The Edit Cable/Edge Connection Blocks “matrix” Dialog</w:t>
+      </w:r>
+    </w:p>
+    <w:p>
+      <w:pPr>
+        <w:jc w:val="center"/>
+        <w:rPr>
+          <w:b/>
+          <w:sz w:val="52"/>
+          <w:szCs w:val="52"/>
+        </w:rPr>
+      </w:pPr>
+      <w:r>
+        <w:rPr>
+          <w:b/>
+          <w:sz w:val="52"/>
+          <w:szCs w:val="52"/>
+        </w:rPr>
+        <w:lastRenderedPageBreak/>
+        <w:t xml:space="preserve">Editing a </w:t>
+      </w:r>
+      <w:r>
+        <w:rPr>
+          <w:b/>
+          <w:sz w:val="52"/>
+          <w:szCs w:val="52"/>
+        </w:rPr>
+        <w:t>Cable/Edge Connection Block</w:t>
+      </w:r>
+    </w:p>
+    <w:p>
+      <w:r>
+        <w:t xml:space="preserve">The page for editing an individual cable/edge connection block, which corresponds to the connection block on the page in the original </w:t>
+      </w:r>
+      <w:r>
+        <w:t>documentation,</w:t>
+      </w:r>
+      <w:r>
+        <w:t xml:space="preserve"> is accessed by clicking on that block.</w:t>
+      </w:r>
+      <w:r>
+        <w:t xml:space="preserve">  If the only information for a cable/edge connection block comes from the card location pages (i.e., has never been edited and saved), the characters in the block will be grey.  Once edited and saved, the characters will appear black.  (In the example below, all of the blocks had been edited).</w:t>
+      </w:r>
+      <w:r>
+        <w:t xml:space="preserve">   The Machine, Volume, Page, Diagram Column and Diagram Row are read-only</w:t>
+      </w:r>
+      <w:r>
+        <w:t xml:space="preserve"> as with the ALD diagrams.  </w:t>
+      </w:r>
+    </w:p>
+    <w:p>
+      <w:r>
+        <w:t>For a cable/edge connection block there are two general areas.  The top part relates to where the cable comes from, or its source.  The bottom portion, below the horizontal bar in the dialog relates to where the cable goes to, or its destination.  To the right is a display in a format similar to the one that appears in the original documentation.</w:t>
+      </w:r>
+    </w:p>
+    <w:p>
+      <w:r>
+        <w:t>Both the source and destination have a:</w:t>
+      </w:r>
+    </w:p>
+    <w:p>
+      <w:pPr>
+        <w:pStyle w:val="ListParagraph"/>
+        <w:numPr>
+          <w:ilvl w:val="0"/>
+          <w:numId w:val="10"/>
+        </w:numPr>
+      </w:pPr>
+      <w:r>
+        <w:t>Machine</w:t>
+      </w:r>
+    </w:p>
+    <w:p>
+      <w:pPr>
+        <w:pStyle w:val="ListParagraph"/>
+        <w:numPr>
+          <w:ilvl w:val="0"/>
+          <w:numId w:val="10"/>
+        </w:numPr>
+      </w:pPr>
+      <w:r>
+        <w:t>Frame and Gate (for the IBM 1410 they are the same)</w:t>
+      </w:r>
+    </w:p>
+    <w:p>
+      <w:pPr>
+        <w:pStyle w:val="ListParagraph"/>
+        <w:numPr>
+          <w:ilvl w:val="0"/>
+          <w:numId w:val="10"/>
+        </w:numPr>
+      </w:pPr>
+      <w:r>
+        <w:t>Panel</w:t>
+      </w:r>
+    </w:p>
+    <w:p>
+      <w:pPr>
+        <w:pStyle w:val="ListParagraph"/>
+        <w:numPr>
+          <w:ilvl w:val="0"/>
+          <w:numId w:val="10"/>
+        </w:numPr>
+      </w:pPr>
+      <w:r>
+        <w:t>Card Row</w:t>
+      </w:r>
+    </w:p>
+    <w:p>
+      <w:pPr>
+        <w:pStyle w:val="ListParagraph"/>
+        <w:numPr>
+          <w:ilvl w:val="0"/>
+          <w:numId w:val="10"/>
+        </w:numPr>
+      </w:pPr>
+      <w:r>
+        <w:t>Card Column</w:t>
+      </w:r>
+    </w:p>
+    <w:p>
+      <w:r>
+        <w:t>All of these are pull-downs except for the Card Column, which is a number corresponding to column in the card panel in the machine (not to a diagram column).</w:t>
+      </w:r>
+    </w:p>
+    <w:p>
+      <w:r>
+        <w:t xml:space="preserve">On the IBM 1410 and likely other machines, lots of connections follow a pattern.  For example, a connector that is in column 01 of a panel would typically go to 28 of the panel next to it.  02 to 27 and 03 to 26 are the same – so the cables do not cross each other.  In the parlance of this application, those are called “implied destination” because they don’t actually appear in the diagram.  Indeed in the IBM installation manual for the IBM 1410 there is language which </w:t>
+      </w:r>
+      <w:r>
+        <w:t xml:space="preserve">reads, for </w:t>
+      </w:r>
+      <w:proofErr w:type="gramStart"/>
+      <w:r>
+        <w:t>1411D(</w:t>
+      </w:r>
+      <w:proofErr w:type="gramEnd"/>
+      <w:r>
+        <w:t>D)1K01 “In this case socket K28 is assumed since it is the corresponding socket in 1411C2 and there is no note to indicate otherwise”</w:t>
+      </w:r>
+    </w:p>
+    <w:p>
+      <w:r>
+        <w:t xml:space="preserve">When first editing a block that is new but that appears in a card location diagram, if that block has a corresponding entry in the </w:t>
+      </w:r>
+      <w:proofErr w:type="spellStart"/>
+      <w:r>
+        <w:t>Cableimplieddestinations</w:t>
+      </w:r>
+      <w:proofErr w:type="spellEnd"/>
+      <w:r>
+        <w:t xml:space="preserve"> table, then the Destination will show that implied destination and the “Explicit Destination” checkbox near the bottom will be checked, rendering the destination fields read-only. </w:t>
+      </w:r>
+    </w:p>
+    <w:p>
+      <w:r>
+        <w:t>The destination can be changed between an implied destination and an explicit one by checking the Explicit Destination checkbox.  If the Checkbox is cleared, but there is not matching rule for the source</w:t>
+      </w:r>
+      <w:r>
+        <w:t>, a warning message appears, and the checkbox is left as checked.</w:t>
+      </w:r>
+    </w:p>
+    <w:p>
+      <w:r>
+        <w:lastRenderedPageBreak/>
+        <w:t xml:space="preserve">The card types other than “CONN” and “CABL” cause special things to happen in the drawing on the right, clear the explicit destination check box (making the destination read only, because if the entry is not “CONN” or “CABL” there is no known destination). </w:t>
+      </w:r>
+    </w:p>
+    <w:p>
+      <w:r>
+        <w:t>Because the original pages I worked from did not show the card types other that “CONN” and “CABL” in a consistent way, the drawing on the right may not exactly match the original.  In particular, many of the originals show the source Machine (2 digits), Frame and Panel for these card types, but did not always do so, so that top line is blank in the application.</w:t>
+      </w:r>
+    </w:p>
+    <w:p>
+      <w:r>
+        <w:t xml:space="preserve">At the very top of the drawing, above the rectangle is what I called at “Top Note”, and it can be entered to match the original drawing.   If that is left blank by the user, and the an explicit destination is identified, then when the entry is saved and then opened again, that Top Note will be automatically filled in.  Save it again, and it gets saved in the database.  </w:t>
+      </w:r>
+      <w:proofErr w:type="gramStart"/>
+      <w:r>
+        <w:t xml:space="preserve">(Having the </w:t>
+      </w:r>
+      <w:proofErr w:type="spellStart"/>
+      <w:r>
+        <w:t>applicatino</w:t>
+      </w:r>
+      <w:proofErr w:type="spellEnd"/>
+      <w:r>
+        <w:t xml:space="preserve"> fill that in during the first editing of the destination proved tricky enough that I didn’t bother doing that.)</w:t>
+      </w:r>
+      <w:proofErr w:type="gramEnd"/>
+    </w:p>
+    <w:p>
+      <w:r>
+        <w:t>As with the other dialogs, the Apply button applies updates, the Delete button deletes the entry (but leaves any underlying card location data from the card location chart entries alone), and Cancel cancels any changes.</w:t>
+      </w:r>
+    </w:p>
+    <w:p>
+      <w:r>
+        <w:rPr>
+          <w:noProof/>
+        </w:rPr>
+        <w:drawing>
+          <wp:inline distT="0" distB="0" distL="0" distR="0" wp14:anchorId="1DDED91D" wp14:editId="093BE8E2">
+            <wp:extent cx="5225143" cy="4438278"/>
+            <wp:effectExtent l="0" t="0" r="0" b="635"/>
+            <wp:docPr id="35" name="Picture 35"/>
+            <wp:cNvGraphicFramePr>
+              <a:graphicFrameLocks xmlns:a="http://schemas.openxmlformats.org/drawingml/2006/main" noChangeAspect="1"/>
+            </wp:cNvGraphicFramePr>
+            <a:graphic xmlns:a="http://schemas.openxmlformats.org/drawingml/2006/main">
+              <a:graphicData uri="http://schemas.openxmlformats.org/drawingml/2006/picture">
+                <pic:pic xmlns:pic="http://schemas.openxmlformats.org/drawingml/2006/picture">
+                  <pic:nvPicPr>
+                    <pic:cNvPr id="0" name=""/>
+                    <pic:cNvPicPr/>
+                  </pic:nvPicPr>
+                  <pic:blipFill>
+                    <a:blip r:embed="rId42"/>
+                    <a:stretch>
+                      <a:fillRect/>
+                    </a:stretch>
+                  </pic:blipFill>
+                  <pic:spPr>
+                    <a:xfrm>
+                      <a:off x="0" y="0"/>
+                      <a:ext cx="5225488" cy="4438571"/>
+                    </a:xfrm>
+                    <a:prstGeom prst="rect">
+                      <a:avLst/>
+                    </a:prstGeom>
+                  </pic:spPr>
+                </pic:pic>
+              </a:graphicData>
+            </a:graphic>
+          </wp:inline>
+        </w:drawing>
+      </w:r>
+    </w:p>
+    <w:p>
+      <w:pPr>
+        <w:jc w:val="center"/>
+      </w:pPr>
+      <w:r>
+        <w:t>The Edit Cable / Edge Connection Block Dialog</w:t>
+      </w:r>
+    </w:p>
+    <w:p>
+      <w:r>
+        <w:rPr>
+          <w:noProof/>
+        </w:rPr>
+        <w:lastRenderedPageBreak/>
+        <w:drawing>
+          <wp:inline distT="0" distB="0" distL="0" distR="0">
+            <wp:extent cx="4512310" cy="4132580"/>
+            <wp:effectExtent l="0" t="0" r="2540" b="1270"/>
+            <wp:docPr id="37" name="Picture 37"/>
+            <wp:cNvGraphicFramePr>
+              <a:graphicFrameLocks xmlns:a="http://schemas.openxmlformats.org/drawingml/2006/main" noChangeAspect="1"/>
+            </wp:cNvGraphicFramePr>
+            <a:graphic xmlns:a="http://schemas.openxmlformats.org/drawingml/2006/main">
+              <a:graphicData uri="http://schemas.openxmlformats.org/drawingml/2006/picture">
+                <pic:pic xmlns:pic="http://schemas.openxmlformats.org/drawingml/2006/picture">
+                  <pic:nvPicPr>
+                    <pic:cNvPr id="0" name="Picture 1"/>
+                    <pic:cNvPicPr>
+                      <a:picLocks noChangeAspect="1" noChangeArrowheads="1"/>
+                    </pic:cNvPicPr>
+                  </pic:nvPicPr>
+                  <pic:blipFill>
+                    <a:blip r:embed="rId43">
+                      <a:extLst>
+                        <a:ext uri="{28A0092B-C50C-407E-A947-70E740481C1C}">
+                          <a14:useLocalDpi xmlns:a14="http://schemas.microsoft.com/office/drawing/2010/main" val="0"/>
+                        </a:ext>
+                      </a:extLst>
+                    </a:blip>
+                    <a:srcRect/>
+                    <a:stretch>
+                      <a:fillRect/>
+                    </a:stretch>
+                  </pic:blipFill>
+                  <pic:spPr bwMode="auto">
+                    <a:xfrm>
+                      <a:off x="0" y="0"/>
+                      <a:ext cx="4512310" cy="4132580"/>
+                    </a:xfrm>
+                    <a:prstGeom prst="rect">
+                      <a:avLst/>
+                    </a:prstGeom>
+                    <a:noFill/>
+                    <a:ln>
+                      <a:noFill/>
+                    </a:ln>
+                  </pic:spPr>
+                </pic:pic>
+              </a:graphicData>
+            </a:graphic>
+          </wp:inline>
+        </w:drawing>
+      </w:r>
+    </w:p>
+    <w:p>
+      <w:pPr>
+        <w:jc w:val="center"/>
+      </w:pPr>
+      <w:r>
+        <w:t>Some Cable/Edge Connection Implied Destination Rules</w:t>
+      </w:r>
+    </w:p>
+    <w:p>
+      <w:pPr>
+        <w:rPr>
+          <w:b/>
+          <w:sz w:val="52"/>
+          <w:szCs w:val="52"/>
+        </w:rPr>
+      </w:pPr>
+      <w:r>
+        <w:rPr>
+          <w:b/>
+          <w:sz w:val="52"/>
+          <w:szCs w:val="52"/>
+        </w:rPr>
         <w:br w:type="page"/>
       </w:r>
     </w:p>
@@ -4492,6 +5197,119 @@
 <file path=word/numbering.xml><?xml version="1.0" encoding="utf-8"?>
 <w:numbering xmlns:wpc="http://schemas.microsoft.com/office/word/2010/wordprocessingCanvas" xmlns:mc="http://schemas.openxmlformats.org/markup-compatibility/2006" xmlns:o="urn:schemas-microsoft-com:office:office" xmlns:r="http://schemas.openxmlformats.org/officeDocument/2006/relationships" xmlns:m="http://schemas.openxmlformats.org/officeDocument/2006/math" xmlns:v="urn:schemas-microsoft-com:vml" xmlns:wp14="http://schemas.microsoft.com/office/word/2010/wordprocessingDrawing" xmlns:wp="http://schemas.openxmlformats.org/drawingml/2006/wordprocessingDrawing" xmlns:w10="urn:schemas-microsoft-com:office:word" xmlns:w="http://schemas.openxmlformats.org/wordprocessingml/2006/main" xmlns:w14="http://schemas.microsoft.com/office/word/2010/wordml" xmlns:wpg="http://schemas.microsoft.com/office/word/2010/wordprocessingGroup" xmlns:wpi="http://schemas.microsoft.com/office/word/2010/wordprocessingInk" xmlns:wne="http://schemas.microsoft.com/office/word/2006/wordml" xmlns:wps="http://schemas.microsoft.com/office/word/2010/wordprocessingShape" mc:Ignorable="w14 wp14">
   <w:abstractNum w:abstractNumId="0">
+    <w:nsid w:val="09D9083C"/>
+    <w:multiLevelType w:val="hybridMultilevel"/>
+    <w:tmpl w:val="5246D718"/>
+    <w:lvl w:ilvl="0" w:tplc="04090001">
+      <w:start w:val="1"/>
+      <w:numFmt w:val="bullet"/>
+      <w:lvlText w:val=""/>
+      <w:lvlJc w:val="left"/>
+      <w:pPr>
+        <w:ind w:left="720" w:hanging="360"/>
+      </w:pPr>
+      <w:rPr>
+        <w:rFonts w:ascii="Symbol" w:hAnsi="Symbol" w:hint="default"/>
+      </w:rPr>
+    </w:lvl>
+    <w:lvl w:ilvl="1" w:tplc="04090003" w:tentative="1">
+      <w:start w:val="1"/>
+      <w:numFmt w:val="bullet"/>
+      <w:lvlText w:val="o"/>
+      <w:lvlJc w:val="left"/>
+      <w:pPr>
+        <w:ind w:left="1440" w:hanging="360"/>
+      </w:pPr>
+      <w:rPr>
+        <w:rFonts w:ascii="Courier New" w:hAnsi="Courier New" w:cs="Courier New" w:hint="default"/>
+      </w:rPr>
+    </w:lvl>
+    <w:lvl w:ilvl="2" w:tplc="04090005" w:tentative="1">
+      <w:start w:val="1"/>
+      <w:numFmt w:val="bullet"/>
+      <w:lvlText w:val=""/>
+      <w:lvlJc w:val="left"/>
+      <w:pPr>
+        <w:ind w:left="2160" w:hanging="360"/>
+      </w:pPr>
+      <w:rPr>
+        <w:rFonts w:ascii="Wingdings" w:hAnsi="Wingdings" w:hint="default"/>
+      </w:rPr>
+    </w:lvl>
+    <w:lvl w:ilvl="3" w:tplc="04090001" w:tentative="1">
+      <w:start w:val="1"/>
+      <w:numFmt w:val="bullet"/>
+      <w:lvlText w:val=""/>
+      <w:lvlJc w:val="left"/>
+      <w:pPr>
+        <w:ind w:left="2880" w:hanging="360"/>
+      </w:pPr>
+      <w:rPr>
+        <w:rFonts w:ascii="Symbol" w:hAnsi="Symbol" w:hint="default"/>
+      </w:rPr>
+    </w:lvl>
+    <w:lvl w:ilvl="4" w:tplc="04090003" w:tentative="1">
+      <w:start w:val="1"/>
+      <w:numFmt w:val="bullet"/>
+      <w:lvlText w:val="o"/>
+      <w:lvlJc w:val="left"/>
+      <w:pPr>
+        <w:ind w:left="3600" w:hanging="360"/>
+      </w:pPr>
+      <w:rPr>
+        <w:rFonts w:ascii="Courier New" w:hAnsi="Courier New" w:cs="Courier New" w:hint="default"/>
+      </w:rPr>
+    </w:lvl>
+    <w:lvl w:ilvl="5" w:tplc="04090005" w:tentative="1">
+      <w:start w:val="1"/>
+      <w:numFmt w:val="bullet"/>
+      <w:lvlText w:val=""/>
+      <w:lvlJc w:val="left"/>
+      <w:pPr>
+        <w:ind w:left="4320" w:hanging="360"/>
+      </w:pPr>
+      <w:rPr>
+        <w:rFonts w:ascii="Wingdings" w:hAnsi="Wingdings" w:hint="default"/>
+      </w:rPr>
+    </w:lvl>
+    <w:lvl w:ilvl="6" w:tplc="04090001" w:tentative="1">
+      <w:start w:val="1"/>
+      <w:numFmt w:val="bullet"/>
+      <w:lvlText w:val=""/>
+      <w:lvlJc w:val="left"/>
+      <w:pPr>
+        <w:ind w:left="5040" w:hanging="360"/>
+      </w:pPr>
+      <w:rPr>
+        <w:rFonts w:ascii="Symbol" w:hAnsi="Symbol" w:hint="default"/>
+      </w:rPr>
+    </w:lvl>
+    <w:lvl w:ilvl="7" w:tplc="04090003" w:tentative="1">
+      <w:start w:val="1"/>
+      <w:numFmt w:val="bullet"/>
+      <w:lvlText w:val="o"/>
+      <w:lvlJc w:val="left"/>
+      <w:pPr>
+        <w:ind w:left="5760" w:hanging="360"/>
+      </w:pPr>
+      <w:rPr>
+        <w:rFonts w:ascii="Courier New" w:hAnsi="Courier New" w:cs="Courier New" w:hint="default"/>
+      </w:rPr>
+    </w:lvl>
+    <w:lvl w:ilvl="8" w:tplc="04090005" w:tentative="1">
+      <w:start w:val="1"/>
+      <w:numFmt w:val="bullet"/>
+      <w:lvlText w:val=""/>
+      <w:lvlJc w:val="left"/>
+      <w:pPr>
+        <w:ind w:left="6480" w:hanging="360"/>
+      </w:pPr>
+      <w:rPr>
+        <w:rFonts w:ascii="Wingdings" w:hAnsi="Wingdings" w:hint="default"/>
+      </w:rPr>
+    </w:lvl>
+  </w:abstractNum>
+  <w:abstractNum w:abstractNumId="1">
     <w:nsid w:val="0FC94AA8"/>
     <w:multiLevelType w:val="hybridMultilevel"/>
     <w:tmpl w:val="ECC2628E"/>
@@ -4604,7 +5422,7 @@
       </w:rPr>
     </w:lvl>
   </w:abstractNum>
-  <w:abstractNum w:abstractNumId="1">
+  <w:abstractNum w:abstractNumId="2">
     <w:nsid w:val="1D3B2443"/>
     <w:multiLevelType w:val="hybridMultilevel"/>
     <w:tmpl w:val="8F041412"/>
@@ -4717,7 +5535,7 @@
       </w:rPr>
     </w:lvl>
   </w:abstractNum>
-  <w:abstractNum w:abstractNumId="2">
+  <w:abstractNum w:abstractNumId="3">
     <w:nsid w:val="3B840675"/>
     <w:multiLevelType w:val="hybridMultilevel"/>
     <w:tmpl w:val="E9E45124"/>
@@ -4830,7 +5648,7 @@
       </w:rPr>
     </w:lvl>
   </w:abstractNum>
-  <w:abstractNum w:abstractNumId="3">
+  <w:abstractNum w:abstractNumId="4">
     <w:nsid w:val="40F06D24"/>
     <w:multiLevelType w:val="hybridMultilevel"/>
     <w:tmpl w:val="A46095C2"/>
@@ -4943,7 +5761,7 @@
       </w:rPr>
     </w:lvl>
   </w:abstractNum>
-  <w:abstractNum w:abstractNumId="4">
+  <w:abstractNum w:abstractNumId="5">
     <w:nsid w:val="45D81FD6"/>
     <w:multiLevelType w:val="hybridMultilevel"/>
     <w:tmpl w:val="01C08F88"/>
@@ -5056,7 +5874,7 @@
       </w:rPr>
     </w:lvl>
   </w:abstractNum>
-  <w:abstractNum w:abstractNumId="5">
+  <w:abstractNum w:abstractNumId="6">
     <w:nsid w:val="4FBA6AA9"/>
     <w:multiLevelType w:val="hybridMultilevel"/>
     <w:tmpl w:val="4776E208"/>
@@ -5169,7 +5987,7 @@
       </w:rPr>
     </w:lvl>
   </w:abstractNum>
-  <w:abstractNum w:abstractNumId="6">
+  <w:abstractNum w:abstractNumId="7">
     <w:nsid w:val="551961B9"/>
     <w:multiLevelType w:val="hybridMultilevel"/>
     <w:tmpl w:val="82FEBB9C"/>
@@ -5282,7 +6100,7 @@
       </w:rPr>
     </w:lvl>
   </w:abstractNum>
-  <w:abstractNum w:abstractNumId="7">
+  <w:abstractNum w:abstractNumId="8">
     <w:nsid w:val="55347971"/>
     <w:multiLevelType w:val="hybridMultilevel"/>
     <w:tmpl w:val="82E27B22"/>
@@ -5368,29 +6186,148 @@
       </w:pPr>
     </w:lvl>
   </w:abstractNum>
+  <w:abstractNum w:abstractNumId="9">
+    <w:nsid w:val="69A071BB"/>
+    <w:multiLevelType w:val="hybridMultilevel"/>
+    <w:tmpl w:val="C6EA7670"/>
+    <w:lvl w:ilvl="0" w:tplc="04090001">
+      <w:start w:val="1"/>
+      <w:numFmt w:val="bullet"/>
+      <w:lvlText w:val=""/>
+      <w:lvlJc w:val="left"/>
+      <w:pPr>
+        <w:ind w:left="720" w:hanging="360"/>
+      </w:pPr>
+      <w:rPr>
+        <w:rFonts w:ascii="Symbol" w:hAnsi="Symbol" w:hint="default"/>
+      </w:rPr>
+    </w:lvl>
+    <w:lvl w:ilvl="1" w:tplc="04090003" w:tentative="1">
+      <w:start w:val="1"/>
+      <w:numFmt w:val="bullet"/>
+      <w:lvlText w:val="o"/>
+      <w:lvlJc w:val="left"/>
+      <w:pPr>
+        <w:ind w:left="1440" w:hanging="360"/>
+      </w:pPr>
+      <w:rPr>
+        <w:rFonts w:ascii="Courier New" w:hAnsi="Courier New" w:cs="Courier New" w:hint="default"/>
+      </w:rPr>
+    </w:lvl>
+    <w:lvl w:ilvl="2" w:tplc="04090005" w:tentative="1">
+      <w:start w:val="1"/>
+      <w:numFmt w:val="bullet"/>
+      <w:lvlText w:val=""/>
+      <w:lvlJc w:val="left"/>
+      <w:pPr>
+        <w:ind w:left="2160" w:hanging="360"/>
+      </w:pPr>
+      <w:rPr>
+        <w:rFonts w:ascii="Wingdings" w:hAnsi="Wingdings" w:hint="default"/>
+      </w:rPr>
+    </w:lvl>
+    <w:lvl w:ilvl="3" w:tplc="04090001" w:tentative="1">
+      <w:start w:val="1"/>
+      <w:numFmt w:val="bullet"/>
+      <w:lvlText w:val=""/>
+      <w:lvlJc w:val="left"/>
+      <w:pPr>
+        <w:ind w:left="2880" w:hanging="360"/>
+      </w:pPr>
+      <w:rPr>
+        <w:rFonts w:ascii="Symbol" w:hAnsi="Symbol" w:hint="default"/>
+      </w:rPr>
+    </w:lvl>
+    <w:lvl w:ilvl="4" w:tplc="04090003" w:tentative="1">
+      <w:start w:val="1"/>
+      <w:numFmt w:val="bullet"/>
+      <w:lvlText w:val="o"/>
+      <w:lvlJc w:val="left"/>
+      <w:pPr>
+        <w:ind w:left="3600" w:hanging="360"/>
+      </w:pPr>
+      <w:rPr>
+        <w:rFonts w:ascii="Courier New" w:hAnsi="Courier New" w:cs="Courier New" w:hint="default"/>
+      </w:rPr>
+    </w:lvl>
+    <w:lvl w:ilvl="5" w:tplc="04090005" w:tentative="1">
+      <w:start w:val="1"/>
+      <w:numFmt w:val="bullet"/>
+      <w:lvlText w:val=""/>
+      <w:lvlJc w:val="left"/>
+      <w:pPr>
+        <w:ind w:left="4320" w:hanging="360"/>
+      </w:pPr>
+      <w:rPr>
+        <w:rFonts w:ascii="Wingdings" w:hAnsi="Wingdings" w:hint="default"/>
+      </w:rPr>
+    </w:lvl>
+    <w:lvl w:ilvl="6" w:tplc="04090001" w:tentative="1">
+      <w:start w:val="1"/>
+      <w:numFmt w:val="bullet"/>
+      <w:lvlText w:val=""/>
+      <w:lvlJc w:val="left"/>
+      <w:pPr>
+        <w:ind w:left="5040" w:hanging="360"/>
+      </w:pPr>
+      <w:rPr>
+        <w:rFonts w:ascii="Symbol" w:hAnsi="Symbol" w:hint="default"/>
+      </w:rPr>
+    </w:lvl>
+    <w:lvl w:ilvl="7" w:tplc="04090003" w:tentative="1">
+      <w:start w:val="1"/>
+      <w:numFmt w:val="bullet"/>
+      <w:lvlText w:val="o"/>
+      <w:lvlJc w:val="left"/>
+      <w:pPr>
+        <w:ind w:left="5760" w:hanging="360"/>
+      </w:pPr>
+      <w:rPr>
+        <w:rFonts w:ascii="Courier New" w:hAnsi="Courier New" w:cs="Courier New" w:hint="default"/>
+      </w:rPr>
+    </w:lvl>
+    <w:lvl w:ilvl="8" w:tplc="04090005" w:tentative="1">
+      <w:start w:val="1"/>
+      <w:numFmt w:val="bullet"/>
+      <w:lvlText w:val=""/>
+      <w:lvlJc w:val="left"/>
+      <w:pPr>
+        <w:ind w:left="6480" w:hanging="360"/>
+      </w:pPr>
+      <w:rPr>
+        <w:rFonts w:ascii="Wingdings" w:hAnsi="Wingdings" w:hint="default"/>
+      </w:rPr>
+    </w:lvl>
+  </w:abstractNum>
   <w:num w:numId="1">
+    <w:abstractNumId w:val="3"/>
+  </w:num>
+  <w:num w:numId="2">
     <w:abstractNumId w:val="2"/>
   </w:num>
-  <w:num w:numId="2">
+  <w:num w:numId="3">
+    <w:abstractNumId w:val="7"/>
+  </w:num>
+  <w:num w:numId="4">
     <w:abstractNumId w:val="1"/>
   </w:num>
-  <w:num w:numId="3">
+  <w:num w:numId="5">
     <w:abstractNumId w:val="6"/>
   </w:num>
-  <w:num w:numId="4">
-    <w:abstractNumId w:val="0"/>
-  </w:num>
-  <w:num w:numId="5">
+  <w:num w:numId="6">
     <w:abstractNumId w:val="5"/>
   </w:num>
-  <w:num w:numId="6">
+  <w:num w:numId="7">
+    <w:abstractNumId w:val="8"/>
+  </w:num>
+  <w:num w:numId="8">
     <w:abstractNumId w:val="4"/>
   </w:num>
-  <w:num w:numId="7">
-    <w:abstractNumId w:val="7"/>
+  <w:num w:numId="9">
+    <w:abstractNumId w:val="9"/>
   </w:num>
-  <w:num w:numId="8">
-    <w:abstractNumId w:val="3"/>
+  <w:num w:numId="10">
+    <w:abstractNumId w:val="0"/>
   </w:num>
 </w:numbering>
 </file>
@@ -6193,7 +7130,7 @@
 </file>
 
 <file path=customXml/itemProps1.xml><?xml version="1.0" encoding="utf-8"?>
-<ds:datastoreItem xmlns:ds="http://schemas.openxmlformats.org/officeDocument/2006/customXml" ds:itemID="{FF58B7B6-A6B8-4300-A510-675685FCA685}">
+<ds:datastoreItem xmlns:ds="http://schemas.openxmlformats.org/officeDocument/2006/customXml" ds:itemID="{DD0DE281-8060-4C56-835A-C3BDCD4D1396}">
   <ds:schemaRefs>
     <ds:schemaRef ds:uri="http://schemas.openxmlformats.org/officeDocument/2006/bibliography"/>
   </ds:schemaRefs>

</xml_diff>

<commit_message>
Documentation:  Updated documentation to reflect new aldMachineType field in table Machine Edit[CableEdge|Diagram]Block(s)Form:  Updated these to fix cases where it was using the gate name when it ought to have been using the frame name.
git-svn-id: svn://localhost/active/IBM1410SMS/trunk@1658 8de05751-f04e-1843-ac3c-a4bcb19ff523
</commit_message>
<xml_diff>
--- a/IBM1410SMS/Documentation.docx
+++ b/IBM1410SMS/Documentation.docx
@@ -219,12 +219,7 @@
         </w:numPr>
       </w:pPr>
       <w:r>
-        <w:t>In M</w:t>
-      </w:r>
-      <w:bookmarkStart w:id="0" w:name="_GoBack"/>
-      <w:bookmarkEnd w:id="0"/>
-      <w:r>
-        <w:t>arch, 2020, I entered the Cable/Edge Connection Diagrams</w:t>
+        <w:t>In March, 2020, I entered the Cable/Edge Connection Diagrams</w:t>
       </w:r>
     </w:p>
     <w:p>
@@ -279,6 +274,9 @@
       <w:r>
         <w:t>Machine (e.g., the 1411 CPU for the IBM 1410)</w:t>
       </w:r>
+      <w:r>
+        <w:t xml:space="preserve">  [See the following page, too]</w:t>
+      </w:r>
     </w:p>
     <w:p>
       <w:pPr>
@@ -668,6 +666,1135 @@
     </w:p>
     <w:p>
       <w:pPr>
+        <w:ind w:left="360"/>
+        <w:jc w:val="center"/>
+        <w:rPr>
+          <w:b/>
+          <w:sz w:val="52"/>
+        </w:rPr>
+      </w:pPr>
+      <w:r>
+        <w:rPr>
+          <w:b/>
+          <w:sz w:val="52"/>
+        </w:rPr>
+        <w:lastRenderedPageBreak/>
+        <w:t>ALD Diagram Location Designations</w:t>
+      </w:r>
+    </w:p>
+    <w:p>
+      <w:pPr>
+        <w:ind w:left="360"/>
+      </w:pPr>
+      <w:r>
+        <w:t>Unfortunately, IBM was not consistent in how they designated card locations in ALD diagrams.  The IBM 1401 (SMS Module Type I), the 7090 (at first, called SMS Module Type II, then later called Sliding Gate Frames), the 1620 (for which I have not found a name) and the IBM 1410 (SMS Module IV</w:t>
+      </w:r>
+      <w:r>
+        <w:t xml:space="preserve"> </w:t>
+      </w:r>
+      <w:proofErr w:type="gramStart"/>
+      <w:r>
+        <w:t xml:space="preserve">aka </w:t>
+      </w:r>
+      <w:r>
+        <w:t>)</w:t>
+      </w:r>
+      <w:proofErr w:type="gramEnd"/>
+      <w:r>
+        <w:t xml:space="preserve"> are all different.  </w:t>
+      </w:r>
+    </w:p>
+    <w:p>
+      <w:pPr>
+        <w:ind w:left="360"/>
+      </w:pPr>
+      <w:r>
+        <w:t>The program uses the nomenclature for the IBM 1410 – SMS Module IV</w:t>
+      </w:r>
+      <w:r>
+        <w:t xml:space="preserve"> internally</w:t>
+      </w:r>
+      <w:r>
+        <w:t>.  This can lead to some confusion while using the application</w:t>
+      </w:r>
+      <w:r>
+        <w:t xml:space="preserve"> (especially between rows and columns)</w:t>
+      </w:r>
+      <w:r>
+        <w:t xml:space="preserve">.  Below is a table </w:t>
+      </w:r>
+      <w:r>
+        <w:t xml:space="preserve">of a recommended way to use the application, to help translate. </w:t>
+      </w:r>
+    </w:p>
+    <w:p>
+      <w:pPr>
+        <w:ind w:left="360"/>
+      </w:pPr>
+      <w:r>
+        <w:t>Originally I had set this up where Frame and Gate are separate, based on a limited understanding of the SMS Module II Sliding Gate system, but I misunderstood.  So, in the application, essentially the Gate is always the same as the Frame.</w:t>
+      </w:r>
+    </w:p>
+    <w:tbl>
+      <w:tblPr>
+        <w:tblStyle w:val="TableGrid"/>
+        <w:tblW w:w="0" w:type="auto"/>
+        <w:tblInd w:w="360" w:type="dxa"/>
+        <w:tblLook w:val="04A0" w:firstRow="1" w:lastRow="0" w:firstColumn="1" w:lastColumn="0" w:noHBand="0" w:noVBand="1"/>
+      </w:tblPr>
+      <w:tblGrid>
+        <w:gridCol w:w="1891"/>
+        <w:gridCol w:w="1831"/>
+        <w:gridCol w:w="1831"/>
+        <w:gridCol w:w="1831"/>
+        <w:gridCol w:w="1832"/>
+      </w:tblGrid>
+      <w:tr>
+        <w:tc>
+          <w:tcPr>
+            <w:tcW w:w="1891" w:type="dxa"/>
+          </w:tcPr>
+          <w:p>
+            <w:pPr>
+              <w:rPr>
+                <w:b/>
+                <w:sz w:val="20"/>
+                <w:szCs w:val="20"/>
+              </w:rPr>
+            </w:pPr>
+            <w:r>
+              <w:rPr>
+                <w:b/>
+                <w:sz w:val="20"/>
+                <w:szCs w:val="20"/>
+              </w:rPr>
+              <w:t>Program Nomenclature</w:t>
+            </w:r>
+          </w:p>
+        </w:tc>
+        <w:tc>
+          <w:tcPr>
+            <w:tcW w:w="1831" w:type="dxa"/>
+          </w:tcPr>
+          <w:p>
+            <w:pPr>
+              <w:rPr>
+                <w:b/>
+                <w:sz w:val="20"/>
+                <w:szCs w:val="20"/>
+              </w:rPr>
+            </w:pPr>
+            <w:r>
+              <w:rPr>
+                <w:b/>
+                <w:sz w:val="20"/>
+                <w:szCs w:val="20"/>
+              </w:rPr>
+              <w:t xml:space="preserve">SMS Module IV </w:t>
+            </w:r>
+            <w:r>
+              <w:rPr>
+                <w:b/>
+                <w:sz w:val="20"/>
+                <w:szCs w:val="20"/>
+              </w:rPr>
+              <w:t xml:space="preserve"> / Rack and Panel Module </w:t>
+            </w:r>
+            <w:r>
+              <w:rPr>
+                <w:b/>
+                <w:sz w:val="20"/>
+                <w:szCs w:val="20"/>
+              </w:rPr>
+              <w:t>(e.g. IBM 1410)</w:t>
+            </w:r>
+          </w:p>
+        </w:tc>
+        <w:tc>
+          <w:tcPr>
+            <w:tcW w:w="1831" w:type="dxa"/>
+          </w:tcPr>
+          <w:p>
+            <w:pPr>
+              <w:rPr>
+                <w:b/>
+                <w:sz w:val="20"/>
+                <w:szCs w:val="20"/>
+              </w:rPr>
+            </w:pPr>
+            <w:r>
+              <w:rPr>
+                <w:b/>
+                <w:sz w:val="20"/>
+                <w:szCs w:val="20"/>
+              </w:rPr>
+              <w:t>SMS Module I</w:t>
+            </w:r>
+            <w:r>
+              <w:rPr>
+                <w:b/>
+                <w:sz w:val="20"/>
+                <w:szCs w:val="20"/>
+              </w:rPr>
+              <w:t xml:space="preserve"> aka Swinging Gate Cube</w:t>
+            </w:r>
+            <w:r>
+              <w:rPr>
+                <w:b/>
+                <w:sz w:val="20"/>
+                <w:szCs w:val="20"/>
+              </w:rPr>
+              <w:t xml:space="preserve"> (</w:t>
+            </w:r>
+            <w:proofErr w:type="spellStart"/>
+            <w:r>
+              <w:rPr>
+                <w:b/>
+                <w:sz w:val="20"/>
+                <w:szCs w:val="20"/>
+              </w:rPr>
+              <w:t>e.g</w:t>
+            </w:r>
+            <w:proofErr w:type="spellEnd"/>
+            <w:r>
+              <w:rPr>
+                <w:b/>
+                <w:sz w:val="20"/>
+                <w:szCs w:val="20"/>
+              </w:rPr>
+              <w:t>, IBM 1401)</w:t>
+            </w:r>
+          </w:p>
+        </w:tc>
+        <w:tc>
+          <w:tcPr>
+            <w:tcW w:w="1831" w:type="dxa"/>
+          </w:tcPr>
+          <w:p>
+            <w:pPr>
+              <w:rPr>
+                <w:b/>
+                <w:sz w:val="20"/>
+                <w:szCs w:val="20"/>
+              </w:rPr>
+            </w:pPr>
+            <w:r>
+              <w:rPr>
+                <w:b/>
+                <w:sz w:val="20"/>
+                <w:szCs w:val="20"/>
+              </w:rPr>
+              <w:t>SMS Module II / Sliding Gate</w:t>
+            </w:r>
+            <w:r>
+              <w:rPr>
+                <w:b/>
+                <w:sz w:val="20"/>
+                <w:szCs w:val="20"/>
+              </w:rPr>
+              <w:t xml:space="preserve"> Frame</w:t>
+            </w:r>
+          </w:p>
+        </w:tc>
+        <w:tc>
+          <w:tcPr>
+            <w:tcW w:w="1832" w:type="dxa"/>
+          </w:tcPr>
+          <w:p>
+            <w:pPr>
+              <w:rPr>
+                <w:b/>
+                <w:sz w:val="20"/>
+                <w:szCs w:val="20"/>
+              </w:rPr>
+            </w:pPr>
+            <w:r>
+              <w:rPr>
+                <w:b/>
+                <w:sz w:val="20"/>
+                <w:szCs w:val="20"/>
+              </w:rPr>
+              <w:t>IBM 1620</w:t>
+            </w:r>
+          </w:p>
+        </w:tc>
+      </w:tr>
+      <w:tr>
+        <w:tc>
+          <w:tcPr>
+            <w:tcW w:w="1891" w:type="dxa"/>
+          </w:tcPr>
+          <w:p>
+            <w:pPr>
+              <w:rPr>
+                <w:b/>
+                <w:sz w:val="20"/>
+                <w:szCs w:val="20"/>
+              </w:rPr>
+            </w:pPr>
+            <w:r>
+              <w:rPr>
+                <w:b/>
+                <w:sz w:val="20"/>
+                <w:szCs w:val="20"/>
+              </w:rPr>
+              <w:t>Machine</w:t>
+            </w:r>
+          </w:p>
+        </w:tc>
+        <w:tc>
+          <w:tcPr>
+            <w:tcW w:w="1831" w:type="dxa"/>
+          </w:tcPr>
+          <w:p>
+            <w:pPr>
+              <w:rPr>
+                <w:b/>
+                <w:sz w:val="20"/>
+                <w:szCs w:val="20"/>
+              </w:rPr>
+            </w:pPr>
+            <w:r>
+              <w:rPr>
+                <w:b/>
+                <w:sz w:val="20"/>
+                <w:szCs w:val="20"/>
+              </w:rPr>
+              <w:t>1411, 1414, 1415</w:t>
+            </w:r>
+          </w:p>
+        </w:tc>
+        <w:tc>
+          <w:tcPr>
+            <w:tcW w:w="1831" w:type="dxa"/>
+          </w:tcPr>
+          <w:p>
+            <w:pPr>
+              <w:rPr>
+                <w:b/>
+                <w:sz w:val="20"/>
+                <w:szCs w:val="20"/>
+              </w:rPr>
+            </w:pPr>
+            <w:r>
+              <w:rPr>
+                <w:b/>
+                <w:sz w:val="20"/>
+                <w:szCs w:val="20"/>
+              </w:rPr>
+              <w:t>1401</w:t>
+            </w:r>
+          </w:p>
+        </w:tc>
+        <w:tc>
+          <w:tcPr>
+            <w:tcW w:w="1831" w:type="dxa"/>
+          </w:tcPr>
+          <w:p>
+            <w:pPr>
+              <w:rPr>
+                <w:b/>
+                <w:sz w:val="20"/>
+                <w:szCs w:val="20"/>
+              </w:rPr>
+            </w:pPr>
+            <w:r>
+              <w:rPr>
+                <w:b/>
+                <w:sz w:val="20"/>
+                <w:szCs w:val="20"/>
+              </w:rPr>
+              <w:t xml:space="preserve">7100, </w:t>
+            </w:r>
+            <w:r>
+              <w:rPr>
+                <w:b/>
+                <w:sz w:val="20"/>
+                <w:szCs w:val="20"/>
+              </w:rPr>
+              <w:t>7606, 7607, 7151, …</w:t>
+            </w:r>
+          </w:p>
+        </w:tc>
+        <w:tc>
+          <w:tcPr>
+            <w:tcW w:w="1832" w:type="dxa"/>
+          </w:tcPr>
+          <w:p>
+            <w:pPr>
+              <w:rPr>
+                <w:b/>
+                <w:sz w:val="20"/>
+                <w:szCs w:val="20"/>
+              </w:rPr>
+            </w:pPr>
+            <w:r>
+              <w:rPr>
+                <w:b/>
+                <w:sz w:val="20"/>
+                <w:szCs w:val="20"/>
+              </w:rPr>
+              <w:t>1620, 1621, …</w:t>
+            </w:r>
+          </w:p>
+        </w:tc>
+      </w:tr>
+      <w:tr>
+        <w:tc>
+          <w:tcPr>
+            <w:tcW w:w="1891" w:type="dxa"/>
+          </w:tcPr>
+          <w:p>
+            <w:pPr>
+              <w:rPr>
+                <w:b/>
+                <w:sz w:val="20"/>
+                <w:szCs w:val="20"/>
+              </w:rPr>
+            </w:pPr>
+            <w:proofErr w:type="spellStart"/>
+            <w:r>
+              <w:rPr>
+                <w:b/>
+                <w:sz w:val="20"/>
+                <w:szCs w:val="20"/>
+              </w:rPr>
+              <w:t>aldMachineType</w:t>
+            </w:r>
+            <w:proofErr w:type="spellEnd"/>
+            <w:r>
+              <w:rPr>
+                <w:b/>
+                <w:sz w:val="20"/>
+                <w:szCs w:val="20"/>
+              </w:rPr>
+              <w:t xml:space="preserve"> (database field in table machine)</w:t>
+            </w:r>
+          </w:p>
+        </w:tc>
+        <w:tc>
+          <w:tcPr>
+            <w:tcW w:w="1831" w:type="dxa"/>
+          </w:tcPr>
+          <w:p>
+            <w:pPr>
+              <w:rPr>
+                <w:b/>
+                <w:sz w:val="20"/>
+                <w:szCs w:val="20"/>
+              </w:rPr>
+            </w:pPr>
+            <w:r>
+              <w:rPr>
+                <w:b/>
+                <w:sz w:val="20"/>
+                <w:szCs w:val="20"/>
+              </w:rPr>
+              <w:t xml:space="preserve">Component.  </w:t>
+            </w:r>
+            <w:r>
+              <w:rPr>
+                <w:b/>
+                <w:sz w:val="20"/>
+                <w:szCs w:val="20"/>
+              </w:rPr>
+              <w:t>11, 14, 15 (1411, 1414, 1415)</w:t>
+            </w:r>
+          </w:p>
+        </w:tc>
+        <w:tc>
+          <w:tcPr>
+            <w:tcW w:w="1831" w:type="dxa"/>
+          </w:tcPr>
+          <w:p>
+            <w:pPr>
+              <w:rPr>
+                <w:b/>
+                <w:sz w:val="20"/>
+                <w:szCs w:val="20"/>
+              </w:rPr>
+            </w:pPr>
+            <w:r>
+              <w:rPr>
+                <w:b/>
+                <w:sz w:val="20"/>
+                <w:szCs w:val="20"/>
+              </w:rPr>
+              <w:t xml:space="preserve">Frame:  01, </w:t>
+            </w:r>
+            <w:proofErr w:type="gramStart"/>
+            <w:r>
+              <w:rPr>
+                <w:b/>
+                <w:sz w:val="20"/>
+                <w:szCs w:val="20"/>
+              </w:rPr>
+              <w:t>02, …</w:t>
+            </w:r>
+            <w:proofErr w:type="gramEnd"/>
+          </w:p>
+        </w:tc>
+        <w:tc>
+          <w:tcPr>
+            <w:tcW w:w="1831" w:type="dxa"/>
+          </w:tcPr>
+          <w:p>
+            <w:pPr>
+              <w:rPr>
+                <w:b/>
+                <w:sz w:val="20"/>
+                <w:szCs w:val="20"/>
+              </w:rPr>
+            </w:pPr>
+            <w:r>
+              <w:rPr>
+                <w:b/>
+                <w:sz w:val="20"/>
+                <w:szCs w:val="20"/>
+              </w:rPr>
+              <w:t xml:space="preserve">Frame:  01, </w:t>
+            </w:r>
+            <w:proofErr w:type="gramStart"/>
+            <w:r>
+              <w:rPr>
+                <w:b/>
+                <w:sz w:val="20"/>
+                <w:szCs w:val="20"/>
+              </w:rPr>
+              <w:t>02, …</w:t>
+            </w:r>
+            <w:proofErr w:type="gramEnd"/>
+            <w:r>
+              <w:rPr>
+                <w:b/>
+                <w:sz w:val="20"/>
+                <w:szCs w:val="20"/>
+              </w:rPr>
+              <w:t xml:space="preserve"> (Note: May not correspond in order to Machine, above as I have listed them)</w:t>
+            </w:r>
+          </w:p>
+        </w:tc>
+        <w:tc>
+          <w:tcPr>
+            <w:tcW w:w="1832" w:type="dxa"/>
+          </w:tcPr>
+          <w:p>
+            <w:pPr>
+              <w:rPr>
+                <w:b/>
+                <w:sz w:val="20"/>
+                <w:szCs w:val="20"/>
+              </w:rPr>
+            </w:pPr>
+            <w:r>
+              <w:rPr>
+                <w:b/>
+                <w:sz w:val="20"/>
+                <w:szCs w:val="20"/>
+              </w:rPr>
+              <w:t xml:space="preserve">Machine Type: 01, </w:t>
+            </w:r>
+            <w:proofErr w:type="gramStart"/>
+            <w:r>
+              <w:rPr>
+                <w:b/>
+                <w:sz w:val="20"/>
+                <w:szCs w:val="20"/>
+              </w:rPr>
+              <w:t>02, …</w:t>
+            </w:r>
+            <w:proofErr w:type="gramEnd"/>
+          </w:p>
+        </w:tc>
+      </w:tr>
+      <w:tr>
+        <w:tc>
+          <w:tcPr>
+            <w:tcW w:w="1891" w:type="dxa"/>
+          </w:tcPr>
+          <w:p>
+            <w:pPr>
+              <w:rPr>
+                <w:b/>
+                <w:sz w:val="20"/>
+                <w:szCs w:val="20"/>
+              </w:rPr>
+            </w:pPr>
+            <w:r>
+              <w:rPr>
+                <w:b/>
+                <w:sz w:val="20"/>
+                <w:szCs w:val="20"/>
+              </w:rPr>
+              <w:t xml:space="preserve">Frame == </w:t>
+            </w:r>
+            <w:proofErr w:type="spellStart"/>
+            <w:r>
+              <w:rPr>
+                <w:b/>
+                <w:sz w:val="20"/>
+                <w:szCs w:val="20"/>
+              </w:rPr>
+              <w:t>Machine</w:t>
+            </w:r>
+            <w:r>
+              <w:rPr>
+                <w:b/>
+                <w:sz w:val="20"/>
+                <w:szCs w:val="20"/>
+              </w:rPr>
+              <w:t>Gate</w:t>
+            </w:r>
+            <w:proofErr w:type="spellEnd"/>
+          </w:p>
+        </w:tc>
+        <w:tc>
+          <w:tcPr>
+            <w:tcW w:w="1831" w:type="dxa"/>
+          </w:tcPr>
+          <w:p>
+            <w:pPr>
+              <w:rPr>
+                <w:b/>
+                <w:sz w:val="20"/>
+                <w:szCs w:val="20"/>
+              </w:rPr>
+            </w:pPr>
+            <w:r>
+              <w:rPr>
+                <w:b/>
+                <w:sz w:val="20"/>
+                <w:szCs w:val="20"/>
+              </w:rPr>
+              <w:t>Frame</w:t>
+            </w:r>
+          </w:p>
+        </w:tc>
+        <w:tc>
+          <w:tcPr>
+            <w:tcW w:w="1831" w:type="dxa"/>
+          </w:tcPr>
+          <w:p>
+            <w:pPr>
+              <w:rPr>
+                <w:b/>
+                <w:sz w:val="20"/>
+                <w:szCs w:val="20"/>
+              </w:rPr>
+            </w:pPr>
+            <w:r>
+              <w:rPr>
+                <w:b/>
+                <w:sz w:val="20"/>
+                <w:szCs w:val="20"/>
+              </w:rPr>
+              <w:t>Module</w:t>
+            </w:r>
+          </w:p>
+        </w:tc>
+        <w:tc>
+          <w:tcPr>
+            <w:tcW w:w="1831" w:type="dxa"/>
+          </w:tcPr>
+          <w:p>
+            <w:pPr>
+              <w:rPr>
+                <w:b/>
+                <w:sz w:val="20"/>
+                <w:szCs w:val="20"/>
+              </w:rPr>
+            </w:pPr>
+            <w:r>
+              <w:rPr>
+                <w:b/>
+                <w:sz w:val="20"/>
+                <w:szCs w:val="20"/>
+              </w:rPr>
+              <w:t>Module</w:t>
+            </w:r>
+          </w:p>
+        </w:tc>
+        <w:tc>
+          <w:tcPr>
+            <w:tcW w:w="1832" w:type="dxa"/>
+          </w:tcPr>
+          <w:p>
+            <w:pPr>
+              <w:rPr>
+                <w:b/>
+                <w:sz w:val="20"/>
+                <w:szCs w:val="20"/>
+              </w:rPr>
+            </w:pPr>
+            <w:r>
+              <w:rPr>
+                <w:b/>
+                <w:sz w:val="20"/>
+                <w:szCs w:val="20"/>
+              </w:rPr>
+              <w:t>Gate</w:t>
+            </w:r>
+          </w:p>
+        </w:tc>
+      </w:tr>
+      <w:tr>
+        <w:tc>
+          <w:tcPr>
+            <w:tcW w:w="1891" w:type="dxa"/>
+          </w:tcPr>
+          <w:p>
+            <w:pPr>
+              <w:rPr>
+                <w:b/>
+                <w:sz w:val="20"/>
+                <w:szCs w:val="20"/>
+              </w:rPr>
+            </w:pPr>
+            <w:r>
+              <w:rPr>
+                <w:b/>
+                <w:sz w:val="20"/>
+                <w:szCs w:val="20"/>
+              </w:rPr>
+              <w:t>Panel</w:t>
+            </w:r>
+          </w:p>
+        </w:tc>
+        <w:tc>
+          <w:tcPr>
+            <w:tcW w:w="1831" w:type="dxa"/>
+          </w:tcPr>
+          <w:p>
+            <w:pPr>
+              <w:rPr>
+                <w:b/>
+                <w:sz w:val="20"/>
+                <w:szCs w:val="20"/>
+              </w:rPr>
+            </w:pPr>
+            <w:r>
+              <w:rPr>
+                <w:b/>
+                <w:sz w:val="20"/>
+                <w:szCs w:val="20"/>
+              </w:rPr>
+              <w:t>Gate</w:t>
+            </w:r>
+          </w:p>
+        </w:tc>
+        <w:tc>
+          <w:tcPr>
+            <w:tcW w:w="1831" w:type="dxa"/>
+          </w:tcPr>
+          <w:p>
+            <w:pPr>
+              <w:rPr>
+                <w:b/>
+                <w:sz w:val="20"/>
+                <w:szCs w:val="20"/>
+              </w:rPr>
+            </w:pPr>
+            <w:r>
+              <w:rPr>
+                <w:b/>
+                <w:sz w:val="20"/>
+                <w:szCs w:val="20"/>
+              </w:rPr>
+              <w:t>Gate</w:t>
+            </w:r>
+          </w:p>
+        </w:tc>
+        <w:tc>
+          <w:tcPr>
+            <w:tcW w:w="1831" w:type="dxa"/>
+          </w:tcPr>
+          <w:p>
+            <w:pPr>
+              <w:rPr>
+                <w:b/>
+                <w:sz w:val="20"/>
+                <w:szCs w:val="20"/>
+              </w:rPr>
+            </w:pPr>
+            <w:r>
+              <w:rPr>
+                <w:b/>
+                <w:sz w:val="20"/>
+                <w:szCs w:val="20"/>
+              </w:rPr>
+              <w:t>Chassis</w:t>
+            </w:r>
+          </w:p>
+        </w:tc>
+        <w:tc>
+          <w:tcPr>
+            <w:tcW w:w="1832" w:type="dxa"/>
+          </w:tcPr>
+          <w:p>
+            <w:pPr>
+              <w:rPr>
+                <w:b/>
+                <w:sz w:val="20"/>
+                <w:szCs w:val="20"/>
+              </w:rPr>
+            </w:pPr>
+            <w:r>
+              <w:rPr>
+                <w:b/>
+                <w:sz w:val="20"/>
+                <w:szCs w:val="20"/>
+              </w:rPr>
+              <w:t>Panel</w:t>
+            </w:r>
+          </w:p>
+        </w:tc>
+      </w:tr>
+      <w:tr>
+        <w:tc>
+          <w:tcPr>
+            <w:tcW w:w="1891" w:type="dxa"/>
+          </w:tcPr>
+          <w:p>
+            <w:pPr>
+              <w:rPr>
+                <w:b/>
+                <w:sz w:val="20"/>
+                <w:szCs w:val="20"/>
+              </w:rPr>
+            </w:pPr>
+            <w:r>
+              <w:rPr>
+                <w:b/>
+                <w:sz w:val="20"/>
+                <w:szCs w:val="20"/>
+              </w:rPr>
+              <w:t>Row (alphabetic)</w:t>
+            </w:r>
+          </w:p>
+        </w:tc>
+        <w:tc>
+          <w:tcPr>
+            <w:tcW w:w="1831" w:type="dxa"/>
+          </w:tcPr>
+          <w:p>
+            <w:pPr>
+              <w:rPr>
+                <w:b/>
+                <w:sz w:val="20"/>
+                <w:szCs w:val="20"/>
+              </w:rPr>
+            </w:pPr>
+            <w:r>
+              <w:rPr>
+                <w:b/>
+                <w:sz w:val="20"/>
+                <w:szCs w:val="20"/>
+              </w:rPr>
+              <w:t>Row</w:t>
+            </w:r>
+          </w:p>
+        </w:tc>
+        <w:tc>
+          <w:tcPr>
+            <w:tcW w:w="1831" w:type="dxa"/>
+          </w:tcPr>
+          <w:p>
+            <w:pPr>
+              <w:rPr>
+                <w:b/>
+                <w:sz w:val="20"/>
+                <w:szCs w:val="20"/>
+              </w:rPr>
+            </w:pPr>
+            <w:proofErr w:type="gramStart"/>
+            <w:r>
+              <w:rPr>
+                <w:b/>
+                <w:sz w:val="20"/>
+                <w:szCs w:val="20"/>
+              </w:rPr>
+              <w:t>Column !!!</w:t>
+            </w:r>
+            <w:proofErr w:type="gramEnd"/>
+          </w:p>
+        </w:tc>
+        <w:tc>
+          <w:tcPr>
+            <w:tcW w:w="1831" w:type="dxa"/>
+          </w:tcPr>
+          <w:p>
+            <w:pPr>
+              <w:rPr>
+                <w:b/>
+                <w:sz w:val="20"/>
+                <w:szCs w:val="20"/>
+              </w:rPr>
+            </w:pPr>
+            <w:r>
+              <w:rPr>
+                <w:b/>
+                <w:sz w:val="20"/>
+                <w:szCs w:val="20"/>
+              </w:rPr>
+              <w:t>Row</w:t>
+            </w:r>
+          </w:p>
+        </w:tc>
+        <w:tc>
+          <w:tcPr>
+            <w:tcW w:w="1832" w:type="dxa"/>
+          </w:tcPr>
+          <w:p>
+            <w:pPr>
+              <w:rPr>
+                <w:b/>
+                <w:sz w:val="20"/>
+                <w:szCs w:val="20"/>
+              </w:rPr>
+            </w:pPr>
+            <w:r>
+              <w:rPr>
+                <w:b/>
+                <w:sz w:val="20"/>
+                <w:szCs w:val="20"/>
+              </w:rPr>
+              <w:t xml:space="preserve">Row </w:t>
+            </w:r>
+          </w:p>
+        </w:tc>
+      </w:tr>
+      <w:tr>
+        <w:tc>
+          <w:tcPr>
+            <w:tcW w:w="1891" w:type="dxa"/>
+          </w:tcPr>
+          <w:p>
+            <w:pPr>
+              <w:rPr>
+                <w:b/>
+                <w:sz w:val="20"/>
+                <w:szCs w:val="20"/>
+              </w:rPr>
+            </w:pPr>
+            <w:r>
+              <w:rPr>
+                <w:b/>
+                <w:sz w:val="20"/>
+                <w:szCs w:val="20"/>
+              </w:rPr>
+              <w:t>Column (2 digits)</w:t>
+            </w:r>
+          </w:p>
+        </w:tc>
+        <w:tc>
+          <w:tcPr>
+            <w:tcW w:w="1831" w:type="dxa"/>
+          </w:tcPr>
+          <w:p>
+            <w:pPr>
+              <w:rPr>
+                <w:b/>
+                <w:sz w:val="20"/>
+                <w:szCs w:val="20"/>
+              </w:rPr>
+            </w:pPr>
+            <w:r>
+              <w:rPr>
+                <w:b/>
+                <w:sz w:val="20"/>
+                <w:szCs w:val="20"/>
+              </w:rPr>
+              <w:t>Co</w:t>
+            </w:r>
+            <w:r>
+              <w:rPr>
+                <w:b/>
+                <w:sz w:val="20"/>
+                <w:szCs w:val="20"/>
+              </w:rPr>
+              <w:t>l</w:t>
+            </w:r>
+            <w:r>
+              <w:rPr>
+                <w:b/>
+                <w:sz w:val="20"/>
+                <w:szCs w:val="20"/>
+              </w:rPr>
+              <w:t>umn</w:t>
+            </w:r>
+          </w:p>
+        </w:tc>
+        <w:tc>
+          <w:tcPr>
+            <w:tcW w:w="1831" w:type="dxa"/>
+          </w:tcPr>
+          <w:p>
+            <w:pPr>
+              <w:rPr>
+                <w:b/>
+                <w:sz w:val="20"/>
+                <w:szCs w:val="20"/>
+              </w:rPr>
+            </w:pPr>
+            <w:proofErr w:type="gramStart"/>
+            <w:r>
+              <w:rPr>
+                <w:b/>
+                <w:sz w:val="20"/>
+                <w:szCs w:val="20"/>
+              </w:rPr>
+              <w:t>Row !!!</w:t>
+            </w:r>
+            <w:proofErr w:type="gramEnd"/>
+          </w:p>
+        </w:tc>
+        <w:tc>
+          <w:tcPr>
+            <w:tcW w:w="1831" w:type="dxa"/>
+          </w:tcPr>
+          <w:p>
+            <w:pPr>
+              <w:rPr>
+                <w:b/>
+                <w:sz w:val="20"/>
+                <w:szCs w:val="20"/>
+              </w:rPr>
+            </w:pPr>
+            <w:r>
+              <w:rPr>
+                <w:b/>
+                <w:sz w:val="20"/>
+                <w:szCs w:val="20"/>
+              </w:rPr>
+              <w:t>Column</w:t>
+            </w:r>
+          </w:p>
+        </w:tc>
+        <w:tc>
+          <w:tcPr>
+            <w:tcW w:w="1832" w:type="dxa"/>
+          </w:tcPr>
+          <w:p>
+            <w:pPr>
+              <w:rPr>
+                <w:b/>
+                <w:sz w:val="20"/>
+                <w:szCs w:val="20"/>
+              </w:rPr>
+            </w:pPr>
+            <w:r>
+              <w:rPr>
+                <w:b/>
+                <w:sz w:val="20"/>
+                <w:szCs w:val="20"/>
+              </w:rPr>
+              <w:t>Column</w:t>
+            </w:r>
+          </w:p>
+        </w:tc>
+      </w:tr>
+    </w:tbl>
+    <w:p>
+      <w:pPr>
+        <w:ind w:left="360"/>
+        <w:rPr>
+          <w:b/>
+          <w:sz w:val="20"/>
+          <w:szCs w:val="20"/>
+        </w:rPr>
+      </w:pPr>
+    </w:p>
+    <w:p>
+      <w:pPr>
+        <w:ind w:left="360"/>
+      </w:pPr>
+      <w:r>
+        <w:t>Things to watch out for:</w:t>
+      </w:r>
+    </w:p>
+    <w:p>
+      <w:pPr>
+        <w:pStyle w:val="ListParagraph"/>
+        <w:numPr>
+          <w:ilvl w:val="0"/>
+          <w:numId w:val="11"/>
+        </w:numPr>
+      </w:pPr>
+      <w:r>
+        <w:t xml:space="preserve">You will probably want to set things up so that the </w:t>
+      </w:r>
+      <w:proofErr w:type="gramStart"/>
+      <w:r>
+        <w:t>application</w:t>
+      </w:r>
+      <w:proofErr w:type="gramEnd"/>
+      <w:r>
+        <w:t xml:space="preserve"> </w:t>
+      </w:r>
+      <w:proofErr w:type="spellStart"/>
+      <w:r>
+        <w:t>Machine</w:t>
+      </w:r>
+      <w:r>
+        <w:t>Gates</w:t>
+      </w:r>
+      <w:proofErr w:type="spellEnd"/>
+      <w:r>
+        <w:t xml:space="preserve"> (which are below Frame in the application hierarchy) just match the Frame.</w:t>
+      </w:r>
+    </w:p>
+    <w:p>
+      <w:pPr>
+        <w:pStyle w:val="ListParagraph"/>
+        <w:numPr>
+          <w:ilvl w:val="0"/>
+          <w:numId w:val="11"/>
+        </w:numPr>
+        <w:rPr>
+          <w:b/>
+        </w:rPr>
+      </w:pPr>
+      <w:r>
+        <w:rPr>
+          <w:b/>
+        </w:rPr>
+        <w:t>Note in particular the row/column reversal for the IBM 1401.</w:t>
+      </w:r>
+      <w:r>
+        <w:rPr>
+          <w:b/>
+        </w:rPr>
+        <w:t xml:space="preserve">  This is because the application currently insists that column be numeric.</w:t>
+      </w:r>
+    </w:p>
+    <w:p>
+      <w:pPr>
+        <w:pStyle w:val="ListParagraph"/>
+        <w:numPr>
+          <w:ilvl w:val="0"/>
+          <w:numId w:val="11"/>
+        </w:numPr>
+      </w:pPr>
+      <w:r>
+        <w:t xml:space="preserve">Internally, the application </w:t>
+      </w:r>
+      <w:r>
+        <w:t>uses the machine in most places</w:t>
+      </w:r>
+      <w:r>
+        <w:t>, except that it uses the “</w:t>
+      </w:r>
+      <w:proofErr w:type="spellStart"/>
+      <w:r>
+        <w:t>aldMachineType</w:t>
+      </w:r>
+      <w:proofErr w:type="spellEnd"/>
+      <w:r>
+        <w:t>” column in the machine table for the first two characters of card location when drawing logic blocks or buttons that display a card location.  (There may well be other uses for this field down the line, for example in decoding Edge Connections that appear at the bottom of ALD Diagram Pages)</w:t>
+      </w:r>
+    </w:p>
+    <w:p>
+      <w:pPr>
         <w:jc w:val="center"/>
         <w:rPr>
           <w:b/>
@@ -675,6 +1802,12 @@
           <w:szCs w:val="52"/>
         </w:rPr>
       </w:pPr>
+      <w:r>
+        <w:rPr>
+          <w:b/>
+        </w:rPr>
+        <w:br w:type="page"/>
+      </w:r>
       <w:r>
         <w:rPr>
           <w:b/>
@@ -816,8 +1949,6 @@
         </w:drawing>
       </w:r>
     </w:p>
-    <w:p/>
-    <w:p/>
     <w:p>
       <w:pPr>
         <w:jc w:val="center"/>
@@ -827,12 +1958,15 @@
           <w:szCs w:val="52"/>
         </w:rPr>
       </w:pPr>
+      <w:bookmarkStart w:id="0" w:name="_GoBack"/>
+      <w:bookmarkEnd w:id="0"/>
       <w:r>
         <w:rPr>
           <w:b/>
           <w:sz w:val="52"/>
           <w:szCs w:val="52"/>
         </w:rPr>
+        <w:lastRenderedPageBreak/>
         <w:t>Frames, (Machine) Gates and Panels</w:t>
       </w:r>
     </w:p>
@@ -4275,21 +5409,7 @@
           <w:szCs w:val="48"/>
         </w:rPr>
         <w:lastRenderedPageBreak/>
-        <w:t xml:space="preserve">Editing </w:t>
-      </w:r>
-      <w:r>
-        <w:rPr>
-          <w:sz w:val="48"/>
-          <w:szCs w:val="48"/>
-        </w:rPr>
-        <w:t>Cable/Edge</w:t>
-      </w:r>
-      <w:r>
-        <w:rPr>
-          <w:sz w:val="48"/>
-          <w:szCs w:val="48"/>
-        </w:rPr>
-        <w:t xml:space="preserve"> Connections</w:t>
+        <w:t>Editing Cable/Edge Connections</w:t>
       </w:r>
     </w:p>
     <w:p>
@@ -4299,10 +5419,7 @@
     </w:p>
     <w:p>
       <w:r>
-        <w:t>The top of the Cable/Edge connection</w:t>
-      </w:r>
-      <w:r>
-        <w:t xml:space="preserve"> diagram hierarchy is the </w:t>
+        <w:t xml:space="preserve">The top of the Cable/Edge connection diagram hierarchy is the </w:t>
       </w:r>
       <w:proofErr w:type="spellStart"/>
       <w:r>
@@ -4310,16 +5427,7 @@
       </w:r>
       <w:proofErr w:type="spellEnd"/>
       <w:r>
-        <w:t xml:space="preserve">/Edge Connection </w:t>
-      </w:r>
-      <w:r>
-        <w:t xml:space="preserve">page, which is accessed via Edit =&gt; </w:t>
-      </w:r>
-      <w:r>
-        <w:t xml:space="preserve">Cable/Edge Connection </w:t>
-      </w:r>
-      <w:r>
-        <w:t>Pages, and selecting the machine, volume set, volume and page.  Selecting the machine, volume set and volume pre-populates the “Select Page” pull down.  One can also add a new page to the volume using the “New Page” button.</w:t>
+        <w:t>/Edge Connection page, which is accessed via Edit =&gt; Cable/Edge Connection Pages, and selecting the machine, volume set, volume and page.  Selecting the machine, volume set and volume pre-populates the “Select Page” pull down.  One can also add a new page to the volume using the “New Page” button.</w:t>
       </w:r>
     </w:p>
     <w:p>
@@ -5536,6 +6644,119 @@
     </w:lvl>
   </w:abstractNum>
   <w:abstractNum w:abstractNumId="3">
+    <w:nsid w:val="2B7F6AA6"/>
+    <w:multiLevelType w:val="hybridMultilevel"/>
+    <w:tmpl w:val="58320E1A"/>
+    <w:lvl w:ilvl="0" w:tplc="04090001">
+      <w:start w:val="1"/>
+      <w:numFmt w:val="bullet"/>
+      <w:lvlText w:val=""/>
+      <w:lvlJc w:val="left"/>
+      <w:pPr>
+        <w:ind w:left="1080" w:hanging="360"/>
+      </w:pPr>
+      <w:rPr>
+        <w:rFonts w:ascii="Symbol" w:hAnsi="Symbol" w:hint="default"/>
+      </w:rPr>
+    </w:lvl>
+    <w:lvl w:ilvl="1" w:tplc="04090003" w:tentative="1">
+      <w:start w:val="1"/>
+      <w:numFmt w:val="bullet"/>
+      <w:lvlText w:val="o"/>
+      <w:lvlJc w:val="left"/>
+      <w:pPr>
+        <w:ind w:left="1800" w:hanging="360"/>
+      </w:pPr>
+      <w:rPr>
+        <w:rFonts w:ascii="Courier New" w:hAnsi="Courier New" w:cs="Courier New" w:hint="default"/>
+      </w:rPr>
+    </w:lvl>
+    <w:lvl w:ilvl="2" w:tplc="04090005" w:tentative="1">
+      <w:start w:val="1"/>
+      <w:numFmt w:val="bullet"/>
+      <w:lvlText w:val=""/>
+      <w:lvlJc w:val="left"/>
+      <w:pPr>
+        <w:ind w:left="2520" w:hanging="360"/>
+      </w:pPr>
+      <w:rPr>
+        <w:rFonts w:ascii="Wingdings" w:hAnsi="Wingdings" w:hint="default"/>
+      </w:rPr>
+    </w:lvl>
+    <w:lvl w:ilvl="3" w:tplc="04090001" w:tentative="1">
+      <w:start w:val="1"/>
+      <w:numFmt w:val="bullet"/>
+      <w:lvlText w:val=""/>
+      <w:lvlJc w:val="left"/>
+      <w:pPr>
+        <w:ind w:left="3240" w:hanging="360"/>
+      </w:pPr>
+      <w:rPr>
+        <w:rFonts w:ascii="Symbol" w:hAnsi="Symbol" w:hint="default"/>
+      </w:rPr>
+    </w:lvl>
+    <w:lvl w:ilvl="4" w:tplc="04090003" w:tentative="1">
+      <w:start w:val="1"/>
+      <w:numFmt w:val="bullet"/>
+      <w:lvlText w:val="o"/>
+      <w:lvlJc w:val="left"/>
+      <w:pPr>
+        <w:ind w:left="3960" w:hanging="360"/>
+      </w:pPr>
+      <w:rPr>
+        <w:rFonts w:ascii="Courier New" w:hAnsi="Courier New" w:cs="Courier New" w:hint="default"/>
+      </w:rPr>
+    </w:lvl>
+    <w:lvl w:ilvl="5" w:tplc="04090005" w:tentative="1">
+      <w:start w:val="1"/>
+      <w:numFmt w:val="bullet"/>
+      <w:lvlText w:val=""/>
+      <w:lvlJc w:val="left"/>
+      <w:pPr>
+        <w:ind w:left="4680" w:hanging="360"/>
+      </w:pPr>
+      <w:rPr>
+        <w:rFonts w:ascii="Wingdings" w:hAnsi="Wingdings" w:hint="default"/>
+      </w:rPr>
+    </w:lvl>
+    <w:lvl w:ilvl="6" w:tplc="04090001" w:tentative="1">
+      <w:start w:val="1"/>
+      <w:numFmt w:val="bullet"/>
+      <w:lvlText w:val=""/>
+      <w:lvlJc w:val="left"/>
+      <w:pPr>
+        <w:ind w:left="5400" w:hanging="360"/>
+      </w:pPr>
+      <w:rPr>
+        <w:rFonts w:ascii="Symbol" w:hAnsi="Symbol" w:hint="default"/>
+      </w:rPr>
+    </w:lvl>
+    <w:lvl w:ilvl="7" w:tplc="04090003" w:tentative="1">
+      <w:start w:val="1"/>
+      <w:numFmt w:val="bullet"/>
+      <w:lvlText w:val="o"/>
+      <w:lvlJc w:val="left"/>
+      <w:pPr>
+        <w:ind w:left="6120" w:hanging="360"/>
+      </w:pPr>
+      <w:rPr>
+        <w:rFonts w:ascii="Courier New" w:hAnsi="Courier New" w:cs="Courier New" w:hint="default"/>
+      </w:rPr>
+    </w:lvl>
+    <w:lvl w:ilvl="8" w:tplc="04090005" w:tentative="1">
+      <w:start w:val="1"/>
+      <w:numFmt w:val="bullet"/>
+      <w:lvlText w:val=""/>
+      <w:lvlJc w:val="left"/>
+      <w:pPr>
+        <w:ind w:left="6840" w:hanging="360"/>
+      </w:pPr>
+      <w:rPr>
+        <w:rFonts w:ascii="Wingdings" w:hAnsi="Wingdings" w:hint="default"/>
+      </w:rPr>
+    </w:lvl>
+  </w:abstractNum>
+  <w:abstractNum w:abstractNumId="4">
     <w:nsid w:val="3B840675"/>
     <w:multiLevelType w:val="hybridMultilevel"/>
     <w:tmpl w:val="E9E45124"/>
@@ -5648,7 +6869,7 @@
       </w:rPr>
     </w:lvl>
   </w:abstractNum>
-  <w:abstractNum w:abstractNumId="4">
+  <w:abstractNum w:abstractNumId="5">
     <w:nsid w:val="40F06D24"/>
     <w:multiLevelType w:val="hybridMultilevel"/>
     <w:tmpl w:val="A46095C2"/>
@@ -5761,7 +6982,7 @@
       </w:rPr>
     </w:lvl>
   </w:abstractNum>
-  <w:abstractNum w:abstractNumId="5">
+  <w:abstractNum w:abstractNumId="6">
     <w:nsid w:val="45D81FD6"/>
     <w:multiLevelType w:val="hybridMultilevel"/>
     <w:tmpl w:val="01C08F88"/>
@@ -5874,7 +7095,7 @@
       </w:rPr>
     </w:lvl>
   </w:abstractNum>
-  <w:abstractNum w:abstractNumId="6">
+  <w:abstractNum w:abstractNumId="7">
     <w:nsid w:val="4FBA6AA9"/>
     <w:multiLevelType w:val="hybridMultilevel"/>
     <w:tmpl w:val="4776E208"/>
@@ -5987,7 +7208,7 @@
       </w:rPr>
     </w:lvl>
   </w:abstractNum>
-  <w:abstractNum w:abstractNumId="7">
+  <w:abstractNum w:abstractNumId="8">
     <w:nsid w:val="551961B9"/>
     <w:multiLevelType w:val="hybridMultilevel"/>
     <w:tmpl w:val="82FEBB9C"/>
@@ -6100,7 +7321,7 @@
       </w:rPr>
     </w:lvl>
   </w:abstractNum>
-  <w:abstractNum w:abstractNumId="8">
+  <w:abstractNum w:abstractNumId="9">
     <w:nsid w:val="55347971"/>
     <w:multiLevelType w:val="hybridMultilevel"/>
     <w:tmpl w:val="82E27B22"/>
@@ -6186,7 +7407,7 @@
       </w:pPr>
     </w:lvl>
   </w:abstractNum>
-  <w:abstractNum w:abstractNumId="9">
+  <w:abstractNum w:abstractNumId="10">
     <w:nsid w:val="69A071BB"/>
     <w:multiLevelType w:val="hybridMultilevel"/>
     <w:tmpl w:val="C6EA7670"/>
@@ -6300,34 +7521,37 @@
     </w:lvl>
   </w:abstractNum>
   <w:num w:numId="1">
-    <w:abstractNumId w:val="3"/>
+    <w:abstractNumId w:val="4"/>
   </w:num>
   <w:num w:numId="2">
     <w:abstractNumId w:val="2"/>
   </w:num>
   <w:num w:numId="3">
-    <w:abstractNumId w:val="7"/>
+    <w:abstractNumId w:val="8"/>
   </w:num>
   <w:num w:numId="4">
     <w:abstractNumId w:val="1"/>
   </w:num>
   <w:num w:numId="5">
+    <w:abstractNumId w:val="7"/>
+  </w:num>
+  <w:num w:numId="6">
     <w:abstractNumId w:val="6"/>
   </w:num>
-  <w:num w:numId="6">
+  <w:num w:numId="7">
+    <w:abstractNumId w:val="9"/>
+  </w:num>
+  <w:num w:numId="8">
     <w:abstractNumId w:val="5"/>
   </w:num>
-  <w:num w:numId="7">
-    <w:abstractNumId w:val="8"/>
-  </w:num>
-  <w:num w:numId="8">
-    <w:abstractNumId w:val="4"/>
-  </w:num>
   <w:num w:numId="9">
-    <w:abstractNumId w:val="9"/>
+    <w:abstractNumId w:val="10"/>
   </w:num>
   <w:num w:numId="10">
     <w:abstractNumId w:val="0"/>
+  </w:num>
+  <w:num w:numId="11">
+    <w:abstractNumId w:val="3"/>
   </w:num>
 </w:numbering>
 </file>
@@ -6583,6 +7807,25 @@
       <w:u w:val="single"/>
     </w:rPr>
   </w:style>
+  <w:style w:type="table" w:styleId="TableGrid">
+    <w:name w:val="Table Grid"/>
+    <w:basedOn w:val="TableNormal"/>
+    <w:uiPriority w:val="59"/>
+    <w:rsid w:val="001A66B2"/>
+    <w:pPr>
+      <w:spacing w:after="0" w:line="240" w:lineRule="auto"/>
+    </w:pPr>
+    <w:tblPr>
+      <w:tblBorders>
+        <w:top w:val="single" w:sz="4" w:space="0" w:color="auto"/>
+        <w:left w:val="single" w:sz="4" w:space="0" w:color="auto"/>
+        <w:bottom w:val="single" w:sz="4" w:space="0" w:color="auto"/>
+        <w:right w:val="single" w:sz="4" w:space="0" w:color="auto"/>
+        <w:insideH w:val="single" w:sz="4" w:space="0" w:color="auto"/>
+        <w:insideV w:val="single" w:sz="4" w:space="0" w:color="auto"/>
+      </w:tblBorders>
+    </w:tblPr>
+  </w:style>
 </w:styles>
 </file>
 
@@ -6836,6 +8079,25 @@
       <w:color w:val="800080" w:themeColor="followedHyperlink"/>
       <w:u w:val="single"/>
     </w:rPr>
+  </w:style>
+  <w:style w:type="table" w:styleId="TableGrid">
+    <w:name w:val="Table Grid"/>
+    <w:basedOn w:val="TableNormal"/>
+    <w:uiPriority w:val="59"/>
+    <w:rsid w:val="001A66B2"/>
+    <w:pPr>
+      <w:spacing w:after="0" w:line="240" w:lineRule="auto"/>
+    </w:pPr>
+    <w:tblPr>
+      <w:tblBorders>
+        <w:top w:val="single" w:sz="4" w:space="0" w:color="auto"/>
+        <w:left w:val="single" w:sz="4" w:space="0" w:color="auto"/>
+        <w:bottom w:val="single" w:sz="4" w:space="0" w:color="auto"/>
+        <w:right w:val="single" w:sz="4" w:space="0" w:color="auto"/>
+        <w:insideH w:val="single" w:sz="4" w:space="0" w:color="auto"/>
+        <w:insideV w:val="single" w:sz="4" w:space="0" w:color="auto"/>
+      </w:tblBorders>
+    </w:tblPr>
   </w:style>
 </w:styles>
 </file>
@@ -7130,7 +8392,7 @@
 </file>
 
 <file path=customXml/itemProps1.xml><?xml version="1.0" encoding="utf-8"?>
-<ds:datastoreItem xmlns:ds="http://schemas.openxmlformats.org/officeDocument/2006/customXml" ds:itemID="{DD0DE281-8060-4C56-835A-C3BDCD4D1396}">
+<ds:datastoreItem xmlns:ds="http://schemas.openxmlformats.org/officeDocument/2006/customXml" ds:itemID="{48C36928-CC1E-4CED-B894-2582A5627BA1}">
   <ds:schemaRefs>
     <ds:schemaRef ds:uri="http://schemas.openxmlformats.org/officeDocument/2006/bibliography"/>
   </ds:schemaRefs>

</xml_diff>

<commit_message>
Various Editors:  Working on generalizing SMS machine/frame/module/gate/panel/row/column nomenclatures So different machine types can use different nomenclatures.
git-svn-id: svn://localhost/active/IBM1410SMS/trunk@1661 8de05751-f04e-1843-ac3c-a4bcb19ff523
</commit_message>
<xml_diff>
--- a/IBM1410SMS/Documentation.docx
+++ b/IBM1410SMS/Documentation.docx
@@ -725,6 +725,17 @@
       </w:r>
       <w:r>
         <w:t xml:space="preserve">of a recommended way to use the application, to help translate. </w:t>
+      </w:r>
+      <w:r>
+        <w:t xml:space="preserve">  The labels used for these in the application dialogs can be set in the machine table using the </w:t>
+      </w:r>
+      <w:proofErr w:type="spellStart"/>
+      <w:r>
+        <w:t>EditMachine</w:t>
+      </w:r>
+      <w:proofErr w:type="spellEnd"/>
+      <w:r>
+        <w:t xml:space="preserve"> dialog.</w:t>
       </w:r>
     </w:p>
     <w:p>
@@ -1422,7 +1433,23 @@
                 <w:sz w:val="20"/>
                 <w:szCs w:val="20"/>
               </w:rPr>
+              <w:t>Panel (</w:t>
+            </w:r>
+            <w:r>
+              <w:rPr>
+                <w:b/>
+                <w:sz w:val="20"/>
+                <w:szCs w:val="20"/>
+              </w:rPr>
               <w:t>Chassis</w:t>
+            </w:r>
+            <w:r>
+              <w:rPr>
+                <w:b/>
+                <w:sz w:val="20"/>
+                <w:szCs w:val="20"/>
+              </w:rPr>
+              <w:t>)</w:t>
             </w:r>
           </w:p>
         </w:tc>
@@ -1697,11 +1724,6 @@
     <w:p>
       <w:pPr>
         <w:ind w:left="360"/>
-        <w:rPr>
-          <w:b/>
-          <w:sz w:val="20"/>
-          <w:szCs w:val="20"/>
-        </w:rPr>
       </w:pPr>
     </w:p>
     <w:p>
@@ -1779,10 +1801,7 @@
         <w:t xml:space="preserve">Internally, the application </w:t>
       </w:r>
       <w:r>
-        <w:t>uses the machine in most places</w:t>
-      </w:r>
-      <w:r>
-        <w:t>, except that it uses the “</w:t>
+        <w:t>uses the machine in most places, except that it uses the “</w:t>
       </w:r>
       <w:proofErr w:type="spellStart"/>
       <w:r>
@@ -1805,32 +1824,26 @@
       <w:r>
         <w:rPr>
           <w:b/>
-        </w:rPr>
-        <w:br w:type="page"/>
-      </w:r>
-      <w:r>
+          <w:sz w:val="52"/>
+          <w:szCs w:val="52"/>
+        </w:rPr>
+        <w:lastRenderedPageBreak/>
+        <w:t>Application Dialogs</w:t>
+      </w:r>
+    </w:p>
+    <w:p>
+      <w:pPr>
+        <w:jc w:val="center"/>
         <w:rPr>
           <w:b/>
           <w:sz w:val="52"/>
-          <w:szCs w:val="52"/>
-        </w:rPr>
-        <w:lastRenderedPageBreak/>
-        <w:t>Application Dialogs</w:t>
-      </w:r>
-    </w:p>
-    <w:p>
-      <w:pPr>
-        <w:jc w:val="center"/>
+        </w:rPr>
+      </w:pPr>
+      <w:r>
         <w:rPr>
           <w:b/>
           <w:sz w:val="52"/>
         </w:rPr>
-      </w:pPr>
-      <w:r>
-        <w:rPr>
-          <w:b/>
-          <w:sz w:val="52"/>
-        </w:rPr>
         <w:t>Machines</w:t>
       </w:r>
     </w:p>
@@ -1905,6 +1918,11 @@
       </w:r>
     </w:p>
     <w:p>
+      <w:r>
+        <w:t>This dialog is also where you set YOUR name to use for a given machine type for what the application internally calls Frames, Gates, Panels, Rows and Columns, and also the two character machine type prefix used in diagram boxes and buttons.</w:t>
+      </w:r>
+    </w:p>
+    <w:p>
       <w:pPr>
         <w:jc w:val="center"/>
       </w:pPr>
@@ -1913,9 +1931,9 @@
           <w:noProof/>
         </w:rPr>
         <w:drawing>
-          <wp:inline distT="0" distB="0" distL="0" distR="0" wp14:anchorId="7F70F6D3" wp14:editId="2BBA0B18">
-            <wp:extent cx="4362450" cy="3009900"/>
-            <wp:effectExtent l="0" t="0" r="0" b="0"/>
+          <wp:inline distT="0" distB="0" distL="0" distR="0" wp14:anchorId="02C1C280" wp14:editId="0638FFC4">
+            <wp:extent cx="5943600" cy="2432050"/>
+            <wp:effectExtent l="0" t="0" r="0" b="6350"/>
             <wp:docPr id="1" name="Picture 1"/>
             <wp:cNvGraphicFramePr>
               <a:graphicFrameLocks xmlns:a="http://schemas.openxmlformats.org/drawingml/2006/main" noChangeAspect="1"/>
@@ -1936,7 +1954,7 @@
                   <pic:spPr>
                     <a:xfrm>
                       <a:off x="0" y="0"/>
-                      <a:ext cx="4362450" cy="3009900"/>
+                      <a:ext cx="5943600" cy="2432050"/>
                     </a:xfrm>
                     <a:prstGeom prst="rect">
                       <a:avLst/>
@@ -1958,8 +1976,6 @@
           <w:szCs w:val="52"/>
         </w:rPr>
       </w:pPr>
-      <w:bookmarkStart w:id="0" w:name="_GoBack"/>
-      <w:bookmarkEnd w:id="0"/>
       <w:r>
         <w:rPr>
           <w:b/>
@@ -2024,11 +2040,9 @@
     <w:p>
       <w:pPr>
         <w:pStyle w:val="ListParagraph"/>
-        <w:numPr>
-          <w:ilvl w:val="0"/>
-          <w:numId w:val="1"/>
-        </w:numPr>
-      </w:pPr>
+      </w:pPr>
+      <w:bookmarkStart w:id="0" w:name="_GoBack"/>
+      <w:bookmarkEnd w:id="0"/>
     </w:p>
     <w:p>
       <w:pPr>
@@ -8392,7 +8406,7 @@
 </file>
 
 <file path=customXml/itemProps1.xml><?xml version="1.0" encoding="utf-8"?>
-<ds:datastoreItem xmlns:ds="http://schemas.openxmlformats.org/officeDocument/2006/customXml" ds:itemID="{48C36928-CC1E-4CED-B894-2582A5627BA1}">
+<ds:datastoreItem xmlns:ds="http://schemas.openxmlformats.org/officeDocument/2006/customXml" ds:itemID="{F405BF26-45F2-45B8-8CBD-0B6B8742F672}">
   <ds:schemaRefs>
     <ds:schemaRef ds:uri="http://schemas.openxmlformats.org/officeDocument/2006/bibliography"/>
   </ds:schemaRefs>

</xml_diff>

<commit_message>
Updated Documentation to explain shortcuts for EditDiagramLogicBlockForm (Issue #34)
git-svn-id: svn://localhost/active/IBM1410SMS/trunk@1668 8de05751-f04e-1843-ac3c-a4bcb19ff523
</commit_message>
<xml_diff>
--- a/IBM1410SMS/Documentation.docx
+++ b/IBM1410SMS/Documentation.docx
@@ -2041,8 +2041,6 @@
       <w:pPr>
         <w:pStyle w:val="ListParagraph"/>
       </w:pPr>
-      <w:bookmarkStart w:id="0" w:name="_GoBack"/>
-      <w:bookmarkEnd w:id="0"/>
     </w:p>
     <w:p>
       <w:pPr>
@@ -4630,11 +4628,94 @@
         <w:t>Connections to and from other logic blocks or to and from signals on the sheet edges are edited by clicking on the “(Apply and) Edit connections” button.  The “Apply and” is to remind the user that clicking on this button first applies any changes that may have been made on this dialog before opening the connections dialog.</w:t>
       </w:r>
     </w:p>
-    <w:p/>
+    <w:p>
+      <w:r>
+        <w:t>This form has some special keyboard shortcuts:</w:t>
+      </w:r>
+    </w:p>
+    <w:p>
+      <w:pPr>
+        <w:pStyle w:val="ListParagraph"/>
+        <w:numPr>
+          <w:ilvl w:val="0"/>
+          <w:numId w:val="12"/>
+        </w:numPr>
+      </w:pPr>
+      <w:r>
+        <w:t>ALT+E: Selects the ECO combo box</w:t>
+      </w:r>
+    </w:p>
+    <w:p>
+      <w:pPr>
+        <w:pStyle w:val="ListParagraph"/>
+        <w:numPr>
+          <w:ilvl w:val="0"/>
+          <w:numId w:val="12"/>
+        </w:numPr>
+      </w:pPr>
+      <w:r>
+        <w:t>ALT+F: Selects the Frame combo box (which may have a different name – see above)</w:t>
+      </w:r>
+    </w:p>
+    <w:p>
+      <w:pPr>
+        <w:pStyle w:val="ListParagraph"/>
+        <w:numPr>
+          <w:ilvl w:val="0"/>
+          <w:numId w:val="12"/>
+        </w:numPr>
+      </w:pPr>
+      <w:r>
+        <w:t>ALT+G: Selects the Gate combo box (which may have different name – see above)</w:t>
+      </w:r>
+    </w:p>
+    <w:p>
+      <w:pPr>
+        <w:pStyle w:val="ListParagraph"/>
+        <w:numPr>
+          <w:ilvl w:val="0"/>
+          <w:numId w:val="12"/>
+        </w:numPr>
+      </w:pPr>
+      <w:r>
+        <w:t>ALT+M: Selects the Machine combo box</w:t>
+      </w:r>
+    </w:p>
+    <w:p>
+      <w:pPr>
+        <w:pStyle w:val="ListParagraph"/>
+        <w:numPr>
+          <w:ilvl w:val="0"/>
+          <w:numId w:val="12"/>
+        </w:numPr>
+      </w:pPr>
+      <w:r>
+        <w:t>ALT+N: Selects the Notes text box</w:t>
+      </w:r>
+    </w:p>
+    <w:p>
+      <w:pPr>
+        <w:pStyle w:val="ListParagraph"/>
+        <w:numPr>
+          <w:ilvl w:val="0"/>
+          <w:numId w:val="12"/>
+        </w:numPr>
+      </w:pPr>
+      <w:r>
+        <w:t>ALT+T: Selects the card Type combo box</w:t>
+      </w:r>
+    </w:p>
+    <w:p>
+      <w:r>
+        <w:t>Unfortunately I was unable to find a way to make the little dashed box appear that makes it clear the control is selected – but it does appear once the user first presses tab on the form at any point.</w:t>
+      </w:r>
+    </w:p>
     <w:p>
       <w:pPr>
         <w:jc w:val="center"/>
       </w:pPr>
+      <w:bookmarkStart w:id="0" w:name="_GoBack"/>
+      <w:bookmarkEnd w:id="0"/>
       <w:r>
         <w:rPr>
           <w:noProof/>
@@ -7534,6 +7615,119 @@
       </w:rPr>
     </w:lvl>
   </w:abstractNum>
+  <w:abstractNum w:abstractNumId="11">
+    <w:nsid w:val="73391F7F"/>
+    <w:multiLevelType w:val="hybridMultilevel"/>
+    <w:tmpl w:val="F5126F76"/>
+    <w:lvl w:ilvl="0" w:tplc="04090001">
+      <w:start w:val="1"/>
+      <w:numFmt w:val="bullet"/>
+      <w:lvlText w:val=""/>
+      <w:lvlJc w:val="left"/>
+      <w:pPr>
+        <w:ind w:left="720" w:hanging="360"/>
+      </w:pPr>
+      <w:rPr>
+        <w:rFonts w:ascii="Symbol" w:hAnsi="Symbol" w:hint="default"/>
+      </w:rPr>
+    </w:lvl>
+    <w:lvl w:ilvl="1" w:tplc="04090003" w:tentative="1">
+      <w:start w:val="1"/>
+      <w:numFmt w:val="bullet"/>
+      <w:lvlText w:val="o"/>
+      <w:lvlJc w:val="left"/>
+      <w:pPr>
+        <w:ind w:left="1440" w:hanging="360"/>
+      </w:pPr>
+      <w:rPr>
+        <w:rFonts w:ascii="Courier New" w:hAnsi="Courier New" w:cs="Courier New" w:hint="default"/>
+      </w:rPr>
+    </w:lvl>
+    <w:lvl w:ilvl="2" w:tplc="04090005" w:tentative="1">
+      <w:start w:val="1"/>
+      <w:numFmt w:val="bullet"/>
+      <w:lvlText w:val=""/>
+      <w:lvlJc w:val="left"/>
+      <w:pPr>
+        <w:ind w:left="2160" w:hanging="360"/>
+      </w:pPr>
+      <w:rPr>
+        <w:rFonts w:ascii="Wingdings" w:hAnsi="Wingdings" w:hint="default"/>
+      </w:rPr>
+    </w:lvl>
+    <w:lvl w:ilvl="3" w:tplc="04090001" w:tentative="1">
+      <w:start w:val="1"/>
+      <w:numFmt w:val="bullet"/>
+      <w:lvlText w:val=""/>
+      <w:lvlJc w:val="left"/>
+      <w:pPr>
+        <w:ind w:left="2880" w:hanging="360"/>
+      </w:pPr>
+      <w:rPr>
+        <w:rFonts w:ascii="Symbol" w:hAnsi="Symbol" w:hint="default"/>
+      </w:rPr>
+    </w:lvl>
+    <w:lvl w:ilvl="4" w:tplc="04090003" w:tentative="1">
+      <w:start w:val="1"/>
+      <w:numFmt w:val="bullet"/>
+      <w:lvlText w:val="o"/>
+      <w:lvlJc w:val="left"/>
+      <w:pPr>
+        <w:ind w:left="3600" w:hanging="360"/>
+      </w:pPr>
+      <w:rPr>
+        <w:rFonts w:ascii="Courier New" w:hAnsi="Courier New" w:cs="Courier New" w:hint="default"/>
+      </w:rPr>
+    </w:lvl>
+    <w:lvl w:ilvl="5" w:tplc="04090005" w:tentative="1">
+      <w:start w:val="1"/>
+      <w:numFmt w:val="bullet"/>
+      <w:lvlText w:val=""/>
+      <w:lvlJc w:val="left"/>
+      <w:pPr>
+        <w:ind w:left="4320" w:hanging="360"/>
+      </w:pPr>
+      <w:rPr>
+        <w:rFonts w:ascii="Wingdings" w:hAnsi="Wingdings" w:hint="default"/>
+      </w:rPr>
+    </w:lvl>
+    <w:lvl w:ilvl="6" w:tplc="04090001" w:tentative="1">
+      <w:start w:val="1"/>
+      <w:numFmt w:val="bullet"/>
+      <w:lvlText w:val=""/>
+      <w:lvlJc w:val="left"/>
+      <w:pPr>
+        <w:ind w:left="5040" w:hanging="360"/>
+      </w:pPr>
+      <w:rPr>
+        <w:rFonts w:ascii="Symbol" w:hAnsi="Symbol" w:hint="default"/>
+      </w:rPr>
+    </w:lvl>
+    <w:lvl w:ilvl="7" w:tplc="04090003" w:tentative="1">
+      <w:start w:val="1"/>
+      <w:numFmt w:val="bullet"/>
+      <w:lvlText w:val="o"/>
+      <w:lvlJc w:val="left"/>
+      <w:pPr>
+        <w:ind w:left="5760" w:hanging="360"/>
+      </w:pPr>
+      <w:rPr>
+        <w:rFonts w:ascii="Courier New" w:hAnsi="Courier New" w:cs="Courier New" w:hint="default"/>
+      </w:rPr>
+    </w:lvl>
+    <w:lvl w:ilvl="8" w:tplc="04090005" w:tentative="1">
+      <w:start w:val="1"/>
+      <w:numFmt w:val="bullet"/>
+      <w:lvlText w:val=""/>
+      <w:lvlJc w:val="left"/>
+      <w:pPr>
+        <w:ind w:left="6480" w:hanging="360"/>
+      </w:pPr>
+      <w:rPr>
+        <w:rFonts w:ascii="Wingdings" w:hAnsi="Wingdings" w:hint="default"/>
+      </w:rPr>
+    </w:lvl>
+  </w:abstractNum>
   <w:num w:numId="1">
     <w:abstractNumId w:val="4"/>
   </w:num>
@@ -7566,6 +7760,9 @@
   </w:num>
   <w:num w:numId="11">
     <w:abstractNumId w:val="3"/>
+  </w:num>
+  <w:num w:numId="12">
+    <w:abstractNumId w:val="11"/>
   </w:num>
 </w:numbering>
 </file>
@@ -8406,7 +8603,7 @@
 </file>
 
 <file path=customXml/itemProps1.xml><?xml version="1.0" encoding="utf-8"?>
-<ds:datastoreItem xmlns:ds="http://schemas.openxmlformats.org/officeDocument/2006/customXml" ds:itemID="{F405BF26-45F2-45B8-8CBD-0B6B8742F672}">
+<ds:datastoreItem xmlns:ds="http://schemas.openxmlformats.org/officeDocument/2006/customXml" ds:itemID="{B360FCBB-A79D-4D9D-ADFC-E82BA07FAA88}">
   <ds:schemaRefs>
     <ds:schemaRef ds:uri="http://schemas.openxmlformats.org/officeDocument/2006/bibliography"/>
   </ds:schemaRefs>

</xml_diff>

<commit_message>
EditDiagramLogicBlockForm, EditCableEdgeConnectionBlockForm: Add support for new flags to inhibit cross checking in certain cases (Issues #9 and #23)
git-svn-id: svn://localhost/active/IBM1410SMS/trunk@1675 8de05751-f04e-1843-ac3c-a4bcb19ff523
</commit_message>
<xml_diff>
--- a/IBM1410SMS/Documentation.docx
+++ b/IBM1410SMS/Documentation.docx
@@ -4630,6 +4630,13 @@
     </w:p>
     <w:p>
       <w:r>
+        <w:t>The “No HDL Generation” check box is used to inhibit generation of HDL from this logic box.</w:t>
+      </w:r>
+      <w:bookmarkStart w:id="0" w:name="_GoBack"/>
+      <w:bookmarkEnd w:id="0"/>
+    </w:p>
+    <w:p>
+      <w:r>
         <w:t>This form has some special keyboard shortcuts:</w:t>
       </w:r>
     </w:p>
@@ -4707,6 +4714,7 @@
     </w:p>
     <w:p>
       <w:r>
+        <w:lastRenderedPageBreak/>
         <w:t>Unfortunately I was unable to find a way to make the little dashed box appear that makes it clear the control is selected – but it does appear once the user first presses tab on the form at any point.</w:t>
       </w:r>
     </w:p>
@@ -4714,18 +4722,15 @@
       <w:pPr>
         <w:jc w:val="center"/>
       </w:pPr>
-      <w:bookmarkStart w:id="0" w:name="_GoBack"/>
-      <w:bookmarkEnd w:id="0"/>
       <w:r>
         <w:rPr>
           <w:noProof/>
         </w:rPr>
-        <w:lastRenderedPageBreak/>
         <w:drawing>
-          <wp:inline distT="0" distB="0" distL="0" distR="0" wp14:anchorId="7A2CFA2F" wp14:editId="2A86DB1B">
-            <wp:extent cx="5943600" cy="4274820"/>
+          <wp:inline distT="0" distB="0" distL="0" distR="0" wp14:anchorId="7EEB6B6B" wp14:editId="0B4F8F1B">
+            <wp:extent cx="5943600" cy="4196080"/>
             <wp:effectExtent l="0" t="0" r="0" b="0"/>
-            <wp:docPr id="28" name="Picture 28"/>
+            <wp:docPr id="35" name="Picture 35"/>
             <wp:cNvGraphicFramePr>
               <a:graphicFrameLocks xmlns:a="http://schemas.openxmlformats.org/drawingml/2006/main" noChangeAspect="1"/>
             </wp:cNvGraphicFramePr>
@@ -4745,7 +4750,7 @@
                   <pic:spPr>
                     <a:xfrm>
                       <a:off x="0" y="0"/>
-                      <a:ext cx="5943600" cy="4274820"/>
+                      <a:ext cx="5943600" cy="4196080"/>
                     </a:xfrm>
                     <a:prstGeom prst="rect">
                       <a:avLst/>
@@ -5916,17 +5921,15 @@
     </w:p>
     <w:p>
       <w:r>
-        <w:t xml:space="preserve">At the very top of the drawing, above the rectangle is what I called at “Top Note”, and it can be entered to match the original drawing.   If that is left blank by the user, and the an explicit destination is identified, then when the entry is saved and then opened again, that Top Note will be automatically filled in.  Save it again, and it gets saved in the database.  </w:t>
+        <w:t>At the very top of the drawing, above the rectangle is what I called at “Top Note”, and it can be entered to match the original drawing.   If that is left blank by the user, and the an explicit destination is identified, then when the entry is saved and then opened again, that Top Note will be automatically filled in.  Save it again, and it gets saved in the da</w:t>
+      </w:r>
+      <w:r>
+        <w:t xml:space="preserve">tabase.  </w:t>
       </w:r>
       <w:proofErr w:type="gramStart"/>
       <w:r>
-        <w:t xml:space="preserve">(Having the </w:t>
-      </w:r>
-      <w:proofErr w:type="spellStart"/>
-      <w:r>
-        <w:t>applicatino</w:t>
-      </w:r>
-      <w:proofErr w:type="spellEnd"/>
+        <w:t>(Having the application</w:t>
+      </w:r>
       <w:r>
         <w:t xml:space="preserve"> fill that in during the first editing of the destination proved tricky enough that I didn’t bother doing that.)</w:t>
       </w:r>
@@ -5934,19 +5937,60 @@
     </w:p>
     <w:p>
       <w:r>
+        <w:t xml:space="preserve">There are two checkboxes on </w:t>
+      </w:r>
+      <w:proofErr w:type="gramStart"/>
+      <w:r>
+        <w:t>the  form</w:t>
+      </w:r>
+      <w:proofErr w:type="gramEnd"/>
+      <w:r>
+        <w:t xml:space="preserve"> that relate to reporting, as well:</w:t>
+      </w:r>
+    </w:p>
+    <w:p>
+      <w:pPr>
+        <w:pStyle w:val="ListParagraph"/>
+        <w:numPr>
+          <w:ilvl w:val="0"/>
+          <w:numId w:val="13"/>
+        </w:numPr>
+      </w:pPr>
+      <w:r>
+        <w:t>The “No Conn. Check” checkbox is used to tell the reporting subsystem that it should skip checks involving this box relating to consistency with a partner check box being consistent with this one.  This would typically be used where the other end of the connection is something like a CE panel or (on the IBM 1410) panel 7 which is used to connect to cables to external units.</w:t>
+      </w:r>
+    </w:p>
+    <w:p>
+      <w:pPr>
+        <w:pStyle w:val="ListParagraph"/>
+        <w:numPr>
+          <w:ilvl w:val="0"/>
+          <w:numId w:val="13"/>
+        </w:numPr>
+      </w:pPr>
+      <w:r>
+        <w:t>The “No Edge Check” checkbox is used to tell the reporting subsystem that it should skip checks involving this box relating to the Edge Connector Location Lists that appear on the bottom of ALD Diagram sheets.</w:t>
+      </w:r>
+    </w:p>
+    <w:p>
+      <w:r>
         <w:t>As with the other dialogs, the Apply button applies updates, the Delete button deletes the entry (but leaves any underlying card location data from the card location chart entries alone), and Cancel cancels any changes.</w:t>
       </w:r>
     </w:p>
     <w:p>
+      <w:pPr>
+        <w:jc w:val="center"/>
+      </w:pPr>
       <w:r>
         <w:rPr>
           <w:noProof/>
         </w:rPr>
+        <w:lastRenderedPageBreak/>
         <w:drawing>
-          <wp:inline distT="0" distB="0" distL="0" distR="0" wp14:anchorId="1DDED91D" wp14:editId="093BE8E2">
-            <wp:extent cx="5225143" cy="4438278"/>
-            <wp:effectExtent l="0" t="0" r="0" b="635"/>
-            <wp:docPr id="35" name="Picture 35"/>
+          <wp:inline distT="0" distB="0" distL="0" distR="0" wp14:anchorId="5F18D8C8" wp14:editId="7F12CAF4">
+            <wp:extent cx="4453247" cy="3782623"/>
+            <wp:effectExtent l="0" t="0" r="5080" b="8890"/>
+            <wp:docPr id="38" name="Picture 38"/>
             <wp:cNvGraphicFramePr>
               <a:graphicFrameLocks xmlns:a="http://schemas.openxmlformats.org/drawingml/2006/main" noChangeAspect="1"/>
             </wp:cNvGraphicFramePr>
@@ -5966,7 +6010,7 @@
                   <pic:spPr>
                     <a:xfrm>
                       <a:off x="0" y="0"/>
-                      <a:ext cx="5225488" cy="4438571"/>
+                      <a:ext cx="4463367" cy="3791219"/>
                     </a:xfrm>
                     <a:prstGeom prst="rect">
                       <a:avLst/>
@@ -5986,17 +6030,22 @@
       <w:r>
         <w:t>The Edit Cable / Edge Connection Block Dialog</w:t>
       </w:r>
-    </w:p>
-    <w:p>
+      <w:r>
+        <w:t xml:space="preserve"> (Above)</w:t>
+      </w:r>
+    </w:p>
+    <w:p>
+      <w:pPr>
+        <w:jc w:val="center"/>
+      </w:pPr>
       <w:r>
         <w:rPr>
           <w:noProof/>
         </w:rPr>
-        <w:lastRenderedPageBreak/>
         <w:drawing>
           <wp:inline distT="0" distB="0" distL="0" distR="0">
-            <wp:extent cx="4512310" cy="4132580"/>
-            <wp:effectExtent l="0" t="0" r="2540" b="1270"/>
+            <wp:extent cx="4631377" cy="3491185"/>
+            <wp:effectExtent l="0" t="0" r="0" b="0"/>
             <wp:docPr id="37" name="Picture 37"/>
             <wp:cNvGraphicFramePr>
               <a:graphicFrameLocks xmlns:a="http://schemas.openxmlformats.org/drawingml/2006/main" noChangeAspect="1"/>
@@ -6026,7 +6075,7 @@
                   <pic:spPr bwMode="auto">
                     <a:xfrm>
                       <a:off x="0" y="0"/>
-                      <a:ext cx="4512310" cy="4132580"/>
+                      <a:ext cx="4633332" cy="3492659"/>
                     </a:xfrm>
                     <a:prstGeom prst="rect">
                       <a:avLst/>
@@ -6053,6 +6102,7 @@
     </w:p>
     <w:p>
       <w:pPr>
+        <w:jc w:val="center"/>
         <w:rPr>
           <w:b/>
           <w:sz w:val="52"/>
@@ -6067,16 +6117,6 @@
         </w:rPr>
         <w:br w:type="page"/>
       </w:r>
-    </w:p>
-    <w:p>
-      <w:pPr>
-        <w:jc w:val="center"/>
-        <w:rPr>
-          <w:b/>
-          <w:sz w:val="52"/>
-          <w:szCs w:val="52"/>
-        </w:rPr>
-      </w:pPr>
       <w:r>
         <w:rPr>
           <w:b/>
@@ -6852,6 +6892,119 @@
     </w:lvl>
   </w:abstractNum>
   <w:abstractNum w:abstractNumId="4">
+    <w:nsid w:val="330041C7"/>
+    <w:multiLevelType w:val="hybridMultilevel"/>
+    <w:tmpl w:val="74402F0A"/>
+    <w:lvl w:ilvl="0" w:tplc="04090001">
+      <w:start w:val="1"/>
+      <w:numFmt w:val="bullet"/>
+      <w:lvlText w:val=""/>
+      <w:lvlJc w:val="left"/>
+      <w:pPr>
+        <w:ind w:left="720" w:hanging="360"/>
+      </w:pPr>
+      <w:rPr>
+        <w:rFonts w:ascii="Symbol" w:hAnsi="Symbol" w:hint="default"/>
+      </w:rPr>
+    </w:lvl>
+    <w:lvl w:ilvl="1" w:tplc="04090003" w:tentative="1">
+      <w:start w:val="1"/>
+      <w:numFmt w:val="bullet"/>
+      <w:lvlText w:val="o"/>
+      <w:lvlJc w:val="left"/>
+      <w:pPr>
+        <w:ind w:left="1440" w:hanging="360"/>
+      </w:pPr>
+      <w:rPr>
+        <w:rFonts w:ascii="Courier New" w:hAnsi="Courier New" w:cs="Courier New" w:hint="default"/>
+      </w:rPr>
+    </w:lvl>
+    <w:lvl w:ilvl="2" w:tplc="04090005" w:tentative="1">
+      <w:start w:val="1"/>
+      <w:numFmt w:val="bullet"/>
+      <w:lvlText w:val=""/>
+      <w:lvlJc w:val="left"/>
+      <w:pPr>
+        <w:ind w:left="2160" w:hanging="360"/>
+      </w:pPr>
+      <w:rPr>
+        <w:rFonts w:ascii="Wingdings" w:hAnsi="Wingdings" w:hint="default"/>
+      </w:rPr>
+    </w:lvl>
+    <w:lvl w:ilvl="3" w:tplc="04090001" w:tentative="1">
+      <w:start w:val="1"/>
+      <w:numFmt w:val="bullet"/>
+      <w:lvlText w:val=""/>
+      <w:lvlJc w:val="left"/>
+      <w:pPr>
+        <w:ind w:left="2880" w:hanging="360"/>
+      </w:pPr>
+      <w:rPr>
+        <w:rFonts w:ascii="Symbol" w:hAnsi="Symbol" w:hint="default"/>
+      </w:rPr>
+    </w:lvl>
+    <w:lvl w:ilvl="4" w:tplc="04090003" w:tentative="1">
+      <w:start w:val="1"/>
+      <w:numFmt w:val="bullet"/>
+      <w:lvlText w:val="o"/>
+      <w:lvlJc w:val="left"/>
+      <w:pPr>
+        <w:ind w:left="3600" w:hanging="360"/>
+      </w:pPr>
+      <w:rPr>
+        <w:rFonts w:ascii="Courier New" w:hAnsi="Courier New" w:cs="Courier New" w:hint="default"/>
+      </w:rPr>
+    </w:lvl>
+    <w:lvl w:ilvl="5" w:tplc="04090005" w:tentative="1">
+      <w:start w:val="1"/>
+      <w:numFmt w:val="bullet"/>
+      <w:lvlText w:val=""/>
+      <w:lvlJc w:val="left"/>
+      <w:pPr>
+        <w:ind w:left="4320" w:hanging="360"/>
+      </w:pPr>
+      <w:rPr>
+        <w:rFonts w:ascii="Wingdings" w:hAnsi="Wingdings" w:hint="default"/>
+      </w:rPr>
+    </w:lvl>
+    <w:lvl w:ilvl="6" w:tplc="04090001" w:tentative="1">
+      <w:start w:val="1"/>
+      <w:numFmt w:val="bullet"/>
+      <w:lvlText w:val=""/>
+      <w:lvlJc w:val="left"/>
+      <w:pPr>
+        <w:ind w:left="5040" w:hanging="360"/>
+      </w:pPr>
+      <w:rPr>
+        <w:rFonts w:ascii="Symbol" w:hAnsi="Symbol" w:hint="default"/>
+      </w:rPr>
+    </w:lvl>
+    <w:lvl w:ilvl="7" w:tplc="04090003" w:tentative="1">
+      <w:start w:val="1"/>
+      <w:numFmt w:val="bullet"/>
+      <w:lvlText w:val="o"/>
+      <w:lvlJc w:val="left"/>
+      <w:pPr>
+        <w:ind w:left="5760" w:hanging="360"/>
+      </w:pPr>
+      <w:rPr>
+        <w:rFonts w:ascii="Courier New" w:hAnsi="Courier New" w:cs="Courier New" w:hint="default"/>
+      </w:rPr>
+    </w:lvl>
+    <w:lvl w:ilvl="8" w:tplc="04090005" w:tentative="1">
+      <w:start w:val="1"/>
+      <w:numFmt w:val="bullet"/>
+      <w:lvlText w:val=""/>
+      <w:lvlJc w:val="left"/>
+      <w:pPr>
+        <w:ind w:left="6480" w:hanging="360"/>
+      </w:pPr>
+      <w:rPr>
+        <w:rFonts w:ascii="Wingdings" w:hAnsi="Wingdings" w:hint="default"/>
+      </w:rPr>
+    </w:lvl>
+  </w:abstractNum>
+  <w:abstractNum w:abstractNumId="5">
     <w:nsid w:val="3B840675"/>
     <w:multiLevelType w:val="hybridMultilevel"/>
     <w:tmpl w:val="E9E45124"/>
@@ -6964,7 +7117,7 @@
       </w:rPr>
     </w:lvl>
   </w:abstractNum>
-  <w:abstractNum w:abstractNumId="5">
+  <w:abstractNum w:abstractNumId="6">
     <w:nsid w:val="40F06D24"/>
     <w:multiLevelType w:val="hybridMultilevel"/>
     <w:tmpl w:val="A46095C2"/>
@@ -7077,7 +7230,7 @@
       </w:rPr>
     </w:lvl>
   </w:abstractNum>
-  <w:abstractNum w:abstractNumId="6">
+  <w:abstractNum w:abstractNumId="7">
     <w:nsid w:val="45D81FD6"/>
     <w:multiLevelType w:val="hybridMultilevel"/>
     <w:tmpl w:val="01C08F88"/>
@@ -7190,7 +7343,7 @@
       </w:rPr>
     </w:lvl>
   </w:abstractNum>
-  <w:abstractNum w:abstractNumId="7">
+  <w:abstractNum w:abstractNumId="8">
     <w:nsid w:val="4FBA6AA9"/>
     <w:multiLevelType w:val="hybridMultilevel"/>
     <w:tmpl w:val="4776E208"/>
@@ -7303,7 +7456,7 @@
       </w:rPr>
     </w:lvl>
   </w:abstractNum>
-  <w:abstractNum w:abstractNumId="8">
+  <w:abstractNum w:abstractNumId="9">
     <w:nsid w:val="551961B9"/>
     <w:multiLevelType w:val="hybridMultilevel"/>
     <w:tmpl w:val="82FEBB9C"/>
@@ -7416,7 +7569,7 @@
       </w:rPr>
     </w:lvl>
   </w:abstractNum>
-  <w:abstractNum w:abstractNumId="9">
+  <w:abstractNum w:abstractNumId="10">
     <w:nsid w:val="55347971"/>
     <w:multiLevelType w:val="hybridMultilevel"/>
     <w:tmpl w:val="82E27B22"/>
@@ -7502,7 +7655,7 @@
       </w:pPr>
     </w:lvl>
   </w:abstractNum>
-  <w:abstractNum w:abstractNumId="10">
+  <w:abstractNum w:abstractNumId="11">
     <w:nsid w:val="69A071BB"/>
     <w:multiLevelType w:val="hybridMultilevel"/>
     <w:tmpl w:val="C6EA7670"/>
@@ -7615,7 +7768,7 @@
       </w:rPr>
     </w:lvl>
   </w:abstractNum>
-  <w:abstractNum w:abstractNumId="11">
+  <w:abstractNum w:abstractNumId="12">
     <w:nsid w:val="73391F7F"/>
     <w:multiLevelType w:val="hybridMultilevel"/>
     <w:tmpl w:val="F5126F76"/>
@@ -7729,31 +7882,31 @@
     </w:lvl>
   </w:abstractNum>
   <w:num w:numId="1">
-    <w:abstractNumId w:val="4"/>
+    <w:abstractNumId w:val="5"/>
   </w:num>
   <w:num w:numId="2">
     <w:abstractNumId w:val="2"/>
   </w:num>
   <w:num w:numId="3">
-    <w:abstractNumId w:val="8"/>
+    <w:abstractNumId w:val="9"/>
   </w:num>
   <w:num w:numId="4">
     <w:abstractNumId w:val="1"/>
   </w:num>
   <w:num w:numId="5">
+    <w:abstractNumId w:val="8"/>
+  </w:num>
+  <w:num w:numId="6">
     <w:abstractNumId w:val="7"/>
   </w:num>
-  <w:num w:numId="6">
+  <w:num w:numId="7">
+    <w:abstractNumId w:val="10"/>
+  </w:num>
+  <w:num w:numId="8">
     <w:abstractNumId w:val="6"/>
   </w:num>
-  <w:num w:numId="7">
-    <w:abstractNumId w:val="9"/>
-  </w:num>
-  <w:num w:numId="8">
-    <w:abstractNumId w:val="5"/>
-  </w:num>
   <w:num w:numId="9">
-    <w:abstractNumId w:val="10"/>
+    <w:abstractNumId w:val="11"/>
   </w:num>
   <w:num w:numId="10">
     <w:abstractNumId w:val="0"/>
@@ -7762,7 +7915,10 @@
     <w:abstractNumId w:val="3"/>
   </w:num>
   <w:num w:numId="12">
-    <w:abstractNumId w:val="11"/>
+    <w:abstractNumId w:val="12"/>
+  </w:num>
+  <w:num w:numId="13">
+    <w:abstractNumId w:val="4"/>
   </w:num>
 </w:numbering>
 </file>
@@ -8603,7 +8759,7 @@
 </file>
 
 <file path=customXml/itemProps1.xml><?xml version="1.0" encoding="utf-8"?>
-<ds:datastoreItem xmlns:ds="http://schemas.openxmlformats.org/officeDocument/2006/customXml" ds:itemID="{B360FCBB-A79D-4D9D-ADFC-E82BA07FAA88}">
+<ds:datastoreItem xmlns:ds="http://schemas.openxmlformats.org/officeDocument/2006/customXml" ds:itemID="{B76F4361-7578-4362-AC85-474E21476402}">
   <ds:schemaRefs>
     <ds:schemaRef ds:uri="http://schemas.openxmlformats.org/officeDocument/2006/bibliography"/>
   </ds:schemaRefs>

</xml_diff>

<commit_message>
Documentation:  Add an explanation of what is going on with defining pins in cardgate table.
git-svn-id: svn://localhost/active/IBM1410SMS/trunk@1683 8de05751-f04e-1843-ac3c-a4bcb19ff523
</commit_message>
<xml_diff>
--- a/IBM1410SMS/Documentation.docx
+++ b/IBM1410SMS/Documentation.docx
@@ -3446,6 +3446,14 @@
       <w:r>
         <w:t>In the application, each SMS card gate is said to have a “defining pin”.  While this is somewhat arbitrary, it must be unique among the defining pins used in a given SMS card gate, and appears in the “Pin” column in the Edit Card Gates dialog.</w:t>
       </w:r>
+      <w:r>
+        <w:t xml:space="preserve">  (Also, it turns out this is never actually USED in the current application, and the associated database column is not really correct.  See issue #49</w:t>
+      </w:r>
+      <w:bookmarkStart w:id="0" w:name="_GoBack"/>
+      <w:bookmarkEnd w:id="0"/>
+      <w:r>
+        <w:t>)</w:t>
+      </w:r>
     </w:p>
     <w:p>
       <w:r>
@@ -4632,8 +4640,6 @@
       <w:r>
         <w:t>The “No HDL Generation” check box is used to inhibit generation of HDL from this logic box.</w:t>
       </w:r>
-      <w:bookmarkStart w:id="0" w:name="_GoBack"/>
-      <w:bookmarkEnd w:id="0"/>
     </w:p>
     <w:p>
       <w:r>
@@ -8759,7 +8765,7 @@
 </file>
 
 <file path=customXml/itemProps1.xml><?xml version="1.0" encoding="utf-8"?>
-<ds:datastoreItem xmlns:ds="http://schemas.openxmlformats.org/officeDocument/2006/customXml" ds:itemID="{B76F4361-7578-4362-AC85-474E21476402}">
+<ds:datastoreItem xmlns:ds="http://schemas.openxmlformats.org/officeDocument/2006/customXml" ds:itemID="{6D555441-2B41-42EA-98A5-2CF08BCDEB4F}">
   <ds:schemaRefs>
     <ds:schemaRef ds:uri="http://schemas.openxmlformats.org/officeDocument/2006/bibliography"/>
   </ds:schemaRefs>

</xml_diff>

<commit_message>
EditEdgeConnectorsForm:  Add checkbox to temporarily disable card slot validation. Update documentation to match.
git-svn-id: svn://localhost/active/IBM1410SMS/trunk@1723 8de05751-f04e-1843-ac3c-a4bcb19ff523
</commit_message>
<xml_diff>
--- a/IBM1410SMS/Documentation.docx
+++ b/IBM1410SMS/Documentation.docx
@@ -265,8 +265,6 @@
       <w:r>
         <w:t xml:space="preserve">  A standalone Python program, databasecheck.py, can be used to check certain things in the database.</w:t>
       </w:r>
-      <w:bookmarkStart w:id="0" w:name="_GoBack"/>
-      <w:bookmarkEnd w:id="0"/>
     </w:p>
     <w:p>
       <w:pPr>
@@ -4334,15 +4332,15 @@
     </w:p>
     <w:p>
       <w:r>
-        <w:t xml:space="preserve">While this information was captured on the diagrams, it is not currently validated against the connection pages which show panel to panel connections – indeed, those connection pages are not currently in the database design at present.  Doing so </w:t>
-      </w:r>
-      <w:proofErr w:type="gramStart"/>
-      <w:r>
-        <w:t>would allow</w:t>
-      </w:r>
-      <w:proofErr w:type="gramEnd"/>
-      <w:r>
-        <w:t xml:space="preserve"> one to validate these physical connections, nor are these connections cross-checked for inconsistencies.  This is an identified “TODO”.</w:t>
+        <w:t xml:space="preserve">Unless the “Disable card slot checks” checkbox is checked, entries are validated against the panel information that is in class </w:t>
+      </w:r>
+      <w:proofErr w:type="spellStart"/>
+      <w:r>
+        <w:t>IBMSMSPackaging</w:t>
+      </w:r>
+      <w:proofErr w:type="spellEnd"/>
+      <w:r>
+        <w:t>.  The Pin part of the connection is always checked.  There is a report, the Edge Connection Check report for checking the consistency of these entries among all of the pages for a machine, and also against the connections identified on cable/edge connection pages.</w:t>
       </w:r>
     </w:p>
     <w:p>
@@ -4421,10 +4419,10 @@
           <w:noProof/>
         </w:rPr>
         <w:drawing>
-          <wp:inline distT="0" distB="0" distL="0" distR="0" wp14:anchorId="5E8162A9" wp14:editId="24B2E2BC">
-            <wp:extent cx="5379522" cy="2583435"/>
-            <wp:effectExtent l="0" t="0" r="0" b="7620"/>
-            <wp:docPr id="25" name="Picture 25"/>
+          <wp:inline distT="0" distB="0" distL="0" distR="0" wp14:anchorId="3632BE46" wp14:editId="21B5DAD7">
+            <wp:extent cx="5545777" cy="2663277"/>
+            <wp:effectExtent l="0" t="0" r="0" b="3810"/>
+            <wp:docPr id="28" name="Picture 28"/>
             <wp:cNvGraphicFramePr>
               <a:graphicFrameLocks xmlns:a="http://schemas.openxmlformats.org/drawingml/2006/main" noChangeAspect="1"/>
             </wp:cNvGraphicFramePr>
@@ -4444,7 +4442,7 @@
                   <pic:spPr>
                     <a:xfrm>
                       <a:off x="0" y="0"/>
-                      <a:ext cx="5379653" cy="2583498"/>
+                      <a:ext cx="5540242" cy="2660619"/>
                     </a:xfrm>
                     <a:prstGeom prst="rect">
                       <a:avLst/>
@@ -5594,13 +5592,13 @@
     </w:p>
     <w:p>
       <w:r>
-        <w:t xml:space="preserve">The top of the Cable/Edge connection diagram hierarchy is the </w:t>
-      </w:r>
-      <w:proofErr w:type="spellStart"/>
-      <w:r>
-        <w:t>Cabl</w:t>
-      </w:r>
-      <w:proofErr w:type="spellEnd"/>
+        <w:t>The top of the Cable/Edge connection diagram hierarchy is the Cabl</w:t>
+      </w:r>
+      <w:r>
+        <w:t>e</w:t>
+      </w:r>
+      <w:bookmarkStart w:id="0" w:name="_GoBack"/>
+      <w:bookmarkEnd w:id="0"/>
       <w:r>
         <w:t>/Edge Connection page, which is accessed via Edit =&gt; Cable/Edge Connection Pages, and selecting the machine, volume set, volume and page.  Selecting the machine, volume set and volume pre-populates the “Select Page” pull down.  One can also add a new page to the volume using the “New Page” button.</w:t>
       </w:r>
@@ -5715,6 +5713,11 @@
     <w:p>
       <w:r>
         <w:t xml:space="preserve">As with an ALD diagram, clicking an individual block brings up a dialog to edit the characteristics of that block.  The sheets that document cable/edge connection blocks are labeled using the same sheet coordinate system (rows A-I, top to bottom and columns 1-5, RIGHT TO LEFT) as the ALD diagram sheets. </w:t>
+      </w:r>
+    </w:p>
+    <w:p>
+      <w:r>
+        <w:t>The Connector Check report can be used to check cable/edge connections identified on these pages for consistency.</w:t>
       </w:r>
     </w:p>
     <w:p>
@@ -9126,7 +9129,7 @@
 </file>
 
 <file path=customXml/itemProps1.xml><?xml version="1.0" encoding="utf-8"?>
-<ds:datastoreItem xmlns:ds="http://schemas.openxmlformats.org/officeDocument/2006/customXml" ds:itemID="{01EDDB5F-381D-415C-8928-D4635DC2AE8E}">
+<ds:datastoreItem xmlns:ds="http://schemas.openxmlformats.org/officeDocument/2006/customXml" ds:itemID="{EA95C15D-6EA9-4457-85FD-5F960406A3D8}">
   <ds:schemaRefs>
     <ds:schemaRef ds:uri="http://schemas.openxmlformats.org/officeDocument/2006/bibliography"/>
   </ds:schemaRefs>

</xml_diff>

<commit_message>
Documentation update:  Add missing signals report and new signal query, and tweak the explanations a little.
git-svn-id: svn://localhost/active/IBM1410SMS/trunk@1770 8de05751-f04e-1843-ac3c-a4bcb19ff523
</commit_message>
<xml_diff>
--- a/IBM1410SMS/Documentation.docx
+++ b/IBM1410SMS/Documentation.docx
@@ -6658,6 +6658,14 @@
         </w:rPr>
         <w:t>Reports</w:t>
       </w:r>
+      <w:r>
+        <w:rPr>
+          <w:b/>
+          <w:sz w:val="52"/>
+          <w:szCs w:val="52"/>
+        </w:rPr>
+        <w:t xml:space="preserve"> and Queries</w:t>
+      </w:r>
     </w:p>
     <w:p>
       <w:pPr>
@@ -6703,6 +6711,9 @@
       <w:r>
         <w:t xml:space="preserve">  It can now be optionally filtered by ALD Logic Block symbol, Particular gate on the card and the ALD logic block output polarity, as an aid to tracking down errors identified in the Connection Errors Report.</w:t>
       </w:r>
+      <w:r>
+        <w:t xml:space="preserve">  Output is to a Data Grid View, which can be easily copied.</w:t>
+      </w:r>
     </w:p>
     <w:p>
       <w:pPr>
@@ -6715,6 +6726,9 @@
       <w:r>
         <w:t>Connector Check Report, which checks the connectors and cables on cable/edge connector sheets against each other.</w:t>
       </w:r>
+      <w:r>
+        <w:t xml:space="preserve">  Output is to a dialog – the text can be easily copied.</w:t>
+      </w:r>
     </w:p>
     <w:p>
       <w:pPr>
@@ -6735,6 +6749,9 @@
       <w:r>
         <w:t xml:space="preserve"> given actual serial number.</w:t>
       </w:r>
+      <w:r>
+        <w:t xml:space="preserve">  Output is to a file.</w:t>
+      </w:r>
     </w:p>
     <w:p>
       <w:pPr>
@@ -6745,11 +6762,32 @@
         </w:numPr>
       </w:pPr>
       <w:r>
-        <w:t xml:space="preserve">Connection Checks – the Connection Errors Report.  This report makes numerous checks on DOT Functions, ALD Logic Blocks, consistency of ALD logic blocks with the standard logic function for </w:t>
-      </w:r>
-      <w:r>
         <w:lastRenderedPageBreak/>
-        <w:t xml:space="preserve">the card gate used, looks for cases where gates connected to a DOT function have more than one member which is not open collector, and so on.  This report uses a special data base table, </w:t>
+        <w:t>Signal Query:  This is a signal cross-reference query.  Enter a signal name pattern in SQL “LIKE” syntax (% wildcard).  It lists each signal that fits the pattern, and the pages it is referenced from.  Page(s) which output the signal are asterisked, and listed first.  Output is to the dialog as text (which can be copied)</w:t>
+      </w:r>
+    </w:p>
+    <w:p>
+      <w:pPr>
+        <w:pStyle w:val="ListParagraph"/>
+        <w:numPr>
+          <w:ilvl w:val="0"/>
+          <w:numId w:val="15"/>
+        </w:numPr>
+      </w:pPr>
+      <w:r>
+        <w:t>Signal Report: This checks signals for consistency – things like ensuring every signal has exactly one source.</w:t>
+      </w:r>
+    </w:p>
+    <w:p>
+      <w:pPr>
+        <w:pStyle w:val="ListParagraph"/>
+        <w:numPr>
+          <w:ilvl w:val="0"/>
+          <w:numId w:val="15"/>
+        </w:numPr>
+      </w:pPr>
+      <w:r>
+        <w:t xml:space="preserve">Connection Checks – the Connection Errors Report.  This report makes numerous checks on DOT Functions, ALD Logic Blocks, consistency of ALD logic blocks with the standard logic function for the card gate used, looks for cases where gates connected to a DOT function have more than one member which is not open collector, and so on.  This report uses a special data base table, </w:t>
       </w:r>
       <w:proofErr w:type="spellStart"/>
       <w:r>
@@ -6762,6 +6800,11 @@
       <w:r>
         <w:t xml:space="preserve">  The rules are ordered by the identified priority, and checked sequentially for a match.</w:t>
       </w:r>
+      <w:r>
+        <w:t xml:space="preserve">  This report currently takes a few minutes for the IBM 1410, so blinks “Working” to let you know it is busy.  Output is to a file.</w:t>
+      </w:r>
+      <w:bookmarkStart w:id="0" w:name="_GoBack"/>
+      <w:bookmarkEnd w:id="0"/>
     </w:p>
     <w:p>
       <w:pPr>
@@ -6843,8 +6886,6 @@
       <w:r>
         <w:t>The Logic Check Rules table</w:t>
       </w:r>
-      <w:bookmarkStart w:id="0" w:name="_GoBack"/>
-      <w:bookmarkEnd w:id="0"/>
     </w:p>
     <w:sectPr>
       <w:pgSz w:w="12240" w:h="15840"/>
@@ -9410,7 +9451,7 @@
 </file>
 
 <file path=customXml/itemProps1.xml><?xml version="1.0" encoding="utf-8"?>
-<ds:datastoreItem xmlns:ds="http://schemas.openxmlformats.org/officeDocument/2006/customXml" ds:itemID="{6DE519D4-DFDA-4EF0-BFC1-95D42A13D759}">
+<ds:datastoreItem xmlns:ds="http://schemas.openxmlformats.org/officeDocument/2006/customXml" ds:itemID="{691EE743-B640-4012-BCEB-BA2538D89755}">
   <ds:schemaRefs>
     <ds:schemaRef ds:uri="http://schemas.openxmlformats.org/officeDocument/2006/bibliography"/>
   </ds:schemaRefs>

</xml_diff>

<commit_message>
Updated documentation to describe automatic test bench generation.
git-svn-id: svn://localhost/active/IBM1410SMS/trunk@1774 8de05751-f04e-1843-ac3c-a4bcb19ff523
</commit_message>
<xml_diff>
--- a/IBM1410SMS/Documentation.docx
+++ b/IBM1410SMS/Documentation.docx
@@ -6596,6 +6596,9 @@
       <w:r>
         <w:t>The Generate HDL entry in the menu allows generation of HDL from individual pages.</w:t>
       </w:r>
+      <w:r>
+        <w:t xml:space="preserve">  It also, optionally, automatically generates a test bench file for that page – or if such a test bench already exists, updates it, bringing user test bench code in the designated area forward to the updated test bench.</w:t>
+      </w:r>
     </w:p>
     <w:p>
       <w:pPr>
@@ -6617,6 +6620,8 @@
         <w:pStyle w:val="ListParagraph"/>
         <w:ind w:left="0"/>
       </w:pPr>
+      <w:bookmarkStart w:id="0" w:name="_GoBack"/>
+      <w:bookmarkEnd w:id="0"/>
     </w:p>
     <w:p>
       <w:pPr>
@@ -6739,7 +6744,11 @@
         </w:numPr>
       </w:pPr>
       <w:r>
-        <w:t xml:space="preserve">Edge Connection Check report, which checks sheet edge connections appearing at the bottom of ALD diagrams for inconsistencies among the connections which appear all of the sheets, and for inconsistencies or omissions with respect to the cable/edge connector sheets.  The check can be run either including the pin (useful for signal-level checks) and without the pin (useful for checks against the cable/edge connectors.)  It is recommended to first run the check with the pin, resolve those errors, and then run the check without the pins and resolve those errors, and then repeating the two step process until you are satisfied with the results.  Perfection is not likely unless you have a completely consistent print set </w:t>
+        <w:t xml:space="preserve">Edge Connection Check report, which checks sheet edge connections appearing at the bottom of ALD diagrams for inconsistencies among the connections which appear all of the sheets, and for inconsistencies or omissions with respect to the cable/edge connector sheets.  The check can be run either including the pin (useful for signal-level checks) and without the pin (useful for checks against the cable/edge connectors.)  It is recommended to first run the check with the pin, resolve those errors, and then run the check without the pins and resolve those errors, and then repeating the two step process until you are satisfied with the results.  Perfection is not likely </w:t>
+      </w:r>
+      <w:r>
+        <w:lastRenderedPageBreak/>
+        <w:t xml:space="preserve">unless you have a completely consistent print set </w:t>
       </w:r>
       <w:proofErr w:type="gramStart"/>
       <w:r>
@@ -6762,7 +6771,6 @@
         </w:numPr>
       </w:pPr>
       <w:r>
-        <w:lastRenderedPageBreak/>
         <w:t>Signal Query:  This is a signal cross-reference query.  Enter a signal name pattern in SQL “LIKE” syntax (% wildcard).  It lists each signal that fits the pattern, and the pages it is referenced from.  Page(s) which output the signal are asterisked, and listed first.  Output is to the dialog as text (which can be copied)</w:t>
       </w:r>
     </w:p>
@@ -6803,8 +6811,6 @@
       <w:r>
         <w:t xml:space="preserve">  This report currently takes a few minutes for the IBM 1410, so blinks “Working” to let you know it is busy.  Output is to a file.</w:t>
       </w:r>
-      <w:bookmarkStart w:id="0" w:name="_GoBack"/>
-      <w:bookmarkEnd w:id="0"/>
     </w:p>
     <w:p>
       <w:pPr>
@@ -9451,7 +9457,7 @@
 </file>
 
 <file path=customXml/itemProps1.xml><?xml version="1.0" encoding="utf-8"?>
-<ds:datastoreItem xmlns:ds="http://schemas.openxmlformats.org/officeDocument/2006/customXml" ds:itemID="{691EE743-B640-4012-BCEB-BA2538D89755}">
+<ds:datastoreItem xmlns:ds="http://schemas.openxmlformats.org/officeDocument/2006/customXml" ds:itemID="{C035B362-DDCB-4E21-A04A-FAD28620133B}">
   <ds:schemaRefs>
     <ds:schemaRef ds:uri="http://schemas.openxmlformats.org/officeDocument/2006/bibliography"/>
   </ds:schemaRefs>

</xml_diff>

<commit_message>
GenerateGroup*:  Added test bench generation for group HDL rollups. Documentation:   Added test bench generation for group HDL rollups.
git-svn-id: svn://localhost/active/IBM1410SMS/trunk@1776 8de05751-f04e-1843-ac3c-a4bcb19ff523
</commit_message>
<xml_diff>
--- a/IBM1410SMS/Documentation.docx
+++ b/IBM1410SMS/Documentation.docx
@@ -10,6 +10,8 @@
           <w:sz w:val="52"/>
         </w:rPr>
       </w:pPr>
+      <w:bookmarkStart w:id="0" w:name="_GoBack"/>
+      <w:bookmarkEnd w:id="0"/>
       <w:r>
         <w:rPr>
           <w:b/>
@@ -6579,7 +6581,7 @@
         <w:ind w:left="0"/>
       </w:pPr>
       <w:r>
-        <w:t xml:space="preserve">The rudimentary beginnings of this process can be found in the “Generate HDL” portion of the menu.  </w:t>
+        <w:t xml:space="preserve">The beginnings of this process can be found in the “Generate HDL” portion of the menu.  </w:t>
       </w:r>
     </w:p>
     <w:p>
@@ -6599,6 +6601,9 @@
       <w:r>
         <w:t xml:space="preserve">  It also, optionally, automatically generates a test bench file for that page – or if such a test bench already exists, updates it, bringing user test bench code in the designated area forward to the updated test bench.</w:t>
       </w:r>
+      <w:r>
+        <w:t xml:space="preserve">  </w:t>
+      </w:r>
     </w:p>
     <w:p>
       <w:pPr>
@@ -6611,8 +6616,13 @@
         <w:pStyle w:val="ListParagraph"/>
         <w:ind w:left="0"/>
       </w:pPr>
-      <w:r>
-        <w:t>The Generate Group entry is designed to support generation of HDL from a group of pages, so that their edge signals can be combined.  The Page(s) to generate can use “%” style SQL syntax to specify the group of pages to use as input to the process.</w:t>
+      <w:proofErr w:type="gramStart"/>
+      <w:r>
+        <w:t>There  are</w:t>
+      </w:r>
+      <w:proofErr w:type="gramEnd"/>
+      <w:r>
+        <w:t xml:space="preserve"> three template files that logic generation uses so that the user can customize things like VHDL library names, test bench termination and template test bench code:</w:t>
       </w:r>
     </w:p>
     <w:p>
@@ -6620,14 +6630,134 @@
         <w:pStyle w:val="ListParagraph"/>
         <w:ind w:left="0"/>
       </w:pPr>
-      <w:bookmarkStart w:id="0" w:name="_GoBack"/>
-      <w:bookmarkEnd w:id="0"/>
+    </w:p>
+    <w:p>
+      <w:pPr>
+        <w:pStyle w:val="ListParagraph"/>
+        <w:numPr>
+          <w:ilvl w:val="0"/>
+          <w:numId w:val="16"/>
+        </w:numPr>
+      </w:pPr>
+      <w:proofErr w:type="spellStart"/>
+      <w:r>
+        <w:t>HDLTemplate.</w:t>
+      </w:r>
+      <w:r>
+        <w:rPr>
+          <w:i/>
+        </w:rPr>
+        <w:t>ext</w:t>
+      </w:r>
+      <w:proofErr w:type="spellEnd"/>
+      <w:r>
+        <w:t xml:space="preserve"> (e.g. </w:t>
+      </w:r>
+      <w:proofErr w:type="spellStart"/>
+      <w:r>
+        <w:t>HDLTemplate.vhdl</w:t>
+      </w:r>
+      <w:proofErr w:type="spellEnd"/>
+      <w:proofErr w:type="gramStart"/>
+      <w:r>
+        <w:t>)  This</w:t>
+      </w:r>
+      <w:proofErr w:type="gramEnd"/>
+      <w:r>
+        <w:t xml:space="preserve"> file is placed near the start of every HDL file generated for both the page HDL and its test bench.</w:t>
+      </w:r>
+    </w:p>
+    <w:p>
+      <w:pPr>
+        <w:pStyle w:val="ListParagraph"/>
+        <w:numPr>
+          <w:ilvl w:val="0"/>
+          <w:numId w:val="16"/>
+        </w:numPr>
+      </w:pPr>
+      <w:proofErr w:type="spellStart"/>
+      <w:proofErr w:type="gramStart"/>
+      <w:r>
+        <w:t>TestBenchTemplate.</w:t>
+      </w:r>
+      <w:r>
+        <w:rPr>
+          <w:i/>
+        </w:rPr>
+        <w:t>ext</w:t>
+      </w:r>
+      <w:proofErr w:type="spellEnd"/>
+      <w:r>
+        <w:t xml:space="preserve">  This</w:t>
+      </w:r>
+      <w:proofErr w:type="gramEnd"/>
+      <w:r>
+        <w:t xml:space="preserve"> file is inserted near the end of the generated test bench the first time a given test bench is generated.  If the test bench file already exists, the code is instead copied from the existing test bench.  In this file the tag &lt;FPGA CLOCK&gt; denotes where the FPGA clock template code will be inserted (see next file)</w:t>
+      </w:r>
+    </w:p>
+    <w:p>
+      <w:pPr>
+        <w:pStyle w:val="ListParagraph"/>
+        <w:numPr>
+          <w:ilvl w:val="0"/>
+          <w:numId w:val="16"/>
+        </w:numPr>
+      </w:pPr>
+      <w:proofErr w:type="spellStart"/>
+      <w:proofErr w:type="gramStart"/>
+      <w:r>
+        <w:t>TestBenchFPGAClock.</w:t>
+      </w:r>
+      <w:r>
+        <w:rPr>
+          <w:i/>
+        </w:rPr>
+        <w:t>ext</w:t>
+      </w:r>
+      <w:proofErr w:type="spellEnd"/>
+      <w:r>
+        <w:t xml:space="preserve">  This</w:t>
+      </w:r>
+      <w:proofErr w:type="gramEnd"/>
+      <w:r>
+        <w:t xml:space="preserve"> file simulates the FPGA clock using a simple process.  It is inserted into the test bench when it is first generated at the location of the &lt;FPGA CLOCK&gt; tag in the test bench template file.</w:t>
+      </w:r>
     </w:p>
     <w:p>
       <w:pPr>
         <w:pStyle w:val="ListParagraph"/>
         <w:ind w:left="0"/>
       </w:pPr>
+    </w:p>
+    <w:p>
+      <w:pPr>
+        <w:pStyle w:val="ListParagraph"/>
+        <w:ind w:left="0"/>
+      </w:pPr>
+      <w:r>
+        <w:t xml:space="preserve">The Generate Group entry is designed to support generation of HDL from a group of pages, so that their edge signals can be combined.  </w:t>
+      </w:r>
+      <w:r>
+        <w:t xml:space="preserve">As with individual pages, there is also the option to generate an associated test bench.  </w:t>
+      </w:r>
+      <w:r>
+        <w:t>The Page(s) to generate can use “%” style SQL syntax to specify the group of pages to use as input to the process.</w:t>
+      </w:r>
+      <w:r>
+        <w:t xml:space="preserve">  The test bench generation process uses the exact same template files identified above (i.e. the template files are used for both individual page test benches and for page group test benches).</w:t>
+      </w:r>
+    </w:p>
+    <w:p>
+      <w:pPr>
+        <w:pStyle w:val="ListParagraph"/>
+        <w:ind w:left="0"/>
+      </w:pPr>
+    </w:p>
+    <w:p>
+      <w:pPr>
+        <w:pStyle w:val="ListParagraph"/>
+        <w:ind w:left="0"/>
+      </w:pPr>
       <w:r>
         <w:t>Currently code only exists for VHDL generation (and it is incomplete and rudimentary), however the framework of the application is designed to support generation of more than one kind of HDL.</w:t>
       </w:r>
@@ -6646,9 +6776,6 @@
     </w:p>
     <w:p>
       <w:pPr>
-        <w:pStyle w:val="ListParagraph"/>
-        <w:ind w:left="0"/>
-        <w:jc w:val="center"/>
         <w:rPr>
           <w:b/>
           <w:sz w:val="52"/>
@@ -6661,6 +6788,27 @@
           <w:sz w:val="52"/>
           <w:szCs w:val="52"/>
         </w:rPr>
+        <w:br w:type="page"/>
+      </w:r>
+    </w:p>
+    <w:p>
+      <w:pPr>
+        <w:pStyle w:val="ListParagraph"/>
+        <w:ind w:left="0"/>
+        <w:jc w:val="center"/>
+        <w:rPr>
+          <w:b/>
+          <w:sz w:val="52"/>
+          <w:szCs w:val="52"/>
+        </w:rPr>
+      </w:pPr>
+      <w:r>
+        <w:rPr>
+          <w:b/>
+          <w:sz w:val="52"/>
+          <w:szCs w:val="52"/>
+        </w:rPr>
+        <w:lastRenderedPageBreak/>
         <w:t>Reports</w:t>
       </w:r>
       <w:r>
@@ -6744,11 +6892,7 @@
         </w:numPr>
       </w:pPr>
       <w:r>
-        <w:t xml:space="preserve">Edge Connection Check report, which checks sheet edge connections appearing at the bottom of ALD diagrams for inconsistencies among the connections which appear all of the sheets, and for inconsistencies or omissions with respect to the cable/edge connector sheets.  The check can be run either including the pin (useful for signal-level checks) and without the pin (useful for checks against the cable/edge connectors.)  It is recommended to first run the check with the pin, resolve those errors, and then run the check without the pins and resolve those errors, and then repeating the two step process until you are satisfied with the results.  Perfection is not likely </w:t>
-      </w:r>
-      <w:r>
-        <w:lastRenderedPageBreak/>
-        <w:t xml:space="preserve">unless you have a completely consistent print set </w:t>
+        <w:t xml:space="preserve">Edge Connection Check report, which checks sheet edge connections appearing at the bottom of ALD diagrams for inconsistencies among the connections which appear all of the sheets, and for inconsistencies or omissions with respect to the cable/edge connector sheets.  The check can be run either including the pin (useful for signal-level checks) and without the pin (useful for checks against the cable/edge connectors.)  It is recommended to first run the check with the pin, resolve those errors, and then run the check without the pins and resolve those errors, and then repeating the two step process until you are satisfied with the results.  Perfection is not likely unless you have a completely consistent print set </w:t>
       </w:r>
       <w:proofErr w:type="gramStart"/>
       <w:r>
@@ -6835,6 +6979,7 @@
         <w:rPr>
           <w:noProof/>
         </w:rPr>
+        <w:lastRenderedPageBreak/>
         <w:drawing>
           <wp:inline distT="0" distB="0" distL="0" distR="0">
             <wp:extent cx="5932805" cy="2392045"/>
@@ -8235,6 +8380,119 @@
     </w:lvl>
   </w:abstractNum>
   <w:abstractNum w:abstractNumId="12">
+    <w:nsid w:val="5E897E74"/>
+    <w:multiLevelType w:val="hybridMultilevel"/>
+    <w:tmpl w:val="043A7744"/>
+    <w:lvl w:ilvl="0" w:tplc="04090001">
+      <w:start w:val="1"/>
+      <w:numFmt w:val="bullet"/>
+      <w:lvlText w:val=""/>
+      <w:lvlJc w:val="left"/>
+      <w:pPr>
+        <w:ind w:left="720" w:hanging="360"/>
+      </w:pPr>
+      <w:rPr>
+        <w:rFonts w:ascii="Symbol" w:hAnsi="Symbol" w:hint="default"/>
+      </w:rPr>
+    </w:lvl>
+    <w:lvl w:ilvl="1" w:tplc="04090003" w:tentative="1">
+      <w:start w:val="1"/>
+      <w:numFmt w:val="bullet"/>
+      <w:lvlText w:val="o"/>
+      <w:lvlJc w:val="left"/>
+      <w:pPr>
+        <w:ind w:left="1440" w:hanging="360"/>
+      </w:pPr>
+      <w:rPr>
+        <w:rFonts w:ascii="Courier New" w:hAnsi="Courier New" w:cs="Courier New" w:hint="default"/>
+      </w:rPr>
+    </w:lvl>
+    <w:lvl w:ilvl="2" w:tplc="04090005" w:tentative="1">
+      <w:start w:val="1"/>
+      <w:numFmt w:val="bullet"/>
+      <w:lvlText w:val=""/>
+      <w:lvlJc w:val="left"/>
+      <w:pPr>
+        <w:ind w:left="2160" w:hanging="360"/>
+      </w:pPr>
+      <w:rPr>
+        <w:rFonts w:ascii="Wingdings" w:hAnsi="Wingdings" w:hint="default"/>
+      </w:rPr>
+    </w:lvl>
+    <w:lvl w:ilvl="3" w:tplc="04090001" w:tentative="1">
+      <w:start w:val="1"/>
+      <w:numFmt w:val="bullet"/>
+      <w:lvlText w:val=""/>
+      <w:lvlJc w:val="left"/>
+      <w:pPr>
+        <w:ind w:left="2880" w:hanging="360"/>
+      </w:pPr>
+      <w:rPr>
+        <w:rFonts w:ascii="Symbol" w:hAnsi="Symbol" w:hint="default"/>
+      </w:rPr>
+    </w:lvl>
+    <w:lvl w:ilvl="4" w:tplc="04090003" w:tentative="1">
+      <w:start w:val="1"/>
+      <w:numFmt w:val="bullet"/>
+      <w:lvlText w:val="o"/>
+      <w:lvlJc w:val="left"/>
+      <w:pPr>
+        <w:ind w:left="3600" w:hanging="360"/>
+      </w:pPr>
+      <w:rPr>
+        <w:rFonts w:ascii="Courier New" w:hAnsi="Courier New" w:cs="Courier New" w:hint="default"/>
+      </w:rPr>
+    </w:lvl>
+    <w:lvl w:ilvl="5" w:tplc="04090005" w:tentative="1">
+      <w:start w:val="1"/>
+      <w:numFmt w:val="bullet"/>
+      <w:lvlText w:val=""/>
+      <w:lvlJc w:val="left"/>
+      <w:pPr>
+        <w:ind w:left="4320" w:hanging="360"/>
+      </w:pPr>
+      <w:rPr>
+        <w:rFonts w:ascii="Wingdings" w:hAnsi="Wingdings" w:hint="default"/>
+      </w:rPr>
+    </w:lvl>
+    <w:lvl w:ilvl="6" w:tplc="04090001" w:tentative="1">
+      <w:start w:val="1"/>
+      <w:numFmt w:val="bullet"/>
+      <w:lvlText w:val=""/>
+      <w:lvlJc w:val="left"/>
+      <w:pPr>
+        <w:ind w:left="5040" w:hanging="360"/>
+      </w:pPr>
+      <w:rPr>
+        <w:rFonts w:ascii="Symbol" w:hAnsi="Symbol" w:hint="default"/>
+      </w:rPr>
+    </w:lvl>
+    <w:lvl w:ilvl="7" w:tplc="04090003" w:tentative="1">
+      <w:start w:val="1"/>
+      <w:numFmt w:val="bullet"/>
+      <w:lvlText w:val="o"/>
+      <w:lvlJc w:val="left"/>
+      <w:pPr>
+        <w:ind w:left="5760" w:hanging="360"/>
+      </w:pPr>
+      <w:rPr>
+        <w:rFonts w:ascii="Courier New" w:hAnsi="Courier New" w:cs="Courier New" w:hint="default"/>
+      </w:rPr>
+    </w:lvl>
+    <w:lvl w:ilvl="8" w:tplc="04090005" w:tentative="1">
+      <w:start w:val="1"/>
+      <w:numFmt w:val="bullet"/>
+      <w:lvlText w:val=""/>
+      <w:lvlJc w:val="left"/>
+      <w:pPr>
+        <w:ind w:left="6480" w:hanging="360"/>
+      </w:pPr>
+      <w:rPr>
+        <w:rFonts w:ascii="Wingdings" w:hAnsi="Wingdings" w:hint="default"/>
+      </w:rPr>
+    </w:lvl>
+  </w:abstractNum>
+  <w:abstractNum w:abstractNumId="13">
     <w:nsid w:val="69A071BB"/>
     <w:multiLevelType w:val="hybridMultilevel"/>
     <w:tmpl w:val="C6EA7670"/>
@@ -8347,7 +8605,7 @@
       </w:rPr>
     </w:lvl>
   </w:abstractNum>
-  <w:abstractNum w:abstractNumId="13">
+  <w:abstractNum w:abstractNumId="14">
     <w:nsid w:val="73391F7F"/>
     <w:multiLevelType w:val="hybridMultilevel"/>
     <w:tmpl w:val="F5126F76"/>
@@ -8460,7 +8718,7 @@
       </w:rPr>
     </w:lvl>
   </w:abstractNum>
-  <w:abstractNum w:abstractNumId="14">
+  <w:abstractNum w:abstractNumId="15">
     <w:nsid w:val="739E4F2C"/>
     <w:multiLevelType w:val="hybridMultilevel"/>
     <w:tmpl w:val="3000F8D0"/>
@@ -8598,7 +8856,7 @@
     <w:abstractNumId w:val="7"/>
   </w:num>
   <w:num w:numId="9">
-    <w:abstractNumId w:val="12"/>
+    <w:abstractNumId w:val="13"/>
   </w:num>
   <w:num w:numId="10">
     <w:abstractNumId w:val="1"/>
@@ -8607,16 +8865,19 @@
     <w:abstractNumId w:val="4"/>
   </w:num>
   <w:num w:numId="12">
-    <w:abstractNumId w:val="13"/>
+    <w:abstractNumId w:val="14"/>
   </w:num>
   <w:num w:numId="13">
     <w:abstractNumId w:val="5"/>
   </w:num>
   <w:num w:numId="14">
-    <w:abstractNumId w:val="14"/>
+    <w:abstractNumId w:val="15"/>
   </w:num>
   <w:num w:numId="15">
     <w:abstractNumId w:val="0"/>
+  </w:num>
+  <w:num w:numId="16">
+    <w:abstractNumId w:val="12"/>
   </w:num>
 </w:numbering>
 </file>
@@ -9457,7 +9718,7 @@
 </file>
 
 <file path=customXml/itemProps1.xml><?xml version="1.0" encoding="utf-8"?>
-<ds:datastoreItem xmlns:ds="http://schemas.openxmlformats.org/officeDocument/2006/customXml" ds:itemID="{C035B362-DDCB-4E21-A04A-FAD28620133B}">
+<ds:datastoreItem xmlns:ds="http://schemas.openxmlformats.org/officeDocument/2006/customXml" ds:itemID="{61E6F6E8-1CC1-49B3-A7A7-CA79250899D3}">
   <ds:schemaRefs>
     <ds:schemaRef ds:uri="http://schemas.openxmlformats.org/officeDocument/2006/bibliography"/>
   </ds:schemaRefs>

</xml_diff>

<commit_message>
Documentation:  Add description of special cases in HDL generation and how they are handled.
git-svn-id: svn://localhost/active/IBM1410SMS/trunk@1779 8de05751-f04e-1843-ac3c-a4bcb19ff523
</commit_message>
<xml_diff>
--- a/IBM1410SMS/Documentation.docx
+++ b/IBM1410SMS/Documentation.docx
@@ -10,8 +10,6 @@
           <w:sz w:val="52"/>
         </w:rPr>
       </w:pPr>
-      <w:bookmarkStart w:id="0" w:name="_GoBack"/>
-      <w:bookmarkEnd w:id="0"/>
       <w:r>
         <w:rPr>
           <w:b/>
@@ -6604,6 +6602,94 @@
       <w:r>
         <w:t xml:space="preserve">  </w:t>
       </w:r>
+      <w:r>
+        <w:t xml:space="preserve">  It will accept “%” SQL wildcards in order to generate HDL for multiple individual ALD pages.</w:t>
+      </w:r>
+    </w:p>
+    <w:p>
+      <w:pPr>
+        <w:pStyle w:val="ListParagraph"/>
+        <w:ind w:left="0"/>
+      </w:pPr>
+    </w:p>
+    <w:p>
+      <w:pPr>
+        <w:pStyle w:val="ListParagraph"/>
+        <w:ind w:left="0"/>
+      </w:pPr>
+      <w:r>
+        <w:t>There are some special cases that Generate</w:t>
+      </w:r>
+      <w:r>
+        <w:t xml:space="preserve"> </w:t>
+      </w:r>
+      <w:bookmarkStart w:id="0" w:name="_GoBack"/>
+      <w:bookmarkEnd w:id="0"/>
+      <w:r>
+        <w:t>HDL recognizes in logic diagrams:</w:t>
+      </w:r>
+    </w:p>
+    <w:p>
+      <w:pPr>
+        <w:pStyle w:val="ListParagraph"/>
+        <w:ind w:left="0"/>
+      </w:pPr>
+    </w:p>
+    <w:p>
+      <w:pPr>
+        <w:pStyle w:val="ListParagraph"/>
+        <w:numPr>
+          <w:ilvl w:val="0"/>
+          <w:numId w:val="17"/>
+        </w:numPr>
+      </w:pPr>
+      <w:r>
+        <w:t>It recognizes logic blocks with extensions, and merges them.</w:t>
+      </w:r>
+    </w:p>
+    <w:p>
+      <w:pPr>
+        <w:pStyle w:val="ListParagraph"/>
+        <w:numPr>
+          <w:ilvl w:val="0"/>
+          <w:numId w:val="17"/>
+        </w:numPr>
+      </w:pPr>
+      <w:r>
+        <w:t>It skips blocks marked for no HDL generation in the database</w:t>
+      </w:r>
+    </w:p>
+    <w:p>
+      <w:pPr>
+        <w:pStyle w:val="ListParagraph"/>
+        <w:numPr>
+          <w:ilvl w:val="0"/>
+          <w:numId w:val="17"/>
+        </w:numPr>
+      </w:pPr>
+      <w:r>
+        <w:t>It recognizes combinatorial “loops” – latches, and follows each gate in the loop with a “D” flip flop.  (It might be enough to break the loop with a “D” flip flop in just one place, however.)</w:t>
+      </w:r>
+    </w:p>
+    <w:p>
+      <w:pPr>
+        <w:pStyle w:val="ListParagraph"/>
+        <w:numPr>
+          <w:ilvl w:val="0"/>
+          <w:numId w:val="17"/>
+        </w:numPr>
+      </w:pPr>
+      <w:r>
+        <w:t>It checks for cases where a DOT function has exactly two inputs, one of which is from a Trigger, with exactly one output.  This indicates a special case where in SMS logic, the non-trigger gate DOT-</w:t>
+      </w:r>
+      <w:proofErr w:type="spellStart"/>
+      <w:r>
+        <w:t>ed</w:t>
+      </w:r>
+      <w:proofErr w:type="spellEnd"/>
+      <w:r>
+        <w:t xml:space="preserve"> with a trigger was used to force the trigger into a given state – essentially acting as another DC Set or DC Reset input – which is how the HDL generator handles it, by creating a “faux” input.  Currently, pins are only 1 character long.  Fortunately, Triggers are always single height cards (at least on the IBM 1410), so the faux input pin is named via original pin name – ‘A’ + ‘S’ (S is the first pin on the second have of a double height card.)  This could be generalized by allowing two character pin names, should this not work on, for example, a 7094.  This allowed leaving the ALD as it was originally, but generating correctly functioning logic by changing the connections during HDL generation.</w:t>
+      </w:r>
     </w:p>
     <w:p>
       <w:pPr>
@@ -6706,6 +6792,7 @@
       <w:proofErr w:type="spellStart"/>
       <w:proofErr w:type="gramStart"/>
       <w:r>
+        <w:lastRenderedPageBreak/>
         <w:t>TestBenchFPGAClock.</w:t>
       </w:r>
       <w:r>
@@ -7842,6 +7929,119 @@
     </w:lvl>
   </w:abstractNum>
   <w:abstractNum w:abstractNumId="7">
+    <w:nsid w:val="3C52579C"/>
+    <w:multiLevelType w:val="hybridMultilevel"/>
+    <w:tmpl w:val="6996FC70"/>
+    <w:lvl w:ilvl="0" w:tplc="04090001">
+      <w:start w:val="1"/>
+      <w:numFmt w:val="bullet"/>
+      <w:lvlText w:val=""/>
+      <w:lvlJc w:val="left"/>
+      <w:pPr>
+        <w:ind w:left="720" w:hanging="360"/>
+      </w:pPr>
+      <w:rPr>
+        <w:rFonts w:ascii="Symbol" w:hAnsi="Symbol" w:hint="default"/>
+      </w:rPr>
+    </w:lvl>
+    <w:lvl w:ilvl="1" w:tplc="04090003" w:tentative="1">
+      <w:start w:val="1"/>
+      <w:numFmt w:val="bullet"/>
+      <w:lvlText w:val="o"/>
+      <w:lvlJc w:val="left"/>
+      <w:pPr>
+        <w:ind w:left="1440" w:hanging="360"/>
+      </w:pPr>
+      <w:rPr>
+        <w:rFonts w:ascii="Courier New" w:hAnsi="Courier New" w:cs="Courier New" w:hint="default"/>
+      </w:rPr>
+    </w:lvl>
+    <w:lvl w:ilvl="2" w:tplc="04090005" w:tentative="1">
+      <w:start w:val="1"/>
+      <w:numFmt w:val="bullet"/>
+      <w:lvlText w:val=""/>
+      <w:lvlJc w:val="left"/>
+      <w:pPr>
+        <w:ind w:left="2160" w:hanging="360"/>
+      </w:pPr>
+      <w:rPr>
+        <w:rFonts w:ascii="Wingdings" w:hAnsi="Wingdings" w:hint="default"/>
+      </w:rPr>
+    </w:lvl>
+    <w:lvl w:ilvl="3" w:tplc="04090001" w:tentative="1">
+      <w:start w:val="1"/>
+      <w:numFmt w:val="bullet"/>
+      <w:lvlText w:val=""/>
+      <w:lvlJc w:val="left"/>
+      <w:pPr>
+        <w:ind w:left="2880" w:hanging="360"/>
+      </w:pPr>
+      <w:rPr>
+        <w:rFonts w:ascii="Symbol" w:hAnsi="Symbol" w:hint="default"/>
+      </w:rPr>
+    </w:lvl>
+    <w:lvl w:ilvl="4" w:tplc="04090003" w:tentative="1">
+      <w:start w:val="1"/>
+      <w:numFmt w:val="bullet"/>
+      <w:lvlText w:val="o"/>
+      <w:lvlJc w:val="left"/>
+      <w:pPr>
+        <w:ind w:left="3600" w:hanging="360"/>
+      </w:pPr>
+      <w:rPr>
+        <w:rFonts w:ascii="Courier New" w:hAnsi="Courier New" w:cs="Courier New" w:hint="default"/>
+      </w:rPr>
+    </w:lvl>
+    <w:lvl w:ilvl="5" w:tplc="04090005" w:tentative="1">
+      <w:start w:val="1"/>
+      <w:numFmt w:val="bullet"/>
+      <w:lvlText w:val=""/>
+      <w:lvlJc w:val="left"/>
+      <w:pPr>
+        <w:ind w:left="4320" w:hanging="360"/>
+      </w:pPr>
+      <w:rPr>
+        <w:rFonts w:ascii="Wingdings" w:hAnsi="Wingdings" w:hint="default"/>
+      </w:rPr>
+    </w:lvl>
+    <w:lvl w:ilvl="6" w:tplc="04090001" w:tentative="1">
+      <w:start w:val="1"/>
+      <w:numFmt w:val="bullet"/>
+      <w:lvlText w:val=""/>
+      <w:lvlJc w:val="left"/>
+      <w:pPr>
+        <w:ind w:left="5040" w:hanging="360"/>
+      </w:pPr>
+      <w:rPr>
+        <w:rFonts w:ascii="Symbol" w:hAnsi="Symbol" w:hint="default"/>
+      </w:rPr>
+    </w:lvl>
+    <w:lvl w:ilvl="7" w:tplc="04090003" w:tentative="1">
+      <w:start w:val="1"/>
+      <w:numFmt w:val="bullet"/>
+      <w:lvlText w:val="o"/>
+      <w:lvlJc w:val="left"/>
+      <w:pPr>
+        <w:ind w:left="5760" w:hanging="360"/>
+      </w:pPr>
+      <w:rPr>
+        <w:rFonts w:ascii="Courier New" w:hAnsi="Courier New" w:cs="Courier New" w:hint="default"/>
+      </w:rPr>
+    </w:lvl>
+    <w:lvl w:ilvl="8" w:tplc="04090005" w:tentative="1">
+      <w:start w:val="1"/>
+      <w:numFmt w:val="bullet"/>
+      <w:lvlText w:val=""/>
+      <w:lvlJc w:val="left"/>
+      <w:pPr>
+        <w:ind w:left="6480" w:hanging="360"/>
+      </w:pPr>
+      <w:rPr>
+        <w:rFonts w:ascii="Wingdings" w:hAnsi="Wingdings" w:hint="default"/>
+      </w:rPr>
+    </w:lvl>
+  </w:abstractNum>
+  <w:abstractNum w:abstractNumId="8">
     <w:nsid w:val="40F06D24"/>
     <w:multiLevelType w:val="hybridMultilevel"/>
     <w:tmpl w:val="A46095C2"/>
@@ -7954,7 +8154,7 @@
       </w:rPr>
     </w:lvl>
   </w:abstractNum>
-  <w:abstractNum w:abstractNumId="8">
+  <w:abstractNum w:abstractNumId="9">
     <w:nsid w:val="45D81FD6"/>
     <w:multiLevelType w:val="hybridMultilevel"/>
     <w:tmpl w:val="01C08F88"/>
@@ -8067,7 +8267,7 @@
       </w:rPr>
     </w:lvl>
   </w:abstractNum>
-  <w:abstractNum w:abstractNumId="9">
+  <w:abstractNum w:abstractNumId="10">
     <w:nsid w:val="4FBA6AA9"/>
     <w:multiLevelType w:val="hybridMultilevel"/>
     <w:tmpl w:val="4776E208"/>
@@ -8180,7 +8380,7 @@
       </w:rPr>
     </w:lvl>
   </w:abstractNum>
-  <w:abstractNum w:abstractNumId="10">
+  <w:abstractNum w:abstractNumId="11">
     <w:nsid w:val="551961B9"/>
     <w:multiLevelType w:val="hybridMultilevel"/>
     <w:tmpl w:val="82FEBB9C"/>
@@ -8293,7 +8493,7 @@
       </w:rPr>
     </w:lvl>
   </w:abstractNum>
-  <w:abstractNum w:abstractNumId="11">
+  <w:abstractNum w:abstractNumId="12">
     <w:nsid w:val="55347971"/>
     <w:multiLevelType w:val="hybridMultilevel"/>
     <w:tmpl w:val="82E27B22"/>
@@ -8379,7 +8579,7 @@
       </w:pPr>
     </w:lvl>
   </w:abstractNum>
-  <w:abstractNum w:abstractNumId="12">
+  <w:abstractNum w:abstractNumId="13">
     <w:nsid w:val="5E897E74"/>
     <w:multiLevelType w:val="hybridMultilevel"/>
     <w:tmpl w:val="043A7744"/>
@@ -8492,7 +8692,7 @@
       </w:rPr>
     </w:lvl>
   </w:abstractNum>
-  <w:abstractNum w:abstractNumId="13">
+  <w:abstractNum w:abstractNumId="14">
     <w:nsid w:val="69A071BB"/>
     <w:multiLevelType w:val="hybridMultilevel"/>
     <w:tmpl w:val="C6EA7670"/>
@@ -8605,7 +8805,7 @@
       </w:rPr>
     </w:lvl>
   </w:abstractNum>
-  <w:abstractNum w:abstractNumId="14">
+  <w:abstractNum w:abstractNumId="15">
     <w:nsid w:val="73391F7F"/>
     <w:multiLevelType w:val="hybridMultilevel"/>
     <w:tmpl w:val="F5126F76"/>
@@ -8718,7 +8918,7 @@
       </w:rPr>
     </w:lvl>
   </w:abstractNum>
-  <w:abstractNum w:abstractNumId="15">
+  <w:abstractNum w:abstractNumId="16">
     <w:nsid w:val="739E4F2C"/>
     <w:multiLevelType w:val="hybridMultilevel"/>
     <w:tmpl w:val="3000F8D0"/>
@@ -8838,25 +9038,25 @@
     <w:abstractNumId w:val="3"/>
   </w:num>
   <w:num w:numId="3">
-    <w:abstractNumId w:val="10"/>
+    <w:abstractNumId w:val="11"/>
   </w:num>
   <w:num w:numId="4">
     <w:abstractNumId w:val="2"/>
   </w:num>
   <w:num w:numId="5">
+    <w:abstractNumId w:val="10"/>
+  </w:num>
+  <w:num w:numId="6">
     <w:abstractNumId w:val="9"/>
   </w:num>
-  <w:num w:numId="6">
+  <w:num w:numId="7">
+    <w:abstractNumId w:val="12"/>
+  </w:num>
+  <w:num w:numId="8">
     <w:abstractNumId w:val="8"/>
   </w:num>
-  <w:num w:numId="7">
-    <w:abstractNumId w:val="11"/>
-  </w:num>
-  <w:num w:numId="8">
-    <w:abstractNumId w:val="7"/>
-  </w:num>
   <w:num w:numId="9">
-    <w:abstractNumId w:val="13"/>
+    <w:abstractNumId w:val="14"/>
   </w:num>
   <w:num w:numId="10">
     <w:abstractNumId w:val="1"/>
@@ -8865,19 +9065,22 @@
     <w:abstractNumId w:val="4"/>
   </w:num>
   <w:num w:numId="12">
-    <w:abstractNumId w:val="14"/>
+    <w:abstractNumId w:val="15"/>
   </w:num>
   <w:num w:numId="13">
     <w:abstractNumId w:val="5"/>
   </w:num>
   <w:num w:numId="14">
-    <w:abstractNumId w:val="15"/>
+    <w:abstractNumId w:val="16"/>
   </w:num>
   <w:num w:numId="15">
     <w:abstractNumId w:val="0"/>
   </w:num>
   <w:num w:numId="16">
-    <w:abstractNumId w:val="12"/>
+    <w:abstractNumId w:val="13"/>
+  </w:num>
+  <w:num w:numId="17">
+    <w:abstractNumId w:val="7"/>
   </w:num>
 </w:numbering>
 </file>
@@ -9718,7 +9921,7 @@
 </file>
 
 <file path=customXml/itemProps1.xml><?xml version="1.0" encoding="utf-8"?>
-<ds:datastoreItem xmlns:ds="http://schemas.openxmlformats.org/officeDocument/2006/customXml" ds:itemID="{61E6F6E8-1CC1-49B3-A7A7-CA79250899D3}">
+<ds:datastoreItem xmlns:ds="http://schemas.openxmlformats.org/officeDocument/2006/customXml" ds:itemID="{259D1799-7EAC-4C2A-B0B7-6683B1F9F39B}">
   <ds:schemaRefs>
     <ds:schemaRef ds:uri="http://schemas.openxmlformats.org/officeDocument/2006/bibliography"/>
   </ds:schemaRefs>

</xml_diff>

<commit_message>
HDL Generation:  Add support for lamps (blocks with Logic Function of Lamp) (Issue #11) Documentation: Updated to match
git-svn-id: svn://localhost/active/IBM1410SMS/trunk@1780 8de05751-f04e-1843-ac3c-a4bcb19ff523
</commit_message>
<xml_diff>
--- a/IBM1410SMS/Documentation.docx
+++ b/IBM1410SMS/Documentation.docx
@@ -6623,8 +6623,6 @@
       <w:r>
         <w:t xml:space="preserve"> </w:t>
       </w:r>
-      <w:bookmarkStart w:id="0" w:name="_GoBack"/>
-      <w:bookmarkEnd w:id="0"/>
       <w:r>
         <w:t>HDL recognizes in logic diagrams:</w:t>
       </w:r>
@@ -6694,6 +6692,28 @@
     <w:p>
       <w:pPr>
         <w:pStyle w:val="ListParagraph"/>
+        <w:numPr>
+          <w:ilvl w:val="0"/>
+          <w:numId w:val="17"/>
+        </w:numPr>
+      </w:pPr>
+      <w:bookmarkStart w:id="0" w:name="_GoBack"/>
+      <w:bookmarkEnd w:id="0"/>
+      <w:r>
+        <w:t xml:space="preserve">Lamps are generated as output signals of the form </w:t>
+      </w:r>
+      <w:proofErr w:type="spellStart"/>
+      <w:r>
+        <w:t>LAMP_mmfprcc</w:t>
+      </w:r>
+      <w:proofErr w:type="spellEnd"/>
+      <w:r>
+        <w:t xml:space="preserve"> (e.g., LAMP_15A1A06) on individual pages, and are also recognized as outputs when generating group pages.  This actually requires spinning thru the individual pages’ diagram blocks during generation, but I felt this was preferable to introducing lamps as an output signal which did not appear on the original ALD pages.</w:t>
+      </w:r>
+    </w:p>
+    <w:p>
+      <w:pPr>
+        <w:pStyle w:val="ListParagraph"/>
         <w:ind w:left="0"/>
       </w:pPr>
     </w:p>
@@ -6764,6 +6784,7 @@
       <w:proofErr w:type="spellStart"/>
       <w:proofErr w:type="gramStart"/>
       <w:r>
+        <w:lastRenderedPageBreak/>
         <w:t>TestBenchTemplate.</w:t>
       </w:r>
       <w:r>
@@ -6792,7 +6813,6 @@
       <w:proofErr w:type="spellStart"/>
       <w:proofErr w:type="gramStart"/>
       <w:r>
-        <w:lastRenderedPageBreak/>
         <w:t>TestBenchFPGAClock.</w:t>
       </w:r>
       <w:r>
@@ -9921,7 +9941,7 @@
 </file>
 
 <file path=customXml/itemProps1.xml><?xml version="1.0" encoding="utf-8"?>
-<ds:datastoreItem xmlns:ds="http://schemas.openxmlformats.org/officeDocument/2006/customXml" ds:itemID="{259D1799-7EAC-4C2A-B0B7-6683B1F9F39B}">
+<ds:datastoreItem xmlns:ds="http://schemas.openxmlformats.org/officeDocument/2006/customXml" ds:itemID="{C5DA54C5-2CC6-414C-874B-4093BBB9056C}">
   <ds:schemaRefs>
     <ds:schemaRef ds:uri="http://schemas.openxmlformats.org/officeDocument/2006/bibliography"/>
   </ds:schemaRefs>

</xml_diff>

<commit_message>
GenerateHDL, GenerateHDLLogicVHDL, Documentation: Start implementing Oscillator
git-svn-id: svn://localhost/active/IBM1410SMS/trunk@1782 8de05751-f04e-1843-ac3c-a4bcb19ff523
</commit_message>
<xml_diff>
--- a/IBM1410SMS/Documentation.docx
+++ b/IBM1410SMS/Documentation.docx
@@ -6697,18 +6697,50 @@
           <w:numId w:val="17"/>
         </w:numPr>
       </w:pPr>
+      <w:r>
+        <w:t xml:space="preserve">Lamps are generated as output signals of the form </w:t>
+      </w:r>
+      <w:proofErr w:type="spellStart"/>
+      <w:r>
+        <w:t>LAMP_mmfprcc</w:t>
+      </w:r>
+      <w:proofErr w:type="spellEnd"/>
+      <w:r>
+        <w:t xml:space="preserve"> (e.g., LAMP_15A1A06) on individual pages, and are also recognized as outputs when generating group pages.  This actually requires spinning thru the individual pages’ diagram blocks during generation, but I felt this was preferable to introducing lamps as an output signal which did not appear on the original ALD pages.</w:t>
+      </w:r>
+    </w:p>
+    <w:p>
+      <w:pPr>
+        <w:pStyle w:val="ListParagraph"/>
+        <w:numPr>
+          <w:ilvl w:val="0"/>
+          <w:numId w:val="17"/>
+        </w:numPr>
+      </w:pPr>
+      <w:r>
+        <w:t xml:space="preserve">Gates that are configured with a Logic Function of Special and an </w:t>
+      </w:r>
+      <w:proofErr w:type="spellStart"/>
+      <w:r>
+        <w:t>HDLName</w:t>
+      </w:r>
+      <w:proofErr w:type="spellEnd"/>
+      <w:r>
+        <w:t xml:space="preserve"> of Oscillator generate a generic with a parameter FREQUENCY with an integer value in KHz, and include the FPGA_CLK.  This frequency is derived from the TITLE of the logic block that instantiates the SMS oscillator “gate” (e.g. 1.5 MC is 1500 KHz).  It does </w:t>
+      </w:r>
+      <w:r>
+        <w:rPr>
+          <w:u w:val="single"/>
+        </w:rPr>
+        <w:t>not</w:t>
+      </w:r>
+      <w:r>
+        <w:t xml:space="preserve"> use the component value in the gate because that is fixed for that gate</w:t>
+      </w:r>
       <w:bookmarkStart w:id="0" w:name="_GoBack"/>
       <w:bookmarkEnd w:id="0"/>
       <w:r>
-        <w:t xml:space="preserve">Lamps are generated as output signals of the form </w:t>
-      </w:r>
-      <w:proofErr w:type="spellStart"/>
-      <w:r>
-        <w:t>LAMP_mmfprcc</w:t>
-      </w:r>
-      <w:proofErr w:type="spellEnd"/>
-      <w:r>
-        <w:t xml:space="preserve"> (e.g., LAMP_15A1A06) on individual pages, and are also recognized as outputs when generating group pages.  This actually requires spinning thru the individual pages’ diagram blocks during generation, but I felt this was preferable to introducing lamps as an output signal which did not appear on the original ALD pages.</w:t>
+        <w:t>.</w:t>
       </w:r>
     </w:p>
     <w:p>
@@ -6724,6 +6756,7 @@
       </w:pPr>
       <w:proofErr w:type="gramStart"/>
       <w:r>
+        <w:lastRenderedPageBreak/>
         <w:t>There  are</w:t>
       </w:r>
       <w:proofErr w:type="gramEnd"/>
@@ -6784,7 +6817,6 @@
       <w:proofErr w:type="spellStart"/>
       <w:proofErr w:type="gramStart"/>
       <w:r>
-        <w:lastRenderedPageBreak/>
         <w:t>TestBenchTemplate.</w:t>
       </w:r>
       <w:r>
@@ -9941,7 +9973,7 @@
 </file>
 
 <file path=customXml/itemProps1.xml><?xml version="1.0" encoding="utf-8"?>
-<ds:datastoreItem xmlns:ds="http://schemas.openxmlformats.org/officeDocument/2006/customXml" ds:itemID="{C5DA54C5-2CC6-414C-874B-4093BBB9056C}">
+<ds:datastoreItem xmlns:ds="http://schemas.openxmlformats.org/officeDocument/2006/customXml" ds:itemID="{D009A5B8-671E-4DF6-B5F4-94565705C3D6}">
   <ds:schemaRefs>
     <ds:schemaRef ds:uri="http://schemas.openxmlformats.org/officeDocument/2006/bibliography"/>
   </ds:schemaRefs>

</xml_diff>

<commit_message>
ReportCardTypeUsageForm.cs, Documentation:  Added an "ANY" card type to the selection list so that the report is based on just the other filters, regardless of card type.
git-svn-id: svn://localhost/active/IBM1410SMS/trunk@1783 8de05751-f04e-1843-ac3c-a4bcb19ff523
</commit_message>
<xml_diff>
--- a/IBM1410SMS/Documentation.docx
+++ b/IBM1410SMS/Documentation.docx
@@ -6735,12 +6735,7 @@
         <w:t>not</w:t>
       </w:r>
       <w:r>
-        <w:t xml:space="preserve"> use the component value in the gate because that is fixed for that gate</w:t>
-      </w:r>
-      <w:bookmarkStart w:id="0" w:name="_GoBack"/>
-      <w:bookmarkEnd w:id="0"/>
-      <w:r>
-        <w:t>.</w:t>
+        <w:t xml:space="preserve"> use the component value in the gate because that is fixed for that gate.</w:t>
       </w:r>
     </w:p>
     <w:p>
@@ -6992,16 +6987,25 @@
       <w:r>
         <w:t xml:space="preserve">Card Type Usage Report, which creates a report of every ALD page on which a particular card type </w:t>
       </w:r>
-      <w:proofErr w:type="gramStart"/>
-      <w:r>
-        <w:t>appears,</w:t>
-      </w:r>
-      <w:proofErr w:type="gramEnd"/>
+      <w:r>
+        <w:t>appears</w:t>
+      </w:r>
+      <w:r>
+        <w:t xml:space="preserve"> (or “ALL” for any card type)</w:t>
+      </w:r>
+      <w:r>
+        <w:t>,</w:t>
+      </w:r>
       <w:r>
         <w:t xml:space="preserve"> its coordinates, its levels (In and Out) and its pins, as an aid to locating errors.</w:t>
       </w:r>
       <w:r>
-        <w:t xml:space="preserve">  It can now be optionally filtered by ALD Logic Block symbol, Particular gate on the card and the ALD logic block output polarity, as an aid to tracking down errors identified in the Connection Errors Report.</w:t>
+        <w:t xml:space="preserve">  It can now be optionally filtered by ALD Logic Block symbol, Particular gate on the card and the ALD logic block output polarity, as an aid to tracking down errors identified in the Connection Errors Report</w:t>
+      </w:r>
+      <w:bookmarkStart w:id="0" w:name="_GoBack"/>
+      <w:bookmarkEnd w:id="0"/>
+      <w:r>
+        <w:t>.</w:t>
       </w:r>
       <w:r>
         <w:t xml:space="preserve">  Output is to a Data Grid View, which can be easily copied.</w:t>
@@ -9973,7 +9977,7 @@
 </file>
 
 <file path=customXml/itemProps1.xml><?xml version="1.0" encoding="utf-8"?>
-<ds:datastoreItem xmlns:ds="http://schemas.openxmlformats.org/officeDocument/2006/customXml" ds:itemID="{D009A5B8-671E-4DF6-B5F4-94565705C3D6}">
+<ds:datastoreItem xmlns:ds="http://schemas.openxmlformats.org/officeDocument/2006/customXml" ds:itemID="{0325FD7F-BD16-4441-BA38-D52F95114519}">
   <ds:schemaRefs>
     <ds:schemaRef ds:uri="http://schemas.openxmlformats.org/officeDocument/2006/bibliography"/>
   </ds:schemaRefs>

</xml_diff>

<commit_message>
GenerateHDLLogicVHDL, Documentation:  Added fpgaclockperiod to database and added it to the generic for Oscillator.
git-svn-id: svn://localhost/active/IBM1410SMS/trunk@1784 8de05751-f04e-1843-ac3c-a4bcb19ff523
</commit_message>
<xml_diff>
--- a/IBM1410SMS/Documentation.docx
+++ b/IBM1410SMS/Documentation.docx
@@ -6737,6 +6737,22 @@
       <w:r>
         <w:t xml:space="preserve"> use the component value in the gate because that is fixed for that gate.</w:t>
       </w:r>
+      <w:r>
+        <w:t xml:space="preserve">  There is a parameter “</w:t>
+      </w:r>
+      <w:proofErr w:type="spellStart"/>
+      <w:r>
+        <w:t>fpgaclockperiod</w:t>
+      </w:r>
+      <w:proofErr w:type="spellEnd"/>
+      <w:r>
+        <w:t>” in table parameters that is used in this calculation.</w:t>
+      </w:r>
+      <w:r>
+        <w:t xml:space="preserve">  If it is not present, a 100Mhz clock (10ns period) is assumed.</w:t>
+      </w:r>
+      <w:bookmarkStart w:id="0" w:name="_GoBack"/>
+      <w:bookmarkEnd w:id="0"/>
     </w:p>
     <w:p>
       <w:pPr>
@@ -7000,12 +7016,7 @@
         <w:t xml:space="preserve"> its coordinates, its levels (In and Out) and its pins, as an aid to locating errors.</w:t>
       </w:r>
       <w:r>
-        <w:t xml:space="preserve">  It can now be optionally filtered by ALD Logic Block symbol, Particular gate on the card and the ALD logic block output polarity, as an aid to tracking down errors identified in the Connection Errors Report</w:t>
-      </w:r>
-      <w:bookmarkStart w:id="0" w:name="_GoBack"/>
-      <w:bookmarkEnd w:id="0"/>
-      <w:r>
-        <w:t>.</w:t>
+        <w:t xml:space="preserve">  It can now be optionally filtered by ALD Logic Block symbol, Particular gate on the card and the ALD logic block output polarity, as an aid to tracking down errors identified in the Connection Errors Report.</w:t>
       </w:r>
       <w:r>
         <w:t xml:space="preserve">  Output is to a Data Grid View, which can be easily copied.</w:t>
@@ -9977,7 +9988,7 @@
 </file>
 
 <file path=customXml/itemProps1.xml><?xml version="1.0" encoding="utf-8"?>
-<ds:datastoreItem xmlns:ds="http://schemas.openxmlformats.org/officeDocument/2006/customXml" ds:itemID="{0325FD7F-BD16-4441-BA38-D52F95114519}">
+<ds:datastoreItem xmlns:ds="http://schemas.openxmlformats.org/officeDocument/2006/customXml" ds:itemID="{7A1CD21E-5283-4DE3-9FA6-B92DC37F46B2}">
   <ds:schemaRefs>
     <ds:schemaRef ds:uri="http://schemas.openxmlformats.org/officeDocument/2006/bibliography"/>
   </ds:schemaRefs>

</xml_diff>

<commit_message>
GenerateHDL.cs, GenerateHDLLogicVHDL.cs, Documentation:  Tweaks to oscillator support and implementation of delay lines as shift registers.
git-svn-id: svn://localhost/active/IBM1410SMS/trunk@1785 8de05751-f04e-1843-ac3c-a4bcb19ff523
</commit_message>
<xml_diff>
--- a/IBM1410SMS/Documentation.docx
+++ b/IBM1410SMS/Documentation.docx
@@ -6718,7 +6718,10 @@
         </w:numPr>
       </w:pPr>
       <w:r>
-        <w:t xml:space="preserve">Gates that are configured with a Logic Function of Special and an </w:t>
+        <w:t>Oscillators are set up with gates</w:t>
+      </w:r>
+      <w:r>
+        <w:t xml:space="preserve"> that are configured with a Logic Function of Special and an </w:t>
       </w:r>
       <w:proofErr w:type="spellStart"/>
       <w:r>
@@ -6726,33 +6729,86 @@
       </w:r>
       <w:proofErr w:type="spellEnd"/>
       <w:r>
-        <w:t xml:space="preserve"> of Oscillator generate a generic with a parameter FREQUENCY with an integer value in KHz, and include the FPGA_CLK.  This frequency is derived from the TITLE of the logic block that instantiates the SMS oscillator “gate” (e.g. 1.5 MC is 1500 KHz).  It does </w:t>
-      </w:r>
-      <w:r>
-        <w:rPr>
-          <w:u w:val="single"/>
-        </w:rPr>
-        <w:t>not</w:t>
-      </w:r>
-      <w:r>
-        <w:t xml:space="preserve"> use the component value in the gate because that is fixed for that gate.</w:t>
-      </w:r>
-      <w:r>
-        <w:t xml:space="preserve">  There is a parameter “</w:t>
-      </w:r>
-      <w:proofErr w:type="spellStart"/>
-      <w:r>
-        <w:t>fpgaclockperiod</w:t>
-      </w:r>
-      <w:proofErr w:type="spellEnd"/>
-      <w:r>
-        <w:t>” in table parameters that is used in this calculation.</w:t>
-      </w:r>
-      <w:r>
-        <w:t xml:space="preserve">  If it is not present, a 100Mhz clock (10ns period) is assumed.</w:t>
+        <w:t xml:space="preserve"> of Oscillator </w:t>
+      </w:r>
+      <w:proofErr w:type="gramStart"/>
+      <w:r>
+        <w:t>generate</w:t>
       </w:r>
       <w:bookmarkStart w:id="0" w:name="_GoBack"/>
       <w:bookmarkEnd w:id="0"/>
+      <w:proofErr w:type="gramEnd"/>
+      <w:r>
+        <w:t xml:space="preserve"> a generic with a parameter FREQUENCY with an integer value in KHz, and include the FPGA_CLK.  This frequency is derived from the TITLE of the logic block that instantiates the SMS oscillator “gate” (e.g. 1.5 MC is 1500 KHz).  It does </w:t>
+      </w:r>
+      <w:r>
+        <w:rPr>
+          <w:u w:val="single"/>
+        </w:rPr>
+        <w:t>not</w:t>
+      </w:r>
+      <w:r>
+        <w:t xml:space="preserve"> use the component value in the gate because that is fixed for that gate.</w:t>
+      </w:r>
+      <w:r>
+        <w:t xml:space="preserve">  There is a parameter “</w:t>
+      </w:r>
+      <w:proofErr w:type="spellStart"/>
+      <w:r>
+        <w:t>fpgaclockperiod</w:t>
+      </w:r>
+      <w:proofErr w:type="spellEnd"/>
+      <w:r>
+        <w:t>” in table parameters that is used in this calculation.</w:t>
+      </w:r>
+      <w:r>
+        <w:t xml:space="preserve">  If it is not present, a </w:t>
+      </w:r>
+      <w:proofErr w:type="gramStart"/>
+      <w:r>
+        <w:t>100Mhz</w:t>
+      </w:r>
+      <w:proofErr w:type="gramEnd"/>
+      <w:r>
+        <w:t xml:space="preserve"> clock (10ns period) is assumed.</w:t>
+      </w:r>
+    </w:p>
+    <w:p>
+      <w:pPr>
+        <w:pStyle w:val="ListParagraph"/>
+        <w:numPr>
+          <w:ilvl w:val="0"/>
+          <w:numId w:val="17"/>
+        </w:numPr>
+      </w:pPr>
+      <w:r>
+        <w:lastRenderedPageBreak/>
+        <w:t xml:space="preserve">Delay lines are set up with gates that are configured with a Logic Function of Special and an </w:t>
+      </w:r>
+      <w:proofErr w:type="spellStart"/>
+      <w:r>
+        <w:t>HDLName</w:t>
+      </w:r>
+      <w:proofErr w:type="spellEnd"/>
+      <w:r>
+        <w:t xml:space="preserve"> of </w:t>
+      </w:r>
+      <w:proofErr w:type="spellStart"/>
+      <w:r>
+        <w:t>ShiftRegister</w:t>
+      </w:r>
+      <w:proofErr w:type="spellEnd"/>
+      <w:r>
+        <w:t xml:space="preserve"> or </w:t>
+      </w:r>
+      <w:proofErr w:type="spellStart"/>
+      <w:r>
+        <w:t>InvShiftRegister</w:t>
+      </w:r>
+      <w:proofErr w:type="spellEnd"/>
+      <w:r>
+        <w:t xml:space="preserve"> (the latter being those with inverted outputs).  The time can be specified in “ns” or “us” in the logic block title.  If the HDL generation cannot figure out the time, it issues a message and sets the delay to 0.  [On the IBM 1410 I think that these only appear in two places: in the clock generation circuit on the first page, where no delay is needed, and in the memory circuits which probably won’t be used.]</w:t>
+      </w:r>
     </w:p>
     <w:p>
       <w:pPr>
@@ -6767,7 +6823,6 @@
       </w:pPr>
       <w:proofErr w:type="gramStart"/>
       <w:r>
-        <w:lastRenderedPageBreak/>
         <w:t>There  are</w:t>
       </w:r>
       <w:proofErr w:type="gramEnd"/>
@@ -9988,7 +10043,7 @@
 </file>
 
 <file path=customXml/itemProps1.xml><?xml version="1.0" encoding="utf-8"?>
-<ds:datastoreItem xmlns:ds="http://schemas.openxmlformats.org/officeDocument/2006/customXml" ds:itemID="{7A1CD21E-5283-4DE3-9FA6-B92DC37F46B2}">
+<ds:datastoreItem xmlns:ds="http://schemas.openxmlformats.org/officeDocument/2006/customXml" ds:itemID="{5510229C-8E78-416E-A725-30BC6BABCABE}">
   <ds:schemaRefs>
     <ds:schemaRef ds:uri="http://schemas.openxmlformats.org/officeDocument/2006/bibliography"/>
   </ds:schemaRefs>

</xml_diff>

<commit_message>
Generate*.cs, GenerateGroup*.cs, Documentation: Added the ability to preserve an area of declarations in test benches so that the user can create processes and other declarations in a test bench and have them preserved if/when the test bench is regenerated.
git-svn-id: svn://localhost/active/IBM1410SMS/trunk@1794 8de05751-f04e-1843-ac3c-a4bcb19ff523
</commit_message>
<xml_diff>
--- a/IBM1410SMS/Documentation.docx
+++ b/IBM1410SMS/Documentation.docx
@@ -10,6 +10,8 @@
           <w:sz w:val="52"/>
         </w:rPr>
       </w:pPr>
+      <w:bookmarkStart w:id="0" w:name="_GoBack"/>
+      <w:bookmarkEnd w:id="0"/>
       <w:r>
         <w:rPr>
           <w:b/>
@@ -6735,8 +6737,6 @@
       <w:r>
         <w:t>generate</w:t>
       </w:r>
-      <w:bookmarkStart w:id="0" w:name="_GoBack"/>
-      <w:bookmarkEnd w:id="0"/>
       <w:proofErr w:type="gramEnd"/>
       <w:r>
         <w:t xml:space="preserve"> a generic with a parameter FREQUENCY with an integer value in KHz, and include the FPGA_CLK.  This frequency is derived from the TITLE of the logic block that instantiates the SMS oscillator “gate” (e.g. 1.5 MC is 1500 KHz).  It does </w:t>
@@ -6823,11 +6823,17 @@
       </w:pPr>
       <w:proofErr w:type="gramStart"/>
       <w:r>
-        <w:t>There  are</w:t>
+        <w:t>Th</w:t>
+      </w:r>
+      <w:r>
+        <w:t>ere  are</w:t>
       </w:r>
       <w:proofErr w:type="gramEnd"/>
       <w:r>
-        <w:t xml:space="preserve"> three template files that logic generation uses so that the user can customize things like VHDL library names, test bench termination and template test bench code:</w:t>
+        <w:t xml:space="preserve"> four</w:t>
+      </w:r>
+      <w:r>
+        <w:t xml:space="preserve"> template files that logic generation uses so that the user can customize things like VHDL library names, test bench termination and template test bench code:</w:t>
       </w:r>
     </w:p>
     <w:p>
@@ -6870,6 +6876,34 @@
       <w:proofErr w:type="gramEnd"/>
       <w:r>
         <w:t xml:space="preserve"> file is placed near the start of every HDL file generated for both the page HDL and its test bench.</w:t>
+      </w:r>
+    </w:p>
+    <w:p>
+      <w:pPr>
+        <w:pStyle w:val="ListParagraph"/>
+        <w:numPr>
+          <w:ilvl w:val="0"/>
+          <w:numId w:val="16"/>
+        </w:numPr>
+      </w:pPr>
+      <w:proofErr w:type="spellStart"/>
+      <w:proofErr w:type="gramStart"/>
+      <w:r>
+        <w:t>TestBenchDeclares.</w:t>
+      </w:r>
+      <w:r>
+        <w:rPr>
+          <w:i/>
+        </w:rPr>
+        <w:t>ext</w:t>
+      </w:r>
+      <w:proofErr w:type="spellEnd"/>
+      <w:r>
+        <w:t xml:space="preserve">  This</w:t>
+      </w:r>
+      <w:proofErr w:type="gramEnd"/>
+      <w:r>
+        <w:t xml:space="preserve"> template file is inserted after the signal declarations and before the “begin” of the architecture the first time a given test bench is generated.  It can be used to declare signals and processes to be included in test benches.  If the test bench file already exists, the code is instead copied from the existing test bench.</w:t>
       </w:r>
     </w:p>
     <w:p>
@@ -10043,7 +10077,7 @@
 </file>
 
 <file path=customXml/itemProps1.xml><?xml version="1.0" encoding="utf-8"?>
-<ds:datastoreItem xmlns:ds="http://schemas.openxmlformats.org/officeDocument/2006/customXml" ds:itemID="{5510229C-8E78-416E-A725-30BC6BABCABE}">
+<ds:datastoreItem xmlns:ds="http://schemas.openxmlformats.org/officeDocument/2006/customXml" ds:itemID="{10047338-EA26-4455-B872-B14981D1EB47}">
   <ds:schemaRefs>
     <ds:schemaRef ds:uri="http://schemas.openxmlformats.org/officeDocument/2006/bibliography"/>
   </ds:schemaRefs>

</xml_diff>

<commit_message>
Documentation, Database model, Database:  Changes to add busSignals table.
git-svn-id: svn://localhost/active/IBM1410SMS/trunk@1807 8de05751-f04e-1843-ac3c-a4bcb19ff523
</commit_message>
<xml_diff>
--- a/IBM1410SMS/Documentation.docx
+++ b/IBM1410SMS/Documentation.docx
@@ -688,13 +688,18 @@
       <w:pPr>
         <w:pStyle w:val="ListParagraph"/>
         <w:numPr>
-          <w:ilvl w:val="0"/>
+          <w:ilvl w:val="1"/>
           <w:numId w:val="4"/>
         </w:numPr>
       </w:pPr>
       <w:r>
-        <w:t>Cable/Edge Connector Page</w:t>
-      </w:r>
+        <w:t xml:space="preserve">Edge Signals – </w:t>
+      </w:r>
+      <w:proofErr w:type="gramStart"/>
+      <w:r>
+        <w:t>which appears as inputs and outputs to and from the page in the connections table.</w:t>
+      </w:r>
+      <w:proofErr w:type="gramEnd"/>
     </w:p>
     <w:p>
       <w:pPr>
@@ -704,8 +709,28 @@
           <w:numId w:val="4"/>
         </w:numPr>
       </w:pPr>
-      <w:r>
-        <w:t>Cable/Edge Connector Block</w:t>
+      <w:proofErr w:type="spellStart"/>
+      <w:proofErr w:type="gramStart"/>
+      <w:r>
+        <w:lastRenderedPageBreak/>
+        <w:t>busSignals</w:t>
+      </w:r>
+      <w:proofErr w:type="spellEnd"/>
+      <w:proofErr w:type="gramEnd"/>
+      <w:r>
+        <w:t xml:space="preserve"> – signals which are to be consolidated into a bus during HDL generation. (Currently there is no editor for this table)</w:t>
+      </w:r>
+    </w:p>
+    <w:p>
+      <w:pPr>
+        <w:pStyle w:val="ListParagraph"/>
+        <w:numPr>
+          <w:ilvl w:val="0"/>
+          <w:numId w:val="4"/>
+        </w:numPr>
+      </w:pPr>
+      <w:r>
+        <w:t>Cable/Edge Connector Page</w:t>
       </w:r>
     </w:p>
     <w:p>
@@ -717,7 +742,7 @@
         </w:numPr>
       </w:pPr>
       <w:r>
-        <w:t>ECO tags</w:t>
+        <w:t>Cable/Edge Connector Block</w:t>
       </w:r>
     </w:p>
     <w:p>
@@ -729,7 +754,18 @@
         </w:numPr>
       </w:pPr>
       <w:r>
-        <w:lastRenderedPageBreak/>
+        <w:t>ECO tags</w:t>
+      </w:r>
+    </w:p>
+    <w:p>
+      <w:pPr>
+        <w:pStyle w:val="ListParagraph"/>
+        <w:numPr>
+          <w:ilvl w:val="1"/>
+          <w:numId w:val="4"/>
+        </w:numPr>
+      </w:pPr>
+      <w:r>
         <w:t>Cable Implied Destinations (There is no editor for this last one.  It is a two text-column pages with cable source/destination rules of the form MMM</w:t>
       </w:r>
       <w:proofErr w:type="gramStart"/>
@@ -10077,7 +10113,7 @@
 </file>
 
 <file path=customXml/itemProps1.xml><?xml version="1.0" encoding="utf-8"?>
-<ds:datastoreItem xmlns:ds="http://schemas.openxmlformats.org/officeDocument/2006/customXml" ds:itemID="{10047338-EA26-4455-B872-B14981D1EB47}">
+<ds:datastoreItem xmlns:ds="http://schemas.openxmlformats.org/officeDocument/2006/customXml" ds:itemID="{BFC8C54B-1A79-437B-9D4F-7907FC88EAD7}">
   <ds:schemaRefs>
     <ds:schemaRef ds:uri="http://schemas.openxmlformats.org/officeDocument/2006/bibliography"/>
   </ds:schemaRefs>

</xml_diff>

<commit_message>
Documentation, GenerateGroupHDL*.cs:  Completed HDL bussed signal support for outputs and updated documentation.
git-svn-id: svn://localhost/active/IBM1410SMS/trunk@1815 8de05751-f04e-1843-ac3c-a4bcb19ff523
</commit_message>
<xml_diff>
--- a/IBM1410SMS/Documentation.docx
+++ b/IBM1410SMS/Documentation.docx
@@ -10,8 +10,6 @@
           <w:sz w:val="52"/>
         </w:rPr>
       </w:pPr>
-      <w:bookmarkStart w:id="0" w:name="_GoBack"/>
-      <w:bookmarkEnd w:id="0"/>
       <w:r>
         <w:rPr>
           <w:b/>
@@ -673,15 +671,13 @@
       </w:r>
       <w:proofErr w:type="spellEnd"/>
       <w:r>
-        <w:t xml:space="preserve"> class to decide if a given card gate’s logic function (e.g. NAND, NOR, NOT, etc.) </w:t>
-      </w:r>
-      <w:proofErr w:type="spellStart"/>
-      <w:r>
-        <w:t>maches</w:t>
-      </w:r>
-      <w:proofErr w:type="spellEnd"/>
-      <w:r>
-        <w:t xml:space="preserve"> the Diagram Block in which it is used (symbol, polarity of output)</w:t>
+        <w:t xml:space="preserve"> class to decide if a given card gate’s logic function (e.g. NAND, NOR, NOT, etc.) ma</w:t>
+      </w:r>
+      <w:r>
+        <w:t>t</w:t>
+      </w:r>
+      <w:r>
+        <w:t>ches the Diagram Block in which it is used (symbol, polarity of output)</w:t>
       </w:r>
     </w:p>
     <w:p>
@@ -718,7 +714,13 @@
       <w:proofErr w:type="spellEnd"/>
       <w:proofErr w:type="gramEnd"/>
       <w:r>
-        <w:t xml:space="preserve"> – signals which are to be consolidated into a bus during HDL generation. (Currently there is no editor for this table)</w:t>
+        <w:t xml:space="preserve"> – signals which are to be consolidated into a bus during HDL</w:t>
+      </w:r>
+      <w:r>
+        <w:t xml:space="preserve"> Group </w:t>
+      </w:r>
+      <w:r>
+        <w:t xml:space="preserve"> generation. (Currently there is no editor for this table)</w:t>
       </w:r>
     </w:p>
     <w:p>
@@ -6656,6 +6658,27 @@
         <w:ind w:left="0"/>
       </w:pPr>
       <w:r>
+        <w:t>Currently code only exists for VHDL generation however the</w:t>
+      </w:r>
+      <w:r>
+        <w:t xml:space="preserve"> class</w:t>
+      </w:r>
+      <w:r>
+        <w:t xml:space="preserve"> framework of the application is designed to support generation of more than one kind of HDL.</w:t>
+      </w:r>
+    </w:p>
+    <w:p>
+      <w:pPr>
+        <w:pStyle w:val="ListParagraph"/>
+        <w:ind w:left="0"/>
+      </w:pPr>
+    </w:p>
+    <w:p>
+      <w:pPr>
+        <w:pStyle w:val="ListParagraph"/>
+        <w:ind w:left="0"/>
+      </w:pPr>
+      <w:r>
         <w:t>There are some special cases that Generate</w:t>
       </w:r>
       <w:r>
@@ -6746,6 +6769,15 @@
       <w:r>
         <w:t xml:space="preserve"> (e.g., LAMP_15A1A06) on individual pages, and are also recognized as outputs when generating group pages.  This actually requires spinning thru the individual pages’ diagram blocks during generation, but I felt this was preferable to introducing lamps as an output signal which did not appear on the original ALD pages.</w:t>
       </w:r>
+      <w:r>
+        <w:t xml:space="preserve">  (They are</w:t>
+      </w:r>
+      <w:r>
+        <w:t xml:space="preserve"> then</w:t>
+      </w:r>
+      <w:r>
+        <w:t xml:space="preserve"> also good candidates for setting up as HDL busses – see below)</w:t>
+      </w:r>
     </w:p>
     <w:p>
       <w:pPr>
@@ -6769,13 +6801,11 @@
       <w:r>
         <w:t xml:space="preserve"> of Oscillator </w:t>
       </w:r>
-      <w:proofErr w:type="gramStart"/>
-      <w:r>
-        <w:t>generate</w:t>
-      </w:r>
-      <w:proofErr w:type="gramEnd"/>
-      <w:r>
-        <w:t xml:space="preserve"> a generic with a parameter FREQUENCY with an integer value in KHz, and include the FPGA_CLK.  This frequency is derived from the TITLE of the logic block that instantiates the SMS oscillator “gate” (e.g. 1.5 MC is 1500 KHz).  It does </w:t>
+      <w:r>
+        <w:t xml:space="preserve">and </w:t>
+      </w:r>
+      <w:r>
+        <w:t xml:space="preserve">generate a generic with a parameter FREQUENCY with an integer value in KHz, and include the FPGA_CLK.  This frequency is derived from the TITLE of the logic block that instantiates the SMS oscillator “gate” (e.g. 1.5 MC is 1500 KHz).  It does </w:t>
       </w:r>
       <w:r>
         <w:rPr>
@@ -6784,7 +6814,11 @@
         <w:t>not</w:t>
       </w:r>
       <w:r>
-        <w:t xml:space="preserve"> use the component value in the gate because that is fixed for that gate.</w:t>
+        <w:t xml:space="preserve"> use the </w:t>
+      </w:r>
+      <w:r>
+        <w:lastRenderedPageBreak/>
+        <w:t>component value in the gate because that is fixed for that gate.</w:t>
       </w:r>
       <w:r>
         <w:t xml:space="preserve">  There is a parameter “</w:t>
@@ -6818,7 +6852,6 @@
         </w:numPr>
       </w:pPr>
       <w:r>
-        <w:lastRenderedPageBreak/>
         <w:t xml:space="preserve">Delay lines are set up with gates that are configured with a Logic Function of Special and an </w:t>
       </w:r>
       <w:proofErr w:type="spellStart"/>
@@ -6844,6 +6877,31 @@
       <w:proofErr w:type="spellEnd"/>
       <w:r>
         <w:t xml:space="preserve"> (the latter being those with inverted outputs).  The time can be specified in “ns” or “us” in the logic block title.  If the HDL generation cannot figure out the time, it issues a message and sets the delay to 0.  [On the IBM 1410 I think that these only appear in two places: in the clock generation circuit on the first page, where no delay is needed, and in the memory circuits which probably won’t be used.]</w:t>
+      </w:r>
+    </w:p>
+    <w:p>
+      <w:pPr>
+        <w:pStyle w:val="ListParagraph"/>
+        <w:numPr>
+          <w:ilvl w:val="0"/>
+          <w:numId w:val="17"/>
+        </w:numPr>
+      </w:pPr>
+      <w:r>
+        <w:t xml:space="preserve">(Single Shots are not yet supported, but will be supported similarly, though given the possible large time scale </w:t>
+      </w:r>
+      <w:proofErr w:type="gramStart"/>
+      <w:r>
+        <w:t>ranges,</w:t>
+      </w:r>
+      <w:proofErr w:type="gramEnd"/>
+      <w:r>
+        <w:t xml:space="preserve"> they may be generated to depend on a set of frequency dividers to provide tens and hundreds of both micro-second and millisecond timeframe</w:t>
+      </w:r>
+      <w:bookmarkStart w:id="0" w:name="_GoBack"/>
+      <w:bookmarkEnd w:id="0"/>
+      <w:r>
+        <w:t>s.)</w:t>
       </w:r>
     </w:p>
     <w:p>
@@ -7034,8 +7092,164 @@
         <w:ind w:left="0"/>
       </w:pPr>
       <w:r>
-        <w:t>Currently code only exists for VHDL generation (and it is incomplete and rudimentary), however the framework of the application is designed to support generation of more than one kind of HDL.</w:t>
-      </w:r>
+        <w:t xml:space="preserve">In addition, the VHDL Generate Group entry supports creation of busses.  If a signal appears in the </w:t>
+      </w:r>
+      <w:proofErr w:type="spellStart"/>
+      <w:r>
+        <w:t>BusSignals</w:t>
+      </w:r>
+      <w:proofErr w:type="spellEnd"/>
+      <w:r>
+        <w:t xml:space="preserve"> table in the database, it will be recognized as a bussed signal in the HDL.  Bussed signals are set up such that the lowest bit defined in the </w:t>
+      </w:r>
+      <w:proofErr w:type="spellStart"/>
+      <w:r>
+        <w:t>BusSignals</w:t>
+      </w:r>
+      <w:proofErr w:type="spellEnd"/>
+      <w:r>
+        <w:t xml:space="preserve"> table 0 is the low order bit – in VHDL they are declared as STD_LOGIC_VECTOR (</w:t>
+      </w:r>
+      <w:r>
+        <w:rPr>
+          <w:i/>
+        </w:rPr>
+        <w:t>top bit</w:t>
+      </w:r>
+      <w:r>
+        <w:t xml:space="preserve"> </w:t>
+      </w:r>
+      <w:proofErr w:type="spellStart"/>
+      <w:r>
+        <w:t>DownTo</w:t>
+      </w:r>
+      <w:proofErr w:type="spellEnd"/>
+      <w:r>
+        <w:t xml:space="preserve"> </w:t>
+      </w:r>
+      <w:r>
+        <w:rPr>
+          <w:i/>
+        </w:rPr>
+        <w:t>lowest bit.)</w:t>
+      </w:r>
+      <w:r>
+        <w:t>.</w:t>
+      </w:r>
+    </w:p>
+    <w:p>
+      <w:pPr>
+        <w:pStyle w:val="ListParagraph"/>
+        <w:ind w:left="0"/>
+      </w:pPr>
+    </w:p>
+    <w:p>
+      <w:pPr>
+        <w:pStyle w:val="ListParagraph"/>
+        <w:ind w:left="0"/>
+      </w:pPr>
+      <w:r>
+        <w:t xml:space="preserve">For </w:t>
+      </w:r>
+      <w:r>
+        <w:rPr>
+          <w:i/>
+        </w:rPr>
+        <w:t>inputs</w:t>
+      </w:r>
+      <w:r>
+        <w:t xml:space="preserve"> the group will have the entire bus in its input VHDL ports.  The bus is then “ripped” down to individual bits to pass to any given ALD diagram, which typically only actually uses one or two bits.  In the associated test bench, these are initialized to a string of 1’s for active low signals, or -0’s for active high signals for test purposes, much as individual signals are initialized in the generated test bench.</w:t>
+      </w:r>
+    </w:p>
+    <w:p>
+      <w:pPr>
+        <w:pStyle w:val="ListParagraph"/>
+        <w:ind w:left="0"/>
+      </w:pPr>
+    </w:p>
+    <w:p>
+      <w:pPr>
+        <w:pStyle w:val="ListParagraph"/>
+        <w:ind w:left="0"/>
+      </w:pPr>
+      <w:r>
+        <w:t xml:space="preserve">For </w:t>
+      </w:r>
+      <w:r>
+        <w:rPr>
+          <w:i/>
+        </w:rPr>
+        <w:t>outputs</w:t>
+      </w:r>
+      <w:r>
+        <w:t xml:space="preserve"> things are more complicated.   If all of the bits of the bus are not present as outputs among the grouped sheets, then the bus is not used or generated</w:t>
+      </w:r>
+      <w:r>
+        <w:t>, and generation for the group proceeds as if the signal were not bussed</w:t>
+      </w:r>
+      <w:r>
+        <w:t>.  If</w:t>
+      </w:r>
+      <w:r>
+        <w:t xml:space="preserve"> and ONLY if</w:t>
+      </w:r>
+      <w:r>
+        <w:t xml:space="preserve"> ALL of the bits are present as outputs in the grouped sheets, then several things happen:</w:t>
+      </w:r>
+    </w:p>
+    <w:p>
+      <w:pPr>
+        <w:pStyle w:val="ListParagraph"/>
+        <w:numPr>
+          <w:ilvl w:val="0"/>
+          <w:numId w:val="18"/>
+        </w:numPr>
+      </w:pPr>
+      <w:r>
+        <w:t>In the Port declaration for the group, the bus name is used as an output.</w:t>
+      </w:r>
+    </w:p>
+    <w:p>
+      <w:pPr>
+        <w:pStyle w:val="ListParagraph"/>
+        <w:numPr>
+          <w:ilvl w:val="0"/>
+          <w:numId w:val="18"/>
+        </w:numPr>
+      </w:pPr>
+      <w:r>
+        <w:t xml:space="preserve">Because HDL does not always allow using something declared as an output internally, a set of “buffer” signals are generated, one for each signal that participates in the bus.  </w:t>
+      </w:r>
+    </w:p>
+    <w:p>
+      <w:pPr>
+        <w:pStyle w:val="ListParagraph"/>
+        <w:numPr>
+          <w:ilvl w:val="0"/>
+          <w:numId w:val="18"/>
+        </w:numPr>
+      </w:pPr>
+      <w:r>
+        <w:t>An aggregate assignment is made aggregating the individual signals to the bus name.</w:t>
+      </w:r>
+    </w:p>
+    <w:p>
+      <w:pPr>
+        <w:pStyle w:val="ListParagraph"/>
+        <w:numPr>
+          <w:ilvl w:val="0"/>
+          <w:numId w:val="18"/>
+        </w:numPr>
+      </w:pPr>
+      <w:r>
+        <w:t>Therefore, unlike input bus signals, the bus name is NOT “ripped” to feed to individual sheets in the group, whether as input or output.  Instead, the buffer signal mentioned above is used.</w:t>
+      </w:r>
+    </w:p>
+    <w:p>
+      <w:pPr>
+        <w:pStyle w:val="ListParagraph"/>
+        <w:ind w:left="0"/>
+      </w:pPr>
     </w:p>
     <w:p>
       <w:pPr>
@@ -9114,6 +9328,119 @@
     <w:nsid w:val="739E4F2C"/>
     <w:multiLevelType w:val="hybridMultilevel"/>
     <w:tmpl w:val="3000F8D0"/>
+    <w:lvl w:ilvl="0" w:tplc="04090001">
+      <w:start w:val="1"/>
+      <w:numFmt w:val="bullet"/>
+      <w:lvlText w:val=""/>
+      <w:lvlJc w:val="left"/>
+      <w:pPr>
+        <w:ind w:left="720" w:hanging="360"/>
+      </w:pPr>
+      <w:rPr>
+        <w:rFonts w:ascii="Symbol" w:hAnsi="Symbol" w:hint="default"/>
+      </w:rPr>
+    </w:lvl>
+    <w:lvl w:ilvl="1" w:tplc="04090003" w:tentative="1">
+      <w:start w:val="1"/>
+      <w:numFmt w:val="bullet"/>
+      <w:lvlText w:val="o"/>
+      <w:lvlJc w:val="left"/>
+      <w:pPr>
+        <w:ind w:left="1440" w:hanging="360"/>
+      </w:pPr>
+      <w:rPr>
+        <w:rFonts w:ascii="Courier New" w:hAnsi="Courier New" w:cs="Courier New" w:hint="default"/>
+      </w:rPr>
+    </w:lvl>
+    <w:lvl w:ilvl="2" w:tplc="04090005" w:tentative="1">
+      <w:start w:val="1"/>
+      <w:numFmt w:val="bullet"/>
+      <w:lvlText w:val=""/>
+      <w:lvlJc w:val="left"/>
+      <w:pPr>
+        <w:ind w:left="2160" w:hanging="360"/>
+      </w:pPr>
+      <w:rPr>
+        <w:rFonts w:ascii="Wingdings" w:hAnsi="Wingdings" w:hint="default"/>
+      </w:rPr>
+    </w:lvl>
+    <w:lvl w:ilvl="3" w:tplc="04090001" w:tentative="1">
+      <w:start w:val="1"/>
+      <w:numFmt w:val="bullet"/>
+      <w:lvlText w:val=""/>
+      <w:lvlJc w:val="left"/>
+      <w:pPr>
+        <w:ind w:left="2880" w:hanging="360"/>
+      </w:pPr>
+      <w:rPr>
+        <w:rFonts w:ascii="Symbol" w:hAnsi="Symbol" w:hint="default"/>
+      </w:rPr>
+    </w:lvl>
+    <w:lvl w:ilvl="4" w:tplc="04090003" w:tentative="1">
+      <w:start w:val="1"/>
+      <w:numFmt w:val="bullet"/>
+      <w:lvlText w:val="o"/>
+      <w:lvlJc w:val="left"/>
+      <w:pPr>
+        <w:ind w:left="3600" w:hanging="360"/>
+      </w:pPr>
+      <w:rPr>
+        <w:rFonts w:ascii="Courier New" w:hAnsi="Courier New" w:cs="Courier New" w:hint="default"/>
+      </w:rPr>
+    </w:lvl>
+    <w:lvl w:ilvl="5" w:tplc="04090005" w:tentative="1">
+      <w:start w:val="1"/>
+      <w:numFmt w:val="bullet"/>
+      <w:lvlText w:val=""/>
+      <w:lvlJc w:val="left"/>
+      <w:pPr>
+        <w:ind w:left="4320" w:hanging="360"/>
+      </w:pPr>
+      <w:rPr>
+        <w:rFonts w:ascii="Wingdings" w:hAnsi="Wingdings" w:hint="default"/>
+      </w:rPr>
+    </w:lvl>
+    <w:lvl w:ilvl="6" w:tplc="04090001" w:tentative="1">
+      <w:start w:val="1"/>
+      <w:numFmt w:val="bullet"/>
+      <w:lvlText w:val=""/>
+      <w:lvlJc w:val="left"/>
+      <w:pPr>
+        <w:ind w:left="5040" w:hanging="360"/>
+      </w:pPr>
+      <w:rPr>
+        <w:rFonts w:ascii="Symbol" w:hAnsi="Symbol" w:hint="default"/>
+      </w:rPr>
+    </w:lvl>
+    <w:lvl w:ilvl="7" w:tplc="04090003" w:tentative="1">
+      <w:start w:val="1"/>
+      <w:numFmt w:val="bullet"/>
+      <w:lvlText w:val="o"/>
+      <w:lvlJc w:val="left"/>
+      <w:pPr>
+        <w:ind w:left="5760" w:hanging="360"/>
+      </w:pPr>
+      <w:rPr>
+        <w:rFonts w:ascii="Courier New" w:hAnsi="Courier New" w:cs="Courier New" w:hint="default"/>
+      </w:rPr>
+    </w:lvl>
+    <w:lvl w:ilvl="8" w:tplc="04090005" w:tentative="1">
+      <w:start w:val="1"/>
+      <w:numFmt w:val="bullet"/>
+      <w:lvlText w:val=""/>
+      <w:lvlJc w:val="left"/>
+      <w:pPr>
+        <w:ind w:left="6480" w:hanging="360"/>
+      </w:pPr>
+      <w:rPr>
+        <w:rFonts w:ascii="Wingdings" w:hAnsi="Wingdings" w:hint="default"/>
+      </w:rPr>
+    </w:lvl>
+  </w:abstractNum>
+  <w:abstractNum w:abstractNumId="17">
+    <w:nsid w:val="75411DFA"/>
+    <w:multiLevelType w:val="hybridMultilevel"/>
+    <w:tmpl w:val="4F2224D4"/>
     <w:lvl w:ilvl="0" w:tplc="04090001">
       <w:start w:val="1"/>
       <w:numFmt w:val="bullet"/>
@@ -9273,6 +9600,9 @@
   </w:num>
   <w:num w:numId="17">
     <w:abstractNumId w:val="7"/>
+  </w:num>
+  <w:num w:numId="18">
+    <w:abstractNumId w:val="17"/>
   </w:num>
 </w:numbering>
 </file>
@@ -10113,7 +10443,7 @@
 </file>
 
 <file path=customXml/itemProps1.xml><?xml version="1.0" encoding="utf-8"?>
-<ds:datastoreItem xmlns:ds="http://schemas.openxmlformats.org/officeDocument/2006/customXml" ds:itemID="{BFC8C54B-1A79-437B-9D4F-7907FC88EAD7}">
+<ds:datastoreItem xmlns:ds="http://schemas.openxmlformats.org/officeDocument/2006/customXml" ds:itemID="{814A1DBE-A055-49E5-A9A2-0AEFF66E2EF2}">
   <ds:schemaRefs>
     <ds:schemaRef ds:uri="http://schemas.openxmlformats.org/officeDocument/2006/bibliography"/>
   </ds:schemaRefs>

</xml_diff>

<commit_message>
Documentation:  Updated to reflect generation of switches.  (Groups do not yet know about switches though).
git-svn-id: svn://localhost/active/IBM1410SMS/trunk@1832 8de05751-f04e-1843-ac3c-a4bcb19ff523
</commit_message>
<xml_diff>
--- a/IBM1410SMS/Documentation.docx
+++ b/IBM1410SMS/Documentation.docx
@@ -6658,13 +6658,7 @@
         <w:ind w:left="0"/>
       </w:pPr>
       <w:r>
-        <w:t>Currently code only exists for VHDL generation however the</w:t>
-      </w:r>
-      <w:r>
-        <w:t xml:space="preserve"> class</w:t>
-      </w:r>
-      <w:r>
-        <w:t xml:space="preserve"> framework of the application is designed to support generation of more than one kind of HDL.</w:t>
+        <w:t>Currently code only exists for VHDL generation however the class framework of the application is designed to support generation of more than one kind of HDL.</w:t>
       </w:r>
     </w:p>
     <w:p>
@@ -6759,24 +6753,7 @@
         </w:numPr>
       </w:pPr>
       <w:r>
-        <w:t xml:space="preserve">Lamps are generated as output signals of the form </w:t>
-      </w:r>
-      <w:proofErr w:type="spellStart"/>
-      <w:r>
-        <w:t>LAMP_mmfprcc</w:t>
-      </w:r>
-      <w:proofErr w:type="spellEnd"/>
-      <w:r>
-        <w:t xml:space="preserve"> (e.g., LAMP_15A1A06) on individual pages, and are also recognized as outputs when generating group pages.  This actually requires spinning thru the individual pages’ diagram blocks during generation, but I felt this was preferable to introducing lamps as an output signal which did not appear on the original ALD pages.</w:t>
-      </w:r>
-      <w:r>
-        <w:t xml:space="preserve">  (They are</w:t>
-      </w:r>
-      <w:r>
-        <w:t xml:space="preserve"> then</w:t>
-      </w:r>
-      <w:r>
-        <w:t xml:space="preserve"> also good candidates for setting up as HDL busses – see below)</w:t>
+        <w:t>It checks for the special case where a DOT function in the ALD is fed ONLY from one or more rotary switches and they are all active low (the default unless the notes field for the switch contains the string “ACTIVE HIGH”).  In such a case, the DOT function logic function is set to AND.</w:t>
       </w:r>
     </w:p>
     <w:p>
@@ -6788,59 +6765,24 @@
         </w:numPr>
       </w:pPr>
       <w:r>
-        <w:t>Oscillators are set up with gates</w:t>
-      </w:r>
-      <w:r>
-        <w:t xml:space="preserve"> that are configured with a Logic Function of Special and an </w:t>
+        <w:t xml:space="preserve">Lamps are generated as output signals of the form </w:t>
       </w:r>
       <w:proofErr w:type="spellStart"/>
       <w:r>
-        <w:t>HDLName</w:t>
+        <w:t>LAMP_mmfprcc</w:t>
       </w:r>
       <w:proofErr w:type="spellEnd"/>
       <w:r>
-        <w:t xml:space="preserve"> of Oscillator </w:t>
-      </w:r>
-      <w:r>
-        <w:t xml:space="preserve">and </w:t>
-      </w:r>
-      <w:r>
-        <w:t xml:space="preserve">generate a generic with a parameter FREQUENCY with an integer value in KHz, and include the FPGA_CLK.  This frequency is derived from the TITLE of the logic block that instantiates the SMS oscillator “gate” (e.g. 1.5 MC is 1500 KHz).  It does </w:t>
-      </w:r>
-      <w:r>
-        <w:rPr>
-          <w:u w:val="single"/>
-        </w:rPr>
-        <w:t>not</w:t>
-      </w:r>
-      <w:r>
-        <w:t xml:space="preserve"> use the </w:t>
-      </w:r>
-      <w:r>
-        <w:lastRenderedPageBreak/>
-        <w:t>component value in the gate because that is fixed for that gate.</w:t>
-      </w:r>
-      <w:r>
-        <w:t xml:space="preserve">  There is a parameter “</w:t>
-      </w:r>
-      <w:proofErr w:type="spellStart"/>
-      <w:r>
-        <w:t>fpgaclockperiod</w:t>
-      </w:r>
-      <w:proofErr w:type="spellEnd"/>
-      <w:r>
-        <w:t>” in table parameters that is used in this calculation.</w:t>
-      </w:r>
-      <w:r>
-        <w:t xml:space="preserve">  If it is not present, a </w:t>
-      </w:r>
-      <w:proofErr w:type="gramStart"/>
-      <w:r>
-        <w:t>100Mhz</w:t>
-      </w:r>
-      <w:proofErr w:type="gramEnd"/>
-      <w:r>
-        <w:t xml:space="preserve"> clock (10ns period) is assumed.</w:t>
+        <w:t xml:space="preserve"> (e.g., LAMP_15A1A06) on individual pages, and are also recognized as outputs when generating group pages.  This actually requires spinning thru the individual pages’ diagram blocks during generation, but I felt this was preferable to introducing lamps as an output signal which did not appear on the original ALD pages.</w:t>
+      </w:r>
+      <w:r>
+        <w:t xml:space="preserve">  (They are</w:t>
+      </w:r>
+      <w:r>
+        <w:t xml:space="preserve"> then</w:t>
+      </w:r>
+      <w:r>
+        <w:t xml:space="preserve"> also good candidates for setting up as HDL busses – see below)</w:t>
       </w:r>
     </w:p>
     <w:p>
@@ -6852,7 +6794,11 @@
         </w:numPr>
       </w:pPr>
       <w:r>
-        <w:t xml:space="preserve">Delay lines are set up with gates that are configured with a Logic Function of Special and an </w:t>
+        <w:lastRenderedPageBreak/>
+        <w:t>Oscillators are set up with gates</w:t>
+      </w:r>
+      <w:r>
+        <w:t xml:space="preserve"> that are configured with a Logic Function of Special and an </w:t>
       </w:r>
       <w:proofErr w:type="spellStart"/>
       <w:r>
@@ -6860,23 +6806,44 @@
       </w:r>
       <w:proofErr w:type="spellEnd"/>
       <w:r>
-        <w:t xml:space="preserve"> of </w:t>
+        <w:t xml:space="preserve"> of Oscillator </w:t>
+      </w:r>
+      <w:r>
+        <w:t xml:space="preserve">and </w:t>
+      </w:r>
+      <w:r>
+        <w:t xml:space="preserve">generate a generic with a parameter FREQUENCY with an integer value in KHz, and include the FPGA_CLK.  This frequency is derived from the TITLE of the logic block that instantiates the SMS oscillator “gate” (e.g. 1.5 MC is 1500 KHz).  It does </w:t>
+      </w:r>
+      <w:r>
+        <w:rPr>
+          <w:u w:val="single"/>
+        </w:rPr>
+        <w:t>not</w:t>
+      </w:r>
+      <w:r>
+        <w:t xml:space="preserve"> use the component value in the gate because that is fixed for that gate.</w:t>
+      </w:r>
+      <w:r>
+        <w:t xml:space="preserve">  There is a parameter “</w:t>
       </w:r>
       <w:proofErr w:type="spellStart"/>
       <w:r>
-        <w:t>ShiftRegister</w:t>
+        <w:t>fpgaclockperiod</w:t>
       </w:r>
       <w:proofErr w:type="spellEnd"/>
       <w:r>
-        <w:t xml:space="preserve"> or </w:t>
-      </w:r>
-      <w:proofErr w:type="spellStart"/>
-      <w:r>
-        <w:t>InvShiftRegister</w:t>
-      </w:r>
-      <w:proofErr w:type="spellEnd"/>
-      <w:r>
-        <w:t xml:space="preserve"> (the latter being those with inverted outputs).  The time can be specified in “ns” or “us” in the logic block title.  If the HDL generation cannot figure out the time, it issues a message and sets the delay to 0.  [On the IBM 1410 I think that these only appear in two places: in the clock generation circuit on the first page, where no delay is needed, and in the memory circuits which probably won’t be used.]</w:t>
+        <w:t>” in table parameters that is used in this calculation.</w:t>
+      </w:r>
+      <w:r>
+        <w:t xml:space="preserve">  If it is not present, a </w:t>
+      </w:r>
+      <w:proofErr w:type="gramStart"/>
+      <w:r>
+        <w:t>100Mhz</w:t>
+      </w:r>
+      <w:proofErr w:type="gramEnd"/>
+      <w:r>
+        <w:t xml:space="preserve"> clock (10ns period) is assumed.</w:t>
       </w:r>
     </w:p>
     <w:p>
@@ -6888,6 +6855,42 @@
         </w:numPr>
       </w:pPr>
       <w:r>
+        <w:t xml:space="preserve">Delay lines are set up with gates that are configured with a Logic Function of Special and an </w:t>
+      </w:r>
+      <w:proofErr w:type="spellStart"/>
+      <w:r>
+        <w:t>HDLName</w:t>
+      </w:r>
+      <w:proofErr w:type="spellEnd"/>
+      <w:r>
+        <w:t xml:space="preserve"> of </w:t>
+      </w:r>
+      <w:proofErr w:type="spellStart"/>
+      <w:r>
+        <w:t>ShiftRegister</w:t>
+      </w:r>
+      <w:proofErr w:type="spellEnd"/>
+      <w:r>
+        <w:t xml:space="preserve"> or </w:t>
+      </w:r>
+      <w:proofErr w:type="spellStart"/>
+      <w:r>
+        <w:t>InvShiftRegister</w:t>
+      </w:r>
+      <w:proofErr w:type="spellEnd"/>
+      <w:r>
+        <w:t xml:space="preserve"> (the latter being those with inverted outputs).  The time can be specified in “ns” or “us” in the logic block title.  If the HDL generation cannot figure out the time, it issues a message and sets the delay to 0.  [On the IBM 1410 I think that these only appear in two places: in the clock generation circuit on the first page, where no delay is needed, and in the memory circuits which probably won’t be used.]</w:t>
+      </w:r>
+    </w:p>
+    <w:p>
+      <w:pPr>
+        <w:pStyle w:val="ListParagraph"/>
+        <w:numPr>
+          <w:ilvl w:val="0"/>
+          <w:numId w:val="17"/>
+        </w:numPr>
+      </w:pPr>
+      <w:r>
         <w:t xml:space="preserve">(Single Shots are not yet supported, but will be supported similarly, though given the possible large time scale </w:t>
       </w:r>
       <w:proofErr w:type="gramStart"/>
@@ -6896,12 +6899,155 @@
       </w:r>
       <w:proofErr w:type="gramEnd"/>
       <w:r>
-        <w:t xml:space="preserve"> they may be generated to depend on a set of frequency dividers to provide tens and hundreds of both micro-second and millisecond timeframe</w:t>
+        <w:t xml:space="preserve"> they may be generated to depend on a set of frequency dividers to provide tens and hundreds of both micro-second and millisecond timeframes.)</w:t>
+      </w:r>
+    </w:p>
+    <w:p>
+      <w:pPr>
+        <w:pStyle w:val="ListParagraph"/>
+        <w:numPr>
+          <w:ilvl w:val="0"/>
+          <w:numId w:val="17"/>
+        </w:numPr>
+      </w:pPr>
+      <w:r>
+        <w:t xml:space="preserve">Switches come in different types.  They are recognized by the Logic Block SYMBOL.  All are assumed to be coming in from the outside as active high, even </w:t>
+      </w:r>
+      <w:proofErr w:type="gramStart"/>
+      <w:r>
+        <w:t>if  the</w:t>
+      </w:r>
+      <w:proofErr w:type="gramEnd"/>
+      <w:r>
+        <w:t xml:space="preserve"> original switch was not.</w:t>
+      </w:r>
+    </w:p>
+    <w:p>
+      <w:pPr>
+        <w:pStyle w:val="ListParagraph"/>
+        <w:numPr>
+          <w:ilvl w:val="1"/>
+          <w:numId w:val="17"/>
+        </w:numPr>
+      </w:pPr>
+      <w:r>
+        <w:t xml:space="preserve">“TOG” switches are toggle switches.  They can have two outputs, N, which is presumed to be active HIGH, and T which is presumed to be active LOW.  (An alternative at some future point in time might be to use the </w:t>
+      </w:r>
+      <w:proofErr w:type="spellStart"/>
+      <w:r>
+        <w:t>mapPin</w:t>
+      </w:r>
+      <w:proofErr w:type="spellEnd"/>
+      <w:r>
+        <w:t xml:space="preserve"> field to identify active high/active low instead of the pin name)</w:t>
       </w:r>
       <w:bookmarkStart w:id="0" w:name="_GoBack"/>
       <w:bookmarkEnd w:id="0"/>
-      <w:r>
-        <w:t>s.)</w:t>
+    </w:p>
+    <w:p>
+      <w:pPr>
+        <w:pStyle w:val="ListParagraph"/>
+        <w:numPr>
+          <w:ilvl w:val="1"/>
+          <w:numId w:val="17"/>
+        </w:numPr>
+      </w:pPr>
+      <w:r>
+        <w:t xml:space="preserve">“MOM” </w:t>
+      </w:r>
+      <w:proofErr w:type="gramStart"/>
+      <w:r>
+        <w:t>are</w:t>
+      </w:r>
+      <w:proofErr w:type="gramEnd"/>
+      <w:r>
+        <w:t xml:space="preserve"> momentary switches, and are handled the same as toggle switches.</w:t>
+      </w:r>
+    </w:p>
+    <w:p>
+      <w:pPr>
+        <w:pStyle w:val="ListParagraph"/>
+        <w:numPr>
+          <w:ilvl w:val="1"/>
+          <w:numId w:val="17"/>
+        </w:numPr>
+      </w:pPr>
+      <w:r>
+        <w:t xml:space="preserve">“ROT” </w:t>
+      </w:r>
+      <w:proofErr w:type="gramStart"/>
+      <w:r>
+        <w:t>are</w:t>
+      </w:r>
+      <w:proofErr w:type="gramEnd"/>
+      <w:r>
+        <w:t xml:space="preserve"> rotary switches.</w:t>
+      </w:r>
+      <w:r>
+        <w:t xml:space="preserve">  </w:t>
+      </w:r>
+      <w:r>
+        <w:t>Rotary switches are handled as a VHDL bit vect</w:t>
+      </w:r>
+      <w:r>
+        <w:t xml:space="preserve">or.  Each pin must have a </w:t>
+      </w:r>
+      <w:proofErr w:type="spellStart"/>
+      <w:r>
+        <w:t>mapPin</w:t>
+      </w:r>
+      <w:proofErr w:type="spellEnd"/>
+      <w:r>
+        <w:t xml:space="preserve"> of the form PIN## where ## is a two digit number.  This identifies the bit in the bit field.  Ordinarily bit 0 is not used and is wasted (it corresponds to the input pin, if any).</w:t>
+      </w:r>
+      <w:r>
+        <w:t xml:space="preserve">  In the bit vector a “1” bit is used to indicate the position of the switch.  However, on real </w:t>
+      </w:r>
+      <w:proofErr w:type="gramStart"/>
+      <w:r>
+        <w:t>machines  t</w:t>
+      </w:r>
+      <w:r>
+        <w:t>hese</w:t>
+      </w:r>
+      <w:proofErr w:type="gramEnd"/>
+      <w:r>
+        <w:t xml:space="preserve"> are usually active low</w:t>
+      </w:r>
+      <w:r>
+        <w:t xml:space="preserve"> and are sometimes connected together</w:t>
+      </w:r>
+      <w:r>
+        <w:t xml:space="preserve"> in a kind of DOT function,  and the following gates are typically set up to expect an active LOW signal</w:t>
+      </w:r>
+      <w:r>
+        <w:t xml:space="preserve">.  So, to make that work right, these </w:t>
+      </w:r>
+      <w:r>
+        <w:t>get a NOT prefix</w:t>
+      </w:r>
+      <w:r>
+        <w:t xml:space="preserve"> in the generated HDL</w:t>
+      </w:r>
+      <w:r>
+        <w:t xml:space="preserve"> UNLESS the notes field for the logic block contains the string “ACTIVE HIGH”.  </w:t>
+      </w:r>
+      <w:r>
+        <w:t>Also, s</w:t>
+      </w:r>
+      <w:r>
+        <w:t>ee above for a special DOT function where two terminals of a rotary switch are joined together in what is entered</w:t>
+      </w:r>
+      <w:r>
+        <w:t xml:space="preserve"> on the ALD in the </w:t>
+      </w:r>
+      <w:proofErr w:type="spellStart"/>
+      <w:r>
+        <w:t>applicatin</w:t>
+      </w:r>
+      <w:proofErr w:type="spellEnd"/>
+      <w:r>
+        <w:t xml:space="preserve"> as a DOT function.  In these cases, the logic function for the DOT function is set to AND.  </w:t>
       </w:r>
     </w:p>
     <w:p>
@@ -6983,6 +7129,7 @@
       <w:proofErr w:type="spellStart"/>
       <w:proofErr w:type="gramStart"/>
       <w:r>
+        <w:lastRenderedPageBreak/>
         <w:t>TestBenchDeclares.</w:t>
       </w:r>
       <w:r>
@@ -8350,7 +8497,7 @@
         <w:rFonts w:ascii="Symbol" w:hAnsi="Symbol" w:hint="default"/>
       </w:rPr>
     </w:lvl>
-    <w:lvl w:ilvl="1" w:tplc="04090003" w:tentative="1">
+    <w:lvl w:ilvl="1" w:tplc="04090003">
       <w:start w:val="1"/>
       <w:numFmt w:val="bullet"/>
       <w:lvlText w:val="o"/>
@@ -10443,7 +10590,7 @@
 </file>
 
 <file path=customXml/itemProps1.xml><?xml version="1.0" encoding="utf-8"?>
-<ds:datastoreItem xmlns:ds="http://schemas.openxmlformats.org/officeDocument/2006/customXml" ds:itemID="{814A1DBE-A055-49E5-A9A2-0AEFF66E2EF2}">
+<ds:datastoreItem xmlns:ds="http://schemas.openxmlformats.org/officeDocument/2006/customXml" ds:itemID="{26500BE0-0782-48FA-83C3-1A3988A86271}">
   <ds:schemaRefs>
     <ds:schemaRef ds:uri="http://schemas.openxmlformats.org/officeDocument/2006/bibliography"/>
   </ds:schemaRefs>

</xml_diff>

<commit_message>
GenerateGroup*.cs:  Added and did initial testing of switch handling. Documentation:  Minor edits.
git-svn-id: svn://localhost/active/IBM1410SMS/trunk@1835 8de05751-f04e-1843-ac3c-a4bcb19ff523
</commit_message>
<xml_diff>
--- a/IBM1410SMS/Documentation.docx
+++ b/IBM1410SMS/Documentation.docx
@@ -3470,18 +3470,16 @@
         <w:t xml:space="preserve"> (always logic ‘0’</w:t>
       </w:r>
       <w:r>
-        <w:t xml:space="preserve">), Switch, </w:t>
-      </w:r>
-      <w:r>
-        <w:t xml:space="preserve">“special” (which would require specific code in the application </w:t>
-      </w:r>
-      <w:proofErr w:type="gramStart"/>
-      <w:r>
-        <w:t>to  generate</w:t>
-      </w:r>
-      <w:proofErr w:type="gramEnd"/>
-      <w:r>
-        <w:t xml:space="preserve"> HDL) </w:t>
+        <w:t>), Switch</w:t>
+      </w:r>
+      <w:r>
+        <w:t xml:space="preserve"> (which has special handling code in HDL generation)</w:t>
+      </w:r>
+      <w:r>
+        <w:t xml:space="preserve">, </w:t>
+      </w:r>
+      <w:r>
+        <w:t xml:space="preserve">“special” (which would require specific code in the application to  generate HDL) </w:t>
       </w:r>
       <w:r>
         <w:t>and so on.   These ARE used by the application.  When an ALD logic block is defined to the application, the application requires the selection of a “Gate” (a circuit card gate, not to be confused with the machine gate, described earlier) which is associated with the card type and the particular pins used for that logic block by IBM.  Each Gate, in turn, has associated with it one of the Standard Logic Functions (which is visible when the gate is selected in the application).  The circuit card gate definition (described later) requires selection of one of these Standard Logic Functions when it is edited.  The Standard Logic Function</w:t>
@@ -6941,8 +6939,6 @@
       <w:r>
         <w:t xml:space="preserve"> field to identify active high/active low instead of the pin name)</w:t>
       </w:r>
-      <w:bookmarkStart w:id="0" w:name="_GoBack"/>
-      <w:bookmarkEnd w:id="0"/>
     </w:p>
     <w:p>
       <w:pPr>
@@ -6984,13 +6980,15 @@
         <w:t xml:space="preserve"> rotary switches.</w:t>
       </w:r>
       <w:r>
-        <w:t xml:space="preserve">  </w:t>
-      </w:r>
-      <w:r>
-        <w:t>Rotary switches are handled as a VHDL bit vect</w:t>
-      </w:r>
-      <w:r>
-        <w:t xml:space="preserve">or.  Each pin must have a </w:t>
+        <w:t xml:space="preserve">  Rotary switches are handled as a VHDL bit vect</w:t>
+      </w:r>
+      <w:r>
+        <w:t>or.  Each pin mus</w:t>
+      </w:r>
+      <w:bookmarkStart w:id="0" w:name="_GoBack"/>
+      <w:bookmarkEnd w:id="0"/>
+      <w:r>
+        <w:t xml:space="preserve">t have a </w:t>
       </w:r>
       <w:proofErr w:type="spellStart"/>
       <w:r>
@@ -6998,27 +6996,16 @@
       </w:r>
       <w:proofErr w:type="spellEnd"/>
       <w:r>
-        <w:t xml:space="preserve"> of the form PIN## where ## is a two digit number.  This identifies the bit in the bit field.  Ordinarily bit 0 is not used and is wasted (it corresponds to the input pin, if any).</w:t>
-      </w:r>
-      <w:r>
-        <w:t xml:space="preserve">  In the bit vector a “1” bit is used to indicate the position of the switch.  However, on real </w:t>
-      </w:r>
-      <w:proofErr w:type="gramStart"/>
-      <w:r>
-        <w:t>machines  t</w:t>
-      </w:r>
-      <w:r>
-        <w:t>hese</w:t>
-      </w:r>
-      <w:proofErr w:type="gramEnd"/>
-      <w:r>
-        <w:t xml:space="preserve"> are usually active low</w:t>
+        <w:t xml:space="preserve"> of the form PIN## where ## is a two digit number.  This identifies the bit in the bit field.  Ordinarily bit 0 is not used and is wasted (it corresponds to the input pin, if any).  In the bit vector a “1” bit is used to indicate the position of the switch.  However, on real machines t</w:t>
+      </w:r>
+      <w:r>
+        <w:t>hese are usually active low</w:t>
       </w:r>
       <w:r>
         <w:t xml:space="preserve"> and are sometimes connected together</w:t>
       </w:r>
       <w:r>
-        <w:t xml:space="preserve"> in a kind of DOT function,  and the following gates are typically set up to expect an active LOW signal</w:t>
+        <w:t xml:space="preserve"> in a kind of DOT function, and the following gates are typically set up to expect an active LOW signal</w:t>
       </w:r>
       <w:r>
         <w:t xml:space="preserve">.  So, to make that work right, these </w:t>
@@ -7039,13 +7026,14 @@
         <w:t>ee above for a special DOT function where two terminals of a rotary switch are joined together in what is entered</w:t>
       </w:r>
       <w:r>
-        <w:t xml:space="preserve"> on the ALD in the </w:t>
-      </w:r>
-      <w:proofErr w:type="spellStart"/>
-      <w:r>
-        <w:t>applicatin</w:t>
-      </w:r>
-      <w:proofErr w:type="spellEnd"/>
+        <w:t xml:space="preserve"> on the ALD in the applicati</w:t>
+      </w:r>
+      <w:r>
+        <w:t>o</w:t>
+      </w:r>
+      <w:r>
+        <w:t>n</w:t>
+      </w:r>
       <w:r>
         <w:t xml:space="preserve"> as a DOT function.  In these cases, the logic function for the DOT function is set to AND.  </w:t>
       </w:r>
@@ -7061,16 +7049,14 @@
         <w:pStyle w:val="ListParagraph"/>
         <w:ind w:left="0"/>
       </w:pPr>
-      <w:proofErr w:type="gramStart"/>
       <w:r>
         <w:t>Th</w:t>
       </w:r>
       <w:r>
-        <w:t>ere  are</w:t>
-      </w:r>
-      <w:proofErr w:type="gramEnd"/>
-      <w:r>
-        <w:t xml:space="preserve"> four</w:t>
+        <w:t xml:space="preserve">ere </w:t>
+      </w:r>
+      <w:r>
+        <w:t>are four</w:t>
       </w:r>
       <w:r>
         <w:t xml:space="preserve"> template files that logic generation uses so that the user can customize things like VHDL library names, test bench termination and template test bench code:</w:t>
@@ -10590,7 +10576,7 @@
 </file>
 
 <file path=customXml/itemProps1.xml><?xml version="1.0" encoding="utf-8"?>
-<ds:datastoreItem xmlns:ds="http://schemas.openxmlformats.org/officeDocument/2006/customXml" ds:itemID="{26500BE0-0782-48FA-83C3-1A3988A86271}">
+<ds:datastoreItem xmlns:ds="http://schemas.openxmlformats.org/officeDocument/2006/customXml" ds:itemID="{795D03B7-705B-43F2-B562-8554508D57F0}">
   <ds:schemaRefs>
     <ds:schemaRef ds:uri="http://schemas.openxmlformats.org/officeDocument/2006/bibliography"/>
   </ds:schemaRefs>

</xml_diff>

<commit_message>
GenerateHDLLogicVHDL, Documentation:  Added code to preferentially use mapPin names of OUTON and OUTOFF on toggle and momentary switches
git-svn-id: svn://localhost/active/IBM1410SMS/trunk@1836 8de05751-f04e-1843-ac3c-a4bcb19ff523
</commit_message>
<xml_diff>
--- a/IBM1410SMS/Documentation.docx
+++ b/IBM1410SMS/Documentation.docx
@@ -6929,7 +6929,10 @@
         </w:numPr>
       </w:pPr>
       <w:r>
-        <w:t xml:space="preserve">“TOG” switches are toggle switches.  They can have two outputs, N, which is presumed to be active HIGH, and T which is presumed to be active LOW.  (An alternative at some future point in time might be to use the </w:t>
+        <w:t>“TOG” switches are toggle switches.  They can have two outputs</w:t>
+      </w:r>
+      <w:r>
+        <w:t xml:space="preserve">.  If there is an active high output, it should either have a </w:t>
       </w:r>
       <w:proofErr w:type="spellStart"/>
       <w:r>
@@ -6937,7 +6940,23 @@
       </w:r>
       <w:proofErr w:type="spellEnd"/>
       <w:r>
-        <w:t xml:space="preserve"> field to identify active high/active low instead of the pin name)</w:t>
+        <w:t xml:space="preserve"> of OUTON or a pin N.  If there is an active low output, it should either have a </w:t>
+      </w:r>
+      <w:proofErr w:type="spellStart"/>
+      <w:r>
+        <w:t>mapPin</w:t>
+      </w:r>
+      <w:proofErr w:type="spellEnd"/>
+      <w:r>
+        <w:t xml:space="preserve"> of OUTOFF or be </w:t>
+      </w:r>
+      <w:proofErr w:type="gramStart"/>
+      <w:r>
+        <w:t>pin</w:t>
+      </w:r>
+      <w:proofErr w:type="gramEnd"/>
+      <w:r>
+        <w:t xml:space="preserve"> T.</w:t>
       </w:r>
     </w:p>
     <w:p>
@@ -6949,6 +6968,9 @@
         </w:numPr>
       </w:pPr>
       <w:r>
+        <w:t xml:space="preserve"> </w:t>
+      </w:r>
+      <w:r>
         <w:t xml:space="preserve">“MOM” </w:t>
       </w:r>
       <w:proofErr w:type="gramStart"/>
@@ -6983,41 +7005,41 @@
         <w:t xml:space="preserve">  Rotary switches are handled as a VHDL bit vect</w:t>
       </w:r>
       <w:r>
-        <w:t>or.  Each pin mus</w:t>
+        <w:t xml:space="preserve">or.  Each pin must have a </w:t>
+      </w:r>
+      <w:proofErr w:type="spellStart"/>
+      <w:r>
+        <w:t>mapPin</w:t>
+      </w:r>
+      <w:proofErr w:type="spellEnd"/>
+      <w:r>
+        <w:t xml:space="preserve"> of the form PIN## where ## is a two digit number.  This identifies the bit in the bit field.  Ordinarily bit 0 is not used and is wasted (it corresponds to the input pin, if any).  In the bit vector a “1” bit is used to indicate the position of the switch.  However, on real machines t</w:t>
+      </w:r>
+      <w:r>
+        <w:t>hese are usually active low</w:t>
+      </w:r>
+      <w:r>
+        <w:t xml:space="preserve"> and are sometimes connected together</w:t>
+      </w:r>
+      <w:r>
+        <w:t xml:space="preserve"> in a kind of DOT function, and the following gates are typically set up to expect an active LOW signal</w:t>
+      </w:r>
+      <w:r>
+        <w:t xml:space="preserve">.  So, to make that work right, these </w:t>
+      </w:r>
+      <w:r>
+        <w:t>get a NOT prefix</w:t>
+      </w:r>
+      <w:r>
+        <w:t xml:space="preserve"> in the generated HDL</w:t>
+      </w:r>
+      <w:r>
+        <w:t xml:space="preserve"> </w:t>
       </w:r>
       <w:bookmarkStart w:id="0" w:name="_GoBack"/>
       <w:bookmarkEnd w:id="0"/>
       <w:r>
-        <w:t xml:space="preserve">t have a </w:t>
-      </w:r>
-      <w:proofErr w:type="spellStart"/>
-      <w:r>
-        <w:t>mapPin</w:t>
-      </w:r>
-      <w:proofErr w:type="spellEnd"/>
-      <w:r>
-        <w:t xml:space="preserve"> of the form PIN## where ## is a two digit number.  This identifies the bit in the bit field.  Ordinarily bit 0 is not used and is wasted (it corresponds to the input pin, if any).  In the bit vector a “1” bit is used to indicate the position of the switch.  However, on real machines t</w:t>
-      </w:r>
-      <w:r>
-        <w:t>hese are usually active low</w:t>
-      </w:r>
-      <w:r>
-        <w:t xml:space="preserve"> and are sometimes connected together</w:t>
-      </w:r>
-      <w:r>
-        <w:t xml:space="preserve"> in a kind of DOT function, and the following gates are typically set up to expect an active LOW signal</w:t>
-      </w:r>
-      <w:r>
-        <w:t xml:space="preserve">.  So, to make that work right, these </w:t>
-      </w:r>
-      <w:r>
-        <w:t>get a NOT prefix</w:t>
-      </w:r>
-      <w:r>
-        <w:t xml:space="preserve"> in the generated HDL</w:t>
-      </w:r>
-      <w:r>
-        <w:t xml:space="preserve"> UNLESS the notes field for the logic block contains the string “ACTIVE HIGH”.  </w:t>
+        <w:t xml:space="preserve">UNLESS the notes field for the logic block contains the string “ACTIVE HIGH”.  </w:t>
       </w:r>
       <w:r>
         <w:t>Also, s</w:t>
@@ -7115,22 +7137,25 @@
       <w:proofErr w:type="spellStart"/>
       <w:proofErr w:type="gramStart"/>
       <w:r>
+        <w:t>TestBenchDeclares.</w:t>
+      </w:r>
+      <w:r>
+        <w:rPr>
+          <w:i/>
+        </w:rPr>
+        <w:t>ext</w:t>
+      </w:r>
+      <w:proofErr w:type="spellEnd"/>
+      <w:r>
+        <w:t xml:space="preserve">  This</w:t>
+      </w:r>
+      <w:proofErr w:type="gramEnd"/>
+      <w:r>
+        <w:t xml:space="preserve"> template file is inserted after the signal declarations and before the “begin” of the architecture the first time a given test bench is generated.  It can be used to </w:t>
+      </w:r>
+      <w:r>
         <w:lastRenderedPageBreak/>
-        <w:t>TestBenchDeclares.</w:t>
-      </w:r>
-      <w:r>
-        <w:rPr>
-          <w:i/>
-        </w:rPr>
-        <w:t>ext</w:t>
-      </w:r>
-      <w:proofErr w:type="spellEnd"/>
-      <w:r>
-        <w:t xml:space="preserve">  This</w:t>
-      </w:r>
-      <w:proofErr w:type="gramEnd"/>
-      <w:r>
-        <w:t xml:space="preserve"> template file is inserted after the signal declarations and before the “begin” of the architecture the first time a given test bench is generated.  It can be used to declare signals and processes to be included in test benches.  If the test bench file already exists, the code is instead copied from the existing test bench.</w:t>
+        <w:t>declare signals and processes to be included in test benches.  If the test bench file already exists, the code is instead copied from the existing test bench.</w:t>
       </w:r>
     </w:p>
     <w:p>
@@ -7410,6 +7435,7 @@
           <w:sz w:val="52"/>
           <w:szCs w:val="52"/>
         </w:rPr>
+        <w:lastRenderedPageBreak/>
         <w:br w:type="page"/>
       </w:r>
     </w:p>
@@ -10576,7 +10602,7 @@
 </file>
 
 <file path=customXml/itemProps1.xml><?xml version="1.0" encoding="utf-8"?>
-<ds:datastoreItem xmlns:ds="http://schemas.openxmlformats.org/officeDocument/2006/customXml" ds:itemID="{795D03B7-705B-43F2-B562-8554508D57F0}">
+<ds:datastoreItem xmlns:ds="http://schemas.openxmlformats.org/officeDocument/2006/customXml" ds:itemID="{BB38C151-B66E-4573-9F28-0F5FC816BF27}">
   <ds:schemaRefs>
     <ds:schemaRef ds:uri="http://schemas.openxmlformats.org/officeDocument/2006/bibliography"/>
   </ds:schemaRefs>

</xml_diff>

<commit_message>
Documentation:  Updated to reflect bus import capability.
git-svn-id: svn://localhost/active/IBM1410SMS/trunk@1847 8de05751-f04e-1843-ac3c-a4bcb19ff523
</commit_message>
<xml_diff>
--- a/IBM1410SMS/Documentation.docx
+++ b/IBM1410SMS/Documentation.docx
@@ -242,6 +242,26 @@
       </w:pPr>
       <w:r>
         <w:t>In April and May 2020 I have been working on various Report classes for error / consistency checking – and they helped me find and fix quite a few inaccuracies in the captured information.</w:t>
+      </w:r>
+    </w:p>
+    <w:p>
+      <w:pPr>
+        <w:pStyle w:val="ListParagraph"/>
+        <w:numPr>
+          <w:ilvl w:val="0"/>
+          <w:numId w:val="7"/>
+        </w:numPr>
+      </w:pPr>
+      <w:r>
+        <w:t xml:space="preserve">In June 2020 I worked on several items, including development of the ability to consolidate a group of related ALD signals (e.g., representing different bits) into a </w:t>
+      </w:r>
+      <w:proofErr w:type="spellStart"/>
+      <w:r>
+        <w:t>std_logic_vector</w:t>
+      </w:r>
+      <w:proofErr w:type="spellEnd"/>
+      <w:r>
+        <w:t>.</w:t>
       </w:r>
     </w:p>
     <w:p>
@@ -6541,6 +6561,26 @@
     <w:p>
       <w:pPr>
         <w:pStyle w:val="ListParagraph"/>
+        <w:numPr>
+          <w:ilvl w:val="0"/>
+          <w:numId w:val="8"/>
+        </w:numPr>
+      </w:pPr>
+      <w:r>
+        <w:t>Bussing of groups of related signals representing bits of a given signal register or bus (</w:t>
+      </w:r>
+      <w:proofErr w:type="spellStart"/>
+      <w:r>
+        <w:t>std_logic_vector</w:t>
+      </w:r>
+      <w:proofErr w:type="spellEnd"/>
+      <w:r>
+        <w:t>)</w:t>
+      </w:r>
+    </w:p>
+    <w:p>
+      <w:pPr>
+        <w:pStyle w:val="ListParagraph"/>
       </w:pPr>
     </w:p>
     <w:p>
@@ -6552,8 +6592,13 @@
         <w:t>Importing of cable interconnection p</w:t>
       </w:r>
       <w:r>
-        <w:t>ages has not yet been completed (or even properly designed in the database.)</w:t>
-      </w:r>
+        <w:t>ages has not</w:t>
+      </w:r>
+      <w:r>
+        <w:t xml:space="preserve"> yet been completed – was done manually.</w:t>
+      </w:r>
+      <w:bookmarkStart w:id="0" w:name="_GoBack"/>
+      <w:bookmarkEnd w:id="0"/>
     </w:p>
     <w:p>
       <w:pPr>
@@ -7034,12 +7079,7 @@
         <w:t xml:space="preserve"> in the generated HDL</w:t>
       </w:r>
       <w:r>
-        <w:t xml:space="preserve"> </w:t>
-      </w:r>
-      <w:bookmarkStart w:id="0" w:name="_GoBack"/>
-      <w:bookmarkEnd w:id="0"/>
-      <w:r>
-        <w:t xml:space="preserve">UNLESS the notes field for the logic block contains the string “ACTIVE HIGH”.  </w:t>
+        <w:t xml:space="preserve"> UNLESS the notes field for the logic block contains the string “ACTIVE HIGH”.  </w:t>
       </w:r>
       <w:r>
         <w:t>Also, s</w:t>
@@ -10602,7 +10642,7 @@
 </file>
 
 <file path=customXml/itemProps1.xml><?xml version="1.0" encoding="utf-8"?>
-<ds:datastoreItem xmlns:ds="http://schemas.openxmlformats.org/officeDocument/2006/customXml" ds:itemID="{BB38C151-B66E-4573-9F28-0F5FC816BF27}">
+<ds:datastoreItem xmlns:ds="http://schemas.openxmlformats.org/officeDocument/2006/customXml" ds:itemID="{6D70920A-0917-457A-8556-CE2E3164CEB1}">
   <ds:schemaRefs>
     <ds:schemaRef ds:uri="http://schemas.openxmlformats.org/officeDocument/2006/bibliography"/>
   </ds:schemaRefs>

</xml_diff>

<commit_message>
GenerateHDL, GenerateHDLLogicVHDL, Documentation: Implement support for single shots.
git-svn-id: svn://localhost/active/IBM1410SMS/trunk@1912 8de05751-f04e-1843-ac3c-a4bcb19ff523
</commit_message>
<xml_diff>
--- a/IBM1410SMS/Documentation.docx
+++ b/IBM1410SMS/Documentation.docx
@@ -3484,7 +3484,13 @@
         <w:t>, Sense (amplifier), OSC (oscillato</w:t>
       </w:r>
       <w:r>
-        <w:t>r), ONE (always logic ‘1’), ZERO</w:t>
+        <w:t>r)</w:t>
+      </w:r>
+      <w:r>
+        <w:t xml:space="preserve"> SS (single shot)</w:t>
+      </w:r>
+      <w:r>
+        <w:t>, ONE (always logic ‘1’), ZERO</w:t>
       </w:r>
       <w:r>
         <w:t xml:space="preserve"> (always logic ‘0’</w:t>
@@ -6597,8 +6603,6 @@
       <w:r>
         <w:t xml:space="preserve"> yet been completed – was done manually.</w:t>
       </w:r>
-      <w:bookmarkStart w:id="0" w:name="_GoBack"/>
-      <w:bookmarkEnd w:id="0"/>
     </w:p>
     <w:p>
       <w:pPr>
@@ -6855,7 +6859,13 @@
         <w:t xml:space="preserve">and </w:t>
       </w:r>
       <w:r>
-        <w:t xml:space="preserve">generate a generic with a parameter FREQUENCY with an integer value in KHz, and include the FPGA_CLK.  This frequency is derived from the TITLE of the logic block that instantiates the SMS oscillator “gate” (e.g. 1.5 MC is 1500 KHz).  It does </w:t>
+        <w:t xml:space="preserve">generate a generic with a parameter FREQUENCY with an integer value in KHz, </w:t>
+      </w:r>
+      <w:r>
+        <w:t xml:space="preserve">a parameter CLOCKPERIOD measured in ns </w:t>
+      </w:r>
+      <w:r>
+        <w:t xml:space="preserve">and include the FPGA_CLK.  This frequency is derived from the TITLE of the logic block that instantiates the SMS oscillator “gate” (e.g. 1.5 MC is 1500 KHz).  It does </w:t>
       </w:r>
       <w:r>
         <w:rPr>
@@ -6875,7 +6885,15 @@
       </w:r>
       <w:proofErr w:type="spellEnd"/>
       <w:r>
-        <w:t>” in table parameters that is used in this calculation.</w:t>
+        <w:t>” in table parameters that is used in this calculation</w:t>
+      </w:r>
+      <w:r>
+        <w:t>, to set the CLOCKPERIOD paramter</w:t>
+      </w:r>
+      <w:bookmarkStart w:id="0" w:name="_GoBack"/>
+      <w:bookmarkEnd w:id="0"/>
+      <w:r>
+        <w:t>.</w:t>
       </w:r>
       <w:r>
         <w:t xml:space="preserve">  If it is not present, a </w:t>
@@ -6934,15 +6952,23 @@
         </w:numPr>
       </w:pPr>
       <w:r>
-        <w:t xml:space="preserve">(Single Shots are not yet supported, but will be supported similarly, though given the possible large time scale </w:t>
-      </w:r>
-      <w:proofErr w:type="gramStart"/>
-      <w:r>
-        <w:t>ranges,</w:t>
-      </w:r>
-      <w:proofErr w:type="gramEnd"/>
-      <w:r>
-        <w:t xml:space="preserve"> they may be generated to depend on a set of frequency dividers to provide tens and hundreds of both micro-second and millisecond timeframes.)</w:t>
+        <w:t>Single shots are set up with gates that are configured with Logic Function “SS” and an HDL Name of “</w:t>
+      </w:r>
+      <w:proofErr w:type="spellStart"/>
+      <w:r>
+        <w:t>SingelShot</w:t>
+      </w:r>
+      <w:proofErr w:type="spellEnd"/>
+      <w:r>
+        <w:t>” and generate a generic with a parameter of PULSETIME with an integer value in ns and a parameter CLOCKPERIOD measured in ns, as with the oscillator.  As with the oscillator, the pulse time is derived from the TITLE of the logic block that instantiates the SMS one shot gate – a number followed by US, USEC, MS or MSEC.  The single shot uses the same parameter “</w:t>
+      </w:r>
+      <w:proofErr w:type="spellStart"/>
+      <w:r>
+        <w:t>fpgaclockperiod</w:t>
+      </w:r>
+      <w:proofErr w:type="spellEnd"/>
+      <w:r>
+        <w:t>” as do oscillators, which is used to set the value of the generic CLOCKPERIOD parameter.</w:t>
       </w:r>
     </w:p>
     <w:p>
@@ -7191,11 +7217,7 @@
       </w:r>
       <w:proofErr w:type="gramEnd"/>
       <w:r>
-        <w:t xml:space="preserve"> template file is inserted after the signal declarations and before the “begin” of the architecture the first time a given test bench is generated.  It can be used to </w:t>
-      </w:r>
-      <w:r>
-        <w:lastRenderedPageBreak/>
-        <w:t>declare signals and processes to be included in test benches.  If the test bench file already exists, the code is instead copied from the existing test bench.</w:t>
+        <w:t xml:space="preserve"> template file is inserted after the signal declarations and before the “begin” of the architecture the first time a given test bench is generated.  It can be used to declare signals and processes to be included in test benches.  If the test bench file already exists, the code is instead copied from the existing test bench.</w:t>
       </w:r>
     </w:p>
     <w:p>
@@ -7440,6 +7462,7 @@
         </w:numPr>
       </w:pPr>
       <w:r>
+        <w:lastRenderedPageBreak/>
         <w:t>Therefore, unlike input bus signals, the bus name is NOT “ripped” to feed to individual sheets in the group, whether as input or output.  Instead, the buffer signal mentioned above is used.</w:t>
       </w:r>
     </w:p>
@@ -7475,7 +7498,6 @@
           <w:sz w:val="52"/>
           <w:szCs w:val="52"/>
         </w:rPr>
-        <w:lastRenderedPageBreak/>
         <w:br w:type="page"/>
       </w:r>
     </w:p>
@@ -10642,7 +10664,7 @@
 </file>
 
 <file path=customXml/itemProps1.xml><?xml version="1.0" encoding="utf-8"?>
-<ds:datastoreItem xmlns:ds="http://schemas.openxmlformats.org/officeDocument/2006/customXml" ds:itemID="{6D70920A-0917-457A-8556-CE2E3164CEB1}">
+<ds:datastoreItem xmlns:ds="http://schemas.openxmlformats.org/officeDocument/2006/customXml" ds:itemID="{1CB93D64-92DF-4DD8-B6FC-300EAA35515F}">
   <ds:schemaRefs>
     <ds:schemaRef ds:uri="http://schemas.openxmlformats.org/officeDocument/2006/bibliography"/>
   </ds:schemaRefs>

</xml_diff>

<commit_message>
GenerateHDL:  Changed to recognized DOT Functions whose inputs are all -C signals, and treat them as electrically "AND" - both inputs must be a more positive (higher) voltage to generate a positive voltage result.
git-svn-id: svn://localhost/active/IBM1410SMS/trunk@1919 8de05751-f04e-1843-ac3c-a4bcb19ff523
</commit_message>
<xml_diff>
--- a/IBM1410SMS/Documentation.docx
+++ b/IBM1410SMS/Documentation.docx
@@ -10,6 +10,8 @@
           <w:sz w:val="52"/>
         </w:rPr>
       </w:pPr>
+      <w:bookmarkStart w:id="0" w:name="_GoBack"/>
+      <w:bookmarkEnd w:id="0"/>
       <w:r>
         <w:rPr>
           <w:b/>
@@ -3379,7 +3381,13 @@
         <w:t xml:space="preserve"> (+S)</w:t>
       </w:r>
       <w:r>
-        <w:t>.  So turning any one transistor on in the gates feeding the DOT function will pull the voltage to 0 – a logical OR.  There are also lots of special IBM logic functions:  D (driver), DLY (delay), R (resistor), CAP (capacitor), IP (power inverter), L (load – usually a diode clamp) and so on.  NOTE:  Currently this table is NOT used to validate the logic function entered on a logic diagram – it is actually a free-form text field.</w:t>
+        <w:t xml:space="preserve">.  So turning any one transistor on in the gates feeding the DOT function will pull the voltage to 0 – a logical OR.  </w:t>
+      </w:r>
+      <w:r>
+        <w:t xml:space="preserve">Non SDTRL DOT Functions are different at times.  </w:t>
+      </w:r>
+      <w:r>
+        <w:t>There are also lots of special IBM logic functions:  D (driver), DLY (delay), R (resistor), CAP (capacitor), IP (power inverter), L (load – usually a diode clamp) and so on.  NOTE:  Currently this table is NOT used to validate the logic function entered on a logic diagram – it is actually a free-form text field.</w:t>
       </w:r>
       <w:r>
         <w:t xml:space="preserve">  Access this dialog via Logic =&gt; IBM Logic Functions.</w:t>
@@ -3395,8 +3403,8 @@
         </w:rPr>
         <w:drawing>
           <wp:inline distT="0" distB="0" distL="0" distR="0" wp14:anchorId="10BC6876" wp14:editId="27003728">
-            <wp:extent cx="3384468" cy="4051106"/>
-            <wp:effectExtent l="0" t="0" r="6985" b="6985"/>
+            <wp:extent cx="3253563" cy="3894417"/>
+            <wp:effectExtent l="0" t="0" r="4445" b="0"/>
             <wp:docPr id="10" name="Picture 10"/>
             <wp:cNvGraphicFramePr>
               <a:graphicFrameLocks xmlns:a="http://schemas.openxmlformats.org/drawingml/2006/main" noChangeAspect="1"/>
@@ -3417,7 +3425,7 @@
                   <pic:spPr>
                     <a:xfrm>
                       <a:off x="0" y="0"/>
-                      <a:ext cx="3386138" cy="4053105"/>
+                      <a:ext cx="3258360" cy="3900159"/>
                     </a:xfrm>
                     <a:prstGeom prst="rect">
                       <a:avLst/>
@@ -5228,7 +5236,7 @@
         <w:t>not</w:t>
       </w:r>
       <w:r>
-        <w:t xml:space="preserve"> expected to be used during HDL generation.</w:t>
+        <w:t xml:space="preserve"> used during HDL generation.</w:t>
       </w:r>
     </w:p>
     <w:p>
@@ -5345,15 +5353,7 @@
         <w:t>sending signals to other sheets) from th</w:t>
       </w:r>
       <w:r>
-        <w:t xml:space="preserve">e Edit DOT function dialog.  The </w:t>
-      </w:r>
-      <w:proofErr w:type="gramStart"/>
-      <w:r>
-        <w:t>resulting  dialog</w:t>
-      </w:r>
-      <w:proofErr w:type="gramEnd"/>
-      <w:r>
-        <w:t xml:space="preserve"> is described later.</w:t>
+        <w:t>e Edit DOT function dialog.  The resulting dialog is described later.</w:t>
       </w:r>
     </w:p>
     <w:p>
@@ -6812,24 +6812,15 @@
         </w:numPr>
       </w:pPr>
       <w:r>
-        <w:t xml:space="preserve">Lamps are generated as output signals of the form </w:t>
+        <w:t xml:space="preserve">It checks for the special case where a DOT function in the ALD is fed ONLY from signals whose names </w:t>
       </w:r>
       <w:proofErr w:type="spellStart"/>
       <w:r>
-        <w:t>LAMP_mmfprcc</w:t>
+        <w:t>begine</w:t>
       </w:r>
       <w:proofErr w:type="spellEnd"/>
       <w:r>
-        <w:t xml:space="preserve"> (e.g., LAMP_15A1A06) on individual pages, and are also recognized as outputs when generating group pages.  This actually requires spinning thru the individual pages’ diagram blocks during generation, but I felt this was preferable to introducing lamps as an output signal which did not appear on the original ALD pages.</w:t>
-      </w:r>
-      <w:r>
-        <w:t xml:space="preserve">  (They are</w:t>
-      </w:r>
-      <w:r>
-        <w:t xml:space="preserve"> then</w:t>
-      </w:r>
-      <w:r>
-        <w:t xml:space="preserve"> also good candidates for setting up as HDL busses – see below)</w:t>
+        <w:t xml:space="preserve"> “-C”.  I am not sure exactly why, but electrically speaking, these function as AND gates (logically as OR gates, though – but using negative voltage as logical one) – both inputs must be at a positive voltage to generate a positive voltage result.</w:t>
       </w:r>
     </w:p>
     <w:p>
@@ -6842,69 +6833,24 @@
       </w:pPr>
       <w:r>
         <w:lastRenderedPageBreak/>
-        <w:t>Oscillators are set up with gates</w:t>
-      </w:r>
-      <w:r>
-        <w:t xml:space="preserve"> that are configured with a Logic Function of Special and an </w:t>
+        <w:t xml:space="preserve">Lamps are generated as output signals of the form </w:t>
       </w:r>
       <w:proofErr w:type="spellStart"/>
       <w:r>
-        <w:t>HDLName</w:t>
+        <w:t>LAMP_mmfprcc</w:t>
       </w:r>
       <w:proofErr w:type="spellEnd"/>
       <w:r>
-        <w:t xml:space="preserve"> of Oscillator </w:t>
-      </w:r>
-      <w:r>
-        <w:t xml:space="preserve">and </w:t>
-      </w:r>
-      <w:r>
-        <w:t xml:space="preserve">generate a generic with a parameter FREQUENCY with an integer value in KHz, </w:t>
-      </w:r>
-      <w:r>
-        <w:t xml:space="preserve">a parameter CLOCKPERIOD measured in ns </w:t>
-      </w:r>
-      <w:r>
-        <w:t xml:space="preserve">and include the FPGA_CLK.  This frequency is derived from the TITLE of the logic block that instantiates the SMS oscillator “gate” (e.g. 1.5 MC is 1500 KHz).  It does </w:t>
-      </w:r>
-      <w:r>
-        <w:rPr>
-          <w:u w:val="single"/>
-        </w:rPr>
-        <w:t>not</w:t>
-      </w:r>
-      <w:r>
-        <w:t xml:space="preserve"> use the component value in the gate because that is fixed for that gate.</w:t>
-      </w:r>
-      <w:r>
-        <w:t xml:space="preserve">  There is a parameter “</w:t>
-      </w:r>
-      <w:proofErr w:type="spellStart"/>
-      <w:r>
-        <w:t>fpgaclockperiod</w:t>
-      </w:r>
-      <w:proofErr w:type="spellEnd"/>
-      <w:r>
-        <w:t>” in table parameters that is used in this calculation</w:t>
-      </w:r>
-      <w:r>
-        <w:t>, to set the CLOCKPERIOD paramter</w:t>
-      </w:r>
-      <w:bookmarkStart w:id="0" w:name="_GoBack"/>
-      <w:bookmarkEnd w:id="0"/>
-      <w:r>
-        <w:t>.</w:t>
-      </w:r>
-      <w:r>
-        <w:t xml:space="preserve">  If it is not present, a </w:t>
-      </w:r>
-      <w:proofErr w:type="gramStart"/>
-      <w:r>
-        <w:t>100Mhz</w:t>
-      </w:r>
-      <w:proofErr w:type="gramEnd"/>
-      <w:r>
-        <w:t xml:space="preserve"> clock (10ns period) is assumed.</w:t>
+        <w:t xml:space="preserve"> (e.g., LAMP_15A1A06) on individual pages, and are also recognized as outputs when generating group pages.  This actually requires spinning thru the individual pages’ diagram blocks during generation, but I felt this was preferable to introducing lamps as an output signal which did not appear on the original ALD pages.</w:t>
+      </w:r>
+      <w:r>
+        <w:t xml:space="preserve">  (They are</w:t>
+      </w:r>
+      <w:r>
+        <w:t xml:space="preserve"> then</w:t>
+      </w:r>
+      <w:r>
+        <w:t xml:space="preserve"> also good candidates for setting up as HDL busses – see below)</w:t>
       </w:r>
     </w:p>
     <w:p>
@@ -6916,7 +6862,10 @@
         </w:numPr>
       </w:pPr>
       <w:r>
-        <w:t xml:space="preserve">Delay lines are set up with gates that are configured with a Logic Function of Special and an </w:t>
+        <w:t>Oscillators are set up with gates</w:t>
+      </w:r>
+      <w:r>
+        <w:t xml:space="preserve"> that are configured with a Logic Function of Special and an </w:t>
       </w:r>
       <w:proofErr w:type="spellStart"/>
       <w:r>
@@ -6924,23 +6873,56 @@
       </w:r>
       <w:proofErr w:type="spellEnd"/>
       <w:r>
-        <w:t xml:space="preserve"> of </w:t>
+        <w:t xml:space="preserve"> of Oscillator </w:t>
+      </w:r>
+      <w:r>
+        <w:t xml:space="preserve">and </w:t>
+      </w:r>
+      <w:r>
+        <w:t xml:space="preserve">generate a generic with a parameter FREQUENCY with an integer value in KHz, </w:t>
+      </w:r>
+      <w:r>
+        <w:t xml:space="preserve">a parameter CLOCKPERIOD measured in ns </w:t>
+      </w:r>
+      <w:r>
+        <w:t xml:space="preserve">and include the FPGA_CLK.  This frequency is derived from the TITLE of the logic block that instantiates the SMS oscillator “gate” (e.g. 1.5 MC is 1500 KHz).  It does </w:t>
+      </w:r>
+      <w:r>
+        <w:rPr>
+          <w:u w:val="single"/>
+        </w:rPr>
+        <w:t>not</w:t>
+      </w:r>
+      <w:r>
+        <w:t xml:space="preserve"> use the component value in the gate because that is fixed for that gate.</w:t>
+      </w:r>
+      <w:r>
+        <w:t xml:space="preserve">  There is a parameter “</w:t>
       </w:r>
       <w:proofErr w:type="spellStart"/>
       <w:r>
-        <w:t>ShiftRegister</w:t>
+        <w:t>fpgaclockperiod</w:t>
       </w:r>
       <w:proofErr w:type="spellEnd"/>
       <w:r>
-        <w:t xml:space="preserve"> or </w:t>
-      </w:r>
-      <w:proofErr w:type="spellStart"/>
-      <w:r>
-        <w:t>InvShiftRegister</w:t>
-      </w:r>
-      <w:proofErr w:type="spellEnd"/>
-      <w:r>
-        <w:t xml:space="preserve"> (the latter being those with inverted outputs).  The time can be specified in “ns” or “us” in the logic block title.  If the HDL generation cannot figure out the time, it issues a message and sets the delay to 0.  [On the IBM 1410 I think that these only appear in two places: in the clock generation circuit on the first page, where no delay is needed, and in the memory circuits which probably won’t be used.]</w:t>
+        <w:t>” in table parameters that is used in this calculation</w:t>
+      </w:r>
+      <w:r>
+        <w:t>, to set the CLOCKPERIOD paramter</w:t>
+      </w:r>
+      <w:r>
+        <w:t>.</w:t>
+      </w:r>
+      <w:r>
+        <w:t xml:space="preserve">  If it is not present, a </w:t>
+      </w:r>
+      <w:proofErr w:type="gramStart"/>
+      <w:r>
+        <w:t>100Mhz</w:t>
+      </w:r>
+      <w:proofErr w:type="gramEnd"/>
+      <w:r>
+        <w:t xml:space="preserve"> clock (10ns period) is assumed.</w:t>
       </w:r>
     </w:p>
     <w:p>
@@ -6952,23 +6934,31 @@
         </w:numPr>
       </w:pPr>
       <w:r>
-        <w:t>Single shots are set up with gates that are configured with Logic Function “SS” and an HDL Name of “</w:t>
+        <w:t xml:space="preserve">Delay lines are set up with gates that are configured with a Logic Function of Special and an </w:t>
       </w:r>
       <w:proofErr w:type="spellStart"/>
       <w:r>
-        <w:t>SingelShot</w:t>
+        <w:t>HDLName</w:t>
       </w:r>
       <w:proofErr w:type="spellEnd"/>
       <w:r>
-        <w:t>” and generate a generic with a parameter of PULSETIME with an integer value in ns and a parameter CLOCKPERIOD measured in ns, as with the oscillator.  As with the oscillator, the pulse time is derived from the TITLE of the logic block that instantiates the SMS one shot gate – a number followed by US, USEC, MS or MSEC.  The single shot uses the same parameter “</w:t>
+        <w:t xml:space="preserve"> of </w:t>
       </w:r>
       <w:proofErr w:type="spellStart"/>
       <w:r>
-        <w:t>fpgaclockperiod</w:t>
+        <w:t>ShiftRegister</w:t>
       </w:r>
       <w:proofErr w:type="spellEnd"/>
       <w:r>
-        <w:t>” as do oscillators, which is used to set the value of the generic CLOCKPERIOD parameter.</w:t>
+        <w:t xml:space="preserve"> or </w:t>
+      </w:r>
+      <w:proofErr w:type="spellStart"/>
+      <w:r>
+        <w:t>InvShiftRegister</w:t>
+      </w:r>
+      <w:proofErr w:type="spellEnd"/>
+      <w:r>
+        <w:t xml:space="preserve"> (the latter being those with inverted outputs).  The time can be specified in “ns” or “us” in the logic block title.  If the HDL generation cannot figure out the time, it issues a message and sets the delay to 0.  [On the IBM 1410 I think that these only appear in two places: in the clock generation circuit on the first page, where no delay is needed, and in the memory circuits which probably won’t be used.]</w:t>
       </w:r>
     </w:p>
     <w:p>
@@ -6980,6 +6970,34 @@
         </w:numPr>
       </w:pPr>
       <w:r>
+        <w:t>Single shots are set up with gates that are configured with Logic Function “SS” and an HDL Name of “</w:t>
+      </w:r>
+      <w:proofErr w:type="spellStart"/>
+      <w:r>
+        <w:t>SingelShot</w:t>
+      </w:r>
+      <w:proofErr w:type="spellEnd"/>
+      <w:r>
+        <w:t>” and generate a generic with a parameter of PULSETIME with an integer value in ns and a parameter CLOCKPERIOD measured in ns, as with the oscillator.  As with the oscillator, the pulse time is derived from the TITLE of the logic block that instantiates the SMS one shot gate – a number followed by US, USEC, MS or MSEC.  The single shot uses the same parameter “</w:t>
+      </w:r>
+      <w:proofErr w:type="spellStart"/>
+      <w:r>
+        <w:t>fpgaclockperiod</w:t>
+      </w:r>
+      <w:proofErr w:type="spellEnd"/>
+      <w:r>
+        <w:t>” as do oscillators, which is used to set the value of the generic CLOCKPERIOD parameter.</w:t>
+      </w:r>
+    </w:p>
+    <w:p>
+      <w:pPr>
+        <w:pStyle w:val="ListParagraph"/>
+        <w:numPr>
+          <w:ilvl w:val="0"/>
+          <w:numId w:val="17"/>
+        </w:numPr>
+      </w:pPr>
+      <w:r>
         <w:t xml:space="preserve">Switches come in different types.  They are recognized by the Logic Block SYMBOL.  All are assumed to be coming in from the outside as active high, even </w:t>
       </w:r>
       <w:proofErr w:type="gramStart"/>
@@ -7111,7 +7129,11 @@
         <w:t>Also, s</w:t>
       </w:r>
       <w:r>
-        <w:t>ee above for a special DOT function where two terminals of a rotary switch are joined together in what is entered</w:t>
+        <w:t xml:space="preserve">ee above for a special DOT function where two terminals of a rotary </w:t>
+      </w:r>
+      <w:r>
+        <w:lastRenderedPageBreak/>
+        <w:t>switch are joined together in what is entered</w:t>
       </w:r>
       <w:r>
         <w:t xml:space="preserve"> on the ALD in the applicati</w:t>
@@ -7426,6 +7448,7 @@
         </w:numPr>
       </w:pPr>
       <w:r>
+        <w:lastRenderedPageBreak/>
         <w:t>In the Port declaration for the group, the bus name is used as an output.</w:t>
       </w:r>
     </w:p>
@@ -7462,7 +7485,6 @@
         </w:numPr>
       </w:pPr>
       <w:r>
-        <w:lastRenderedPageBreak/>
         <w:t>Therefore, unlike input bus signals, the bus name is NOT “ripped” to feed to individual sheets in the group, whether as input or output.  Instead, the buffer signal mentioned above is used.</w:t>
       </w:r>
     </w:p>
@@ -10664,7 +10686,7 @@
 </file>
 
 <file path=customXml/itemProps1.xml><?xml version="1.0" encoding="utf-8"?>
-<ds:datastoreItem xmlns:ds="http://schemas.openxmlformats.org/officeDocument/2006/customXml" ds:itemID="{1CB93D64-92DF-4DD8-B6FC-300EAA35515F}">
+<ds:datastoreItem xmlns:ds="http://schemas.openxmlformats.org/officeDocument/2006/customXml" ds:itemID="{3D5FE634-4DDB-4EE6-8203-A50755E68E5D}">
   <ds:schemaRefs>
     <ds:schemaRef ds:uri="http://schemas.openxmlformats.org/officeDocument/2006/bibliography"/>
   </ds:schemaRefs>

</xml_diff>

<commit_message>
GenerateHDL, GenerateHDLLogicVHDL, GenerateGroupHDL and Documentation: Support for Relays (there are two in the entire set of IBM 1410 ALDs)
git-svn-id: svn://localhost/active/IBM1410SMS/trunk@1925 8de05751-f04e-1843-ac3c-a4bcb19ff523
</commit_message>
<xml_diff>
--- a/IBM1410SMS/Documentation.docx
+++ b/IBM1410SMS/Documentation.docx
@@ -10,8 +10,6 @@
           <w:sz w:val="52"/>
         </w:rPr>
       </w:pPr>
-      <w:bookmarkStart w:id="0" w:name="_GoBack"/>
-      <w:bookmarkEnd w:id="0"/>
       <w:r>
         <w:rPr>
           <w:b/>
@@ -3483,7 +3481,13 @@
     </w:p>
     <w:p>
       <w:r>
-        <w:t>Because at some point the plan is to generate a representation of a machine from the ALD diagrams, I defined another logic function that I call the “Standard Logic Function”.  These are the more familiar kinds of logic:  NAND, NOR, NOT as well as a plethora of special ones (DELAY, EQUAL (for driver circuits that don’t invert), Resistor, Capacitor, Trigger</w:t>
+        <w:t>Because at some point the plan is to generate a representation of a machine from the ALD diagrams, I defined another logic function that I call the “Standard Logic Function”.  These are the more familiar kinds of logic:  NAND, NOR, NOT as wel</w:t>
+      </w:r>
+      <w:r>
+        <w:t xml:space="preserve">l as a plethora of special ones: </w:t>
+      </w:r>
+      <w:r>
+        <w:t>DELAY, EQUAL (for driver circuits that don’t invert), Resistor, Capacitor, Trigger</w:t>
       </w:r>
       <w:r>
         <w:t xml:space="preserve"> (a flip flop)</w:t>
@@ -3516,7 +3520,12 @@
         <w:t xml:space="preserve">“special” (which would require specific code in the application to  generate HDL) </w:t>
       </w:r>
       <w:r>
-        <w:t>and so on.   These ARE used by the application.  When an ALD logic block is defined to the application, the application requires the selection of a “Gate” (a circuit card gate, not to be confused with the machine gate, described earlier) which is associated with the card type and the particular pins used for that logic block by IBM.  Each Gate, in turn, has associated with it one of the Standard Logic Functions (which is visible when the gate is selected in the application).  The circuit card gate definition (described later) requires selection of one of these Standard Logic Functions when it is edited.  The Standard Logic Function</w:t>
+        <w:t>and so on.   These ARE used by the application.  When an ALD logic block is define</w:t>
+      </w:r>
+      <w:bookmarkStart w:id="0" w:name="_GoBack"/>
+      <w:bookmarkEnd w:id="0"/>
+      <w:r>
+        <w:t>d to the application, the application requires the selection of a “Gate” (a circuit card gate, not to be confused with the machine gate, described earlier) which is associated with the card type and the particular pins used for that logic block by IBM.  Each Gate, in turn, has associated with it one of the Standard Logic Functions (which is visible when the gate is selected in the application).  The circuit card gate definition (described later) requires selection of one of these Standard Logic Functions when it is edited.  The Standard Logic Function</w:t>
       </w:r>
       <w:r>
         <w:t xml:space="preserve"> for a particular circuit card gate</w:t>
@@ -3748,7 +3757,13 @@
     </w:p>
     <w:p>
       <w:r>
-        <w:t>The next column is the “negative” logic function, as might appear on IBM ALD diagram pages.  If the positive logic function is +”A”, then this will be “-O”, and if the positive logic function is “+O” then this will be “+A”.  In other cases, like “I” (for inverter) or “DE” (for delay) it will be the same as the “positive” logic function.  It is not actually used in the application.</w:t>
+        <w:t>The next column is the “negative” logic function, as might appear on IBM ALD diagram pages.  If the positive logic function is +”A”, then this will be “-O”, and if the positive logic function is “+O” then this will be “+A”.  In other cases, like “I” (for inverter) or “DE”</w:t>
+      </w:r>
+      <w:r>
+        <w:t xml:space="preserve"> or “DLY”</w:t>
+      </w:r>
+      <w:r>
+        <w:t xml:space="preserve"> (for delay) it will be the same as the “positive” logic function.  It is not actually used in the application.</w:t>
       </w:r>
     </w:p>
     <w:p>
@@ -6958,7 +6973,10 @@
       </w:r>
       <w:proofErr w:type="spellEnd"/>
       <w:r>
-        <w:t xml:space="preserve"> (the latter being those with inverted outputs).  The time can be specified in “ns” or “us” in the logic block title.  If the HDL generation cannot figure out the time, it issues a message and sets the delay to 0.  [On the IBM 1410 I think that these only appear in two places: in the clock generation circuit on the first page, where no delay is needed, and in the memory circuits which probably won’t be used.]</w:t>
+        <w:t xml:space="preserve"> (the latter being those with inverted outputs).  The time can be specified in “ns” or “us” in the logic block title.  If the HDL generation cannot figure out the time, it issues a message and sets the delay to 0.  [On the IBM 1410 I think that these only appear in two places: in the clock generation circuit on the first page, where no delay is needed, and in the memory circuit</w:t>
+      </w:r>
+      <w:r>
+        <w:t>s which probably won’t be used.  However, I also added one on page 12.65.01.1, where originally a capacitor was used to delay a signal during the power on/ computer reset sequencing.]</w:t>
       </w:r>
     </w:p>
     <w:p>
@@ -6998,15 +7016,16 @@
         </w:numPr>
       </w:pPr>
       <w:r>
-        <w:t xml:space="preserve">Switches come in different types.  They are recognized by the Logic Block SYMBOL.  All are assumed to be coming in from the outside as active high, even </w:t>
-      </w:r>
-      <w:proofErr w:type="gramStart"/>
-      <w:r>
-        <w:t>if  the</w:t>
-      </w:r>
-      <w:proofErr w:type="gramEnd"/>
-      <w:r>
-        <w:t xml:space="preserve"> original switch was not.</w:t>
+        <w:t>Switches come in different types.  They are recognized by the Logic Block SYMBOL.  All are assumed to be coming in from the outside as active high, even if the original switch was not.</w:t>
+      </w:r>
+      <w:r>
+        <w:t xml:space="preserve">  </w:t>
+      </w:r>
+      <w:r>
+        <w:rPr>
+          <w:i/>
+        </w:rPr>
+        <w:t>NOTE:  If a TOG, MOM or REL switch connects  to more than two outputs, there will be a warning message to double check the switch outputs, just in case.  Also, for TOG, MOM and REL switches, the code takes pains to not output the logic assignment to a given pin more than once.  This could also be done for ROT switches, but currently this is not done.</w:t>
       </w:r>
     </w:p>
     <w:p>
@@ -7045,7 +7064,10 @@
       </w:r>
       <w:proofErr w:type="gramEnd"/>
       <w:r>
-        <w:t xml:space="preserve"> T.</w:t>
+        <w:t xml:space="preserve"> T</w:t>
+      </w:r>
+      <w:r>
+        <w:t xml:space="preserve">. </w:t>
       </w:r>
     </w:p>
     <w:p>
@@ -7070,6 +7092,9 @@
       <w:r>
         <w:t xml:space="preserve"> momentary switches, and are handled the same as toggle switches.</w:t>
       </w:r>
+      <w:r>
+        <w:t xml:space="preserve">  Note that any timing that might result from an attached RC network in the ALD is expected to be handled by whatever is feeding the switch signal.</w:t>
+      </w:r>
     </w:p>
     <w:p>
       <w:pPr>
@@ -7080,6 +7105,19 @@
         </w:numPr>
       </w:pPr>
       <w:r>
+        <w:lastRenderedPageBreak/>
+        <w:t>“REL” are momentary relay switches.  These are like MOM switches, except that they default to active low (i.e., OUTON (typically pin N) is negative going on activation).</w:t>
+      </w:r>
+    </w:p>
+    <w:p>
+      <w:pPr>
+        <w:pStyle w:val="ListParagraph"/>
+        <w:numPr>
+          <w:ilvl w:val="1"/>
+          <w:numId w:val="17"/>
+        </w:numPr>
+      </w:pPr>
+      <w:r>
         <w:t xml:space="preserve">“ROT” </w:t>
       </w:r>
       <w:proofErr w:type="gramStart"/>
@@ -7129,11 +7167,7 @@
         <w:t>Also, s</w:t>
       </w:r>
       <w:r>
-        <w:t xml:space="preserve">ee above for a special DOT function where two terminals of a rotary </w:t>
-      </w:r>
-      <w:r>
-        <w:lastRenderedPageBreak/>
-        <w:t>switch are joined together in what is entered</w:t>
+        <w:t>ee above for a special DOT function where two terminals of a rotary switch are joined together in what is entered</w:t>
       </w:r>
       <w:r>
         <w:t xml:space="preserve"> on the ALD in the applicati</w:t>
@@ -7342,7 +7376,11 @@
       </w:r>
       <w:proofErr w:type="spellEnd"/>
       <w:r>
-        <w:t xml:space="preserve"> table in the database, it will be recognized as a bussed signal in the HDL.  Bussed signals are set up such that the lowest bit defined in the </w:t>
+        <w:t xml:space="preserve"> table in the database, it will be recognized as a bussed signal in the HDL.  Bussed signals are </w:t>
+      </w:r>
+      <w:r>
+        <w:lastRenderedPageBreak/>
+        <w:t xml:space="preserve">set up such that the lowest bit defined in the </w:t>
       </w:r>
       <w:proofErr w:type="spellStart"/>
       <w:r>
@@ -7448,7 +7486,6 @@
         </w:numPr>
       </w:pPr>
       <w:r>
-        <w:lastRenderedPageBreak/>
         <w:t>In the Port declaration for the group, the bus name is used as an output.</w:t>
       </w:r>
     </w:p>
@@ -10686,7 +10723,7 @@
 </file>
 
 <file path=customXml/itemProps1.xml><?xml version="1.0" encoding="utf-8"?>
-<ds:datastoreItem xmlns:ds="http://schemas.openxmlformats.org/officeDocument/2006/customXml" ds:itemID="{3D5FE634-4DDB-4EE6-8203-A50755E68E5D}">
+<ds:datastoreItem xmlns:ds="http://schemas.openxmlformats.org/officeDocument/2006/customXml" ds:itemID="{9BFBFF85-D16C-4FDD-808E-6769EDBBB446}">
   <ds:schemaRefs>
     <ds:schemaRef ds:uri="http://schemas.openxmlformats.org/officeDocument/2006/bibliography"/>
   </ds:schemaRefs>

</xml_diff>

<commit_message>
GenerateGroupHDL, GenerateGroupHDLLogicVHDL, Documentation:  Improved group generation to handle bussed signals with unused "gap" bits.
git-svn-id: svn://localhost/active/IBM1410SMS/trunk@1935 8de05751-f04e-1843-ac3c-a4bcb19ff523
</commit_message>
<xml_diff>
--- a/IBM1410SMS/Documentation.docx
+++ b/IBM1410SMS/Documentation.docx
@@ -3520,12 +3520,7 @@
         <w:t xml:space="preserve">“special” (which would require specific code in the application to  generate HDL) </w:t>
       </w:r>
       <w:r>
-        <w:t>and so on.   These ARE used by the application.  When an ALD logic block is define</w:t>
-      </w:r>
-      <w:bookmarkStart w:id="0" w:name="_GoBack"/>
-      <w:bookmarkEnd w:id="0"/>
-      <w:r>
-        <w:t>d to the application, the application requires the selection of a “Gate” (a circuit card gate, not to be confused with the machine gate, described earlier) which is associated with the card type and the particular pins used for that logic block by IBM.  Each Gate, in turn, has associated with it one of the Standard Logic Functions (which is visible when the gate is selected in the application).  The circuit card gate definition (described later) requires selection of one of these Standard Logic Functions when it is edited.  The Standard Logic Function</w:t>
+        <w:t>and so on.   These ARE used by the application.  When an ALD logic block is defined to the application, the application requires the selection of a “Gate” (a circuit card gate, not to be confused with the machine gate, described earlier) which is associated with the card type and the particular pins used for that logic block by IBM.  Each Gate, in turn, has associated with it one of the Standard Logic Functions (which is visible when the gate is selected in the application).  The circuit card gate definition (described later) requires selection of one of these Standard Logic Functions when it is edited.  The Standard Logic Function</w:t>
       </w:r>
       <w:r>
         <w:t xml:space="preserve"> for a particular circuit card gate</w:t>
@@ -7462,7 +7457,13 @@
         <w:t>outputs</w:t>
       </w:r>
       <w:r>
-        <w:t xml:space="preserve"> things are more complicated.   If all of the bits of the bus are not present as outputs among the grouped sheets, then the bus is not used or generated</w:t>
+        <w:t xml:space="preserve"> things are more complicated.   If all of the bits of the bus </w:t>
+      </w:r>
+      <w:r>
+        <w:t xml:space="preserve">defined in the database </w:t>
+      </w:r>
+      <w:r>
+        <w:t>are not present as outputs among the grouped sheets, then the bus is not used or generated</w:t>
       </w:r>
       <w:r>
         <w:t>, and generation for the group proceeds as if the signal were not bussed</w:t>
@@ -7474,7 +7475,15 @@
         <w:t xml:space="preserve"> and ONLY if</w:t>
       </w:r>
       <w:r>
-        <w:t xml:space="preserve"> ALL of the bits are present as outputs in the grouped sheets, then several things happen:</w:t>
+        <w:t xml:space="preserve"> ALL of the bits</w:t>
+      </w:r>
+      <w:r>
+        <w:t xml:space="preserve"> defined in the database</w:t>
+      </w:r>
+      <w:bookmarkStart w:id="0" w:name="_GoBack"/>
+      <w:bookmarkEnd w:id="0"/>
+      <w:r>
+        <w:t xml:space="preserve"> are present as outputs in the grouped sheets, then several things happen:</w:t>
       </w:r>
     </w:p>
     <w:p>
@@ -7523,6 +7532,18 @@
       </w:pPr>
       <w:r>
         <w:t>Therefore, unlike input bus signals, the bus name is NOT “ripped” to feed to individual sheets in the group, whether as input or output.  Instead, the buffer signal mentioned above is used.</w:t>
+      </w:r>
+    </w:p>
+    <w:p>
+      <w:pPr>
+        <w:pStyle w:val="ListParagraph"/>
+        <w:numPr>
+          <w:ilvl w:val="0"/>
+          <w:numId w:val="18"/>
+        </w:numPr>
+      </w:pPr>
+      <w:r>
+        <w:t>If the bus definition in the database “skips” bits (e.g., the IBM 1410 Operation Register does not contain a Word Mark bit – bit 6), then the aggregate assignment will include a ‘0’ for the “missing” bits.</w:t>
       </w:r>
     </w:p>
     <w:p>
@@ -10723,7 +10744,7 @@
 </file>
 
 <file path=customXml/itemProps1.xml><?xml version="1.0" encoding="utf-8"?>
-<ds:datastoreItem xmlns:ds="http://schemas.openxmlformats.org/officeDocument/2006/customXml" ds:itemID="{9BFBFF85-D16C-4FDD-808E-6769EDBBB446}">
+<ds:datastoreItem xmlns:ds="http://schemas.openxmlformats.org/officeDocument/2006/customXml" ds:itemID="{D2F75665-A85F-429C-AEDE-308785D76E94}">
   <ds:schemaRefs>
     <ds:schemaRef ds:uri="http://schemas.openxmlformats.org/officeDocument/2006/bibliography"/>
   </ds:schemaRefs>

</xml_diff>

<commit_message>
GenerateHDL, GenerateHDLLogic, GenerateHDLLogicVHDL, GenerateGroupHDL, Documentation:  Added handling for special signals "LOGIC ZERO" and "LOGIC ONE"
git-svn-id: svn://localhost/active/IBM1410SMS/trunk@2030 8de05751-f04e-1843-ac3c-a4bcb19ff523
</commit_message>
<xml_diff>
--- a/IBM1410SMS/Documentation.docx
+++ b/IBM1410SMS/Documentation.docx
@@ -4551,6 +4551,32 @@
     </w:p>
     <w:p>
       <w:r>
+        <w:t xml:space="preserve">There are also two </w:t>
+      </w:r>
+      <w:r>
+        <w:rPr>
+          <w:b/>
+        </w:rPr>
+        <w:t>special signal names: “LOGIC ONE” and “LOGIC ZERO”</w:t>
+      </w:r>
+      <w:r>
+        <w:t xml:space="preserve">.  (Note the embedded space.)  These are used (especially logic 0) when a connection to a gate is made to pin J (for logic one or +S) or M (for logic zero or -S).  Most of the gates just ignore unconnected pins.  A few that cannot (like triggers) will assume that an unconnected pin is logic 1, but if a logic zero is needed for a trigger input on an ALD, then the special “LOGIC ZERO” signal </w:t>
+      </w:r>
+      <w:r>
+        <w:rPr>
+          <w:i/>
+        </w:rPr>
+        <w:t>must</w:t>
+      </w:r>
+      <w:r>
+        <w:t xml:space="preserve"> be used.  I entered them as normal input signals, originating from page “00.00.00.0” – but any other page you might like to use would be fine.</w:t>
+      </w:r>
+      <w:r>
+        <w:t xml:space="preserve">  These signals are also discarded when generating page group HDL.</w:t>
+      </w:r>
+    </w:p>
+    <w:p>
+      <w:r>
         <w:t xml:space="preserve">When a </w:t>
       </w:r>
       <w:r>
@@ -4584,7 +4610,11 @@
       </w:r>
       <w:proofErr w:type="spellEnd"/>
       <w:r>
-        <w:t>.  The Pin part of the connection is always checked.  There is a report, the Edge Connection Check report for checking the consistency of these entries among all of the pages for a machine, and also against the connections identified on cable/edge connection pages.</w:t>
+        <w:t xml:space="preserve">.  The Pin part of the connection is always checked.  There </w:t>
+      </w:r>
+      <w:r>
+        <w:lastRenderedPageBreak/>
+        <w:t>is a report, the Edge Connection Check report for checking the consistency of these entries among all of the pages for a machine, and also against the connections identified on cable/edge connection pages.</w:t>
       </w:r>
       <w:r>
         <w:t xml:space="preserve"> </w:t>
@@ -4611,7 +4641,6 @@
         <w:rPr>
           <w:noProof/>
         </w:rPr>
-        <w:lastRenderedPageBreak/>
         <w:drawing>
           <wp:inline distT="0" distB="0" distL="0" distR="0" wp14:anchorId="69853732" wp14:editId="389C1B03">
             <wp:extent cx="5263116" cy="4626594"/>
@@ -4665,6 +4694,7 @@
         <w:rPr>
           <w:noProof/>
         </w:rPr>
+        <w:lastRenderedPageBreak/>
         <w:drawing>
           <wp:inline distT="0" distB="0" distL="0" distR="0" wp14:anchorId="3632BE46" wp14:editId="21B5DAD7">
             <wp:extent cx="5545777" cy="2663277"/>
@@ -4720,7 +4750,6 @@
           <w:sz w:val="52"/>
           <w:szCs w:val="52"/>
         </w:rPr>
-        <w:lastRenderedPageBreak/>
         <w:t>Editing the ALD Diagram</w:t>
       </w:r>
     </w:p>
@@ -5212,6 +5241,9 @@
       <w:r>
         <w:t>connections from or to signals identified on the edges of this ALD diagram page, in which case the third column identifies the other sheet upon which this signal originates or to which this signal is sent, and the last column contains the row and signal name.</w:t>
       </w:r>
+      <w:r>
+        <w:t xml:space="preserve">  (See below for a note on a couple of special signal names.)</w:t>
+      </w:r>
     </w:p>
     <w:p>
       <w:pPr>
@@ -5257,6 +5289,7 @@
         <w:t xml:space="preserve"> first actual data column.  A new connection is added by clicking the Add Input button or the Add Output button.</w:t>
       </w:r>
     </w:p>
+    <w:p/>
     <w:p>
       <w:pPr>
         <w:jc w:val="center"/>
@@ -5572,7 +5605,29 @@
         <w:t>For an output connection to an Edge, the dialog is similar, except specifying an output signal on the right hand side of the original IBM ALD diagram page.</w:t>
       </w:r>
     </w:p>
-    <w:p/>
+    <w:p>
+      <w:r>
+        <w:t xml:space="preserve">There are two </w:t>
+      </w:r>
+      <w:r>
+        <w:rPr>
+          <w:b/>
+        </w:rPr>
+        <w:t>special signal names: “LOGIC ONE” and “LOGIC ZERO”</w:t>
+      </w:r>
+      <w:r>
+        <w:t xml:space="preserve">.  (Note the embedded space.)  These are used (especially logic 0) when a connection to a gate is made to pin J (for logic one or +S) or M (for logic zero or -S).  Most of the gates just ignore unconnected pins.  A few that cannot (like triggers) will assume that an unconnected pin is logic 1, but if a logic zero is needed for a trigger input on an ALD, then the special “LOGIC ZERO” signal </w:t>
+      </w:r>
+      <w:r>
+        <w:rPr>
+          <w:i/>
+        </w:rPr>
+        <w:t>must</w:t>
+      </w:r>
+      <w:r>
+        <w:t xml:space="preserve"> be used.  I entered them as normal input signals, originating from page “00.00.00.0” – but any other page you might like to use would be fine.</w:t>
+      </w:r>
+    </w:p>
     <w:p>
       <w:pPr>
         <w:jc w:val="center"/>
@@ -7180,6 +7235,30 @@
     <w:p>
       <w:pPr>
         <w:pStyle w:val="ListParagraph"/>
+        <w:numPr>
+          <w:ilvl w:val="0"/>
+          <w:numId w:val="17"/>
+        </w:numPr>
+      </w:pPr>
+      <w:r>
+        <w:t xml:space="preserve">There are two </w:t>
+      </w:r>
+      <w:r>
+        <w:rPr>
+          <w:b/>
+        </w:rPr>
+        <w:t>special signal names: “LOGIC ONE” and “LOGIC ZERO”</w:t>
+      </w:r>
+      <w:r>
+        <w:t>.  (Note the embedded space.)  These are used (especially logic 0) when a connection to a gate is made to pin J (for logic one or +S) or M (for logic zero or -S), as described above.  These are translated into the appropriate literals (for a given HDL) and removed so they don’t appear in the generated HDL entity input list.</w:t>
+      </w:r>
+      <w:r>
+        <w:t xml:space="preserve">  These signals are also ignore during group generation.</w:t>
+      </w:r>
+    </w:p>
+    <w:p>
+      <w:pPr>
+        <w:pStyle w:val="ListParagraph"/>
         <w:ind w:left="0"/>
       </w:pPr>
     </w:p>
@@ -7348,140 +7427,140 @@
         <w:t>The Page(s) to generate can use “%” style SQL syntax to specify the group of pages to use as input to the process.</w:t>
       </w:r>
       <w:r>
-        <w:t xml:space="preserve">  The test bench generation process uses the exact same template files identified above (i.e. the template files are used for both individual page test benches and for page group test benches).</w:t>
-      </w:r>
-    </w:p>
-    <w:p>
-      <w:pPr>
-        <w:pStyle w:val="ListParagraph"/>
-        <w:ind w:left="0"/>
-      </w:pPr>
-    </w:p>
-    <w:p>
-      <w:pPr>
-        <w:pStyle w:val="ListParagraph"/>
-        <w:ind w:left="0"/>
-      </w:pPr>
-      <w:r>
-        <w:t xml:space="preserve">In addition, the VHDL Generate Group entry supports creation of busses.  If a signal appears in the </w:t>
-      </w:r>
-      <w:proofErr w:type="spellStart"/>
-      <w:r>
-        <w:t>BusSignals</w:t>
-      </w:r>
-      <w:proofErr w:type="spellEnd"/>
-      <w:r>
-        <w:t xml:space="preserve"> table in the database, it will be recognized as a bussed signal in the HDL.  Bussed signals are </w:t>
+        <w:t xml:space="preserve">  The test bench generation process uses the exact same template </w:t>
       </w:r>
       <w:r>
         <w:lastRenderedPageBreak/>
-        <w:t xml:space="preserve">set up such that the lowest bit defined in the </w:t>
-      </w:r>
-      <w:proofErr w:type="spellStart"/>
-      <w:r>
-        <w:t>BusSignals</w:t>
-      </w:r>
-      <w:proofErr w:type="spellEnd"/>
-      <w:r>
-        <w:t xml:space="preserve"> table 0 is the low order bit – in VHDL they are declared as STD_LOGIC_VECTOR (</w:t>
-      </w:r>
-      <w:r>
-        <w:rPr>
-          <w:i/>
-        </w:rPr>
-        <w:t>top bit</w:t>
-      </w:r>
-      <w:r>
-        <w:t xml:space="preserve"> </w:t>
-      </w:r>
-      <w:proofErr w:type="spellStart"/>
-      <w:r>
-        <w:t>DownTo</w:t>
-      </w:r>
-      <w:proofErr w:type="spellEnd"/>
-      <w:r>
-        <w:t xml:space="preserve"> </w:t>
-      </w:r>
-      <w:r>
-        <w:rPr>
-          <w:i/>
-        </w:rPr>
-        <w:t>lowest bit.)</w:t>
-      </w:r>
-      <w:r>
-        <w:t>.</w:t>
-      </w:r>
-    </w:p>
-    <w:p>
-      <w:pPr>
-        <w:pStyle w:val="ListParagraph"/>
-        <w:ind w:left="0"/>
-      </w:pPr>
-    </w:p>
-    <w:p>
-      <w:pPr>
-        <w:pStyle w:val="ListParagraph"/>
-        <w:ind w:left="0"/>
-      </w:pPr>
-      <w:r>
-        <w:t xml:space="preserve">For </w:t>
-      </w:r>
-      <w:r>
-        <w:rPr>
-          <w:i/>
-        </w:rPr>
-        <w:t>inputs</w:t>
-      </w:r>
-      <w:r>
-        <w:t xml:space="preserve"> the group will have the entire bus in its input VHDL ports.  The bus is then “ripped” down to individual bits to pass to any given ALD diagram, which typically only actually uses one or two bits.  In the associated test bench, these are initialized to a string of 1’s for active low signals, or -0’s for active high signals for test purposes, much as individual signals are initialized in the generated test bench.</w:t>
-      </w:r>
-    </w:p>
-    <w:p>
-      <w:pPr>
-        <w:pStyle w:val="ListParagraph"/>
-        <w:ind w:left="0"/>
-      </w:pPr>
-    </w:p>
-    <w:p>
-      <w:pPr>
-        <w:pStyle w:val="ListParagraph"/>
-        <w:ind w:left="0"/>
-      </w:pPr>
-      <w:r>
-        <w:t xml:space="preserve">For </w:t>
-      </w:r>
-      <w:r>
-        <w:rPr>
-          <w:i/>
-        </w:rPr>
-        <w:t>outputs</w:t>
-      </w:r>
-      <w:r>
-        <w:t xml:space="preserve"> things are more complicated.   If all of the bits of the bus </w:t>
-      </w:r>
-      <w:r>
-        <w:t xml:space="preserve">defined in the database </w:t>
-      </w:r>
-      <w:r>
-        <w:t>are not present as outputs among the grouped sheets, then the bus is not used or generated</w:t>
-      </w:r>
-      <w:r>
-        <w:t>, and generation for the group proceeds as if the signal were not bussed</w:t>
-      </w:r>
-      <w:r>
-        <w:t>.  If</w:t>
-      </w:r>
-      <w:r>
-        <w:t xml:space="preserve"> and ONLY if</w:t>
-      </w:r>
-      <w:r>
-        <w:t xml:space="preserve"> ALL of the bits</w:t>
-      </w:r>
-      <w:r>
-        <w:t xml:space="preserve"> defined in the database</w:t>
+        <w:t>files identified above (i.e. the template files are used for both individual page test benches and for page group test benches).</w:t>
       </w:r>
       <w:bookmarkStart w:id="0" w:name="_GoBack"/>
       <w:bookmarkEnd w:id="0"/>
+    </w:p>
+    <w:p>
+      <w:pPr>
+        <w:pStyle w:val="ListParagraph"/>
+        <w:ind w:left="0"/>
+      </w:pPr>
+    </w:p>
+    <w:p>
+      <w:pPr>
+        <w:pStyle w:val="ListParagraph"/>
+        <w:ind w:left="0"/>
+      </w:pPr>
+      <w:r>
+        <w:t xml:space="preserve">In addition, the VHDL Generate Group entry supports creation of busses.  If a signal appears in the </w:t>
+      </w:r>
+      <w:proofErr w:type="spellStart"/>
+      <w:r>
+        <w:t>BusSignals</w:t>
+      </w:r>
+      <w:proofErr w:type="spellEnd"/>
+      <w:r>
+        <w:t xml:space="preserve"> table in the database, it will be recognized as a bussed signal in the HDL.  Bussed signals are set up such that the lowest bit defined in the </w:t>
+      </w:r>
+      <w:proofErr w:type="spellStart"/>
+      <w:r>
+        <w:t>BusSignals</w:t>
+      </w:r>
+      <w:proofErr w:type="spellEnd"/>
+      <w:r>
+        <w:t xml:space="preserve"> table 0 is the low order bit – in VHDL they are declared as STD_LOGIC_VECTOR (</w:t>
+      </w:r>
+      <w:r>
+        <w:rPr>
+          <w:i/>
+        </w:rPr>
+        <w:t>top bit</w:t>
+      </w:r>
+      <w:r>
+        <w:t xml:space="preserve"> </w:t>
+      </w:r>
+      <w:proofErr w:type="spellStart"/>
+      <w:r>
+        <w:t>DownTo</w:t>
+      </w:r>
+      <w:proofErr w:type="spellEnd"/>
+      <w:r>
+        <w:t xml:space="preserve"> </w:t>
+      </w:r>
+      <w:r>
+        <w:rPr>
+          <w:i/>
+        </w:rPr>
+        <w:t>lowest bit.)</w:t>
+      </w:r>
+      <w:r>
+        <w:t>.</w:t>
+      </w:r>
+    </w:p>
+    <w:p>
+      <w:pPr>
+        <w:pStyle w:val="ListParagraph"/>
+        <w:ind w:left="0"/>
+      </w:pPr>
+    </w:p>
+    <w:p>
+      <w:pPr>
+        <w:pStyle w:val="ListParagraph"/>
+        <w:ind w:left="0"/>
+      </w:pPr>
+      <w:r>
+        <w:t xml:space="preserve">For </w:t>
+      </w:r>
+      <w:r>
+        <w:rPr>
+          <w:i/>
+        </w:rPr>
+        <w:t>inputs</w:t>
+      </w:r>
+      <w:r>
+        <w:t xml:space="preserve"> the group will have the entire bus in its input VHDL ports.  The bus is then “ripped” down to individual bits to pass to any given ALD diagram, which typically only actually uses one or two bits.  In the associated test bench, these are initialized to a string of 1’s for active low signals, or -0’s for active high signals for test purposes, much as individual signals are initialized in the generated test bench.</w:t>
+      </w:r>
+    </w:p>
+    <w:p>
+      <w:pPr>
+        <w:pStyle w:val="ListParagraph"/>
+        <w:ind w:left="0"/>
+      </w:pPr>
+    </w:p>
+    <w:p>
+      <w:pPr>
+        <w:pStyle w:val="ListParagraph"/>
+        <w:ind w:left="0"/>
+      </w:pPr>
+      <w:r>
+        <w:t xml:space="preserve">For </w:t>
+      </w:r>
+      <w:r>
+        <w:rPr>
+          <w:i/>
+        </w:rPr>
+        <w:t>outputs</w:t>
+      </w:r>
+      <w:r>
+        <w:t xml:space="preserve"> things are more complicated.   If all of the bits of the bus </w:t>
+      </w:r>
+      <w:r>
+        <w:t xml:space="preserve">defined in the database </w:t>
+      </w:r>
+      <w:r>
+        <w:t>are not present as outputs among the grouped sheets, then the bus is not used or generated</w:t>
+      </w:r>
+      <w:r>
+        <w:t>, and generation for the group proceeds as if the signal were not bussed</w:t>
+      </w:r>
+      <w:r>
+        <w:t>.  If</w:t>
+      </w:r>
+      <w:r>
+        <w:t xml:space="preserve"> and ONLY if</w:t>
+      </w:r>
+      <w:r>
+        <w:t xml:space="preserve"> ALL of the bits</w:t>
+      </w:r>
+      <w:r>
+        <w:t xml:space="preserve"> defined in the database</w:t>
+      </w:r>
       <w:r>
         <w:t xml:space="preserve"> are present as outputs in the grouped sheets, then several things happen:</w:t>
       </w:r>
@@ -10744,7 +10823,7 @@
 </file>
 
 <file path=customXml/itemProps1.xml><?xml version="1.0" encoding="utf-8"?>
-<ds:datastoreItem xmlns:ds="http://schemas.openxmlformats.org/officeDocument/2006/customXml" ds:itemID="{D2F75665-A85F-429C-AEDE-308785D76E94}">
+<ds:datastoreItem xmlns:ds="http://schemas.openxmlformats.org/officeDocument/2006/customXml" ds:itemID="{80823A3F-B2BE-41FB-BDC2-E6E1789EEA9E}">
   <ds:schemaRefs>
     <ds:schemaRef ds:uri="http://schemas.openxmlformats.org/officeDocument/2006/bibliography"/>
   </ds:schemaRefs>

</xml_diff>

<commit_message>
GenerateHDLLogicVHDL:  Change to generation of a switch marked as Active High with one input to pass the input signal through the switched connection. GeenerateGroup*: Change to not "rip" potential bus signals that are internal to the group when they appear as inputs to individual pages Documentation:  Document the above changes
git-svn-id: svn://localhost/active/IBM1410SMS/trunk@2085 8de05751-f04e-1843-ac3c-a4bcb19ff523
</commit_message>
<xml_diff>
--- a/IBM1410SMS/Documentation.docx
+++ b/IBM1410SMS/Documentation.docx
@@ -7236,6 +7236,18 @@
       <w:pPr>
         <w:pStyle w:val="ListParagraph"/>
         <w:numPr>
+          <w:ilvl w:val="1"/>
+          <w:numId w:val="17"/>
+        </w:numPr>
+      </w:pPr>
+      <w:r>
+        <w:t>A special sub-case of rotary (ROT) switches:  If they are active high, then instead of reading out as just a switch position, if they have a single input, then that signal is passed through the switch.  (Currently it does NOT verify that the input signal is not simply a –V (logic 0) signal, but it may have to in the future).</w:t>
+      </w:r>
+    </w:p>
+    <w:p>
+      <w:pPr>
+        <w:pStyle w:val="ListParagraph"/>
+        <w:numPr>
           <w:ilvl w:val="0"/>
           <w:numId w:val="17"/>
         </w:numPr>
@@ -7418,6 +7430,7 @@
         <w:ind w:left="0"/>
       </w:pPr>
       <w:r>
+        <w:lastRenderedPageBreak/>
         <w:t xml:space="preserve">The Generate Group entry is designed to support generation of HDL from a group of pages, so that their edge signals can be combined.  </w:t>
       </w:r>
       <w:r>
@@ -7427,94 +7440,96 @@
         <w:t>The Page(s) to generate can use “%” style SQL syntax to specify the group of pages to use as input to the process.</w:t>
       </w:r>
       <w:r>
-        <w:t xml:space="preserve">  The test bench generation process uses the exact same template </w:t>
-      </w:r>
-      <w:r>
-        <w:lastRenderedPageBreak/>
-        <w:t>files identified above (i.e. the template files are used for both individual page test benches and for page group test benches).</w:t>
+        <w:t xml:space="preserve">  The test bench generation process uses the exact same template files identified above (i.e. the template files are used for both individual page test benches and for page group test benches).</w:t>
+      </w:r>
+    </w:p>
+    <w:p>
+      <w:pPr>
+        <w:pStyle w:val="ListParagraph"/>
+        <w:ind w:left="0"/>
+      </w:pPr>
+    </w:p>
+    <w:p>
+      <w:pPr>
+        <w:pStyle w:val="ListParagraph"/>
+        <w:ind w:left="0"/>
+      </w:pPr>
+      <w:r>
+        <w:t xml:space="preserve">In addition, the VHDL Generate Group entry supports creation of busses.  If a signal appears in the </w:t>
+      </w:r>
+      <w:proofErr w:type="spellStart"/>
+      <w:r>
+        <w:t>BusSignals</w:t>
+      </w:r>
+      <w:proofErr w:type="spellEnd"/>
+      <w:r>
+        <w:t xml:space="preserve"> table in the database, it will be recognized as a bussed signal in the HDL.  Bussed signals are set up such that the lowest bit defined in the </w:t>
+      </w:r>
+      <w:proofErr w:type="spellStart"/>
+      <w:r>
+        <w:t>BusSignals</w:t>
+      </w:r>
+      <w:proofErr w:type="spellEnd"/>
+      <w:r>
+        <w:t xml:space="preserve"> table 0 is the low order bit – in VHDL they are declared as STD_LOGIC_VECTOR (</w:t>
+      </w:r>
+      <w:r>
+        <w:rPr>
+          <w:i/>
+        </w:rPr>
+        <w:t>top bit</w:t>
+      </w:r>
+      <w:r>
+        <w:t xml:space="preserve"> </w:t>
+      </w:r>
+      <w:proofErr w:type="spellStart"/>
+      <w:r>
+        <w:t>DownTo</w:t>
+      </w:r>
+      <w:proofErr w:type="spellEnd"/>
+      <w:r>
+        <w:t xml:space="preserve"> </w:t>
+      </w:r>
+      <w:r>
+        <w:rPr>
+          <w:i/>
+        </w:rPr>
+        <w:t>lowest bit.)</w:t>
+      </w:r>
+      <w:r>
+        <w:t>.</w:t>
+      </w:r>
+    </w:p>
+    <w:p>
+      <w:pPr>
+        <w:pStyle w:val="ListParagraph"/>
+        <w:ind w:left="0"/>
+      </w:pPr>
+    </w:p>
+    <w:p>
+      <w:pPr>
+        <w:pStyle w:val="ListParagraph"/>
+        <w:ind w:left="0"/>
+      </w:pPr>
+      <w:r>
+        <w:t xml:space="preserve">For </w:t>
+      </w:r>
+      <w:r>
+        <w:rPr>
+          <w:i/>
+        </w:rPr>
+        <w:t>inputs</w:t>
+      </w:r>
+      <w:r>
+        <w:t xml:space="preserve"> the group will have the entire bus in its input VHDL ports.  The bus is then “ripped” down to individual bits to pass to any given ALD diagram, which typically only actually uses one or two bits.  In the associated test bench, these are initialized to a string of 1’s for active low signals, or -0’s for active high signals for test purposes, much as individual signals are initialized in the generated test bench.</w:t>
+      </w:r>
+      <w:r>
+        <w:t xml:space="preserve">  One exception: If the signal is defined as a bus, but it is internal to the pages in the group (is not an input from or output to a page outside of the group)</w:t>
       </w:r>
       <w:bookmarkStart w:id="0" w:name="_GoBack"/>
       <w:bookmarkEnd w:id="0"/>
-    </w:p>
-    <w:p>
-      <w:pPr>
-        <w:pStyle w:val="ListParagraph"/>
-        <w:ind w:left="0"/>
-      </w:pPr>
-    </w:p>
-    <w:p>
-      <w:pPr>
-        <w:pStyle w:val="ListParagraph"/>
-        <w:ind w:left="0"/>
-      </w:pPr>
-      <w:r>
-        <w:t xml:space="preserve">In addition, the VHDL Generate Group entry supports creation of busses.  If a signal appears in the </w:t>
-      </w:r>
-      <w:proofErr w:type="spellStart"/>
-      <w:r>
-        <w:t>BusSignals</w:t>
-      </w:r>
-      <w:proofErr w:type="spellEnd"/>
-      <w:r>
-        <w:t xml:space="preserve"> table in the database, it will be recognized as a bussed signal in the HDL.  Bussed signals are set up such that the lowest bit defined in the </w:t>
-      </w:r>
-      <w:proofErr w:type="spellStart"/>
-      <w:r>
-        <w:t>BusSignals</w:t>
-      </w:r>
-      <w:proofErr w:type="spellEnd"/>
-      <w:r>
-        <w:t xml:space="preserve"> table 0 is the low order bit – in VHDL they are declared as STD_LOGIC_VECTOR (</w:t>
-      </w:r>
-      <w:r>
-        <w:rPr>
-          <w:i/>
-        </w:rPr>
-        <w:t>top bit</w:t>
-      </w:r>
-      <w:r>
-        <w:t xml:space="preserve"> </w:t>
-      </w:r>
-      <w:proofErr w:type="spellStart"/>
-      <w:r>
-        <w:t>DownTo</w:t>
-      </w:r>
-      <w:proofErr w:type="spellEnd"/>
-      <w:r>
-        <w:t xml:space="preserve"> </w:t>
-      </w:r>
-      <w:r>
-        <w:rPr>
-          <w:i/>
-        </w:rPr>
-        <w:t>lowest bit.)</w:t>
-      </w:r>
-      <w:r>
-        <w:t>.</w:t>
-      </w:r>
-    </w:p>
-    <w:p>
-      <w:pPr>
-        <w:pStyle w:val="ListParagraph"/>
-        <w:ind w:left="0"/>
-      </w:pPr>
-    </w:p>
-    <w:p>
-      <w:pPr>
-        <w:pStyle w:val="ListParagraph"/>
-        <w:ind w:left="0"/>
-      </w:pPr>
-      <w:r>
-        <w:t xml:space="preserve">For </w:t>
-      </w:r>
-      <w:r>
-        <w:rPr>
-          <w:i/>
-        </w:rPr>
-        <w:t>inputs</w:t>
-      </w:r>
-      <w:r>
-        <w:t xml:space="preserve"> the group will have the entire bus in its input VHDL ports.  The bus is then “ripped” down to individual bits to pass to any given ALD diagram, which typically only actually uses one or two bits.  In the associated test bench, these are initialized to a string of 1’s for active low signals, or -0’s for active high signals for test purposes, much as individual signals are initialized in the generated test bench.</w:t>
+      <w:r>
+        <w:t>, then it is not “ripped” in this fashion.</w:t>
       </w:r>
     </w:p>
     <w:p>
@@ -10823,7 +10838,7 @@
 </file>
 
 <file path=customXml/itemProps1.xml><?xml version="1.0" encoding="utf-8"?>
-<ds:datastoreItem xmlns:ds="http://schemas.openxmlformats.org/officeDocument/2006/customXml" ds:itemID="{80823A3F-B2BE-41FB-BDC2-E6E1789EEA9E}">
+<ds:datastoreItem xmlns:ds="http://schemas.openxmlformats.org/officeDocument/2006/customXml" ds:itemID="{DEDEA54E-924D-4EE2-9A20-8DD476E9F72E}">
   <ds:schemaRefs>
     <ds:schemaRef ds:uri="http://schemas.openxmlformats.org/officeDocument/2006/bibliography"/>
   </ds:schemaRefs>

</xml_diff>

<commit_message>
Database Change: Extended comments field in page table to 1023 bytes. Database Change: Added column subsystems to diagrampage table Database Change: Added column forceLogicFunction to dotfunction table EditDotFunctionForm.Designer: Added forceLogicFunction field to dialog
git-svn-id: svn://localhost/active/IBM1410SMS/trunk@2255 8de05751-f04e-1843-ac3c-a4bcb19ff523
</commit_message>
<xml_diff>
--- a/IBM1410SMS/Documentation.docx
+++ b/IBM1410SMS/Documentation.docx
@@ -639,9 +639,11 @@
           <w:numId w:val="4"/>
         </w:numPr>
       </w:pPr>
+      <w:bookmarkStart w:id="0" w:name="_GoBack"/>
       <w:r>
         <w:t>DOT Function</w:t>
       </w:r>
+      <w:bookmarkEnd w:id="0"/>
     </w:p>
     <w:p>
       <w:pPr>
@@ -3364,7 +3366,18 @@
         <w:t>.</w:t>
       </w:r>
       <w:r>
-        <w:t xml:space="preserve">  For example, SDTRL “DOT Functions” operate as “OR” gates, using the logic values of +S == 0V and –S == -12V, because SDTRL uses PNP transistors</w:t>
+        <w:t xml:space="preserve">  </w:t>
+      </w:r>
+      <w:proofErr w:type="spellStart"/>
+      <w:r>
+        <w:t>B</w:t>
+      </w:r>
+      <w:r>
+        <w:t>For</w:t>
+      </w:r>
+      <w:proofErr w:type="spellEnd"/>
+      <w:r>
+        <w:t xml:space="preserve"> example, SDTRL “DOT Functions” operate as “OR” gates, using the logic values of +S == 0V and –S == -12V, because SDTRL uses PNP transistors</w:t>
       </w:r>
       <w:r>
         <w:t xml:space="preserve"> with a collector pull up to a negative voltage (-S)</w:t>
@@ -3382,7 +3395,25 @@
         <w:t xml:space="preserve">.  So turning any one transistor on in the gates feeding the DOT function will pull the voltage to 0 – a logical OR.  </w:t>
       </w:r>
       <w:r>
-        <w:t xml:space="preserve">Non SDTRL DOT Functions are different at times.  </w:t>
+        <w:t xml:space="preserve">So by default the logic generation handles DOT functions as a logical OR.  </w:t>
+      </w:r>
+      <w:r>
+        <w:t>Non SDTRL DOT Functions are different at times</w:t>
+      </w:r>
+      <w:r>
+        <w:t xml:space="preserve"> – the IBM 1410 has some cases where +6 is logic one, and in such cases the DOT function acts as a logic AND.  There is a special field in the DOT function dialog for forcing the </w:t>
+      </w:r>
+      <w:r>
+        <w:rPr>
+          <w:i/>
+        </w:rPr>
+        <w:t>electrical</w:t>
+      </w:r>
+      <w:r>
+        <w:t xml:space="preserve"> logic function when necessary</w:t>
+      </w:r>
+      <w:r>
+        <w:t xml:space="preserve">.  </w:t>
       </w:r>
       <w:r>
         <w:t>There are also lots of special IBM logic functions:  D (driver), DLY (delay), R (resistor), CAP (capacitor), IP (power inverter), L (load – usually a diode clamp) and so on.  NOTE:  Currently this table is NOT used to validate the logic function entered on a logic diagram – it is actually a free-form text field.</w:t>
@@ -3401,8 +3432,8 @@
         </w:rPr>
         <w:drawing>
           <wp:inline distT="0" distB="0" distL="0" distR="0" wp14:anchorId="10BC6876" wp14:editId="27003728">
-            <wp:extent cx="3253563" cy="3894417"/>
-            <wp:effectExtent l="0" t="0" r="4445" b="0"/>
+            <wp:extent cx="2709283" cy="3242930"/>
+            <wp:effectExtent l="0" t="0" r="0" b="0"/>
             <wp:docPr id="10" name="Picture 10"/>
             <wp:cNvGraphicFramePr>
               <a:graphicFrameLocks xmlns:a="http://schemas.openxmlformats.org/drawingml/2006/main" noChangeAspect="1"/>
@@ -3423,7 +3454,7 @@
                   <pic:spPr>
                     <a:xfrm>
                       <a:off x="0" y="0"/>
-                      <a:ext cx="3258360" cy="3900159"/>
+                      <a:ext cx="2719499" cy="3255158"/>
                     </a:xfrm>
                     <a:prstGeom prst="rect">
                       <a:avLst/>
@@ -4795,7 +4826,19 @@
         <w:t>“OR”.</w:t>
       </w:r>
       <w:r>
-        <w:t xml:space="preserve">  DOT functions cannot be edited directly, but instead are accessed via the logic blocks which provide inputs to them or to which they provide their outputs.</w:t>
+        <w:t xml:space="preserve">  </w:t>
+      </w:r>
+      <w:r>
+        <w:t xml:space="preserve">Connections to </w:t>
+      </w:r>
+      <w:r>
+        <w:t>DOT functions cannot be edited directly</w:t>
+      </w:r>
+      <w:r>
+        <w:t xml:space="preserve"> when a gate connects to or from a DOT function.  In these cases, the connection is</w:t>
+      </w:r>
+      <w:r>
+        <w:t xml:space="preserve"> accessed via the logic blocks which provide inputs to them or to which they provide their outputs.</w:t>
       </w:r>
     </w:p>
     <w:p>
@@ -5400,6 +5443,19 @@
       </w:r>
     </w:p>
     <w:p>
+      <w:r>
+        <w:t xml:space="preserve">The “Force Logic Function” if present, is used directly during HDL generation to force a particular logic function (the default being “OR”, at least for now, for the IBM 1410).  The Verified /Exempt check box </w:t>
+      </w:r>
+      <w:proofErr w:type="gramStart"/>
+      <w:r>
+        <w:t>is</w:t>
+      </w:r>
+      <w:proofErr w:type="gramEnd"/>
+      <w:r>
+        <w:t xml:space="preserve"> there to exempt this DOT function from producing an error message during certain reporting functions.</w:t>
+      </w:r>
+    </w:p>
+    <w:p>
       <w:pPr>
         <w:jc w:val="center"/>
       </w:pPr>
@@ -5408,10 +5464,10 @@
           <w:noProof/>
         </w:rPr>
         <w:drawing>
-          <wp:inline distT="0" distB="0" distL="0" distR="0" wp14:anchorId="2F6EA715" wp14:editId="430CA4C6">
-            <wp:extent cx="5135526" cy="4259304"/>
-            <wp:effectExtent l="0" t="0" r="8255" b="8255"/>
-            <wp:docPr id="49" name="Picture 49"/>
+          <wp:inline distT="0" distB="0" distL="0" distR="0" wp14:anchorId="58FD0915" wp14:editId="37416870">
+            <wp:extent cx="4433777" cy="3569285"/>
+            <wp:effectExtent l="0" t="0" r="5080" b="0"/>
+            <wp:docPr id="8" name="Picture 8"/>
             <wp:cNvGraphicFramePr>
               <a:graphicFrameLocks xmlns:a="http://schemas.openxmlformats.org/drawingml/2006/main" noChangeAspect="1"/>
             </wp:cNvGraphicFramePr>
@@ -5431,7 +5487,7 @@
                   <pic:spPr>
                     <a:xfrm>
                       <a:off x="0" y="0"/>
-                      <a:ext cx="5137406" cy="4260864"/>
+                      <a:ext cx="4444586" cy="3577986"/>
                     </a:xfrm>
                     <a:prstGeom prst="rect">
                       <a:avLst/>
@@ -6865,7 +6921,15 @@
         </w:numPr>
       </w:pPr>
       <w:r>
-        <w:t>It checks for the special case where a DOT function in the ALD is fed ONLY from one or more rotary switches and they are all active low (the default unless the notes field for the switch contains the string “ACTIVE HIGH”).  In such a case, the DOT function logic function is set to AND.</w:t>
+        <w:t xml:space="preserve">It checks to see if the DOT Function has a </w:t>
+      </w:r>
+      <w:proofErr w:type="spellStart"/>
+      <w:r>
+        <w:t>ForceLogicFunction</w:t>
+      </w:r>
+      <w:proofErr w:type="spellEnd"/>
+      <w:r>
+        <w:t xml:space="preserve"> column specified, and if so, this overrides the normal “OR” logic function (and also overrides any special cases listed below.)</w:t>
       </w:r>
     </w:p>
     <w:p>
@@ -6877,15 +6941,7 @@
         </w:numPr>
       </w:pPr>
       <w:r>
-        <w:t xml:space="preserve">It checks for the special case where a DOT function in the ALD is fed ONLY from signals whose names </w:t>
-      </w:r>
-      <w:proofErr w:type="spellStart"/>
-      <w:r>
-        <w:t>begine</w:t>
-      </w:r>
-      <w:proofErr w:type="spellEnd"/>
-      <w:r>
-        <w:t xml:space="preserve"> “-C”.  I am not sure exactly why, but electrically speaking, these function as AND gates (logically as OR gates, though – but using negative voltage as logical one) – both inputs must be at a positive voltage to generate a positive voltage result.</w:t>
+        <w:t>It checks for the special case where a DOT function in the ALD is fed ONLY from one or more rotary switches and they are all active low (the default unless the notes field for the switch contains the string “ACTIVE HIGH”).  In such a case, the DOT function logic function is set to AND.</w:t>
       </w:r>
     </w:p>
     <w:p>
@@ -6897,25 +6953,17 @@
         </w:numPr>
       </w:pPr>
       <w:r>
+        <w:t>It checks for the special case where a DOT function in the ALD is fed ONLY from signals whose names b</w:t>
+      </w:r>
+      <w:r>
+        <w:t>egin</w:t>
+      </w:r>
+      <w:r>
+        <w:t xml:space="preserve"> “-C”.  I am not sure exactly why, but electrically speaking, these function as AND </w:t>
+      </w:r>
+      <w:r>
         <w:lastRenderedPageBreak/>
-        <w:t xml:space="preserve">Lamps are generated as output signals of the form </w:t>
-      </w:r>
-      <w:proofErr w:type="spellStart"/>
-      <w:r>
-        <w:t>LAMP_mmfprcc</w:t>
-      </w:r>
-      <w:proofErr w:type="spellEnd"/>
-      <w:r>
-        <w:t xml:space="preserve"> (e.g., LAMP_15A1A06) on individual pages, and are also recognized as outputs when generating group pages.  This actually requires spinning thru the individual pages’ diagram blocks during generation, but I felt this was preferable to introducing lamps as an output signal which did not appear on the original ALD pages.</w:t>
-      </w:r>
-      <w:r>
-        <w:t xml:space="preserve">  (They are</w:t>
-      </w:r>
-      <w:r>
-        <w:t xml:space="preserve"> then</w:t>
-      </w:r>
-      <w:r>
-        <w:t xml:space="preserve"> also good candidates for setting up as HDL busses – see below)</w:t>
+        <w:t>gates (logically as OR gates, though – but using negative voltage as logical one) – both inputs must be at a positive voltage to generate a positive voltage result.</w:t>
       </w:r>
     </w:p>
     <w:p>
@@ -6927,67 +6975,24 @@
         </w:numPr>
       </w:pPr>
       <w:r>
-        <w:t>Oscillators are set up with gates</w:t>
-      </w:r>
-      <w:r>
-        <w:t xml:space="preserve"> that are configured with a Logic Function of Special and an </w:t>
+        <w:t xml:space="preserve">Lamps are generated as output signals of the form </w:t>
       </w:r>
       <w:proofErr w:type="spellStart"/>
       <w:r>
-        <w:t>HDLName</w:t>
+        <w:t>LAMP_mmfprcc</w:t>
       </w:r>
       <w:proofErr w:type="spellEnd"/>
       <w:r>
-        <w:t xml:space="preserve"> of Oscillator </w:t>
-      </w:r>
-      <w:r>
-        <w:t xml:space="preserve">and </w:t>
-      </w:r>
-      <w:r>
-        <w:t xml:space="preserve">generate a generic with a parameter FREQUENCY with an integer value in KHz, </w:t>
-      </w:r>
-      <w:r>
-        <w:t xml:space="preserve">a parameter CLOCKPERIOD measured in ns </w:t>
-      </w:r>
-      <w:r>
-        <w:t xml:space="preserve">and include the FPGA_CLK.  This frequency is derived from the TITLE of the logic block that instantiates the SMS oscillator “gate” (e.g. 1.5 MC is 1500 KHz).  It does </w:t>
-      </w:r>
-      <w:r>
-        <w:rPr>
-          <w:u w:val="single"/>
-        </w:rPr>
-        <w:t>not</w:t>
-      </w:r>
-      <w:r>
-        <w:t xml:space="preserve"> use the component value in the gate because that is fixed for that gate.</w:t>
-      </w:r>
-      <w:r>
-        <w:t xml:space="preserve">  There is a parameter “</w:t>
-      </w:r>
-      <w:proofErr w:type="spellStart"/>
-      <w:r>
-        <w:t>fpgaclockperiod</w:t>
-      </w:r>
-      <w:proofErr w:type="spellEnd"/>
-      <w:r>
-        <w:t>” in table parameters that is used in this calculation</w:t>
-      </w:r>
-      <w:r>
-        <w:t>, to set the CLOCKPERIOD paramter</w:t>
-      </w:r>
-      <w:r>
-        <w:t>.</w:t>
-      </w:r>
-      <w:r>
-        <w:t xml:space="preserve">  If it is not present, a </w:t>
-      </w:r>
-      <w:proofErr w:type="gramStart"/>
-      <w:r>
-        <w:t>100Mhz</w:t>
-      </w:r>
-      <w:proofErr w:type="gramEnd"/>
-      <w:r>
-        <w:t xml:space="preserve"> clock (10ns period) is assumed.</w:t>
+        <w:t xml:space="preserve"> (e.g., LAMP_15A1A06) on individual pages, and are also recognized as outputs when generating group pages.  This actually requires spinning thru the individual pages’ diagram blocks during generation, but I felt this was preferable to introducing lamps as an output signal which did not appear on the original ALD pages.</w:t>
+      </w:r>
+      <w:r>
+        <w:t xml:space="preserve">  (They are</w:t>
+      </w:r>
+      <w:r>
+        <w:t xml:space="preserve"> then</w:t>
+      </w:r>
+      <w:r>
+        <w:t xml:space="preserve"> also good candidates for setting up as HDL busses – see below)</w:t>
       </w:r>
     </w:p>
     <w:p>
@@ -6999,7 +7004,10 @@
         </w:numPr>
       </w:pPr>
       <w:r>
-        <w:t xml:space="preserve">Delay lines are set up with gates that are configured with a Logic Function of Special and an </w:t>
+        <w:t>Oscillators are set up with gates</w:t>
+      </w:r>
+      <w:r>
+        <w:t xml:space="preserve"> that are configured with a Logic Function of Special and an </w:t>
       </w:r>
       <w:proofErr w:type="spellStart"/>
       <w:r>
@@ -7007,26 +7015,56 @@
       </w:r>
       <w:proofErr w:type="spellEnd"/>
       <w:r>
-        <w:t xml:space="preserve"> of </w:t>
+        <w:t xml:space="preserve"> of Oscillator </w:t>
+      </w:r>
+      <w:r>
+        <w:t xml:space="preserve">and </w:t>
+      </w:r>
+      <w:r>
+        <w:t xml:space="preserve">generate a generic with a parameter FREQUENCY with an integer value in KHz, </w:t>
+      </w:r>
+      <w:r>
+        <w:t xml:space="preserve">a parameter CLOCKPERIOD measured in ns </w:t>
+      </w:r>
+      <w:r>
+        <w:t xml:space="preserve">and include the FPGA_CLK.  This frequency is derived from the TITLE of the logic block that instantiates the SMS oscillator “gate” (e.g. 1.5 MC is 1500 KHz).  It does </w:t>
+      </w:r>
+      <w:r>
+        <w:rPr>
+          <w:u w:val="single"/>
+        </w:rPr>
+        <w:t>not</w:t>
+      </w:r>
+      <w:r>
+        <w:t xml:space="preserve"> use the component value in the gate because that is fixed for that gate.</w:t>
+      </w:r>
+      <w:r>
+        <w:t xml:space="preserve">  There is a parameter “</w:t>
       </w:r>
       <w:proofErr w:type="spellStart"/>
       <w:r>
-        <w:t>ShiftRegister</w:t>
+        <w:t>fpgaclockperiod</w:t>
       </w:r>
       <w:proofErr w:type="spellEnd"/>
       <w:r>
-        <w:t xml:space="preserve"> or </w:t>
-      </w:r>
-      <w:proofErr w:type="spellStart"/>
-      <w:r>
-        <w:t>InvShiftRegister</w:t>
-      </w:r>
-      <w:proofErr w:type="spellEnd"/>
-      <w:r>
-        <w:t xml:space="preserve"> (the latter being those with inverted outputs).  The time can be specified in “ns” or “us” in the logic block title.  If the HDL generation cannot figure out the time, it issues a message and sets the delay to 0.  [On the IBM 1410 I think that these only appear in two places: in the clock generation circuit on the first page, where no delay is needed, and in the memory circuit</w:t>
-      </w:r>
-      <w:r>
-        <w:t>s which probably won’t be used.  However, I also added one on page 12.65.01.1, where originally a capacitor was used to delay a signal during the power on/ computer reset sequencing.]</w:t>
+        <w:t>” in table parameters that is used in this calculation</w:t>
+      </w:r>
+      <w:r>
+        <w:t>, to set the CLOCKPERIOD paramter</w:t>
+      </w:r>
+      <w:r>
+        <w:t>.</w:t>
+      </w:r>
+      <w:r>
+        <w:t xml:space="preserve">  If it is not present, a </w:t>
+      </w:r>
+      <w:proofErr w:type="gramStart"/>
+      <w:r>
+        <w:t>100Mhz</w:t>
+      </w:r>
+      <w:proofErr w:type="gramEnd"/>
+      <w:r>
+        <w:t xml:space="preserve"> clock (10ns period) is assumed.</w:t>
       </w:r>
     </w:p>
     <w:p>
@@ -7038,23 +7076,34 @@
         </w:numPr>
       </w:pPr>
       <w:r>
-        <w:t>Single shots are set up with gates that are configured with Logic Function “SS” and an HDL Name of “</w:t>
+        <w:t xml:space="preserve">Delay lines are set up with gates that are configured with a Logic Function of Special and an </w:t>
       </w:r>
       <w:proofErr w:type="spellStart"/>
       <w:r>
-        <w:t>SingelShot</w:t>
+        <w:t>HDLName</w:t>
       </w:r>
       <w:proofErr w:type="spellEnd"/>
       <w:r>
-        <w:t>” and generate a generic with a parameter of PULSETIME with an integer value in ns and a parameter CLOCKPERIOD measured in ns, as with the oscillator.  As with the oscillator, the pulse time is derived from the TITLE of the logic block that instantiates the SMS one shot gate – a number followed by US, USEC, MS or MSEC.  The single shot uses the same parameter “</w:t>
+        <w:t xml:space="preserve"> of </w:t>
       </w:r>
       <w:proofErr w:type="spellStart"/>
       <w:r>
-        <w:t>fpgaclockperiod</w:t>
+        <w:t>ShiftRegister</w:t>
       </w:r>
       <w:proofErr w:type="spellEnd"/>
       <w:r>
-        <w:t>” as do oscillators, which is used to set the value of the generic CLOCKPERIOD parameter.</w:t>
+        <w:t xml:space="preserve"> or </w:t>
+      </w:r>
+      <w:proofErr w:type="spellStart"/>
+      <w:r>
+        <w:t>InvShiftRegister</w:t>
+      </w:r>
+      <w:proofErr w:type="spellEnd"/>
+      <w:r>
+        <w:t xml:space="preserve"> (the latter being those with inverted outputs).  The time can be specified in “ns” or “us” in the logic block title.  If the HDL generation cannot figure out the time, it issues a message and sets the delay to 0.  [On the IBM 1410 I think that these only appear in two places: in the clock generation circuit on the first page, where no delay is needed, and in the memory circuit</w:t>
+      </w:r>
+      <w:r>
+        <w:t>s which probably won’t be used.  However, I also added one on page 12.65.01.1, where originally a capacitor was used to delay a signal during the power on/ computer reset sequencing.]</w:t>
       </w:r>
     </w:p>
     <w:p>
@@ -7066,6 +7115,34 @@
         </w:numPr>
       </w:pPr>
       <w:r>
+        <w:t>Single shots are set up with gates that are configured with Logic Function “SS” and an HDL Name of “</w:t>
+      </w:r>
+      <w:proofErr w:type="spellStart"/>
+      <w:r>
+        <w:t>SingelShot</w:t>
+      </w:r>
+      <w:proofErr w:type="spellEnd"/>
+      <w:r>
+        <w:t>” and generate a generic with a parameter of PULSETIME with an integer value in ns and a parameter CLOCKPERIOD measured in ns, as with the oscillator.  As with the oscillator, the pulse time is derived from the TITLE of the logic block that instantiates the SMS one shot gate – a number followed by US, USEC, MS or MSEC.  The single shot uses the same parameter “</w:t>
+      </w:r>
+      <w:proofErr w:type="spellStart"/>
+      <w:r>
+        <w:t>fpgaclockperiod</w:t>
+      </w:r>
+      <w:proofErr w:type="spellEnd"/>
+      <w:r>
+        <w:t>” as do oscillators, which is used to set the value of the generic CLOCKPERIOD parameter.</w:t>
+      </w:r>
+    </w:p>
+    <w:p>
+      <w:pPr>
+        <w:pStyle w:val="ListParagraph"/>
+        <w:numPr>
+          <w:ilvl w:val="0"/>
+          <w:numId w:val="17"/>
+        </w:numPr>
+      </w:pPr>
+      <w:r>
         <w:t>Switches come in different types.  They are recognized by the Logic Block SYMBOL.  All are assumed to be coming in from the outside as active high, even if the original switch was not.</w:t>
       </w:r>
       <w:r>
@@ -7129,6 +7206,7 @@
         </w:numPr>
       </w:pPr>
       <w:r>
+        <w:lastRenderedPageBreak/>
         <w:t xml:space="preserve"> </w:t>
       </w:r>
       <w:r>
@@ -7155,7 +7233,6 @@
         </w:numPr>
       </w:pPr>
       <w:r>
-        <w:lastRenderedPageBreak/>
         <w:t>“REL” are momentary relay switches.  These are like MOM switches, except that they default to active low (i.e., OUTON (typically pin N) is negative going on activation).</w:t>
       </w:r>
     </w:p>
@@ -7401,6 +7478,7 @@
       <w:proofErr w:type="spellStart"/>
       <w:proofErr w:type="gramStart"/>
       <w:r>
+        <w:lastRenderedPageBreak/>
         <w:t>TestBenchFPGAClock.</w:t>
       </w:r>
       <w:r>
@@ -7430,7 +7508,6 @@
         <w:ind w:left="0"/>
       </w:pPr>
       <w:r>
-        <w:lastRenderedPageBreak/>
         <w:t xml:space="preserve">The Generate Group entry is designed to support generation of HDL from a group of pages, so that their edge signals can be combined.  </w:t>
       </w:r>
       <w:r>
@@ -7442,6 +7519,9 @@
       <w:r>
         <w:t xml:space="preserve">  The test bench generation process uses the exact same template files identified above (i.e. the template files are used for both individual page test benches and for page group test benches).</w:t>
       </w:r>
+      <w:r>
+        <w:t xml:space="preserve"> </w:t>
+      </w:r>
     </w:p>
     <w:p>
       <w:pPr>
@@ -7453,6 +7533,27 @@
       <w:pPr>
         <w:pStyle w:val="ListParagraph"/>
         <w:ind w:left="0"/>
+        <w:rPr>
+          <w:i/>
+        </w:rPr>
+      </w:pPr>
+      <w:r>
+        <w:rPr>
+          <w:i/>
+        </w:rPr>
+        <w:t>NOTE: There is a new database column which allows assigning diagram pages to a “subsystem” but the HDL group generation has not yet implemented that.</w:t>
+      </w:r>
+    </w:p>
+    <w:p>
+      <w:pPr>
+        <w:pStyle w:val="ListParagraph"/>
+        <w:ind w:left="0"/>
+      </w:pPr>
+    </w:p>
+    <w:p>
+      <w:pPr>
+        <w:pStyle w:val="ListParagraph"/>
+        <w:ind w:left="0"/>
       </w:pPr>
       <w:r>
         <w:t xml:space="preserve">In addition, the VHDL Generate Group entry supports creation of busses.  If a signal appears in the </w:t>
@@ -7524,12 +7625,7 @@
         <w:t xml:space="preserve"> the group will have the entire bus in its input VHDL ports.  The bus is then “ripped” down to individual bits to pass to any given ALD diagram, which typically only actually uses one or two bits.  In the associated test bench, these are initialized to a string of 1’s for active low signals, or -0’s for active high signals for test purposes, much as individual signals are initialized in the generated test bench.</w:t>
       </w:r>
       <w:r>
-        <w:t xml:space="preserve">  One exception: If the signal is defined as a bus, but it is internal to the pages in the group (is not an input from or output to a page outside of the group)</w:t>
-      </w:r>
-      <w:bookmarkStart w:id="0" w:name="_GoBack"/>
-      <w:bookmarkEnd w:id="0"/>
-      <w:r>
-        <w:t>, then it is not “ripped” in this fashion.</w:t>
+        <w:t xml:space="preserve">  One exception: If the signal is defined as a bus, but it is internal to the pages in the group (is not an input from or output to a page outside of the group), then it is not “ripped” in this fashion.</w:t>
       </w:r>
     </w:p>
     <w:p>
@@ -10838,7 +10934,7 @@
 </file>
 
 <file path=customXml/itemProps1.xml><?xml version="1.0" encoding="utf-8"?>
-<ds:datastoreItem xmlns:ds="http://schemas.openxmlformats.org/officeDocument/2006/customXml" ds:itemID="{DEDEA54E-924D-4EE2-9A20-8DD476E9F72E}">
+<ds:datastoreItem xmlns:ds="http://schemas.openxmlformats.org/officeDocument/2006/customXml" ds:itemID="{2FC8C4EF-540D-4DF7-B6DC-ADD5555CC46A}">
   <ds:schemaRefs>
     <ds:schemaRef ds:uri="http://schemas.openxmlformats.org/officeDocument/2006/bibliography"/>
   </ds:schemaRefs>

</xml_diff>

<commit_message>
Database, Entities and Model:  Added dotFunctionLogic to logicLevels table EditLogicLevelsForm:  Changed to support dotFunctionLogic column EditDiagramLogicBlockForm: Fixed a null pointer issue GenerateHDL: Changed to inspect logic levels of signals and gates connecting to it, and consult Logiclevels dotFunctionLogic column to determine electrical logic function to generate. Documentation: Job done.  ;)
git-svn-id: svn://localhost/active/IBM1410SMS/trunk@2267 8de05751-f04e-1843-ac3c-a4bcb19ff523
</commit_message>
<xml_diff>
--- a/IBM1410SMS/Documentation.docx
+++ b/IBM1410SMS/Documentation.docx
@@ -639,11 +639,9 @@
           <w:numId w:val="4"/>
         </w:numPr>
       </w:pPr>
-      <w:bookmarkStart w:id="0" w:name="_GoBack"/>
       <w:r>
         <w:t>DOT Function</w:t>
       </w:r>
-      <w:bookmarkEnd w:id="0"/>
     </w:p>
     <w:p>
       <w:pPr>
@@ -3210,7 +3208,63 @@
     </w:p>
     <w:p>
       <w:r>
-        <w:t xml:space="preserve">This is a screenshot of the Logic Levels </w:t>
+        <w:t xml:space="preserve">This table can also influence how DOT functions are generated.  </w:t>
+      </w:r>
+      <w:r>
+        <w:t xml:space="preserve">For example, SDTRL “DOT Functions” operate as “OR” gates, using the logic values of +S == 0V and –S == -12V, because SDTRL uses PNP transistors with a collector pull up to a negative voltage (-S), and when they are on, they pull the voltage to 0 (+S).  So turning any one transistor on in the gates feeding the DOT function will pull the voltage to 0 – a logical OR.  So by default the logic generation handles DOT functions as a logical OR.  </w:t>
+      </w:r>
+      <w:r>
+        <w:t>Other logic families’</w:t>
+      </w:r>
+      <w:r>
+        <w:t xml:space="preserve"> DOT Functions are different at times – the IBM 1410 has some cases</w:t>
+      </w:r>
+      <w:r>
+        <w:t xml:space="preserve"> (logic level “B”)</w:t>
+      </w:r>
+      <w:r>
+        <w:t xml:space="preserve"> where +6 is logic one, and in such cases the DOT function acts as a logic AND.  The default of “OR” can be overridden two ways.  First of all, there is now a “</w:t>
+      </w:r>
+      <w:proofErr w:type="spellStart"/>
+      <w:r>
+        <w:t>dotFunctionLogic</w:t>
+      </w:r>
+      <w:proofErr w:type="spellEnd"/>
+      <w:r>
+        <w:t xml:space="preserve">” column in the </w:t>
+      </w:r>
+      <w:proofErr w:type="spellStart"/>
+      <w:r>
+        <w:t>LogicLevels</w:t>
+      </w:r>
+      <w:proofErr w:type="spellEnd"/>
+      <w:r>
+        <w:t xml:space="preserve"> table (not this table) to specific the logic function to use.  It is not required, but available so long as all of the input levels to and from other logic blocks and/or edge signals </w:t>
+      </w:r>
+      <w:proofErr w:type="gramStart"/>
+      <w:r>
+        <w:t>has</w:t>
+      </w:r>
+      <w:proofErr w:type="gramEnd"/>
+      <w:r>
+        <w:t xml:space="preserve"> a consistent logic level.  Secondly, there is also a special field in the DOT function dialog for forcing the </w:t>
+      </w:r>
+      <w:r>
+        <w:rPr>
+          <w:i/>
+        </w:rPr>
+        <w:t>electrical</w:t>
+      </w:r>
+      <w:r>
+        <w:t xml:space="preserve"> logic function when necessary.</w:t>
+      </w:r>
+    </w:p>
+    <w:p>
+      <w:r>
+        <w:t xml:space="preserve">The next page shows is a screenshot </w:t>
+      </w:r>
+      <w:r>
+        <w:t xml:space="preserve">of the Logic Levels </w:t>
       </w:r>
       <w:proofErr w:type="spellStart"/>
       <w:r>
@@ -3235,11 +3289,12 @@
         <w:rPr>
           <w:noProof/>
         </w:rPr>
+        <w:lastRenderedPageBreak/>
         <w:drawing>
-          <wp:inline distT="0" distB="0" distL="0" distR="0" wp14:anchorId="44EC49FE" wp14:editId="37DF6898">
-            <wp:extent cx="3209925" cy="4114800"/>
-            <wp:effectExtent l="0" t="0" r="9525" b="0"/>
-            <wp:docPr id="6" name="Picture 6"/>
+          <wp:inline distT="0" distB="0" distL="0" distR="0" wp14:anchorId="106213D0" wp14:editId="6F739B8D">
+            <wp:extent cx="4956248" cy="4125433"/>
+            <wp:effectExtent l="0" t="0" r="0" b="8890"/>
+            <wp:docPr id="16" name="Picture 16"/>
             <wp:cNvGraphicFramePr>
               <a:graphicFrameLocks xmlns:a="http://schemas.openxmlformats.org/drawingml/2006/main" noChangeAspect="1"/>
             </wp:cNvGraphicFramePr>
@@ -3259,7 +3314,7 @@
                   <pic:spPr>
                     <a:xfrm>
                       <a:off x="0" y="0"/>
-                      <a:ext cx="3209925" cy="4114800"/>
+                      <a:ext cx="4958087" cy="4126964"/>
                     </a:xfrm>
                     <a:prstGeom prst="rect">
                       <a:avLst/>
@@ -3366,54 +3421,13 @@
         <w:t>.</w:t>
       </w:r>
       <w:r>
+        <w:t xml:space="preserve"> </w:t>
+      </w:r>
+      <w:r>
+        <w:t xml:space="preserve">  See the discussion in the logic Levels table, above.</w:t>
+      </w:r>
+      <w:r>
         <w:t xml:space="preserve">  </w:t>
-      </w:r>
-      <w:proofErr w:type="spellStart"/>
-      <w:r>
-        <w:t>B</w:t>
-      </w:r>
-      <w:r>
-        <w:t>For</w:t>
-      </w:r>
-      <w:proofErr w:type="spellEnd"/>
-      <w:r>
-        <w:t xml:space="preserve"> example, SDTRL “DOT Functions” operate as “OR” gates, using the logic values of +S == 0V and –S == -12V, because SDTRL uses PNP transistors</w:t>
-      </w:r>
-      <w:r>
-        <w:t xml:space="preserve"> with a collector pull up to a negative voltage (-S)</w:t>
-      </w:r>
-      <w:r>
-        <w:t xml:space="preserve">, and when they are on, </w:t>
-      </w:r>
-      <w:r>
-        <w:t>they pull the voltage to 0</w:t>
-      </w:r>
-      <w:r>
-        <w:t xml:space="preserve"> (+S)</w:t>
-      </w:r>
-      <w:r>
-        <w:t xml:space="preserve">.  So turning any one transistor on in the gates feeding the DOT function will pull the voltage to 0 – a logical OR.  </w:t>
-      </w:r>
-      <w:r>
-        <w:t xml:space="preserve">So by default the logic generation handles DOT functions as a logical OR.  </w:t>
-      </w:r>
-      <w:r>
-        <w:t>Non SDTRL DOT Functions are different at times</w:t>
-      </w:r>
-      <w:r>
-        <w:t xml:space="preserve"> – the IBM 1410 has some cases where +6 is logic one, and in such cases the DOT function acts as a logic AND.  There is a special field in the DOT function dialog for forcing the </w:t>
-      </w:r>
-      <w:r>
-        <w:rPr>
-          <w:i/>
-        </w:rPr>
-        <w:t>electrical</w:t>
-      </w:r>
-      <w:r>
-        <w:t xml:space="preserve"> logic function when necessary</w:t>
-      </w:r>
-      <w:r>
-        <w:t xml:space="preserve">.  </w:t>
       </w:r>
       <w:r>
         <w:t>There are also lots of special IBM logic functions:  D (driver), DLY (delay), R (resistor), CAP (capacitor), IP (power inverter), L (load – usually a diode clamp) and so on.  NOTE:  Currently this table is NOT used to validate the logic function entered on a logic diagram – it is actually a free-form text field.</w:t>
@@ -3432,7 +3446,7 @@
         </w:rPr>
         <w:drawing>
           <wp:inline distT="0" distB="0" distL="0" distR="0" wp14:anchorId="10BC6876" wp14:editId="27003728">
-            <wp:extent cx="2709283" cy="3242930"/>
+            <wp:extent cx="3952887" cy="4731488"/>
             <wp:effectExtent l="0" t="0" r="0" b="0"/>
             <wp:docPr id="10" name="Picture 10"/>
             <wp:cNvGraphicFramePr>
@@ -3454,7 +3468,7 @@
                   <pic:spPr>
                     <a:xfrm>
                       <a:off x="0" y="0"/>
-                      <a:ext cx="2719499" cy="3255158"/>
+                      <a:ext cx="3977834" cy="4761349"/>
                     </a:xfrm>
                     <a:prstGeom prst="rect">
                       <a:avLst/>
@@ -4840,6 +4854,35 @@
       <w:r>
         <w:t xml:space="preserve"> accessed via the logic blocks which provide inputs to them or to which they provide their outputs.</w:t>
       </w:r>
+      <w:r>
+        <w:t xml:space="preserve">  Note that these are </w:t>
+      </w:r>
+      <w:r>
+        <w:rPr>
+          <w:i/>
+        </w:rPr>
+        <w:t>logical</w:t>
+      </w:r>
+      <w:r>
+        <w:t xml:space="preserve"> functions, and are </w:t>
+      </w:r>
+      <w:r>
+        <w:rPr>
+          <w:i/>
+        </w:rPr>
+        <w:t>arbitrary</w:t>
+      </w:r>
+      <w:r>
+        <w:t xml:space="preserve"> and often differ from what the </w:t>
+      </w:r>
+      <w:proofErr w:type="gramStart"/>
+      <w:r>
+        <w:t>electronics  /</w:t>
+      </w:r>
+      <w:proofErr w:type="gramEnd"/>
+      <w:r>
+        <w:t xml:space="preserve"> generated HDL will do.</w:t>
+      </w:r>
     </w:p>
     <w:p>
       <w:r>
@@ -5444,7 +5487,29 @@
     </w:p>
     <w:p>
       <w:r>
-        <w:t xml:space="preserve">The “Force Logic Function” if present, is used directly during HDL generation to force a particular logic function (the default being “OR”, at least for now, for the IBM 1410).  The Verified /Exempt check box </w:t>
+        <w:t>The “Force Logic Function” if present, is used directly during HDL generation to force a particular logic function (the default being “OR”, at least for now, for the IBM 1410</w:t>
+      </w:r>
+      <w:r>
+        <w:t xml:space="preserve">, or based on the </w:t>
+      </w:r>
+      <w:proofErr w:type="spellStart"/>
+      <w:r>
+        <w:t>dotFunctionLogic</w:t>
+      </w:r>
+      <w:proofErr w:type="spellEnd"/>
+      <w:r>
+        <w:t xml:space="preserve"> column of the </w:t>
+      </w:r>
+      <w:proofErr w:type="spellStart"/>
+      <w:r>
+        <w:t>LogicLevels</w:t>
+      </w:r>
+      <w:proofErr w:type="spellEnd"/>
+      <w:r>
+        <w:t xml:space="preserve"> table, as discussed earlier</w:t>
+      </w:r>
+      <w:r>
+        <w:t xml:space="preserve">).  The Verified /Exempt check box </w:t>
       </w:r>
       <w:proofErr w:type="gramStart"/>
       <w:r>
@@ -5465,8 +5530,8 @@
         </w:rPr>
         <w:drawing>
           <wp:inline distT="0" distB="0" distL="0" distR="0" wp14:anchorId="58FD0915" wp14:editId="37416870">
-            <wp:extent cx="4433777" cy="3569285"/>
-            <wp:effectExtent l="0" t="0" r="5080" b="0"/>
+            <wp:extent cx="4348716" cy="3500809"/>
+            <wp:effectExtent l="0" t="0" r="0" b="4445"/>
             <wp:docPr id="8" name="Picture 8"/>
             <wp:cNvGraphicFramePr>
               <a:graphicFrameLocks xmlns:a="http://schemas.openxmlformats.org/drawingml/2006/main" noChangeAspect="1"/>
@@ -5487,7 +5552,7 @@
                   <pic:spPr>
                     <a:xfrm>
                       <a:off x="0" y="0"/>
-                      <a:ext cx="4444586" cy="3577986"/>
+                      <a:ext cx="4359319" cy="3509344"/>
                     </a:xfrm>
                     <a:prstGeom prst="rect">
                       <a:avLst/>
@@ -5762,7 +5827,22 @@
     </w:p>
     <w:p>
       <w:r>
-        <w:t>Note that the type (And/Or) of the DOT function is not specified in the connection, but rather specified by editin</w:t>
+        <w:t>Note that the</w:t>
+      </w:r>
+      <w:r>
+        <w:t xml:space="preserve"> </w:t>
+      </w:r>
+      <w:r>
+        <w:rPr>
+          <w:i/>
+        </w:rPr>
+        <w:t>logical</w:t>
+      </w:r>
+      <w:r>
+        <w:t xml:space="preserve"> (not electrical)</w:t>
+      </w:r>
+      <w:r>
+        <w:t xml:space="preserve"> type (And/Or) of the DOT function is not specified in the connection, but rather specified by editin</w:t>
       </w:r>
       <w:r>
         <w:t>g the DOT function entry itself, as described earlier.</w:t>
@@ -6921,11 +7001,23 @@
         </w:numPr>
       </w:pPr>
       <w:r>
-        <w:t xml:space="preserve">It checks to see if the DOT Function has a </w:t>
+        <w:t>It checks to</w:t>
+      </w:r>
+      <w:r>
+        <w:t xml:space="preserve"> see if the DOT Function has a </w:t>
       </w:r>
       <w:proofErr w:type="spellStart"/>
       <w:r>
-        <w:t>ForceLogicFunction</w:t>
+        <w:t>f</w:t>
+      </w:r>
+      <w:r>
+        <w:t>orce</w:t>
+      </w:r>
+      <w:r>
+        <w:t>d</w:t>
+      </w:r>
+      <w:r>
+        <w:t>LogicFunction</w:t>
       </w:r>
       <w:proofErr w:type="spellEnd"/>
       <w:r>
@@ -6941,7 +7033,24 @@
         </w:numPr>
       </w:pPr>
       <w:r>
-        <w:t>It checks for the special case where a DOT function in the ALD is fed ONLY from one or more rotary switches and they are all active low (the default unless the notes field for the switch contains the string “ACTIVE HIGH”).  In such a case, the DOT function logic function is set to AND.</w:t>
+        <w:t xml:space="preserve">It checks to see if a DOT function has the same logic levels on </w:t>
+      </w:r>
+      <w:r>
+        <w:rPr>
+          <w:i/>
+        </w:rPr>
+        <w:t>all</w:t>
+      </w:r>
+      <w:r>
+        <w:t xml:space="preserve"> of its inputs and outputs, and if so, and if that logic level has a </w:t>
+      </w:r>
+      <w:proofErr w:type="spellStart"/>
+      <w:r>
+        <w:t>dotFunctionLogic</w:t>
+      </w:r>
+      <w:proofErr w:type="spellEnd"/>
+      <w:r>
+        <w:t xml:space="preserve"> column value, that will override the default of “OR”.</w:t>
       </w:r>
     </w:p>
     <w:p>
@@ -6953,18 +7062,29 @@
         </w:numPr>
       </w:pPr>
       <w:r>
+        <w:t>It checks for the special case where a DOT function in the ALD is fed ONLY from one or more rotary switches and they are all active low (the default unless the notes field for the switch contains the string “ACTIVE HIGH”).  In such a case, the DOT function logic function is set to AND.</w:t>
+      </w:r>
+    </w:p>
+    <w:p>
+      <w:pPr>
+        <w:pStyle w:val="ListParagraph"/>
+        <w:numPr>
+          <w:ilvl w:val="0"/>
+          <w:numId w:val="17"/>
+        </w:numPr>
+      </w:pPr>
+      <w:r>
+        <w:lastRenderedPageBreak/>
         <w:t>It checks for the special case where a DOT function in the ALD is fed ONLY from signals whose names b</w:t>
       </w:r>
       <w:r>
         <w:t>egin</w:t>
       </w:r>
       <w:r>
-        <w:t xml:space="preserve"> “-C”.  I am not sure exactly why, but electrically speaking, these function as AND </w:t>
-      </w:r>
-      <w:r>
-        <w:lastRenderedPageBreak/>
-        <w:t>gates (logically as OR gates, though – but using negative voltage as logical one) – both inputs must be at a positive voltage to generate a positive voltage result.</w:t>
-      </w:r>
+        <w:t xml:space="preserve"> “-C”.  I am not sure exactly why, but electrically speaking, these function as AND gates (logically as OR gates, though – but using negative voltage as logical one) – both inputs must be at a positive voltage to generate a positive voltage result.</w:t>
+      </w:r>
+      <w:bookmarkStart w:id="0" w:name="_GoBack"/>
+      <w:bookmarkEnd w:id="0"/>
     </w:p>
     <w:p>
       <w:pPr>
@@ -10934,7 +11054,7 @@
 </file>
 
 <file path=customXml/itemProps1.xml><?xml version="1.0" encoding="utf-8"?>
-<ds:datastoreItem xmlns:ds="http://schemas.openxmlformats.org/officeDocument/2006/customXml" ds:itemID="{2FC8C4EF-540D-4DF7-B6DC-ADD5555CC46A}">
+<ds:datastoreItem xmlns:ds="http://schemas.openxmlformats.org/officeDocument/2006/customXml" ds:itemID="{8663A87A-6653-4637-B418-F2765C439762}">
   <ds:schemaRefs>
     <ds:schemaRef ds:uri="http://schemas.openxmlformats.org/officeDocument/2006/bibliography"/>
   </ds:schemaRefs>

</xml_diff>

<commit_message>
GenerateHDL, GenerateGroup, GenerateHDLLogic, EditConnectionForm, Documentation:  Added support for switch type "ALT" - same as a toggle switch.
git-svn-id: svn://localhost/active/IBM1410SMS/trunk@2576 8de05751-f04e-1843-ac3c-a4bcb19ff523
</commit_message>
<xml_diff>
--- a/IBM1410SMS/Documentation.docx
+++ b/IBM1410SMS/Documentation.docx
@@ -3208,22 +3208,7 @@
     </w:p>
     <w:p>
       <w:r>
-        <w:t xml:space="preserve">This table can also influence how DOT functions are generated.  </w:t>
-      </w:r>
-      <w:r>
-        <w:t xml:space="preserve">For example, SDTRL “DOT Functions” operate as “OR” gates, using the logic values of +S == 0V and –S == -12V, because SDTRL uses PNP transistors with a collector pull up to a negative voltage (-S), and when they are on, they pull the voltage to 0 (+S).  So turning any one transistor on in the gates feeding the DOT function will pull the voltage to 0 – a logical OR.  So by default the logic generation handles DOT functions as a logical OR.  </w:t>
-      </w:r>
-      <w:r>
-        <w:t>Other logic families’</w:t>
-      </w:r>
-      <w:r>
-        <w:t xml:space="preserve"> DOT Functions are different at times – the IBM 1410 has some cases</w:t>
-      </w:r>
-      <w:r>
-        <w:t xml:space="preserve"> (logic level “B”)</w:t>
-      </w:r>
-      <w:r>
-        <w:t xml:space="preserve"> where +6 is logic one, and in such cases the DOT function acts as a logic AND.  The default of “OR” can be overridden two ways.  First of all, there is now a “</w:t>
+        <w:t>This table can also influence how DOT functions are generated.  For example, SDTRL “DOT Functions” operate as “OR” gates, using the logic values of +S == 0V and –S == -12V, because SDTRL uses PNP transistors with a collector pull up to a negative voltage (-S), and when they are on, they pull the voltage to 0 (+S).  So turning any one transistor on in the gates feeding the DOT function will pull the voltage to 0 – a logical OR.  So by default the logic generation handles DOT functions as a logical OR.  Other logic families’ DOT Functions are different at times – the IBM 1410 has some cases (logic level “B”) where +6 is logic one, and in such cases the DOT function acts as a logic AND.  The default of “OR” can be overridden two ways.  First of all, there is now a “</w:t>
       </w:r>
       <w:proofErr w:type="spellStart"/>
       <w:r>
@@ -7083,8 +7068,6 @@
       <w:r>
         <w:t xml:space="preserve"> “-C”.  I am not sure exactly why, but electrically speaking, these function as AND gates (logically as OR gates, though – but using negative voltage as logical one) – both inputs must be at a positive voltage to generate a positive voltage result.</w:t>
       </w:r>
-      <w:bookmarkStart w:id="0" w:name="_GoBack"/>
-      <w:bookmarkEnd w:id="0"/>
     </w:p>
     <w:p>
       <w:pPr>
@@ -7284,7 +7267,13 @@
         </w:numPr>
       </w:pPr>
       <w:r>
-        <w:t>“TOG” switches are toggle switches.  They can have two outputs</w:t>
+        <w:t>“TOG”</w:t>
+      </w:r>
+      <w:r>
+        <w:t xml:space="preserve"> and “ALT”</w:t>
+      </w:r>
+      <w:r>
+        <w:t xml:space="preserve"> switches are toggle switches.  They can have two outputs</w:t>
       </w:r>
       <w:r>
         <w:t xml:space="preserve">.  If there is an active high output, it should either have a </w:t>
@@ -7338,7 +7327,15 @@
       </w:r>
       <w:proofErr w:type="gramEnd"/>
       <w:r>
-        <w:t xml:space="preserve"> momentary switches, and are handled the same as toggle switches.</w:t>
+        <w:t xml:space="preserve"> momentary switches, and are handled the same as </w:t>
+      </w:r>
+      <w:bookmarkStart w:id="0" w:name="_GoBack"/>
+      <w:r>
+        <w:t>toggle</w:t>
+      </w:r>
+      <w:bookmarkEnd w:id="0"/>
+      <w:r>
+        <w:t xml:space="preserve"> switches.</w:t>
       </w:r>
       <w:r>
         <w:t xml:space="preserve">  Note that any timing that might result from an attached RC network in the ALD is expected to be handled by whatever is feeding the switch signal.</w:t>
@@ -11054,7 +11051,7 @@
 </file>
 
 <file path=customXml/itemProps1.xml><?xml version="1.0" encoding="utf-8"?>
-<ds:datastoreItem xmlns:ds="http://schemas.openxmlformats.org/officeDocument/2006/customXml" ds:itemID="{8663A87A-6653-4637-B418-F2765C439762}">
+<ds:datastoreItem xmlns:ds="http://schemas.openxmlformats.org/officeDocument/2006/customXml" ds:itemID="{B84E0DD8-E0C2-4D58-ABE5-BDED6876E186}">
   <ds:schemaRefs>
     <ds:schemaRef ds:uri="http://schemas.openxmlformats.org/officeDocument/2006/bibliography"/>
   </ds:schemaRefs>

</xml_diff>

<commit_message>
Tested generation of C# constants for lamp and switch vectors. Updated documentation.
git-svn-id: svn://localhost/active/IBM1410SMS/trunk@2916 8de05751-f04e-1843-ac3c-a4bcb19ff523
</commit_message>
<xml_diff>
--- a/IBM1410SMS/Documentation.docx
+++ b/IBM1410SMS/Documentation.docx
@@ -5084,6 +5084,54 @@
     </w:p>
     <w:p>
       <w:r>
+        <w:t>The Block Notes section is used for any notes the users might want, but it is also used during HDL Generation:</w:t>
+      </w:r>
+    </w:p>
+    <w:p>
+      <w:pPr>
+        <w:pStyle w:val="ListParagraph"/>
+        <w:numPr>
+          <w:ilvl w:val="0"/>
+          <w:numId w:val="19"/>
+        </w:numPr>
+      </w:pPr>
+      <w:r>
+        <w:lastRenderedPageBreak/>
+        <w:t xml:space="preserve">For switches, if the notes contain “NOVECTOR” then this switch is </w:t>
+      </w:r>
+      <w:r>
+        <w:rPr>
+          <w:i/>
+        </w:rPr>
+        <w:t>not</w:t>
+      </w:r>
+      <w:r>
+        <w:t xml:space="preserve"> included in the generated switch vector in a page group (group generation).  This is typically used for multi-deck rotary switches where the extra decks are </w:t>
+      </w:r>
+      <w:r>
+        <w:rPr>
+          <w:i/>
+        </w:rPr>
+        <w:t>logically</w:t>
+      </w:r>
+      <w:r>
+        <w:t xml:space="preserve"> just copies of the primary switch deck – and can be most efficiently handled by an HDL assignment to the secondary deck from the primary deck.</w:t>
+      </w:r>
+    </w:p>
+    <w:p>
+      <w:pPr>
+        <w:pStyle w:val="ListParagraph"/>
+        <w:numPr>
+          <w:ilvl w:val="0"/>
+          <w:numId w:val="19"/>
+        </w:numPr>
+      </w:pPr>
+      <w:r>
+        <w:t>Again, for switches, a note can contain “ACTIVE HIGH”.  Most switches are active low in SMS systems (i.e., turning the switch on causes the voltage to go to the low logic level), but in some cases switches are active high, and this note allows those to be handled properly during HDL generation.</w:t>
+      </w:r>
+    </w:p>
+    <w:p>
+      <w:r>
         <w:t>This form has some special keyboard shortcuts:</w:t>
       </w:r>
     </w:p>
@@ -5108,7 +5156,6 @@
         </w:numPr>
       </w:pPr>
       <w:r>
-        <w:lastRenderedPageBreak/>
         <w:t>ALT+F: Selects the Frame combo box (which may have a different name – see above)</w:t>
       </w:r>
     </w:p>
@@ -5174,7 +5221,7 @@
           <w:noProof/>
         </w:rPr>
         <w:drawing>
-          <wp:inline distT="0" distB="0" distL="0" distR="0" wp14:anchorId="7A900184" wp14:editId="1EF7BB97">
+          <wp:inline distT="0" distB="0" distL="0" distR="0" wp14:anchorId="5E982699" wp14:editId="0E0DB113">
             <wp:extent cx="5943600" cy="4274820"/>
             <wp:effectExtent l="0" t="0" r="0" b="0"/>
             <wp:docPr id="48" name="Picture 48"/>
@@ -5215,6 +5262,7 @@
         <w:jc w:val="center"/>
       </w:pPr>
       <w:r>
+        <w:lastRenderedPageBreak/>
         <w:t>Edit Diagram Logic Block Dialog</w:t>
       </w:r>
     </w:p>
@@ -7327,15 +7375,7 @@
       </w:r>
       <w:proofErr w:type="gramEnd"/>
       <w:r>
-        <w:t xml:space="preserve"> momentary switches, and are handled the same as </w:t>
-      </w:r>
-      <w:bookmarkStart w:id="0" w:name="_GoBack"/>
-      <w:r>
-        <w:t>toggle</w:t>
-      </w:r>
-      <w:bookmarkEnd w:id="0"/>
-      <w:r>
-        <w:t xml:space="preserve"> switches.</w:t>
+        <w:t xml:space="preserve"> momentary switches, and are handled the same as toggle switches.</w:t>
       </w:r>
       <w:r>
         <w:t xml:space="preserve">  Note that any timing that might result from an attached RC network in the ALD is expected to be handled by whatever is feeding the switch signal.</w:t>
@@ -7639,6 +7679,28 @@
       <w:r>
         <w:t xml:space="preserve"> </w:t>
       </w:r>
+      <w:r>
+        <w:t xml:space="preserve">  Group generation also allows the user to specify that vectors for lamps and switches be generated in the test.  This is typically used when generating at the topmost level (“Page(s) to generate set to “%”) and consolidates all of the switches into a single vector, and all of the lamps into another single vector.  Finally, Group generation also provides generation of the sizes and indexes for the aforementioned vectors in C# as </w:t>
+      </w:r>
+      <w:proofErr w:type="spellStart"/>
+      <w:r>
+        <w:rPr>
+          <w:i/>
+        </w:rPr>
+        <w:t>const</w:t>
+      </w:r>
+      <w:proofErr w:type="spellEnd"/>
+      <w:r>
+        <w:rPr>
+          <w:i/>
+        </w:rPr>
+        <w:t xml:space="preserve"> int</w:t>
+      </w:r>
+      <w:bookmarkStart w:id="0" w:name="_GoBack"/>
+      <w:bookmarkEnd w:id="0"/>
+      <w:r>
+        <w:t xml:space="preserve">, for use by a host support program so that if those vectors change, only the indexes need to change. </w:t>
+      </w:r>
     </w:p>
     <w:p>
       <w:pPr>
@@ -7850,20 +7912,9 @@
         </w:numPr>
       </w:pPr>
       <w:r>
+        <w:lastRenderedPageBreak/>
         <w:t>If the bus definition in the database “skips” bits (e.g., the IBM 1410 Operation Register does not contain a Word Mark bit – bit 6), then the aggregate assignment will include a ‘0’ for the “missing” bits.</w:t>
       </w:r>
-    </w:p>
-    <w:p>
-      <w:pPr>
-        <w:pStyle w:val="ListParagraph"/>
-        <w:ind w:left="0"/>
-      </w:pPr>
-    </w:p>
-    <w:p>
-      <w:pPr>
-        <w:pStyle w:val="ListParagraph"/>
-        <w:ind w:left="0"/>
-      </w:pPr>
     </w:p>
     <w:p>
       <w:pPr>
@@ -8604,6 +8655,119 @@
     </w:lvl>
   </w:abstractNum>
   <w:abstractNum w:abstractNumId="4">
+    <w:nsid w:val="28EA4886"/>
+    <w:multiLevelType w:val="hybridMultilevel"/>
+    <w:tmpl w:val="E4647456"/>
+    <w:lvl w:ilvl="0" w:tplc="04090001">
+      <w:start w:val="1"/>
+      <w:numFmt w:val="bullet"/>
+      <w:lvlText w:val=""/>
+      <w:lvlJc w:val="left"/>
+      <w:pPr>
+        <w:ind w:left="720" w:hanging="360"/>
+      </w:pPr>
+      <w:rPr>
+        <w:rFonts w:ascii="Symbol" w:hAnsi="Symbol" w:hint="default"/>
+      </w:rPr>
+    </w:lvl>
+    <w:lvl w:ilvl="1" w:tplc="04090003" w:tentative="1">
+      <w:start w:val="1"/>
+      <w:numFmt w:val="bullet"/>
+      <w:lvlText w:val="o"/>
+      <w:lvlJc w:val="left"/>
+      <w:pPr>
+        <w:ind w:left="1440" w:hanging="360"/>
+      </w:pPr>
+      <w:rPr>
+        <w:rFonts w:ascii="Courier New" w:hAnsi="Courier New" w:cs="Courier New" w:hint="default"/>
+      </w:rPr>
+    </w:lvl>
+    <w:lvl w:ilvl="2" w:tplc="04090005" w:tentative="1">
+      <w:start w:val="1"/>
+      <w:numFmt w:val="bullet"/>
+      <w:lvlText w:val=""/>
+      <w:lvlJc w:val="left"/>
+      <w:pPr>
+        <w:ind w:left="2160" w:hanging="360"/>
+      </w:pPr>
+      <w:rPr>
+        <w:rFonts w:ascii="Wingdings" w:hAnsi="Wingdings" w:hint="default"/>
+      </w:rPr>
+    </w:lvl>
+    <w:lvl w:ilvl="3" w:tplc="04090001" w:tentative="1">
+      <w:start w:val="1"/>
+      <w:numFmt w:val="bullet"/>
+      <w:lvlText w:val=""/>
+      <w:lvlJc w:val="left"/>
+      <w:pPr>
+        <w:ind w:left="2880" w:hanging="360"/>
+      </w:pPr>
+      <w:rPr>
+        <w:rFonts w:ascii="Symbol" w:hAnsi="Symbol" w:hint="default"/>
+      </w:rPr>
+    </w:lvl>
+    <w:lvl w:ilvl="4" w:tplc="04090003" w:tentative="1">
+      <w:start w:val="1"/>
+      <w:numFmt w:val="bullet"/>
+      <w:lvlText w:val="o"/>
+      <w:lvlJc w:val="left"/>
+      <w:pPr>
+        <w:ind w:left="3600" w:hanging="360"/>
+      </w:pPr>
+      <w:rPr>
+        <w:rFonts w:ascii="Courier New" w:hAnsi="Courier New" w:cs="Courier New" w:hint="default"/>
+      </w:rPr>
+    </w:lvl>
+    <w:lvl w:ilvl="5" w:tplc="04090005" w:tentative="1">
+      <w:start w:val="1"/>
+      <w:numFmt w:val="bullet"/>
+      <w:lvlText w:val=""/>
+      <w:lvlJc w:val="left"/>
+      <w:pPr>
+        <w:ind w:left="4320" w:hanging="360"/>
+      </w:pPr>
+      <w:rPr>
+        <w:rFonts w:ascii="Wingdings" w:hAnsi="Wingdings" w:hint="default"/>
+      </w:rPr>
+    </w:lvl>
+    <w:lvl w:ilvl="6" w:tplc="04090001" w:tentative="1">
+      <w:start w:val="1"/>
+      <w:numFmt w:val="bullet"/>
+      <w:lvlText w:val=""/>
+      <w:lvlJc w:val="left"/>
+      <w:pPr>
+        <w:ind w:left="5040" w:hanging="360"/>
+      </w:pPr>
+      <w:rPr>
+        <w:rFonts w:ascii="Symbol" w:hAnsi="Symbol" w:hint="default"/>
+      </w:rPr>
+    </w:lvl>
+    <w:lvl w:ilvl="7" w:tplc="04090003" w:tentative="1">
+      <w:start w:val="1"/>
+      <w:numFmt w:val="bullet"/>
+      <w:lvlText w:val="o"/>
+      <w:lvlJc w:val="left"/>
+      <w:pPr>
+        <w:ind w:left="5760" w:hanging="360"/>
+      </w:pPr>
+      <w:rPr>
+        <w:rFonts w:ascii="Courier New" w:hAnsi="Courier New" w:cs="Courier New" w:hint="default"/>
+      </w:rPr>
+    </w:lvl>
+    <w:lvl w:ilvl="8" w:tplc="04090005" w:tentative="1">
+      <w:start w:val="1"/>
+      <w:numFmt w:val="bullet"/>
+      <w:lvlText w:val=""/>
+      <w:lvlJc w:val="left"/>
+      <w:pPr>
+        <w:ind w:left="6480" w:hanging="360"/>
+      </w:pPr>
+      <w:rPr>
+        <w:rFonts w:ascii="Wingdings" w:hAnsi="Wingdings" w:hint="default"/>
+      </w:rPr>
+    </w:lvl>
+  </w:abstractNum>
+  <w:abstractNum w:abstractNumId="5">
     <w:nsid w:val="2B7F6AA6"/>
     <w:multiLevelType w:val="hybridMultilevel"/>
     <w:tmpl w:val="58320E1A"/>
@@ -8716,7 +8880,7 @@
       </w:rPr>
     </w:lvl>
   </w:abstractNum>
-  <w:abstractNum w:abstractNumId="5">
+  <w:abstractNum w:abstractNumId="6">
     <w:nsid w:val="330041C7"/>
     <w:multiLevelType w:val="hybridMultilevel"/>
     <w:tmpl w:val="74402F0A"/>
@@ -8829,7 +8993,7 @@
       </w:rPr>
     </w:lvl>
   </w:abstractNum>
-  <w:abstractNum w:abstractNumId="6">
+  <w:abstractNum w:abstractNumId="7">
     <w:nsid w:val="3B840675"/>
     <w:multiLevelType w:val="hybridMultilevel"/>
     <w:tmpl w:val="E9E45124"/>
@@ -8942,7 +9106,7 @@
       </w:rPr>
     </w:lvl>
   </w:abstractNum>
-  <w:abstractNum w:abstractNumId="7">
+  <w:abstractNum w:abstractNumId="8">
     <w:nsid w:val="3C52579C"/>
     <w:multiLevelType w:val="hybridMultilevel"/>
     <w:tmpl w:val="6996FC70"/>
@@ -9055,7 +9219,7 @@
       </w:rPr>
     </w:lvl>
   </w:abstractNum>
-  <w:abstractNum w:abstractNumId="8">
+  <w:abstractNum w:abstractNumId="9">
     <w:nsid w:val="40F06D24"/>
     <w:multiLevelType w:val="hybridMultilevel"/>
     <w:tmpl w:val="A46095C2"/>
@@ -9168,7 +9332,7 @@
       </w:rPr>
     </w:lvl>
   </w:abstractNum>
-  <w:abstractNum w:abstractNumId="9">
+  <w:abstractNum w:abstractNumId="10">
     <w:nsid w:val="45D81FD6"/>
     <w:multiLevelType w:val="hybridMultilevel"/>
     <w:tmpl w:val="01C08F88"/>
@@ -9281,7 +9445,7 @@
       </w:rPr>
     </w:lvl>
   </w:abstractNum>
-  <w:abstractNum w:abstractNumId="10">
+  <w:abstractNum w:abstractNumId="11">
     <w:nsid w:val="4FBA6AA9"/>
     <w:multiLevelType w:val="hybridMultilevel"/>
     <w:tmpl w:val="4776E208"/>
@@ -9394,7 +9558,7 @@
       </w:rPr>
     </w:lvl>
   </w:abstractNum>
-  <w:abstractNum w:abstractNumId="11">
+  <w:abstractNum w:abstractNumId="12">
     <w:nsid w:val="551961B9"/>
     <w:multiLevelType w:val="hybridMultilevel"/>
     <w:tmpl w:val="82FEBB9C"/>
@@ -9507,7 +9671,7 @@
       </w:rPr>
     </w:lvl>
   </w:abstractNum>
-  <w:abstractNum w:abstractNumId="12">
+  <w:abstractNum w:abstractNumId="13">
     <w:nsid w:val="55347971"/>
     <w:multiLevelType w:val="hybridMultilevel"/>
     <w:tmpl w:val="82E27B22"/>
@@ -9593,7 +9757,7 @@
       </w:pPr>
     </w:lvl>
   </w:abstractNum>
-  <w:abstractNum w:abstractNumId="13">
+  <w:abstractNum w:abstractNumId="14">
     <w:nsid w:val="5E897E74"/>
     <w:multiLevelType w:val="hybridMultilevel"/>
     <w:tmpl w:val="043A7744"/>
@@ -9706,7 +9870,120 @@
       </w:rPr>
     </w:lvl>
   </w:abstractNum>
-  <w:abstractNum w:abstractNumId="14">
+  <w:abstractNum w:abstractNumId="15">
+    <w:nsid w:val="673F20F0"/>
+    <w:multiLevelType w:val="hybridMultilevel"/>
+    <w:tmpl w:val="A1A83CF4"/>
+    <w:lvl w:ilvl="0" w:tplc="04090001">
+      <w:start w:val="1"/>
+      <w:numFmt w:val="bullet"/>
+      <w:lvlText w:val=""/>
+      <w:lvlJc w:val="left"/>
+      <w:pPr>
+        <w:ind w:left="720" w:hanging="360"/>
+      </w:pPr>
+      <w:rPr>
+        <w:rFonts w:ascii="Symbol" w:hAnsi="Symbol" w:hint="default"/>
+      </w:rPr>
+    </w:lvl>
+    <w:lvl w:ilvl="1" w:tplc="04090003" w:tentative="1">
+      <w:start w:val="1"/>
+      <w:numFmt w:val="bullet"/>
+      <w:lvlText w:val="o"/>
+      <w:lvlJc w:val="left"/>
+      <w:pPr>
+        <w:ind w:left="1440" w:hanging="360"/>
+      </w:pPr>
+      <w:rPr>
+        <w:rFonts w:ascii="Courier New" w:hAnsi="Courier New" w:cs="Courier New" w:hint="default"/>
+      </w:rPr>
+    </w:lvl>
+    <w:lvl w:ilvl="2" w:tplc="04090005" w:tentative="1">
+      <w:start w:val="1"/>
+      <w:numFmt w:val="bullet"/>
+      <w:lvlText w:val=""/>
+      <w:lvlJc w:val="left"/>
+      <w:pPr>
+        <w:ind w:left="2160" w:hanging="360"/>
+      </w:pPr>
+      <w:rPr>
+        <w:rFonts w:ascii="Wingdings" w:hAnsi="Wingdings" w:hint="default"/>
+      </w:rPr>
+    </w:lvl>
+    <w:lvl w:ilvl="3" w:tplc="04090001" w:tentative="1">
+      <w:start w:val="1"/>
+      <w:numFmt w:val="bullet"/>
+      <w:lvlText w:val=""/>
+      <w:lvlJc w:val="left"/>
+      <w:pPr>
+        <w:ind w:left="2880" w:hanging="360"/>
+      </w:pPr>
+      <w:rPr>
+        <w:rFonts w:ascii="Symbol" w:hAnsi="Symbol" w:hint="default"/>
+      </w:rPr>
+    </w:lvl>
+    <w:lvl w:ilvl="4" w:tplc="04090003" w:tentative="1">
+      <w:start w:val="1"/>
+      <w:numFmt w:val="bullet"/>
+      <w:lvlText w:val="o"/>
+      <w:lvlJc w:val="left"/>
+      <w:pPr>
+        <w:ind w:left="3600" w:hanging="360"/>
+      </w:pPr>
+      <w:rPr>
+        <w:rFonts w:ascii="Courier New" w:hAnsi="Courier New" w:cs="Courier New" w:hint="default"/>
+      </w:rPr>
+    </w:lvl>
+    <w:lvl w:ilvl="5" w:tplc="04090005" w:tentative="1">
+      <w:start w:val="1"/>
+      <w:numFmt w:val="bullet"/>
+      <w:lvlText w:val=""/>
+      <w:lvlJc w:val="left"/>
+      <w:pPr>
+        <w:ind w:left="4320" w:hanging="360"/>
+      </w:pPr>
+      <w:rPr>
+        <w:rFonts w:ascii="Wingdings" w:hAnsi="Wingdings" w:hint="default"/>
+      </w:rPr>
+    </w:lvl>
+    <w:lvl w:ilvl="6" w:tplc="04090001" w:tentative="1">
+      <w:start w:val="1"/>
+      <w:numFmt w:val="bullet"/>
+      <w:lvlText w:val=""/>
+      <w:lvlJc w:val="left"/>
+      <w:pPr>
+        <w:ind w:left="5040" w:hanging="360"/>
+      </w:pPr>
+      <w:rPr>
+        <w:rFonts w:ascii="Symbol" w:hAnsi="Symbol" w:hint="default"/>
+      </w:rPr>
+    </w:lvl>
+    <w:lvl w:ilvl="7" w:tplc="04090003" w:tentative="1">
+      <w:start w:val="1"/>
+      <w:numFmt w:val="bullet"/>
+      <w:lvlText w:val="o"/>
+      <w:lvlJc w:val="left"/>
+      <w:pPr>
+        <w:ind w:left="5760" w:hanging="360"/>
+      </w:pPr>
+      <w:rPr>
+        <w:rFonts w:ascii="Courier New" w:hAnsi="Courier New" w:cs="Courier New" w:hint="default"/>
+      </w:rPr>
+    </w:lvl>
+    <w:lvl w:ilvl="8" w:tplc="04090005" w:tentative="1">
+      <w:start w:val="1"/>
+      <w:numFmt w:val="bullet"/>
+      <w:lvlText w:val=""/>
+      <w:lvlJc w:val="left"/>
+      <w:pPr>
+        <w:ind w:left="6480" w:hanging="360"/>
+      </w:pPr>
+      <w:rPr>
+        <w:rFonts w:ascii="Wingdings" w:hAnsi="Wingdings" w:hint="default"/>
+      </w:rPr>
+    </w:lvl>
+  </w:abstractNum>
+  <w:abstractNum w:abstractNumId="16">
     <w:nsid w:val="69A071BB"/>
     <w:multiLevelType w:val="hybridMultilevel"/>
     <w:tmpl w:val="C6EA7670"/>
@@ -9819,7 +10096,7 @@
       </w:rPr>
     </w:lvl>
   </w:abstractNum>
-  <w:abstractNum w:abstractNumId="15">
+  <w:abstractNum w:abstractNumId="17">
     <w:nsid w:val="73391F7F"/>
     <w:multiLevelType w:val="hybridMultilevel"/>
     <w:tmpl w:val="F5126F76"/>
@@ -9932,7 +10209,7 @@
       </w:rPr>
     </w:lvl>
   </w:abstractNum>
-  <w:abstractNum w:abstractNumId="16">
+  <w:abstractNum w:abstractNumId="18">
     <w:nsid w:val="739E4F2C"/>
     <w:multiLevelType w:val="hybridMultilevel"/>
     <w:tmpl w:val="3000F8D0"/>
@@ -10045,7 +10322,7 @@
       </w:rPr>
     </w:lvl>
   </w:abstractNum>
-  <w:abstractNum w:abstractNumId="17">
+  <w:abstractNum w:abstractNumId="19">
     <w:nsid w:val="75411DFA"/>
     <w:multiLevelType w:val="hybridMultilevel"/>
     <w:tmpl w:val="4F2224D4"/>
@@ -10159,58 +10436,64 @@
     </w:lvl>
   </w:abstractNum>
   <w:num w:numId="1">
-    <w:abstractNumId w:val="6"/>
+    <w:abstractNumId w:val="7"/>
   </w:num>
   <w:num w:numId="2">
     <w:abstractNumId w:val="3"/>
   </w:num>
   <w:num w:numId="3">
-    <w:abstractNumId w:val="11"/>
+    <w:abstractNumId w:val="12"/>
   </w:num>
   <w:num w:numId="4">
     <w:abstractNumId w:val="2"/>
   </w:num>
   <w:num w:numId="5">
+    <w:abstractNumId w:val="11"/>
+  </w:num>
+  <w:num w:numId="6">
     <w:abstractNumId w:val="10"/>
   </w:num>
-  <w:num w:numId="6">
+  <w:num w:numId="7">
+    <w:abstractNumId w:val="13"/>
+  </w:num>
+  <w:num w:numId="8">
     <w:abstractNumId w:val="9"/>
   </w:num>
-  <w:num w:numId="7">
-    <w:abstractNumId w:val="12"/>
-  </w:num>
-  <w:num w:numId="8">
-    <w:abstractNumId w:val="8"/>
-  </w:num>
   <w:num w:numId="9">
-    <w:abstractNumId w:val="14"/>
+    <w:abstractNumId w:val="16"/>
   </w:num>
   <w:num w:numId="10">
     <w:abstractNumId w:val="1"/>
   </w:num>
   <w:num w:numId="11">
-    <w:abstractNumId w:val="4"/>
+    <w:abstractNumId w:val="5"/>
   </w:num>
   <w:num w:numId="12">
-    <w:abstractNumId w:val="15"/>
+    <w:abstractNumId w:val="17"/>
   </w:num>
   <w:num w:numId="13">
-    <w:abstractNumId w:val="5"/>
+    <w:abstractNumId w:val="6"/>
   </w:num>
   <w:num w:numId="14">
-    <w:abstractNumId w:val="16"/>
+    <w:abstractNumId w:val="18"/>
   </w:num>
   <w:num w:numId="15">
     <w:abstractNumId w:val="0"/>
   </w:num>
   <w:num w:numId="16">
-    <w:abstractNumId w:val="13"/>
+    <w:abstractNumId w:val="14"/>
   </w:num>
   <w:num w:numId="17">
-    <w:abstractNumId w:val="7"/>
+    <w:abstractNumId w:val="8"/>
   </w:num>
   <w:num w:numId="18">
-    <w:abstractNumId w:val="17"/>
+    <w:abstractNumId w:val="19"/>
+  </w:num>
+  <w:num w:numId="19">
+    <w:abstractNumId w:val="15"/>
+  </w:num>
+  <w:num w:numId="20">
+    <w:abstractNumId w:val="4"/>
   </w:num>
 </w:numbering>
 </file>
@@ -11051,7 +11334,7 @@
 </file>
 
 <file path=customXml/itemProps1.xml><?xml version="1.0" encoding="utf-8"?>
-<ds:datastoreItem xmlns:ds="http://schemas.openxmlformats.org/officeDocument/2006/customXml" ds:itemID="{B84E0DD8-E0C2-4D58-ABE5-BDED6876E186}">
+<ds:datastoreItem xmlns:ds="http://schemas.openxmlformats.org/officeDocument/2006/customXml" ds:itemID="{996B3AB9-FBCA-43B1-8BB3-C4710C2E1430}">
   <ds:schemaRefs>
     <ds:schemaRef ds:uri="http://schemas.openxmlformats.org/officeDocument/2006/bibliography"/>
   </ds:schemaRefs>

</xml_diff>

<commit_message>
Added ability to force a D flipflop after a logic block in HDL generation by adding "DFLIPFLOP" to a logic block's notes field.
git-svn-id: svn://localhost/active/IBM1410SMS/trunk@2966 8de05751-f04e-1843-ac3c-a4bcb19ff523
</commit_message>
<xml_diff>
--- a/IBM1410SMS/Documentation.docx
+++ b/IBM1410SMS/Documentation.docx
@@ -7014,16 +7014,14 @@
         </w:numPr>
       </w:pPr>
       <w:r>
-        <w:t>It checks for cases where a DOT function has exactly two inputs, one of which is from a Trigger, with exactly one output.  This indicates a special case where in SMS logic, the non-trigger gate DOT-</w:t>
-      </w:r>
-      <w:proofErr w:type="spellStart"/>
-      <w:r>
-        <w:t>ed</w:t>
-      </w:r>
-      <w:proofErr w:type="spellEnd"/>
-      <w:r>
-        <w:t xml:space="preserve"> with a trigger was used to force the trigger into a given state – essentially acting as another DC Set or DC Reset input – which is how the HDL generator handles it, by creating a “faux” input.  Currently, pins are only 1 character long.  Fortunately, Triggers are always single height cards (at least on the IBM 1410), so the faux input pin is named via original pin name – ‘A’ + ‘S’ (S is the first pin on the second have of a double height card.)  This could be generalized by allowing two character pin names, should this not work on, for example, a 7094.  This allowed leaving the ALD as it was originally, but generating correctly functioning logic by changing the connections during HDL generation.</w:t>
-      </w:r>
+        <w:t xml:space="preserve">If the block has “DFLIPFLOP” in its notes, then it also follows all outputs on that block with a </w:t>
+      </w:r>
+      <w:r>
+        <w:br/>
+        <w:t>“D” flip flop.  This can be used to break multi-page combinatorial loops.</w:t>
+      </w:r>
+      <w:bookmarkStart w:id="0" w:name="_GoBack"/>
+      <w:bookmarkEnd w:id="0"/>
     </w:p>
     <w:p>
       <w:pPr>
@@ -7034,27 +7032,15 @@
         </w:numPr>
       </w:pPr>
       <w:r>
-        <w:t>It checks to</w:t>
-      </w:r>
-      <w:r>
-        <w:t xml:space="preserve"> see if the DOT Function has a </w:t>
+        <w:t>It checks for cases where a DOT function has exactly two inputs, one of which is from a Trigger, with exactly one output.  This indicates a special case where in SMS logic, the non-trigger gate DOT-</w:t>
       </w:r>
       <w:proofErr w:type="spellStart"/>
       <w:r>
-        <w:t>f</w:t>
-      </w:r>
-      <w:r>
-        <w:t>orce</w:t>
-      </w:r>
-      <w:r>
-        <w:t>d</w:t>
-      </w:r>
-      <w:r>
-        <w:t>LogicFunction</w:t>
+        <w:t>ed</w:t>
       </w:r>
       <w:proofErr w:type="spellEnd"/>
       <w:r>
-        <w:t xml:space="preserve"> column specified, and if so, this overrides the normal “OR” logic function (and also overrides any special cases listed below.)</w:t>
+        <w:t xml:space="preserve"> with a trigger was used to force the trigger into a given state – essentially acting as another DC Set or DC Reset input – which is how the HDL generator handles it, by creating a “faux” input.  Currently, pins are only 1 character long.  Fortunately, Triggers are always single height cards (at least on the IBM 1410), so the faux input pin is named via original pin name – ‘A’ + ‘S’ (S is the first pin on the second have of a double height card.)  This could be generalized by allowing two character pin names, should this not work on, for example, a 7094.  This allowed leaving the ALD as it was originally, but generating correctly functioning logic by changing the connections during HDL generation.</w:t>
       </w:r>
     </w:p>
     <w:p>
@@ -7066,24 +7052,27 @@
         </w:numPr>
       </w:pPr>
       <w:r>
-        <w:t xml:space="preserve">It checks to see if a DOT function has the same logic levels on </w:t>
-      </w:r>
-      <w:r>
-        <w:rPr>
-          <w:i/>
-        </w:rPr>
-        <w:t>all</w:t>
-      </w:r>
-      <w:r>
-        <w:t xml:space="preserve"> of its inputs and outputs, and if so, and if that logic level has a </w:t>
+        <w:t>It checks to</w:t>
+      </w:r>
+      <w:r>
+        <w:t xml:space="preserve"> see if the DOT Function has a </w:t>
       </w:r>
       <w:proofErr w:type="spellStart"/>
       <w:r>
-        <w:t>dotFunctionLogic</w:t>
+        <w:t>f</w:t>
+      </w:r>
+      <w:r>
+        <w:t>orce</w:t>
+      </w:r>
+      <w:r>
+        <w:t>d</w:t>
+      </w:r>
+      <w:r>
+        <w:t>LogicFunction</w:t>
       </w:r>
       <w:proofErr w:type="spellEnd"/>
       <w:r>
-        <w:t xml:space="preserve"> column value, that will override the default of “OR”.</w:t>
+        <w:t xml:space="preserve"> column specified, and if so, this overrides the normal “OR” logic function (and also overrides any special cases listed below.)</w:t>
       </w:r>
     </w:p>
     <w:p>
@@ -7095,7 +7084,24 @@
         </w:numPr>
       </w:pPr>
       <w:r>
-        <w:t>It checks for the special case where a DOT function in the ALD is fed ONLY from one or more rotary switches and they are all active low (the default unless the notes field for the switch contains the string “ACTIVE HIGH”).  In such a case, the DOT function logic function is set to AND.</w:t>
+        <w:t xml:space="preserve">It checks to see if a DOT function has the same logic levels on </w:t>
+      </w:r>
+      <w:r>
+        <w:rPr>
+          <w:i/>
+        </w:rPr>
+        <w:t>all</w:t>
+      </w:r>
+      <w:r>
+        <w:t xml:space="preserve"> of its inputs and outputs, and if so, and if that logic level has a </w:t>
+      </w:r>
+      <w:proofErr w:type="spellStart"/>
+      <w:r>
+        <w:t>dotFunctionLogic</w:t>
+      </w:r>
+      <w:proofErr w:type="spellEnd"/>
+      <w:r>
+        <w:t xml:space="preserve"> column value, that will override the default of “OR”.</w:t>
       </w:r>
     </w:p>
     <w:p>
@@ -7107,14 +7113,11 @@
         </w:numPr>
       </w:pPr>
       <w:r>
+        <w:t xml:space="preserve">It checks for the special case where a DOT function in the ALD is fed ONLY from one or more rotary switches and they are all active low (the default unless the notes field for the switch </w:t>
+      </w:r>
+      <w:r>
         <w:lastRenderedPageBreak/>
-        <w:t>It checks for the special case where a DOT function in the ALD is fed ONLY from signals whose names b</w:t>
-      </w:r>
-      <w:r>
-        <w:t>egin</w:t>
-      </w:r>
-      <w:r>
-        <w:t xml:space="preserve"> “-C”.  I am not sure exactly why, but electrically speaking, these function as AND gates (logically as OR gates, though – but using negative voltage as logical one) – both inputs must be at a positive voltage to generate a positive voltage result.</w:t>
+        <w:t>contains the string “ACTIVE HIGH”).  In such a case, the DOT function logic function is set to AND.</w:t>
       </w:r>
     </w:p>
     <w:p>
@@ -7126,24 +7129,13 @@
         </w:numPr>
       </w:pPr>
       <w:r>
-        <w:t xml:space="preserve">Lamps are generated as output signals of the form </w:t>
-      </w:r>
-      <w:proofErr w:type="spellStart"/>
-      <w:r>
-        <w:t>LAMP_mmfprcc</w:t>
-      </w:r>
-      <w:proofErr w:type="spellEnd"/>
-      <w:r>
-        <w:t xml:space="preserve"> (e.g., LAMP_15A1A06) on individual pages, and are also recognized as outputs when generating group pages.  This actually requires spinning thru the individual pages’ diagram blocks during generation, but I felt this was preferable to introducing lamps as an output signal which did not appear on the original ALD pages.</w:t>
-      </w:r>
-      <w:r>
-        <w:t xml:space="preserve">  (They are</w:t>
-      </w:r>
-      <w:r>
-        <w:t xml:space="preserve"> then</w:t>
-      </w:r>
-      <w:r>
-        <w:t xml:space="preserve"> also good candidates for setting up as HDL busses – see below)</w:t>
+        <w:t>It checks for the special case where a DOT function in the ALD is fed ONLY from signals whose names b</w:t>
+      </w:r>
+      <w:r>
+        <w:t>egin</w:t>
+      </w:r>
+      <w:r>
+        <w:t xml:space="preserve"> “-C”.  I am not sure exactly why, but electrically speaking, these function as AND gates (logically as OR gates, though – but using negative voltage as logical one) – both inputs must be at a positive voltage to generate a positive voltage result.</w:t>
       </w:r>
     </w:p>
     <w:p>
@@ -7155,67 +7147,24 @@
         </w:numPr>
       </w:pPr>
       <w:r>
-        <w:t>Oscillators are set up with gates</w:t>
-      </w:r>
-      <w:r>
-        <w:t xml:space="preserve"> that are configured with a Logic Function of Special and an </w:t>
+        <w:t xml:space="preserve">Lamps are generated as output signals of the form </w:t>
       </w:r>
       <w:proofErr w:type="spellStart"/>
       <w:r>
-        <w:t>HDLName</w:t>
+        <w:t>LAMP_mmfprcc</w:t>
       </w:r>
       <w:proofErr w:type="spellEnd"/>
       <w:r>
-        <w:t xml:space="preserve"> of Oscillator </w:t>
-      </w:r>
-      <w:r>
-        <w:t xml:space="preserve">and </w:t>
-      </w:r>
-      <w:r>
-        <w:t xml:space="preserve">generate a generic with a parameter FREQUENCY with an integer value in KHz, </w:t>
-      </w:r>
-      <w:r>
-        <w:t xml:space="preserve">a parameter CLOCKPERIOD measured in ns </w:t>
-      </w:r>
-      <w:r>
-        <w:t xml:space="preserve">and include the FPGA_CLK.  This frequency is derived from the TITLE of the logic block that instantiates the SMS oscillator “gate” (e.g. 1.5 MC is 1500 KHz).  It does </w:t>
-      </w:r>
-      <w:r>
-        <w:rPr>
-          <w:u w:val="single"/>
-        </w:rPr>
-        <w:t>not</w:t>
-      </w:r>
-      <w:r>
-        <w:t xml:space="preserve"> use the component value in the gate because that is fixed for that gate.</w:t>
-      </w:r>
-      <w:r>
-        <w:t xml:space="preserve">  There is a parameter “</w:t>
-      </w:r>
-      <w:proofErr w:type="spellStart"/>
-      <w:r>
-        <w:t>fpgaclockperiod</w:t>
-      </w:r>
-      <w:proofErr w:type="spellEnd"/>
-      <w:r>
-        <w:t>” in table parameters that is used in this calculation</w:t>
-      </w:r>
-      <w:r>
-        <w:t>, to set the CLOCKPERIOD paramter</w:t>
-      </w:r>
-      <w:r>
-        <w:t>.</w:t>
-      </w:r>
-      <w:r>
-        <w:t xml:space="preserve">  If it is not present, a </w:t>
-      </w:r>
-      <w:proofErr w:type="gramStart"/>
-      <w:r>
-        <w:t>100Mhz</w:t>
-      </w:r>
-      <w:proofErr w:type="gramEnd"/>
-      <w:r>
-        <w:t xml:space="preserve"> clock (10ns period) is assumed.</w:t>
+        <w:t xml:space="preserve"> (e.g., LAMP_15A1A06) on individual pages, and are also recognized as outputs when generating group pages.  This actually requires spinning thru the individual pages’ diagram blocks during generation, but I felt this was preferable to introducing lamps as an output signal which did not appear on the original ALD pages.</w:t>
+      </w:r>
+      <w:r>
+        <w:t xml:space="preserve">  (They are</w:t>
+      </w:r>
+      <w:r>
+        <w:t xml:space="preserve"> then</w:t>
+      </w:r>
+      <w:r>
+        <w:t xml:space="preserve"> also good candidates for setting up as HDL busses – see below)</w:t>
       </w:r>
     </w:p>
     <w:p>
@@ -7227,7 +7176,10 @@
         </w:numPr>
       </w:pPr>
       <w:r>
-        <w:t xml:space="preserve">Delay lines are set up with gates that are configured with a Logic Function of Special and an </w:t>
+        <w:t>Oscillators are set up with gates</w:t>
+      </w:r>
+      <w:r>
+        <w:t xml:space="preserve"> that are configured with a Logic Function of Special and an </w:t>
       </w:r>
       <w:proofErr w:type="spellStart"/>
       <w:r>
@@ -7235,26 +7187,56 @@
       </w:r>
       <w:proofErr w:type="spellEnd"/>
       <w:r>
-        <w:t xml:space="preserve"> of </w:t>
+        <w:t xml:space="preserve"> of Oscillator </w:t>
+      </w:r>
+      <w:r>
+        <w:t xml:space="preserve">and </w:t>
+      </w:r>
+      <w:r>
+        <w:t xml:space="preserve">generate a generic with a parameter FREQUENCY with an integer value in KHz, </w:t>
+      </w:r>
+      <w:r>
+        <w:t xml:space="preserve">a parameter CLOCKPERIOD measured in ns </w:t>
+      </w:r>
+      <w:r>
+        <w:t xml:space="preserve">and include the FPGA_CLK.  This frequency is derived from the TITLE of the logic block that instantiates the SMS oscillator “gate” (e.g. 1.5 MC is 1500 KHz).  It does </w:t>
+      </w:r>
+      <w:r>
+        <w:rPr>
+          <w:u w:val="single"/>
+        </w:rPr>
+        <w:t>not</w:t>
+      </w:r>
+      <w:r>
+        <w:t xml:space="preserve"> use the component value in the gate because that is fixed for that gate.</w:t>
+      </w:r>
+      <w:r>
+        <w:t xml:space="preserve">  There is a parameter “</w:t>
       </w:r>
       <w:proofErr w:type="spellStart"/>
       <w:r>
-        <w:t>ShiftRegister</w:t>
+        <w:t>fpgaclockperiod</w:t>
       </w:r>
       <w:proofErr w:type="spellEnd"/>
       <w:r>
-        <w:t xml:space="preserve"> or </w:t>
-      </w:r>
-      <w:proofErr w:type="spellStart"/>
-      <w:r>
-        <w:t>InvShiftRegister</w:t>
-      </w:r>
-      <w:proofErr w:type="spellEnd"/>
-      <w:r>
-        <w:t xml:space="preserve"> (the latter being those with inverted outputs).  The time can be specified in “ns” or “us” in the logic block title.  If the HDL generation cannot figure out the time, it issues a message and sets the delay to 0.  [On the IBM 1410 I think that these only appear in two places: in the clock generation circuit on the first page, where no delay is needed, and in the memory circuit</w:t>
-      </w:r>
-      <w:r>
-        <w:t>s which probably won’t be used.  However, I also added one on page 12.65.01.1, where originally a capacitor was used to delay a signal during the power on/ computer reset sequencing.]</w:t>
+        <w:t>” in table parameters that is used in this calculation</w:t>
+      </w:r>
+      <w:r>
+        <w:t>, to set the CLOCKPERIOD paramter</w:t>
+      </w:r>
+      <w:r>
+        <w:t>.</w:t>
+      </w:r>
+      <w:r>
+        <w:t xml:space="preserve">  If it is not present, a </w:t>
+      </w:r>
+      <w:proofErr w:type="gramStart"/>
+      <w:r>
+        <w:t>100Mhz</w:t>
+      </w:r>
+      <w:proofErr w:type="gramEnd"/>
+      <w:r>
+        <w:t xml:space="preserve"> clock (10ns period) is assumed.</w:t>
       </w:r>
     </w:p>
     <w:p>
@@ -7266,23 +7248,34 @@
         </w:numPr>
       </w:pPr>
       <w:r>
-        <w:t>Single shots are set up with gates that are configured with Logic Function “SS” and an HDL Name of “</w:t>
+        <w:t xml:space="preserve">Delay lines are set up with gates that are configured with a Logic Function of Special and an </w:t>
       </w:r>
       <w:proofErr w:type="spellStart"/>
       <w:r>
-        <w:t>SingelShot</w:t>
+        <w:t>HDLName</w:t>
       </w:r>
       <w:proofErr w:type="spellEnd"/>
       <w:r>
-        <w:t>” and generate a generic with a parameter of PULSETIME with an integer value in ns and a parameter CLOCKPERIOD measured in ns, as with the oscillator.  As with the oscillator, the pulse time is derived from the TITLE of the logic block that instantiates the SMS one shot gate – a number followed by US, USEC, MS or MSEC.  The single shot uses the same parameter “</w:t>
+        <w:t xml:space="preserve"> of </w:t>
       </w:r>
       <w:proofErr w:type="spellStart"/>
       <w:r>
-        <w:t>fpgaclockperiod</w:t>
+        <w:t>ShiftRegister</w:t>
       </w:r>
       <w:proofErr w:type="spellEnd"/>
       <w:r>
-        <w:t>” as do oscillators, which is used to set the value of the generic CLOCKPERIOD parameter.</w:t>
+        <w:t xml:space="preserve"> or </w:t>
+      </w:r>
+      <w:proofErr w:type="spellStart"/>
+      <w:r>
+        <w:t>InvShiftRegister</w:t>
+      </w:r>
+      <w:proofErr w:type="spellEnd"/>
+      <w:r>
+        <w:t xml:space="preserve"> (the latter being those with inverted outputs).  The time can be specified in “ns” or “us” in the logic block title.  If the HDL generation cannot figure out the time, it issues a message and sets the delay to 0.  [On the IBM 1410 I think that these only appear in two places: in the clock generation circuit on the first page, where no delay is needed, and in the memory circuit</w:t>
+      </w:r>
+      <w:r>
+        <w:t>s which probably won’t be used.  However, I also added one on page 12.65.01.1, where originally a capacitor was used to delay a signal during the power on/ computer reset sequencing.]</w:t>
       </w:r>
     </w:p>
     <w:p>
@@ -7294,6 +7287,34 @@
         </w:numPr>
       </w:pPr>
       <w:r>
+        <w:t>Single shots are set up with gates that are configured with Logic Function “SS” and an HDL Name of “</w:t>
+      </w:r>
+      <w:proofErr w:type="spellStart"/>
+      <w:r>
+        <w:t>SingelShot</w:t>
+      </w:r>
+      <w:proofErr w:type="spellEnd"/>
+      <w:r>
+        <w:t>” and generate a generic with a parameter of PULSETIME with an integer value in ns and a parameter CLOCKPERIOD measured in ns, as with the oscillator.  As with the oscillator, the pulse time is derived from the TITLE of the logic block that instantiates the SMS one shot gate – a number followed by US, USEC, MS or MSEC.  The single shot uses the same parameter “</w:t>
+      </w:r>
+      <w:proofErr w:type="spellStart"/>
+      <w:r>
+        <w:t>fpgaclockperiod</w:t>
+      </w:r>
+      <w:proofErr w:type="spellEnd"/>
+      <w:r>
+        <w:t>” as do oscillators, which is used to set the value of the generic CLOCKPERIOD parameter.</w:t>
+      </w:r>
+    </w:p>
+    <w:p>
+      <w:pPr>
+        <w:pStyle w:val="ListParagraph"/>
+        <w:numPr>
+          <w:ilvl w:val="0"/>
+          <w:numId w:val="17"/>
+        </w:numPr>
+      </w:pPr>
+      <w:r>
         <w:t>Switches come in different types.  They are recognized by the Logic Block SYMBOL.  All are assumed to be coming in from the outside as active high, even if the original switch was not.</w:t>
       </w:r>
       <w:r>
@@ -7315,6 +7336,7 @@
         </w:numPr>
       </w:pPr>
       <w:r>
+        <w:lastRenderedPageBreak/>
         <w:t>“TOG”</w:t>
       </w:r>
       <w:r>
@@ -7363,7 +7385,6 @@
         </w:numPr>
       </w:pPr>
       <w:r>
-        <w:lastRenderedPageBreak/>
         <w:t xml:space="preserve"> </w:t>
       </w:r>
       <w:r>
@@ -7621,7 +7642,11 @@
       </w:r>
       <w:proofErr w:type="gramEnd"/>
       <w:r>
-        <w:t xml:space="preserve"> file is inserted near the end of the generated test bench the first time a given test bench is generated.  If the test bench file already exists, the code is instead copied from the existing test bench.  In this file the tag &lt;FPGA CLOCK&gt; denotes where the FPGA clock template code will be inserted (see next file)</w:t>
+        <w:t xml:space="preserve"> file is inserted near the end of the generated test bench the first time a given test bench is generated.  If the test bench file already exists, the code is instead </w:t>
+      </w:r>
+      <w:r>
+        <w:lastRenderedPageBreak/>
+        <w:t>copied from the existing test bench.  In this file the tag &lt;FPGA CLOCK&gt; denotes where the FPGA clock template code will be inserted (see next file)</w:t>
       </w:r>
     </w:p>
     <w:p>
@@ -7635,7 +7660,6 @@
       <w:proofErr w:type="spellStart"/>
       <w:proofErr w:type="gramStart"/>
       <w:r>
-        <w:lastRenderedPageBreak/>
         <w:t>TestBenchFPGAClock.</w:t>
       </w:r>
       <w:r>
@@ -7694,10 +7718,16 @@
         <w:rPr>
           <w:i/>
         </w:rPr>
-        <w:t xml:space="preserve"> int</w:t>
-      </w:r>
-      <w:bookmarkStart w:id="0" w:name="_GoBack"/>
-      <w:bookmarkEnd w:id="0"/>
+        <w:t xml:space="preserve"> </w:t>
+      </w:r>
+      <w:proofErr w:type="spellStart"/>
+      <w:r>
+        <w:rPr>
+          <w:i/>
+        </w:rPr>
+        <w:t>int</w:t>
+      </w:r>
+      <w:proofErr w:type="spellEnd"/>
       <w:r>
         <w:t xml:space="preserve">, for use by a host support program so that if those vectors change, only the indexes need to change. </w:t>
       </w:r>
@@ -7900,6 +7930,7 @@
         </w:numPr>
       </w:pPr>
       <w:r>
+        <w:lastRenderedPageBreak/>
         <w:t>Therefore, unlike input bus signals, the bus name is NOT “ripped” to feed to individual sheets in the group, whether as input or output.  Instead, the buffer signal mentioned above is used.</w:t>
       </w:r>
     </w:p>
@@ -7912,7 +7943,6 @@
         </w:numPr>
       </w:pPr>
       <w:r>
-        <w:lastRenderedPageBreak/>
         <w:t>If the bus definition in the database “skips” bits (e.g., the IBM 1410 Operation Register does not contain a Word Mark bit – bit 6), then the aggregate assignment will include a ‘0’ for the “missing” bits.</w:t>
       </w:r>
     </w:p>
@@ -11334,7 +11364,7 @@
 </file>
 
 <file path=customXml/itemProps1.xml><?xml version="1.0" encoding="utf-8"?>
-<ds:datastoreItem xmlns:ds="http://schemas.openxmlformats.org/officeDocument/2006/customXml" ds:itemID="{996B3AB9-FBCA-43B1-8BB3-C4710C2E1430}">
+<ds:datastoreItem xmlns:ds="http://schemas.openxmlformats.org/officeDocument/2006/customXml" ds:itemID="{AE15D212-A869-41D2-931D-8044E9FA6F1C}">
   <ds:schemaRefs>
     <ds:schemaRef ds:uri="http://schemas.openxmlformats.org/officeDocument/2006/bibliography"/>
   </ds:schemaRefs>

</xml_diff>

<commit_message>
Added capability to suppress the D Flip Flop(s) after a given logic block in a loop by adding NODFLIPFLOP to the block notes.
git-svn-id: svn://localhost/active/IBM1410SMS/trunk@3020 8de05751-f04e-1843-ac3c-a4bcb19ff523
</commit_message>
<xml_diff>
--- a/IBM1410SMS/Documentation.docx
+++ b/IBM1410SMS/Documentation.docx
@@ -7014,14 +7014,20 @@
         </w:numPr>
       </w:pPr>
       <w:r>
-        <w:t xml:space="preserve">If the block has “DFLIPFLOP” in its notes, then it also follows all outputs on that block with a </w:t>
+        <w:t>If the block has “</w:t>
+      </w:r>
+      <w:bookmarkStart w:id="0" w:name="_GoBack"/>
+      <w:r>
+        <w:t>DFLIPFLOP</w:t>
+      </w:r>
+      <w:bookmarkEnd w:id="0"/>
+      <w:r>
+        <w:t xml:space="preserve">” in its notes, then it also follows all outputs on that block with a </w:t>
       </w:r>
       <w:r>
         <w:br/>
         <w:t>“D” flip flop.  This can be used to break multi-page combinatorial loops.</w:t>
       </w:r>
-      <w:bookmarkStart w:id="0" w:name="_GoBack"/>
-      <w:bookmarkEnd w:id="0"/>
     </w:p>
     <w:p>
       <w:pPr>
@@ -7032,15 +7038,15 @@
         </w:numPr>
       </w:pPr>
       <w:r>
-        <w:t>It checks for cases where a DOT function has exactly two inputs, one of which is from a Trigger, with exactly one output.  This indicates a special case where in SMS logic, the non-trigger gate DOT-</w:t>
-      </w:r>
-      <w:proofErr w:type="spellStart"/>
-      <w:r>
-        <w:t>ed</w:t>
-      </w:r>
-      <w:proofErr w:type="spellEnd"/>
-      <w:r>
-        <w:t xml:space="preserve"> with a trigger was used to force the trigger into a given state – essentially acting as another DC Set or DC Reset input – which is how the HDL generator handles it, by creating a “faux” input.  Currently, pins are only 1 character long.  Fortunately, Triggers are always single height cards (at least on the IBM 1410), so the faux input pin is named via original pin name – ‘A’ + ‘S’ (S is the first pin on the second have of a double height card.)  This could be generalized by allowing two character pin names, should this not work on, for example, a 7094.  This allowed leaving the ALD as it was originally, but generating correctly functioning logic by changing the connections during HDL generation.</w:t>
+        <w:t xml:space="preserve">On the other hand, if the block has “NOFLIPFLOP” in its notes, then it will never have its outputs followed with a “D” flip flop.  There can be situations where inputs to a two-gate latch change simultaneously, and if both gates have flip flops after them, it can oscillate.  This can be used to prevent </w:t>
+      </w:r>
+      <w:proofErr w:type="gramStart"/>
+      <w:r>
+        <w:t>that oscillations</w:t>
+      </w:r>
+      <w:proofErr w:type="gramEnd"/>
+      <w:r>
+        <w:t>.</w:t>
       </w:r>
     </w:p>
     <w:p>
@@ -7052,27 +7058,15 @@
         </w:numPr>
       </w:pPr>
       <w:r>
-        <w:t>It checks to</w:t>
-      </w:r>
-      <w:r>
-        <w:t xml:space="preserve"> see if the DOT Function has a </w:t>
+        <w:t>It checks for cases where a DOT function has exactly two inputs, one of which is from a Trigger, with exactly one output.  This indicates a special case where in SMS logic, the non-trigger gate DOT-</w:t>
       </w:r>
       <w:proofErr w:type="spellStart"/>
       <w:r>
-        <w:t>f</w:t>
-      </w:r>
-      <w:r>
-        <w:t>orce</w:t>
-      </w:r>
-      <w:r>
-        <w:t>d</w:t>
-      </w:r>
-      <w:r>
-        <w:t>LogicFunction</w:t>
+        <w:t>ed</w:t>
       </w:r>
       <w:proofErr w:type="spellEnd"/>
       <w:r>
-        <w:t xml:space="preserve"> column specified, and if so, this overrides the normal “OR” logic function (and also overrides any special cases listed below.)</w:t>
+        <w:t xml:space="preserve"> with a trigger was used to force the trigger into a given state – essentially acting as another DC Set or DC Reset input – which is how the HDL generator handles it, by creating a “faux” input.  Currently, pins are only 1 character long.  Fortunately, Triggers are always single height cards (at least on the IBM 1410), so the faux input pin is named via original pin name – ‘A’ + ‘S’ (S is the first pin on the second have of a double height card.)  This could be generalized by allowing two character pin names, should this not work on, for example, a 7094.  This allowed leaving the ALD as it was originally, but generating correctly functioning logic by changing the connections during HDL generation.</w:t>
       </w:r>
     </w:p>
     <w:p>
@@ -7084,24 +7078,27 @@
         </w:numPr>
       </w:pPr>
       <w:r>
-        <w:t xml:space="preserve">It checks to see if a DOT function has the same logic levels on </w:t>
-      </w:r>
-      <w:r>
-        <w:rPr>
-          <w:i/>
-        </w:rPr>
-        <w:t>all</w:t>
-      </w:r>
-      <w:r>
-        <w:t xml:space="preserve"> of its inputs and outputs, and if so, and if that logic level has a </w:t>
+        <w:t>It checks to</w:t>
+      </w:r>
+      <w:r>
+        <w:t xml:space="preserve"> see if the DOT Function has a </w:t>
       </w:r>
       <w:proofErr w:type="spellStart"/>
       <w:r>
-        <w:t>dotFunctionLogic</w:t>
+        <w:t>f</w:t>
+      </w:r>
+      <w:r>
+        <w:t>orce</w:t>
+      </w:r>
+      <w:r>
+        <w:t>d</w:t>
+      </w:r>
+      <w:r>
+        <w:t>LogicFunction</w:t>
       </w:r>
       <w:proofErr w:type="spellEnd"/>
       <w:r>
-        <w:t xml:space="preserve"> column value, that will override the default of “OR”.</w:t>
+        <w:t xml:space="preserve"> column specified, and if so, this overrides the normal “OR” logic function (and also overrides any special cases listed below.)</w:t>
       </w:r>
     </w:p>
     <w:p>
@@ -7113,11 +7110,25 @@
         </w:numPr>
       </w:pPr>
       <w:r>
-        <w:t xml:space="preserve">It checks for the special case where a DOT function in the ALD is fed ONLY from one or more rotary switches and they are all active low (the default unless the notes field for the switch </w:t>
-      </w:r>
-      <w:r>
         <w:lastRenderedPageBreak/>
-        <w:t>contains the string “ACTIVE HIGH”).  In such a case, the DOT function logic function is set to AND.</w:t>
+        <w:t xml:space="preserve">It checks to see if a DOT function has the same logic levels on </w:t>
+      </w:r>
+      <w:r>
+        <w:rPr>
+          <w:i/>
+        </w:rPr>
+        <w:t>all</w:t>
+      </w:r>
+      <w:r>
+        <w:t xml:space="preserve"> of its inputs and outputs, and if so, and if that logic level has a </w:t>
+      </w:r>
+      <w:proofErr w:type="spellStart"/>
+      <w:r>
+        <w:t>dotFunctionLogic</w:t>
+      </w:r>
+      <w:proofErr w:type="spellEnd"/>
+      <w:r>
+        <w:t xml:space="preserve"> column value, that will override the default of “OR”.</w:t>
       </w:r>
     </w:p>
     <w:p>
@@ -7129,13 +7140,7 @@
         </w:numPr>
       </w:pPr>
       <w:r>
-        <w:t>It checks for the special case where a DOT function in the ALD is fed ONLY from signals whose names b</w:t>
-      </w:r>
-      <w:r>
-        <w:t>egin</w:t>
-      </w:r>
-      <w:r>
-        <w:t xml:space="preserve"> “-C”.  I am not sure exactly why, but electrically speaking, these function as AND gates (logically as OR gates, though – but using negative voltage as logical one) – both inputs must be at a positive voltage to generate a positive voltage result.</w:t>
+        <w:t>It checks for the special case where a DOT function in the ALD is fed ONLY from one or more rotary switches and they are all active low (the default unless the notes field for the switch contains the string “ACTIVE HIGH”).  In such a case, the DOT function logic function is set to AND.</w:t>
       </w:r>
     </w:p>
     <w:p>
@@ -7147,24 +7152,13 @@
         </w:numPr>
       </w:pPr>
       <w:r>
-        <w:t xml:space="preserve">Lamps are generated as output signals of the form </w:t>
-      </w:r>
-      <w:proofErr w:type="spellStart"/>
-      <w:r>
-        <w:t>LAMP_mmfprcc</w:t>
-      </w:r>
-      <w:proofErr w:type="spellEnd"/>
-      <w:r>
-        <w:t xml:space="preserve"> (e.g., LAMP_15A1A06) on individual pages, and are also recognized as outputs when generating group pages.  This actually requires spinning thru the individual pages’ diagram blocks during generation, but I felt this was preferable to introducing lamps as an output signal which did not appear on the original ALD pages.</w:t>
-      </w:r>
-      <w:r>
-        <w:t xml:space="preserve">  (They are</w:t>
-      </w:r>
-      <w:r>
-        <w:t xml:space="preserve"> then</w:t>
-      </w:r>
-      <w:r>
-        <w:t xml:space="preserve"> also good candidates for setting up as HDL busses – see below)</w:t>
+        <w:t>It checks for the special case where a DOT function in the ALD is fed ONLY from signals whose names b</w:t>
+      </w:r>
+      <w:r>
+        <w:t>egin</w:t>
+      </w:r>
+      <w:r>
+        <w:t xml:space="preserve"> “-C”.  I am not sure exactly why, but electrically speaking, these function as AND gates (logically as OR gates, though – but using negative voltage as logical one) – both inputs must be at a positive voltage to generate a positive voltage result.</w:t>
       </w:r>
     </w:p>
     <w:p>
@@ -7176,67 +7170,24 @@
         </w:numPr>
       </w:pPr>
       <w:r>
-        <w:t>Oscillators are set up with gates</w:t>
-      </w:r>
-      <w:r>
-        <w:t xml:space="preserve"> that are configured with a Logic Function of Special and an </w:t>
+        <w:t xml:space="preserve">Lamps are generated as output signals of the form </w:t>
       </w:r>
       <w:proofErr w:type="spellStart"/>
       <w:r>
-        <w:t>HDLName</w:t>
+        <w:t>LAMP_mmfprcc</w:t>
       </w:r>
       <w:proofErr w:type="spellEnd"/>
       <w:r>
-        <w:t xml:space="preserve"> of Oscillator </w:t>
-      </w:r>
-      <w:r>
-        <w:t xml:space="preserve">and </w:t>
-      </w:r>
-      <w:r>
-        <w:t xml:space="preserve">generate a generic with a parameter FREQUENCY with an integer value in KHz, </w:t>
-      </w:r>
-      <w:r>
-        <w:t xml:space="preserve">a parameter CLOCKPERIOD measured in ns </w:t>
-      </w:r>
-      <w:r>
-        <w:t xml:space="preserve">and include the FPGA_CLK.  This frequency is derived from the TITLE of the logic block that instantiates the SMS oscillator “gate” (e.g. 1.5 MC is 1500 KHz).  It does </w:t>
-      </w:r>
-      <w:r>
-        <w:rPr>
-          <w:u w:val="single"/>
-        </w:rPr>
-        <w:t>not</w:t>
-      </w:r>
-      <w:r>
-        <w:t xml:space="preserve"> use the component value in the gate because that is fixed for that gate.</w:t>
-      </w:r>
-      <w:r>
-        <w:t xml:space="preserve">  There is a parameter “</w:t>
-      </w:r>
-      <w:proofErr w:type="spellStart"/>
-      <w:r>
-        <w:t>fpgaclockperiod</w:t>
-      </w:r>
-      <w:proofErr w:type="spellEnd"/>
-      <w:r>
-        <w:t>” in table parameters that is used in this calculation</w:t>
-      </w:r>
-      <w:r>
-        <w:t>, to set the CLOCKPERIOD paramter</w:t>
-      </w:r>
-      <w:r>
-        <w:t>.</w:t>
-      </w:r>
-      <w:r>
-        <w:t xml:space="preserve">  If it is not present, a </w:t>
-      </w:r>
-      <w:proofErr w:type="gramStart"/>
-      <w:r>
-        <w:t>100Mhz</w:t>
-      </w:r>
-      <w:proofErr w:type="gramEnd"/>
-      <w:r>
-        <w:t xml:space="preserve"> clock (10ns period) is assumed.</w:t>
+        <w:t xml:space="preserve"> (e.g., LAMP_15A1A06) on individual pages, and are also recognized as outputs when generating group pages.  This actually requires spinning thru the individual pages’ diagram blocks during generation, but I felt this was preferable to introducing lamps as an output signal which did not appear on the original ALD pages.</w:t>
+      </w:r>
+      <w:r>
+        <w:t xml:space="preserve">  (They are</w:t>
+      </w:r>
+      <w:r>
+        <w:t xml:space="preserve"> then</w:t>
+      </w:r>
+      <w:r>
+        <w:t xml:space="preserve"> also good candidates for setting up as HDL busses – see below)</w:t>
       </w:r>
     </w:p>
     <w:p>
@@ -7248,7 +7199,10 @@
         </w:numPr>
       </w:pPr>
       <w:r>
-        <w:t xml:space="preserve">Delay lines are set up with gates that are configured with a Logic Function of Special and an </w:t>
+        <w:t>Oscillators are set up with gates</w:t>
+      </w:r>
+      <w:r>
+        <w:t xml:space="preserve"> that are configured with a Logic Function of Special and an </w:t>
       </w:r>
       <w:proofErr w:type="spellStart"/>
       <w:r>
@@ -7256,26 +7210,56 @@
       </w:r>
       <w:proofErr w:type="spellEnd"/>
       <w:r>
-        <w:t xml:space="preserve"> of </w:t>
+        <w:t xml:space="preserve"> of Oscillator </w:t>
+      </w:r>
+      <w:r>
+        <w:t xml:space="preserve">and </w:t>
+      </w:r>
+      <w:r>
+        <w:t xml:space="preserve">generate a generic with a parameter FREQUENCY with an integer value in KHz, </w:t>
+      </w:r>
+      <w:r>
+        <w:t xml:space="preserve">a parameter CLOCKPERIOD measured in ns </w:t>
+      </w:r>
+      <w:r>
+        <w:t xml:space="preserve">and include the FPGA_CLK.  This frequency is derived from the TITLE of the logic block that instantiates the SMS oscillator “gate” (e.g. 1.5 MC is 1500 KHz).  It does </w:t>
+      </w:r>
+      <w:r>
+        <w:rPr>
+          <w:u w:val="single"/>
+        </w:rPr>
+        <w:t>not</w:t>
+      </w:r>
+      <w:r>
+        <w:t xml:space="preserve"> use the component value in the gate because that is fixed for that gate.</w:t>
+      </w:r>
+      <w:r>
+        <w:t xml:space="preserve">  There is a parameter “</w:t>
       </w:r>
       <w:proofErr w:type="spellStart"/>
       <w:r>
-        <w:t>ShiftRegister</w:t>
+        <w:t>fpgaclockperiod</w:t>
       </w:r>
       <w:proofErr w:type="spellEnd"/>
       <w:r>
-        <w:t xml:space="preserve"> or </w:t>
-      </w:r>
-      <w:proofErr w:type="spellStart"/>
-      <w:r>
-        <w:t>InvShiftRegister</w:t>
-      </w:r>
-      <w:proofErr w:type="spellEnd"/>
-      <w:r>
-        <w:t xml:space="preserve"> (the latter being those with inverted outputs).  The time can be specified in “ns” or “us” in the logic block title.  If the HDL generation cannot figure out the time, it issues a message and sets the delay to 0.  [On the IBM 1410 I think that these only appear in two places: in the clock generation circuit on the first page, where no delay is needed, and in the memory circuit</w:t>
-      </w:r>
-      <w:r>
-        <w:t>s which probably won’t be used.  However, I also added one on page 12.65.01.1, where originally a capacitor was used to delay a signal during the power on/ computer reset sequencing.]</w:t>
+        <w:t>” in table parameters that is used in this calculation</w:t>
+      </w:r>
+      <w:r>
+        <w:t>, to set the CLOCKPERIOD paramter</w:t>
+      </w:r>
+      <w:r>
+        <w:t>.</w:t>
+      </w:r>
+      <w:r>
+        <w:t xml:space="preserve">  If it is not present, a </w:t>
+      </w:r>
+      <w:proofErr w:type="gramStart"/>
+      <w:r>
+        <w:t>100Mhz</w:t>
+      </w:r>
+      <w:proofErr w:type="gramEnd"/>
+      <w:r>
+        <w:t xml:space="preserve"> clock (10ns period) is assumed.</w:t>
       </w:r>
     </w:p>
     <w:p>
@@ -7287,23 +7271,34 @@
         </w:numPr>
       </w:pPr>
       <w:r>
-        <w:t>Single shots are set up with gates that are configured with Logic Function “SS” and an HDL Name of “</w:t>
+        <w:t xml:space="preserve">Delay lines are set up with gates that are configured with a Logic Function of Special and an </w:t>
       </w:r>
       <w:proofErr w:type="spellStart"/>
       <w:r>
-        <w:t>SingelShot</w:t>
+        <w:t>HDLName</w:t>
       </w:r>
       <w:proofErr w:type="spellEnd"/>
       <w:r>
-        <w:t>” and generate a generic with a parameter of PULSETIME with an integer value in ns and a parameter CLOCKPERIOD measured in ns, as with the oscillator.  As with the oscillator, the pulse time is derived from the TITLE of the logic block that instantiates the SMS one shot gate – a number followed by US, USEC, MS or MSEC.  The single shot uses the same parameter “</w:t>
+        <w:t xml:space="preserve"> of </w:t>
       </w:r>
       <w:proofErr w:type="spellStart"/>
       <w:r>
-        <w:t>fpgaclockperiod</w:t>
+        <w:t>ShiftRegister</w:t>
       </w:r>
       <w:proofErr w:type="spellEnd"/>
       <w:r>
-        <w:t>” as do oscillators, which is used to set the value of the generic CLOCKPERIOD parameter.</w:t>
+        <w:t xml:space="preserve"> or </w:t>
+      </w:r>
+      <w:proofErr w:type="spellStart"/>
+      <w:r>
+        <w:t>InvShiftRegister</w:t>
+      </w:r>
+      <w:proofErr w:type="spellEnd"/>
+      <w:r>
+        <w:t xml:space="preserve"> (the latter being those with inverted outputs).  The time can be specified in “ns” or “us” in the logic block title.  If the HDL generation cannot figure out the time, it issues a message and sets the delay to 0.  [On the IBM 1410 I think that these only appear in two places: in the clock generation circuit on the first page, where no delay is needed, and in the memory circuit</w:t>
+      </w:r>
+      <w:r>
+        <w:t>s which probably won’t be used.  However, I also added one on page 12.65.01.1, where originally a capacitor was used to delay a signal during the power on/ computer reset sequencing.]</w:t>
       </w:r>
     </w:p>
     <w:p>
@@ -7315,6 +7310,34 @@
         </w:numPr>
       </w:pPr>
       <w:r>
+        <w:t>Single shots are set up with gates that are configured with Logic Function “SS” and an HDL Name of “</w:t>
+      </w:r>
+      <w:proofErr w:type="spellStart"/>
+      <w:r>
+        <w:t>SingelShot</w:t>
+      </w:r>
+      <w:proofErr w:type="spellEnd"/>
+      <w:r>
+        <w:t>” and generate a generic with a parameter of PULSETIME with an integer value in ns and a parameter CLOCKPERIOD measured in ns, as with the oscillator.  As with the oscillator, the pulse time is derived from the TITLE of the logic block that instantiates the SMS one shot gate – a number followed by US, USEC, MS or MSEC.  The single shot uses the same parameter “</w:t>
+      </w:r>
+      <w:proofErr w:type="spellStart"/>
+      <w:r>
+        <w:t>fpgaclockperiod</w:t>
+      </w:r>
+      <w:proofErr w:type="spellEnd"/>
+      <w:r>
+        <w:t>” as do oscillators, which is used to set the value of the generic CLOCKPERIOD parameter.</w:t>
+      </w:r>
+    </w:p>
+    <w:p>
+      <w:pPr>
+        <w:pStyle w:val="ListParagraph"/>
+        <w:numPr>
+          <w:ilvl w:val="0"/>
+          <w:numId w:val="17"/>
+        </w:numPr>
+      </w:pPr>
+      <w:r>
         <w:t>Switches come in different types.  They are recognized by the Logic Block SYMBOL.  All are assumed to be coming in from the outside as active high, even if the original switch was not.</w:t>
       </w:r>
       <w:r>
@@ -7324,6 +7347,7 @@
         <w:rPr>
           <w:i/>
         </w:rPr>
+        <w:lastRenderedPageBreak/>
         <w:t>NOTE:  If a TOG, MOM or REL switch connects  to more than two outputs, there will be a warning message to double check the switch outputs, just in case.  Also, for TOG, MOM and REL switches, the code takes pains to not output the logic assignment to a given pin more than once.  This could also be done for ROT switches, but currently this is not done.</w:t>
       </w:r>
     </w:p>
@@ -7336,7 +7360,6 @@
         </w:numPr>
       </w:pPr>
       <w:r>
-        <w:lastRenderedPageBreak/>
         <w:t>“TOG”</w:t>
       </w:r>
       <w:r>
@@ -7614,7 +7637,11 @@
       </w:r>
       <w:proofErr w:type="gramEnd"/>
       <w:r>
-        <w:t xml:space="preserve"> template file is inserted after the signal declarations and before the “begin” of the architecture the first time a given test bench is generated.  It can be used to declare signals and processes to be included in test benches.  If the test bench file already exists, the code is instead copied from the existing test bench.</w:t>
+        <w:t xml:space="preserve"> template file is inserted after the signal declarations and before the “begin” of the architecture the first time a given test bench is generated.  It can be used to </w:t>
+      </w:r>
+      <w:r>
+        <w:lastRenderedPageBreak/>
+        <w:t>declare signals and processes to be included in test benches.  If the test bench file already exists, the code is instead copied from the existing test bench.</w:t>
       </w:r>
     </w:p>
     <w:p>
@@ -7642,11 +7669,7 @@
       </w:r>
       <w:proofErr w:type="gramEnd"/>
       <w:r>
-        <w:t xml:space="preserve"> file is inserted near the end of the generated test bench the first time a given test bench is generated.  If the test bench file already exists, the code is instead </w:t>
-      </w:r>
-      <w:r>
-        <w:lastRenderedPageBreak/>
-        <w:t>copied from the existing test bench.  In this file the tag &lt;FPGA CLOCK&gt; denotes where the FPGA clock template code will be inserted (see next file)</w:t>
+        <w:t xml:space="preserve"> file is inserted near the end of the generated test bench the first time a given test bench is generated.  If the test bench file already exists, the code is instead copied from the existing test bench.  In this file the tag &lt;FPGA CLOCK&gt; denotes where the FPGA clock template code will be inserted (see next file)</w:t>
       </w:r>
     </w:p>
     <w:p>
@@ -7894,6 +7917,7 @@
         </w:numPr>
       </w:pPr>
       <w:r>
+        <w:lastRenderedPageBreak/>
         <w:t>In the Port declaration for the group, the bus name is used as an output.</w:t>
       </w:r>
     </w:p>
@@ -7930,7 +7954,6 @@
         </w:numPr>
       </w:pPr>
       <w:r>
-        <w:lastRenderedPageBreak/>
         <w:t>Therefore, unlike input bus signals, the bus name is NOT “ripped” to feed to individual sheets in the group, whether as input or output.  Instead, the buffer signal mentioned above is used.</w:t>
       </w:r>
     </w:p>
@@ -11364,7 +11387,7 @@
 </file>
 
 <file path=customXml/itemProps1.xml><?xml version="1.0" encoding="utf-8"?>
-<ds:datastoreItem xmlns:ds="http://schemas.openxmlformats.org/officeDocument/2006/customXml" ds:itemID="{AE15D212-A869-41D2-931D-8044E9FA6F1C}">
+<ds:datastoreItem xmlns:ds="http://schemas.openxmlformats.org/officeDocument/2006/customXml" ds:itemID="{962D4122-BDFB-45F0-92AF-9173F8608BCE}">
   <ds:schemaRefs>
     <ds:schemaRef ds:uri="http://schemas.openxmlformats.org/officeDocument/2006/bibliography"/>
   </ds:schemaRefs>

</xml_diff>

<commit_message>
Updated Documentation.docx, the PDF printout Documentation.pdf, the database model IBM1410SMSModel.mwb and the PDF printout IBM1410SMSModel.pdf to document the change to suppress generation of HDL for a DOT Function.
git-svn-id: svn://localhost/active/IBM1410SMS/trunk@3027 8de05751-f04e-1843-ac3c-a4bcb19ff523
</commit_message>
<xml_diff>
--- a/IBM1410SMS/Documentation.docx
+++ b/IBM1410SMS/Documentation.docx
@@ -5076,6 +5076,8 @@
       <w:r>
         <w:t>.</w:t>
       </w:r>
+      <w:bookmarkStart w:id="0" w:name="_GoBack"/>
+      <w:bookmarkEnd w:id="0"/>
     </w:p>
     <w:p>
       <w:r>
@@ -5552,6 +5554,9 @@
       <w:r>
         <w:t xml:space="preserve"> there to exempt this DOT function from producing an error message during certain reporting functions.</w:t>
       </w:r>
+      <w:r>
+        <w:t xml:space="preserve">  There is also a “No HDL Generation” check box to suppress HDL generation for this DOT function (not shown) on this screen shot.</w:t>
+      </w:r>
     </w:p>
     <w:p>
       <w:pPr>
@@ -5561,6 +5566,7 @@
         <w:rPr>
           <w:noProof/>
         </w:rPr>
+        <w:lastRenderedPageBreak/>
         <w:drawing>
           <wp:inline distT="0" distB="0" distL="0" distR="0" wp14:anchorId="58FD0915" wp14:editId="37416870">
             <wp:extent cx="4348716" cy="3500809"/>
@@ -7014,15 +7020,7 @@
         </w:numPr>
       </w:pPr>
       <w:r>
-        <w:t>If the block has “</w:t>
-      </w:r>
-      <w:bookmarkStart w:id="0" w:name="_GoBack"/>
-      <w:r>
-        <w:t>DFLIPFLOP</w:t>
-      </w:r>
-      <w:bookmarkEnd w:id="0"/>
-      <w:r>
-        <w:t xml:space="preserve">” in its notes, then it also follows all outputs on that block with a </w:t>
+        <w:t xml:space="preserve">If the block has “DFLIPFLOP” in its notes, then it also follows all outputs on that block with a </w:t>
       </w:r>
       <w:r>
         <w:br/>
@@ -11387,7 +11385,7 @@
 </file>
 
 <file path=customXml/itemProps1.xml><?xml version="1.0" encoding="utf-8"?>
-<ds:datastoreItem xmlns:ds="http://schemas.openxmlformats.org/officeDocument/2006/customXml" ds:itemID="{962D4122-BDFB-45F0-92AF-9173F8608BCE}">
+<ds:datastoreItem xmlns:ds="http://schemas.openxmlformats.org/officeDocument/2006/customXml" ds:itemID="{90C0D360-B29B-4ABC-926F-55594614AF42}">
   <ds:schemaRefs>
     <ds:schemaRef ds:uri="http://schemas.openxmlformats.org/officeDocument/2006/bibliography"/>
   </ds:schemaRefs>

</xml_diff>